<commit_message>
R plots, intro2, edited after LR
</commit_message>
<xml_diff>
--- a/intro2.docx
+++ b/intro2.docx
@@ -4,7 +4,19 @@
   <w:body>
     <w:p>
       <w:r>
-        <w:t xml:space="preserve">Sex differences in cognitive abilities have been a widely discussed subject of interest since the 1870s already (for a review see </w:t>
+        <w:rPr>
+          <w:highlight w:val="yellow"/>
+        </w:rPr>
+        <w:t>Sex differences in cognitive abilities</w:t>
+      </w:r>
+      <w:r>
+        <w:t xml:space="preserve"> have been a widely discussed subject of interest</w:t>
+      </w:r>
+      <w:r>
+        <w:t xml:space="preserve"> already</w:t>
+      </w:r>
+      <w:r>
+        <w:t xml:space="preserve"> since the 1870s (for a review see </w:t>
       </w:r>
       <w:hyperlink w:anchor="shields1975" w:history="1">
         <w:r>
@@ -16,7 +28,16 @@
         </w:r>
       </w:hyperlink>
       <w:r>
-        <w:t xml:space="preserve">). Back then, research mainly utilised measures of head and brain size in an attempt to explain differences in cognitive capacities, as popularised by Gall’s phrenology (cf. </w:t>
+        <w:t xml:space="preserve">). Back then, research mainly utilised measures of head and brain size in an attempt to explain differences in cognitive capacities, </w:t>
+      </w:r>
+      <w:r>
+        <w:rPr>
+          <w:highlight w:val="yellow"/>
+        </w:rPr>
+        <w:t>as popularised by Gall’s phrenology</w:t>
+      </w:r>
+      <w:r>
+        <w:t xml:space="preserve"> (cf. </w:t>
       </w:r>
       <w:hyperlink w:anchor="cornel2014" w:history="1">
         <w:r>
@@ -40,7 +61,31 @@
         </w:r>
       </w:hyperlink>
       <w:r>
-        <w:t xml:space="preserve">). Amongst others, researchers such as </w:t>
+        <w:t xml:space="preserve">). </w:t>
+      </w:r>
+      <w:r>
+        <w:rPr>
+          <w:highlight w:val="yellow"/>
+        </w:rPr>
+        <w:t>[more]</w:t>
+      </w:r>
+      <w:r>
+        <w:t xml:space="preserve"> </w:t>
+      </w:r>
+      <w:r>
+        <w:t xml:space="preserve">In her 1975 review, </w:t>
+      </w:r>
+      <w:r>
+        <w:rPr>
+          <w:color w:val="27CED7" w:themeColor="accent3"/>
+        </w:rPr>
+        <w:t xml:space="preserve">Shields </w:t>
+      </w:r>
+      <w:r>
+        <w:t xml:space="preserve">describes that many researchers at that time lacked the necessary impartiality to investigate the topic of sex differences, as they aimed “to discover the particular physiological determinants of female inadequacy” (p. 740). </w:t>
+      </w:r>
+      <w:r>
+        <w:t xml:space="preserve">One example would be the research of </w:t>
       </w:r>
       <w:hyperlink w:anchor="romanes1887" w:history="1">
         <w:r>
@@ -52,7 +97,15 @@
         </w:r>
       </w:hyperlink>
       <w:r>
-        <w:t xml:space="preserve"> reported women to have smaller overall brain volumes, which they proposed to be directly responsible for their inferior intellect and increased emotionality (</w:t>
+        <w:rPr>
+          <w:rStyle w:val="Hyperlink"/>
+          <w:rFonts w:ascii="Ebrima" w:hAnsi="Ebrima"/>
+          <w:color w:val="auto"/>
+        </w:rPr>
+        <w:t>, who</w:t>
+      </w:r>
+      <w:r>
+        <w:t xml:space="preserve"> reported women to have smaller overall brain volumes, which he proposed to be directly responsible for their inferior intellect and increased emotionality (</w:t>
       </w:r>
       <w:hyperlink w:anchor="fee1979" w:history="1">
         <w:r>
@@ -76,64 +129,51 @@
         </w:r>
       </w:hyperlink>
       <w:r>
-        <w:t xml:space="preserve">). </w:t>
-      </w:r>
-      <w:r>
-        <w:rPr>
-          <w:highlight w:val="yellow"/>
-        </w:rPr>
-        <w:t>[more]</w:t>
-      </w:r>
-      <w:r>
-        <w:t xml:space="preserve"> </w:t>
-      </w:r>
-      <w:hyperlink w:anchor="shields1975" w:history="1">
-        <w:r>
-          <w:rPr>
-            <w:rStyle w:val="Hyperlink"/>
-            <w:rFonts w:ascii="Ebrima" w:hAnsi="Ebrima"/>
-          </w:rPr>
-          <w:t>Shields (1975)</w:t>
-        </w:r>
-      </w:hyperlink>
-      <w:r>
-        <w:t xml:space="preserve"> describes that many researchers at that time lacked the necessary impartiality to investigate the topic of sex differences, as they aimed “to discover the particular physiological determinants of female inadequacy” (p. 740). </w:t>
-      </w:r>
-    </w:p>
-    <w:p>
-      <w:r>
-        <w:t>Other</w:t>
-      </w:r>
-      <w:r>
-        <w:t xml:space="preserve"> researchers</w:t>
-      </w:r>
-      <w:r>
-        <w:t xml:space="preserve"> also</w:t>
-      </w:r>
-      <w:r>
-        <w:t xml:space="preserve"> pointed out that these </w:t>
-      </w:r>
-      <w:r>
-        <w:t xml:space="preserve">presumed and </w:t>
-      </w:r>
-      <w:r>
-        <w:t xml:space="preserve">described </w:t>
-      </w:r>
-      <w:r>
-        <w:t xml:space="preserve">sex </w:t>
-      </w:r>
-      <w:r>
-        <w:t>differences were inherently related to the stereotypical gender roles (</w:t>
-      </w:r>
-      <w:hyperlink w:anchor="broverman1972" w:history="1">
-        <w:r>
-          <w:rPr>
-            <w:rStyle w:val="Hyperlink"/>
-            <w:rFonts w:ascii="Ebrima" w:hAnsi="Ebrima"/>
-          </w:rPr>
-          <w:t>Broverman et al., 1972</w:t>
-        </w:r>
-      </w:hyperlink>
+        <w:t>).</w:t>
+      </w:r>
+    </w:p>
+    <w:p>
+      <w:r>
+        <w:t xml:space="preserve">Other researchers pointed out that </w:t>
+      </w:r>
+      <w:r>
+        <w:t>those</w:t>
+      </w:r>
+      <w:r>
+        <w:t xml:space="preserve"> presumed and described sex differences were inherently related to stereotypical gender roles (</w:t>
+      </w:r>
+      <w:proofErr w:type="spellStart"/>
+      <w:r>
+        <w:fldChar w:fldCharType="begin"/>
+      </w:r>
+      <w:r>
+        <w:instrText xml:space="preserve"> HYPERLINK \l "broverman1972" </w:instrText>
+      </w:r>
+      <w:r>
+        <w:fldChar w:fldCharType="separate"/>
+      </w:r>
+      <w:r>
+        <w:rPr>
+          <w:rStyle w:val="Hyperlink"/>
+          <w:rFonts w:ascii="Ebrima" w:hAnsi="Ebrima"/>
+        </w:rPr>
+        <w:t>Broverman</w:t>
+      </w:r>
+      <w:proofErr w:type="spellEnd"/>
+      <w:r>
+        <w:rPr>
+          <w:rStyle w:val="Hyperlink"/>
+          <w:rFonts w:ascii="Ebrima" w:hAnsi="Ebrima"/>
+        </w:rPr>
+        <w:t xml:space="preserve"> et al., 1972</w:t>
+      </w:r>
+      <w:r>
+        <w:rPr>
+          <w:rStyle w:val="Hyperlink"/>
+          <w:rFonts w:ascii="Ebrima" w:hAnsi="Ebrima"/>
+        </w:rPr>
+        <w:fldChar w:fldCharType="end"/>
+      </w:r>
       <w:r>
         <w:t xml:space="preserve">; </w:t>
       </w:r>
@@ -164,19 +204,7 @@
         </w:r>
       </w:hyperlink>
       <w:r>
-        <w:t>). Even so, the view that the brains</w:t>
-      </w:r>
-      <w:r>
-        <w:t>, as well as</w:t>
-      </w:r>
-      <w:r>
-        <w:t xml:space="preserve"> certain cognitive abilities of men and women </w:t>
-      </w:r>
-      <w:r>
-        <w:t>are</w:t>
-      </w:r>
-      <w:r>
-        <w:t xml:space="preserve">re fundamentally different remained relatively common </w:t>
+        <w:t xml:space="preserve">). Even so, the view that the brains, as well as certain cognitive abilities of men and women are fundamentally different remained relatively common </w:t>
       </w:r>
       <w:r>
         <w:t>throughout both the minds of the vast population, as well as the scientific community.</w:t>
@@ -199,7 +227,7 @@
     </w:p>
     <w:p>
       <w:r>
-        <w:t xml:space="preserve">With the advent of neuroimaging, new possibilities emerged for more detailed and objective research of sex differences </w:t>
+        <w:t xml:space="preserve">With the advent of neuroimaging, new possibilities emerged for more objective research of sex differences </w:t>
       </w:r>
       <w:r>
         <w:t>in the cognitive neurosciences. Nevertheless, there still is no consensus on the exact neural mechanisms underlying those cognitive sex differences.</w:t>
@@ -246,7 +274,35 @@
         <w:rPr>
           <w:color w:val="27CED7" w:themeColor="accent3"/>
         </w:rPr>
-        <w:t>Filipek et al., 1994; Goldstein et al., 2001; Swaab &amp; Hofman, 1984</w:t>
+        <w:t xml:space="preserve">Filipek et al., 1994; Goldstein et al., 2001; </w:t>
+      </w:r>
+      <w:proofErr w:type="spellStart"/>
+      <w:r>
+        <w:rPr>
+          <w:color w:val="27CED7" w:themeColor="accent3"/>
+        </w:rPr>
+        <w:t>Swaab</w:t>
+      </w:r>
+      <w:proofErr w:type="spellEnd"/>
+      <w:r>
+        <w:rPr>
+          <w:color w:val="27CED7" w:themeColor="accent3"/>
+        </w:rPr>
+        <w:t xml:space="preserve"> &amp; </w:t>
+      </w:r>
+      <w:proofErr w:type="spellStart"/>
+      <w:r>
+        <w:rPr>
+          <w:color w:val="27CED7" w:themeColor="accent3"/>
+        </w:rPr>
+        <w:t>Hofman</w:t>
+      </w:r>
+      <w:proofErr w:type="spellEnd"/>
+      <w:r>
+        <w:rPr>
+          <w:color w:val="27CED7" w:themeColor="accent3"/>
+        </w:rPr>
+        <w:t>, 1984</w:t>
       </w:r>
       <w:r>
         <w:t>).</w:t>
@@ -267,16 +323,38 @@
         <w:t xml:space="preserve">found that while the gross volumes of </w:t>
       </w:r>
       <w:r>
-        <w:t xml:space="preserve">lobes differs between the sexes, the proportional sizes of those regions to the total brain volume are nearly identical. </w:t>
-      </w:r>
-      <w:r>
-        <w:t>Further, it has been reported that certain brain structures differ in (relative) size between the sexes. Some examples include larger volumes in the amygdala, putamen and globus pallidus in males, and larger volumes in the hippocampus and caudate in females (</w:t>
+        <w:t xml:space="preserve">brain </w:t>
+      </w:r>
+      <w:r>
+        <w:t xml:space="preserve">lobes </w:t>
+      </w:r>
+      <w:proofErr w:type="gramStart"/>
+      <w:r>
+        <w:t>differs</w:t>
+      </w:r>
+      <w:proofErr w:type="gramEnd"/>
+      <w:r>
+        <w:t xml:space="preserve"> between the sexes, the proportional sizes of those regions to the total brain volume are nearly identical. Further, it has been reported that certain brain structures differ in (relative) size between the sexes. Some examples include larger volumes in the amygdala, putamen and globus pallidus in males, and larger volumes in the hippocampus and caudate in females (</w:t>
       </w:r>
       <w:r>
         <w:rPr>
           <w:color w:val="27CED7" w:themeColor="accent3"/>
         </w:rPr>
-        <w:t>Cosgrove et al., 2007; Giedd et al., 1996a &amp; 1996b</w:t>
+        <w:t xml:space="preserve">Cosgrove et al., 2007; </w:t>
+      </w:r>
+      <w:proofErr w:type="spellStart"/>
+      <w:r>
+        <w:rPr>
+          <w:color w:val="27CED7" w:themeColor="accent3"/>
+        </w:rPr>
+        <w:t>Giedd</w:t>
+      </w:r>
+      <w:proofErr w:type="spellEnd"/>
+      <w:r>
+        <w:rPr>
+          <w:color w:val="27CED7" w:themeColor="accent3"/>
+        </w:rPr>
+        <w:t xml:space="preserve"> et al., 1996a &amp; 1996b</w:t>
       </w:r>
       <w:r>
         <w:t>).</w:t>
@@ -285,66 +363,288 @@
         <w:t xml:space="preserve"> </w:t>
       </w:r>
       <w:r>
-        <w:t>However, such findings are not uncontroversial, as sex differences in the volume of brain structures may disappear when correcting for total brain or intracranial volume (</w:t>
-      </w:r>
+        <w:rPr>
+          <w:highlight w:val="yellow"/>
+        </w:rPr>
+        <w:t>However, such findings are not uncontroversial, as sex differences in the volume of brain structures may disappear when correcting for total brain</w:t>
+      </w:r>
+      <w:r>
+        <w:rPr>
+          <w:highlight w:val="yellow"/>
+        </w:rPr>
+        <w:t xml:space="preserve"> volume</w:t>
+      </w:r>
+      <w:r>
+        <w:rPr>
+          <w:highlight w:val="yellow"/>
+        </w:rPr>
+        <w:t xml:space="preserve"> </w:t>
+      </w:r>
+      <w:r>
+        <w:rPr>
+          <w:highlight w:val="yellow"/>
+        </w:rPr>
+        <w:t>and/</w:t>
+      </w:r>
+      <w:r>
+        <w:rPr>
+          <w:highlight w:val="yellow"/>
+        </w:rPr>
+        <w:t>or intracranial volume (</w:t>
+      </w:r>
+      <w:proofErr w:type="spellStart"/>
       <w:r>
         <w:rPr>
           <w:color w:val="27CED7" w:themeColor="accent3"/>
-        </w:rPr>
-        <w:t>Choleris et al., 2018; Eliot et al., 2021; Tan et al., 2016</w:t>
-      </w:r>
-      <w:r>
+          <w:highlight w:val="yellow"/>
+        </w:rPr>
+        <w:t>Choleris</w:t>
+      </w:r>
+      <w:proofErr w:type="spellEnd"/>
+      <w:r>
+        <w:rPr>
+          <w:color w:val="27CED7" w:themeColor="accent3"/>
+          <w:highlight w:val="yellow"/>
+        </w:rPr>
+        <w:t xml:space="preserve"> et al., 2018; Eliot et al., 2021; Tan et al., 2016</w:t>
+      </w:r>
+      <w:r>
+        <w:rPr>
+          <w:highlight w:val="yellow"/>
+        </w:rPr>
         <w:t>).</w:t>
       </w:r>
     </w:p>
     <w:p>
       <w:r>
-        <w:t xml:space="preserve">Numerous studies also report that women have </w:t>
-      </w:r>
-      <w:r>
-        <w:t xml:space="preserve">thicker cortices, as well as </w:t>
+        <w:t xml:space="preserve">Numerous studies also report that women have thicker cortices, as well as </w:t>
+      </w:r>
+      <w:r>
+        <w:t xml:space="preserve">a </w:t>
       </w:r>
       <w:r>
         <w:t>higher grey-to-white matter ratio across cortical structures</w:t>
       </w:r>
       <w:r>
+        <w:t xml:space="preserve"> – even</w:t>
+      </w:r>
+      <w:r>
+        <w:t xml:space="preserve"> after correcting for the difference in total brain volume (</w:t>
+      </w:r>
+      <w:r>
+        <w:rPr>
+          <w:color w:val="27CED7" w:themeColor="accent3"/>
+        </w:rPr>
+        <w:t>Cosgrove et al., 2007; Sacher et al., 2013; Sowell et al., 2006</w:t>
+      </w:r>
+      <w:r>
+        <w:t xml:space="preserve">). This effect was found to be especially robust in the </w:t>
+      </w:r>
+      <w:r>
+        <w:t xml:space="preserve">inferior parietal and posterior temporal </w:t>
+      </w:r>
+      <w:r>
+        <w:t>lobes (</w:t>
+      </w:r>
+      <w:r>
+        <w:rPr>
+          <w:color w:val="27CED7" w:themeColor="accent3"/>
+        </w:rPr>
+        <w:t>Sowell et al., 2006; Cosgrove et al., 2007</w:t>
+      </w:r>
+      <w:r>
+        <w:t>).</w:t>
+      </w:r>
+      <w:r>
+        <w:t xml:space="preserve"> Generally, men were found to have a higher percentage </w:t>
+      </w:r>
+      <w:r>
+        <w:t xml:space="preserve">of </w:t>
+      </w:r>
+      <w:r>
+        <w:t>white matter (WM)</w:t>
+      </w:r>
+      <w:r>
+        <w:t xml:space="preserve"> and cerebrospinal fluid</w:t>
+      </w:r>
+      <w:r>
+        <w:t xml:space="preserve"> (</w:t>
+      </w:r>
+      <w:r>
+        <w:rPr>
+          <w:color w:val="27CED7" w:themeColor="accent3"/>
+        </w:rPr>
+        <w:t>Gur et al., 1999</w:t>
+      </w:r>
+      <w:r>
+        <w:t>)</w:t>
+      </w:r>
+      <w:r>
+        <w:t xml:space="preserve">, whereas women </w:t>
+      </w:r>
+      <w:r>
+        <w:t xml:space="preserve">were found to </w:t>
+      </w:r>
+      <w:r>
+        <w:t>have</w:t>
+      </w:r>
+      <w:r>
+        <w:t xml:space="preserve"> 4-7% more</w:t>
+      </w:r>
+      <w:r>
+        <w:t xml:space="preserve"> grey matter</w:t>
+      </w:r>
+      <w:r>
+        <w:t xml:space="preserve"> (GM)</w:t>
+      </w:r>
+      <w:r>
+        <w:t xml:space="preserve"> than men</w:t>
+      </w:r>
+      <w:r>
         <w:t xml:space="preserve"> </w:t>
       </w:r>
       <w:r>
-        <w:t>even after correcting for the difference in total brain volume (</w:t>
+        <w:t>(</w:t>
       </w:r>
       <w:r>
         <w:rPr>
           <w:color w:val="27CED7" w:themeColor="accent3"/>
         </w:rPr>
-        <w:t>Cosgrove et al., 2007; Sacher et al., 2013; Sowell et al., 2006</w:t>
-      </w:r>
-      <w:r>
-        <w:t xml:space="preserve">). This effect was found to be especially robust in the </w:t>
-      </w:r>
-      <w:r>
-        <w:t xml:space="preserve">inferior parietal and posterior temporal </w:t>
-      </w:r>
-      <w:r>
-        <w:t>lobes (</w:t>
+        <w:t>Eliot et al., 2021; Leonard et al., 2008; Ritchie et al., 2018</w:t>
+      </w:r>
+      <w:r>
+        <w:t>)</w:t>
+      </w:r>
+      <w:r>
+        <w:t xml:space="preserve">. This difference is </w:t>
+      </w:r>
+      <w:r>
+        <w:t>especially</w:t>
+      </w:r>
+      <w:r>
+        <w:t xml:space="preserve"> pronounced</w:t>
+      </w:r>
+      <w:r>
+        <w:t xml:space="preserve"> in the four lobes, the cingulate gyrus and insula (</w:t>
       </w:r>
       <w:r>
         <w:rPr>
           <w:color w:val="27CED7" w:themeColor="accent3"/>
         </w:rPr>
-        <w:t>Sowell et al., 2006; Cosgrove et al., 2007</w:t>
+        <w:t xml:space="preserve">Allen, et al., 2003; </w:t>
+      </w:r>
+      <w:r>
+        <w:rPr>
+          <w:color w:val="27CED7" w:themeColor="accent3"/>
+        </w:rPr>
+        <w:t>Goldstein et al., 2001; Gur et al., 1999</w:t>
       </w:r>
       <w:r>
         <w:t>).</w:t>
       </w:r>
       <w:r>
-        <w:t xml:space="preserve"> Generally, men were found to have a higher percentage </w:t>
-      </w:r>
-      <w:r>
-        <w:t xml:space="preserve">of </w:t>
-      </w:r>
-      <w:r>
-        <w:t>WM and cerebrospinal fluid, whereas women have a higher percentage of grey matter</w:t>
+        <w:t xml:space="preserve"> </w:t>
+      </w:r>
+      <w:r>
+        <w:rPr>
+          <w:highlight w:val="yellow"/>
+        </w:rPr>
+        <w:t>Nevertheless</w:t>
+      </w:r>
+      <w:r>
+        <w:rPr>
+          <w:highlight w:val="yellow"/>
+        </w:rPr>
+        <w:t>, differences in grey-to-white matter ration have also been reported to disappear after correcting for total brain volume (</w:t>
+      </w:r>
+      <w:r>
+        <w:rPr>
+          <w:color w:val="27CED7" w:themeColor="accent3"/>
+          <w:highlight w:val="yellow"/>
+        </w:rPr>
+        <w:t xml:space="preserve">Eliot et al., 2021; Leonard et al., 2008; </w:t>
+      </w:r>
+      <w:proofErr w:type="spellStart"/>
+      <w:r>
+        <w:rPr>
+          <w:color w:val="27CED7" w:themeColor="accent3"/>
+          <w:highlight w:val="yellow"/>
+        </w:rPr>
+        <w:t>Jäncke</w:t>
+      </w:r>
+      <w:proofErr w:type="spellEnd"/>
+      <w:r>
+        <w:rPr>
+          <w:color w:val="27CED7" w:themeColor="accent3"/>
+          <w:highlight w:val="yellow"/>
+        </w:rPr>
+        <w:t xml:space="preserve"> et al., 2014</w:t>
+      </w:r>
+      <w:r>
+        <w:rPr>
+          <w:highlight w:val="yellow"/>
+        </w:rPr>
+        <w:t>).</w:t>
+      </w:r>
+    </w:p>
+    <w:p/>
+    <w:p>
+      <w:pPr>
+        <w:rPr>
+          <w:highlight w:val="yellow"/>
+        </w:rPr>
+      </w:pPr>
+      <w:r>
+        <w:rPr>
+          <w:highlight w:val="yellow"/>
+        </w:rPr>
+        <w:t xml:space="preserve">Some researchers consider sexual dimorphism to be </w:t>
+      </w:r>
+      <w:r>
+        <w:rPr>
+          <w:highlight w:val="yellow"/>
+        </w:rPr>
+        <w:t xml:space="preserve">stronger </w:t>
+      </w:r>
+      <w:r>
+        <w:rPr>
+          <w:highlight w:val="yellow"/>
+        </w:rPr>
+        <w:t>in the WM than in the grey matter (</w:t>
+      </w:r>
+      <w:r>
+        <w:rPr>
+          <w:color w:val="27CED7" w:themeColor="accent3"/>
+          <w:highlight w:val="yellow"/>
+        </w:rPr>
+        <w:t>Allen et al., 2003</w:t>
+      </w:r>
+      <w:r>
+        <w:rPr>
+          <w:highlight w:val="yellow"/>
+        </w:rPr>
+        <w:t>; more)</w:t>
+      </w:r>
+      <w:r>
+        <w:rPr>
+          <w:highlight w:val="yellow"/>
+        </w:rPr>
+        <w:t>.</w:t>
+      </w:r>
+      <w:r>
+        <w:rPr>
+          <w:highlight w:val="yellow"/>
+        </w:rPr>
+        <w:t xml:space="preserve"> </w:t>
+      </w:r>
+      <w:r>
+        <w:rPr>
+          <w:highlight w:val="yellow"/>
+        </w:rPr>
+        <w:t>Even though men have a higher proportion of cortical WM, women have</w:t>
+      </w:r>
+      <w:r>
+        <w:t xml:space="preserve"> larger corpora callosa in proportion to their total WM volume</w:t>
       </w:r>
       <w:r>
         <w:t xml:space="preserve"> (</w:t>
@@ -353,1104 +653,245 @@
         <w:rPr>
           <w:color w:val="27CED7" w:themeColor="accent3"/>
         </w:rPr>
-        <w:t>Gur et al., 1999</w:t>
-      </w:r>
-      <w:r>
+        <w:t>Allen et al., 2003; Gur et al., 1999;</w:t>
+      </w:r>
+      <w:r>
+        <w:rPr>
+          <w:color w:val="27CED7" w:themeColor="accent3"/>
+        </w:rPr>
+        <w:t xml:space="preserve"> </w:t>
+      </w:r>
+      <w:proofErr w:type="spellStart"/>
+      <w:r>
+        <w:rPr>
+          <w:color w:val="27CED7" w:themeColor="accent3"/>
+        </w:rPr>
+        <w:t>Dubb</w:t>
+      </w:r>
+      <w:proofErr w:type="spellEnd"/>
+      <w:r>
+        <w:rPr>
+          <w:color w:val="27CED7" w:themeColor="accent3"/>
+        </w:rPr>
+        <w:t xml:space="preserve"> et al., 2003</w:t>
+      </w:r>
+      <w:r>
+        <w:rPr>
+          <w:color w:val="27CED7" w:themeColor="accent3"/>
+        </w:rPr>
+        <w:t xml:space="preserve">; </w:t>
+      </w:r>
+      <w:proofErr w:type="spellStart"/>
+      <w:r>
+        <w:rPr>
+          <w:color w:val="27CED7" w:themeColor="accent3"/>
+        </w:rPr>
+        <w:t>Ingalhalikar</w:t>
+      </w:r>
+      <w:proofErr w:type="spellEnd"/>
+      <w:r>
+        <w:rPr>
+          <w:color w:val="27CED7" w:themeColor="accent3"/>
+        </w:rPr>
+        <w:t xml:space="preserve"> et al., 2013</w:t>
+      </w:r>
+      <w:r>
+        <w:t>).</w:t>
+      </w:r>
+    </w:p>
+    <w:p>
+      <w:r>
+        <w:rPr>
+          <w:highlight w:val="yellow"/>
+        </w:rPr>
+        <w:t>Further, m</w:t>
+      </w:r>
+      <w:r>
+        <w:rPr>
+          <w:highlight w:val="yellow"/>
+        </w:rPr>
+        <w:t xml:space="preserve">ultiple studies have found that the corpora callosa of men and women differ in shape: </w:t>
+      </w:r>
+      <w:r>
+        <w:rPr>
+          <w:highlight w:val="yellow"/>
+        </w:rPr>
+        <w:t xml:space="preserve">Splenia are </w:t>
+      </w:r>
+      <w:r>
+        <w:rPr>
+          <w:highlight w:val="yellow"/>
+        </w:rPr>
+        <w:t xml:space="preserve">larger and </w:t>
+      </w:r>
+      <w:r>
+        <w:rPr>
+          <w:highlight w:val="yellow"/>
+        </w:rPr>
+        <w:t>more bulbous in w</w:t>
+      </w:r>
+      <w:r>
+        <w:rPr>
+          <w:highlight w:val="yellow"/>
+        </w:rPr>
+        <w:t>omen</w:t>
+      </w:r>
+      <w:r>
+        <w:rPr>
+          <w:highlight w:val="yellow"/>
+        </w:rPr>
+        <w:t xml:space="preserve">, </w:t>
+      </w:r>
+      <w:r>
+        <w:rPr>
+          <w:highlight w:val="yellow"/>
+        </w:rPr>
+        <w:t>whereas men have more tubular-shaped splenia</w:t>
+      </w:r>
+      <w:r>
+        <w:rPr>
+          <w:highlight w:val="yellow"/>
+        </w:rPr>
+        <w:t xml:space="preserve">, as well as larger </w:t>
+      </w:r>
+      <w:proofErr w:type="spellStart"/>
+      <w:r>
+        <w:rPr>
+          <w:highlight w:val="yellow"/>
+        </w:rPr>
+        <w:t>genua</w:t>
+      </w:r>
+      <w:proofErr w:type="spellEnd"/>
+      <w:r>
+        <w:rPr>
+          <w:highlight w:val="yellow"/>
+        </w:rPr>
+        <w:t xml:space="preserve"> (</w:t>
+      </w:r>
+      <w:r>
+        <w:rPr>
+          <w:color w:val="27CED7" w:themeColor="accent3"/>
+          <w:highlight w:val="yellow"/>
+        </w:rPr>
+        <w:t>Allen et al., 1991</w:t>
+      </w:r>
+      <w:r>
+        <w:rPr>
+          <w:highlight w:val="yellow"/>
+        </w:rPr>
+        <w:t xml:space="preserve">; </w:t>
+      </w:r>
+      <w:proofErr w:type="spellStart"/>
+      <w:r>
+        <w:rPr>
+          <w:highlight w:val="yellow"/>
+        </w:rPr>
+        <w:t>Dubb</w:t>
+      </w:r>
+      <w:proofErr w:type="spellEnd"/>
+      <w:r>
+        <w:rPr>
+          <w:highlight w:val="yellow"/>
+        </w:rPr>
+        <w:t xml:space="preserve"> et al., 2003</w:t>
+      </w:r>
+      <w:r>
+        <w:rPr>
+          <w:highlight w:val="yellow"/>
+        </w:rPr>
         <w:t>)</w:t>
       </w:r>
       <w:r>
-        <w:t>. On average, women have 4-7% more grey matter than men do (</w:t>
+        <w:t>.</w:t>
+      </w:r>
+      <w:r>
+        <w:t xml:space="preserve"> </w:t>
       </w:r>
       <w:r>
         <w:rPr>
           <w:color w:val="27CED7" w:themeColor="accent3"/>
         </w:rPr>
-        <w:t xml:space="preserve">Eliot et al., 2021; </w:t>
-      </w:r>
-      <w:r>
-        <w:rPr>
-          <w:color w:val="27CED7" w:themeColor="accent3"/>
-        </w:rPr>
-        <w:t>Leonard et al., 2008; Ritchie et al., 2018</w:t>
-      </w:r>
-      <w:r>
-        <w:t xml:space="preserve">) </w:t>
-      </w:r>
-      <w:r>
-        <w:t>– especially in the four lobes, the cingulate gyrus and insula (</w:t>
-      </w:r>
-      <w:r>
-        <w:rPr>
-          <w:color w:val="27CED7" w:themeColor="accent3"/>
-        </w:rPr>
-        <w:t xml:space="preserve">Allen, et al., 2003; </w:t>
-      </w:r>
-      <w:r>
-        <w:rPr>
-          <w:color w:val="27CED7" w:themeColor="accent3"/>
-        </w:rPr>
-        <w:t>Goldstein et al., 2001; Gur et al., 1999</w:t>
-      </w:r>
-      <w:r>
-        <w:t>).</w:t>
-      </w:r>
-      <w:r>
-        <w:t xml:space="preserve"> </w:t>
-      </w:r>
-    </w:p>
-    <w:p>
-      <w:r>
-        <w:t>Some researchers consider sexual dimorphism to be more pronounced in the WM than in the grey matter (</w:t>
-      </w:r>
-      <w:r>
-        <w:rPr>
-          <w:color w:val="27CED7" w:themeColor="accent3"/>
-        </w:rPr>
-        <w:t>Allen et al., 2003</w:t>
+        <w:t xml:space="preserve">Allen et al. (2003) </w:t>
+      </w:r>
+      <w:r>
+        <w:t xml:space="preserve">proposed </w:t>
+      </w:r>
+      <w:r>
+        <w:t>that WM tracts might be less sexually dimorphic than other WM components, such as glial cells and blood vessels.</w:t>
+      </w:r>
+    </w:p>
+    <w:p>
+      <w:r>
+        <w:rPr>
+          <w:highlight w:val="yellow"/>
+        </w:rPr>
+        <w:t>Studies employing diffusion tensor imaging (DTI) investigated the architecture of WM and its fibre tracts found</w:t>
+      </w:r>
+      <w:r>
+        <w:t xml:space="preserve"> that over all age ranges, men tend to have increased measures of fractional anisotropy and decreased mean diffusivity than women. Higher measures of FA are thought to reflect increased axonal diameter, fibre bundle density and myelination, while the inverse relation holds for MD (</w:t>
+      </w:r>
+      <w:proofErr w:type="spellStart"/>
+      <w:r>
+        <w:fldChar w:fldCharType="begin"/>
+      </w:r>
+      <w:r>
+        <w:instrText xml:space="preserve"> HYPERLINK \l "boespflug2011" </w:instrText>
+      </w:r>
+      <w:r>
+        <w:fldChar w:fldCharType="separate"/>
+      </w:r>
+      <w:r>
+        <w:rPr>
+          <w:rStyle w:val="Hyperlink"/>
+          <w:rFonts w:ascii="Ebrima" w:hAnsi="Ebrima"/>
+        </w:rPr>
+        <w:t>Boespflug</w:t>
+      </w:r>
+      <w:proofErr w:type="spellEnd"/>
+      <w:r>
+        <w:rPr>
+          <w:rStyle w:val="Hyperlink"/>
+          <w:rFonts w:ascii="Ebrima" w:hAnsi="Ebrima"/>
+        </w:rPr>
+        <w:t xml:space="preserve"> et al., 2011</w:t>
+      </w:r>
+      <w:r>
+        <w:rPr>
+          <w:rStyle w:val="Hyperlink"/>
+          <w:rFonts w:ascii="Ebrima" w:hAnsi="Ebrima"/>
+        </w:rPr>
+        <w:fldChar w:fldCharType="end"/>
       </w:r>
       <w:r>
         <w:t xml:space="preserve">; </w:t>
       </w:r>
-      <w:r>
-        <w:rPr>
-          <w:highlight w:val="yellow"/>
-        </w:rPr>
-        <w:t>more</w:t>
-      </w:r>
-      <w:r>
-        <w:t>)</w:t>
-      </w:r>
-      <w:r>
-        <w:t>. M</w:t>
-      </w:r>
-      <w:r>
-        <w:t>ultiple studies have found that the corpora callosa of men and women differ in shape</w:t>
-      </w:r>
-      <w:r>
-        <w:t xml:space="preserve">: </w:t>
-      </w:r>
-      <w:r>
-        <w:t>Splenia are more bulbous in w</w:t>
-      </w:r>
-      <w:r>
-        <w:t>omen</w:t>
-      </w:r>
-      <w:r>
-        <w:t xml:space="preserve">, </w:t>
-      </w:r>
-      <w:r>
-        <w:t xml:space="preserve">whereas </w:t>
-      </w:r>
-      <w:r>
-        <w:t xml:space="preserve">men have more </w:t>
-      </w:r>
-      <w:r>
-        <w:t xml:space="preserve">tubular-shaped </w:t>
-      </w:r>
-      <w:r>
-        <w:t>splenia</w:t>
-      </w:r>
-      <w:r>
-        <w:t xml:space="preserve"> (</w:t>
-      </w:r>
-      <w:r>
-        <w:rPr>
-          <w:color w:val="27CED7" w:themeColor="accent3"/>
-        </w:rPr>
-        <w:t>Allen et al., 1991</w:t>
-      </w:r>
-      <w:r>
-        <w:t xml:space="preserve">; </w:t>
-      </w:r>
-      <w:r>
-        <w:rPr>
-          <w:highlight w:val="yellow"/>
-        </w:rPr>
-        <w:t>more</w:t>
-      </w:r>
-      <w:r>
-        <w:t>)</w:t>
-      </w:r>
-      <w:r>
-        <w:t xml:space="preserve">, as well as larger </w:t>
-      </w:r>
-      <w:r>
-        <w:t>genua (</w:t>
-      </w:r>
-      <w:r>
-        <w:rPr>
-          <w:color w:val="27CED7" w:themeColor="accent3"/>
-        </w:rPr>
-        <w:t>Witelson, 1989</w:t>
-      </w:r>
-      <w:r>
-        <w:t>)</w:t>
-      </w:r>
-      <w:r>
-        <w:t>.</w:t>
-      </w:r>
-    </w:p>
-    <w:p>
-      <w:pPr>
-        <w:pStyle w:val="Listenabsatz"/>
-        <w:numPr>
-          <w:ilvl w:val="0"/>
-          <w:numId w:val="7"/>
-        </w:numPr>
-      </w:pPr>
-      <w:r>
-        <w:lastRenderedPageBreak/>
-        <w:t>Allen et al. (2003):</w:t>
-      </w:r>
-    </w:p>
-    <w:p>
-      <w:pPr>
-        <w:pStyle w:val="Listenabsatz"/>
-        <w:numPr>
-          <w:ilvl w:val="1"/>
-          <w:numId w:val="7"/>
-        </w:numPr>
-      </w:pPr>
-      <w:r>
-        <w:t>Our results indicate that while the callosum</w:t>
-      </w:r>
-      <w:r>
-        <w:t xml:space="preserve"> </w:t>
-      </w:r>
-      <w:r>
-        <w:t>is larger in men, the proportion of callosum volume to total</w:t>
-      </w:r>
-      <w:r>
-        <w:t xml:space="preserve"> </w:t>
-      </w:r>
-      <w:r>
-        <w:t>white matter volume is significantly higher in women. In</w:t>
-      </w:r>
-      <w:r>
-        <w:t xml:space="preserve"> </w:t>
-      </w:r>
-      <w:r>
-        <w:t>addition, the effect size difference between men and women</w:t>
-      </w:r>
-      <w:r>
-        <w:t xml:space="preserve"> </w:t>
-      </w:r>
-      <w:r>
-        <w:t>for callosum volume is substantially smaller than for the rest</w:t>
-      </w:r>
-      <w:r>
-        <w:t xml:space="preserve"> </w:t>
-      </w:r>
-      <w:r>
-        <w:t>of the WM (0.59 vs 1.17). This would indicate that the</w:t>
-      </w:r>
-      <w:r>
-        <w:t xml:space="preserve"> </w:t>
-      </w:r>
-      <w:r>
-        <w:t>corpus callosum is less sexually dimorphic than other brain</w:t>
-      </w:r>
-      <w:r>
-        <w:t xml:space="preserve"> </w:t>
-      </w:r>
-      <w:r>
-        <w:t>structures; in a relative sense, it is “larger” in women than</w:t>
-      </w:r>
-      <w:r>
-        <w:t xml:space="preserve"> </w:t>
-      </w:r>
-      <w:r>
-        <w:t>men.</w:t>
-      </w:r>
-    </w:p>
-    <w:p>
-      <w:pPr>
-        <w:pStyle w:val="Listenabsatz"/>
-        <w:numPr>
-          <w:ilvl w:val="1"/>
-          <w:numId w:val="7"/>
-        </w:numPr>
-      </w:pPr>
-      <w:r>
-        <w:t>The corpus callosum is one of the</w:t>
-      </w:r>
-      <w:r>
-        <w:t xml:space="preserve"> </w:t>
-      </w:r>
-      <w:r>
-        <w:t>few white matter fiber tracts that can be seen and measured</w:t>
-      </w:r>
-      <w:r>
-        <w:t xml:space="preserve"> </w:t>
-      </w:r>
-      <w:r>
-        <w:t>in an MRI image, and our data indicate that it is less</w:t>
-      </w:r>
-      <w:r>
-        <w:t xml:space="preserve"> </w:t>
-      </w:r>
-      <w:r>
-        <w:t>sexually dimorphic than WM in general. The WM is obviously</w:t>
-      </w:r>
-      <w:r>
-        <w:t xml:space="preserve"> </w:t>
-      </w:r>
-      <w:r>
-        <w:t>heterogeneous; even the corpus callosum itself is</w:t>
-      </w:r>
-      <w:r>
-        <w:t xml:space="preserve"> </w:t>
-      </w:r>
-      <w:r>
-        <w:t>heterogenous in terms of its fiber composition and distribution</w:t>
-      </w:r>
-      <w:r>
-        <w:t xml:space="preserve"> </w:t>
-      </w:r>
-      <w:r>
-        <w:t>(Aboitz et al., 1992; Highley et al., 1999). We suggest</w:t>
-      </w:r>
-      <w:r>
-        <w:t xml:space="preserve"> </w:t>
-      </w:r>
-      <w:r>
-        <w:t>that WM tracts—which are essentially functional assemblages</w:t>
-      </w:r>
-      <w:r>
-        <w:t xml:space="preserve"> </w:t>
-      </w:r>
-      <w:r>
-        <w:t>of axons—are less sexually dimorphic than othe</w:t>
-      </w:r>
-      <w:r>
-        <w:t xml:space="preserve">r </w:t>
-      </w:r>
-      <w:r>
-        <w:t>components of the WM.</w:t>
-      </w:r>
-    </w:p>
-    <w:p>
-      <w:r>
-        <w:t>However, multiple studies have found these differences to simply be a function of total brain volume (</w:t>
-      </w:r>
-      <w:r>
-        <w:rPr>
-          <w:color w:val="27CED7" w:themeColor="accent3"/>
-        </w:rPr>
-        <w:t>Eliot et al., 2021; Leonard et al., 2008; Jäncke et al., 2014</w:t>
-      </w:r>
-      <w:r>
-        <w:t>).</w:t>
-      </w:r>
-    </w:p>
-    <w:p>
-      <w:r>
-        <w:t>Eliot:</w:t>
-      </w:r>
-    </w:p>
-    <w:p>
-      <w:pPr>
-        <w:pStyle w:val="Listenabsatz"/>
-        <w:numPr>
-          <w:ilvl w:val="0"/>
-          <w:numId w:val="6"/>
-        </w:numPr>
-      </w:pPr>
-      <w:r>
-        <w:rPr>
-          <w:sz w:val="16"/>
-          <w:szCs w:val="16"/>
-        </w:rPr>
-        <w:t xml:space="preserve">s/g difference to be </w:t>
-      </w:r>
-      <w:r>
-        <w:rPr>
-          <w:rFonts w:ascii="STIX" w:hAnsi="STIX" w:cs="STIX"/>
-          <w:sz w:val="16"/>
-          <w:szCs w:val="16"/>
-        </w:rPr>
-        <w:t>“</w:t>
-      </w:r>
-      <w:r>
-        <w:rPr>
-          <w:sz w:val="16"/>
-          <w:szCs w:val="16"/>
-        </w:rPr>
-        <w:t>massively reduced</w:t>
-      </w:r>
-      <w:r>
-        <w:rPr>
-          <w:rFonts w:ascii="STIX" w:hAnsi="STIX" w:cs="STIX"/>
-          <w:sz w:val="16"/>
-          <w:szCs w:val="16"/>
-        </w:rPr>
-        <w:t xml:space="preserve">” </w:t>
-      </w:r>
-      <w:r>
-        <w:rPr>
-          <w:sz w:val="16"/>
-          <w:szCs w:val="16"/>
-        </w:rPr>
-        <w:t>(to roughly d =0.05) when covaried against TBV. Thus, larger brains have a higher proportion of WM than smaller brains, regardless of sex or even species (de Jong et al., 2017).</w:t>
-      </w:r>
-    </w:p>
-    <w:p/>
-    <w:p/>
-    <w:p/>
-    <w:p>
-      <w:r>
-        <w:rPr>
-          <w:highlight w:val="yellow"/>
-        </w:rPr>
-        <w:t>[Differences in GM/WM ratio]</w:t>
-      </w:r>
-    </w:p>
-    <w:p>
-      <w:pPr>
-        <w:pStyle w:val="Listenabsatz"/>
-        <w:numPr>
-          <w:ilvl w:val="0"/>
-          <w:numId w:val="5"/>
-        </w:numPr>
-      </w:pPr>
-      <w:r>
-        <w:t xml:space="preserve">Cosgrove et al., 2013: </w:t>
-      </w:r>
-    </w:p>
-    <w:p>
-      <w:pPr>
-        <w:pStyle w:val="Listenabsatz"/>
-        <w:numPr>
-          <w:ilvl w:val="1"/>
-          <w:numId w:val="5"/>
-        </w:numPr>
-      </w:pPr>
-      <w:r>
-        <w:t>Allen e</w:t>
-      </w:r>
-      <w:r>
-        <w:t xml:space="preserve">t </w:t>
-      </w:r>
-      <w:r>
-        <w:t xml:space="preserve">al. </w:t>
-      </w:r>
-      <w:r>
-        <w:t>(2002)</w:t>
-      </w:r>
-      <w:r>
-        <w:t xml:space="preserve"> reported that the whole brain and most major subdivisions</w:t>
-      </w:r>
-      <w:r>
-        <w:t xml:space="preserve"> </w:t>
-      </w:r>
-      <w:r>
-        <w:t>(e.g., hemispheres, frontal and temporal lobes, left parietal lobe,</w:t>
-      </w:r>
-      <w:r>
-        <w:t xml:space="preserve"> </w:t>
-      </w:r>
-      <w:r>
-        <w:t>insula, and cerebellum) were significantly larger in men compared</w:t>
-      </w:r>
-      <w:r>
-        <w:t xml:space="preserve"> </w:t>
-      </w:r>
-      <w:r>
-        <w:t>with women, but the proportional sizes of individual</w:t>
-      </w:r>
-      <w:r>
-        <w:t xml:space="preserve"> </w:t>
-      </w:r>
-      <w:r>
-        <w:t>regions in relation to total hemisphere volume were similar.</w:t>
-      </w:r>
-      <w:r>
-        <w:t xml:space="preserve"> </w:t>
-      </w:r>
-      <w:r>
-        <w:t>While men have greater brain volume (</w:t>
-      </w:r>
-      <w:r>
-        <w:t>Gur et al., 1991</w:t>
-      </w:r>
-      <w:r>
-        <w:t>), greater CSF volume</w:t>
-      </w:r>
-      <w:r>
-        <w:t xml:space="preserve"> </w:t>
-      </w:r>
-      <w:r>
-        <w:t>or lateral ventricles (</w:t>
-      </w:r>
-      <w:r>
-        <w:t>Gur et al., 1991; Grant et al., 1987; Agartz et al., 1992; Giedd et al., 1997</w:t>
-      </w:r>
-      <w:r>
-        <w:t>), and greater sulcal volume (</w:t>
-      </w:r>
-      <w:r>
-        <w:t>Gur et al., 1999</w:t>
-      </w:r>
-      <w:r>
-        <w:t>)</w:t>
-      </w:r>
-      <w:r>
-        <w:t xml:space="preserve"> </w:t>
-      </w:r>
-      <w:r>
-        <w:t>compared with women, ventricular volumes (</w:t>
-      </w:r>
-      <w:r>
-        <w:t>Grant et al., 1987</w:t>
-      </w:r>
-      <w:r>
-        <w:t>,</w:t>
-      </w:r>
-      <w:r>
-        <w:t xml:space="preserve"> Erdogan et al., 2004</w:t>
-      </w:r>
-      <w:r>
-        <w:t>) and intracranial</w:t>
-      </w:r>
-      <w:r>
-        <w:t xml:space="preserve"> </w:t>
-      </w:r>
-      <w:r>
-        <w:t>areas corrected for differences in cranial size do not vary</w:t>
-      </w:r>
-      <w:r>
-        <w:t xml:space="preserve"> </w:t>
-      </w:r>
-      <w:r>
-        <w:t>between sexes (</w:t>
-      </w:r>
-      <w:r>
-        <w:t>Agartz et al., 1992</w:t>
-      </w:r>
-      <w:r>
-        <w:t>).</w:t>
-      </w:r>
-    </w:p>
-    <w:p>
-      <w:pPr>
-        <w:pStyle w:val="Listenabsatz"/>
-        <w:numPr>
-          <w:ilvl w:val="1"/>
-          <w:numId w:val="5"/>
-        </w:numPr>
-      </w:pPr>
-      <w:r>
-        <w:t>Gray and white matter volumes also vary by sex (</w:t>
-      </w:r>
-      <w:r>
-        <w:t>Allen et al., 2003</w:t>
-      </w:r>
-      <w:r>
-        <w:t>,</w:t>
-      </w:r>
-      <w:r>
-        <w:t xml:space="preserve"> Paus et al., 1996</w:t>
-      </w:r>
-      <w:r>
-        <w:t>).</w:t>
-      </w:r>
-      <w:r>
-        <w:t xml:space="preserve"> </w:t>
-      </w:r>
-      <w:r>
-        <w:t>When covaried for intracranial volume, height, and weight, women have a higher percentage of gray matter, whereas men have a higher percentage of white matter and CSF (</w:t>
-      </w:r>
-      <w:r>
-        <w:t>Gur et al., 1999</w:t>
-      </w:r>
-      <w:r>
-        <w:t>). The gray/white matter ratio was consistently higher in frontal, temporal, parietal, and occipital lobes; cingulate gyrus; and insula in women versus men (</w:t>
-      </w:r>
-      <w:r>
-        <w:t xml:space="preserve">Peters et al., 1998; Gur et al., 1999; Allen et al., 2003; Goldstein et al., 2001; </w:t>
-      </w:r>
-      <w:r>
-        <w:t>Haier et al., 2005</w:t>
-      </w:r>
-      <w:r>
-        <w:t>).</w:t>
-      </w:r>
-    </w:p>
-    <w:p>
-      <w:pPr>
-        <w:pStyle w:val="Listenabsatz"/>
-        <w:numPr>
-          <w:ilvl w:val="0"/>
-          <w:numId w:val="5"/>
-        </w:numPr>
-      </w:pPr>
-      <w:r>
-        <w:t>Allen</w:t>
-      </w:r>
-      <w:r>
-        <w:t xml:space="preserve"> et al., 2003: </w:t>
-      </w:r>
-      <w:r>
-        <w:t>For all structures, male volumes were greater than female, but the gray/white (G/W) ratio was consistently higher across structures in women than men. Sexual dimorphism was greater for WM than GM: most of the G/W ratio sex differences can be attributed to variation in WM volume. The corpus callosum, although larger in men, is less sexually dimorphic than the WM as a whole. Several regions demonstrate pair-wise asymmetries in G/W ratio and WM volume. Both the cingulate gyrus and insula exhibit strong asymmetries. The left cingulate gyrus is significantly larger than the right, and the G/W ratio of the left insula is significantly greater than that of the right</w:t>
-      </w:r>
-    </w:p>
-    <w:p>
-      <w:pPr>
-        <w:pStyle w:val="Listenabsatz"/>
-        <w:numPr>
-          <w:ilvl w:val="0"/>
-          <w:numId w:val="5"/>
-        </w:numPr>
-      </w:pPr>
-    </w:p>
-    <w:p/>
-    <w:p>
-      <w:r>
-        <w:t xml:space="preserve">Further, multiple studies have found that the corpora callosa of men and women differ in shape, especially in the splenium: Women have more bulbous splenia, whereas they are more tubular-shaped in men (Allen et al., 1991; </w:t>
-      </w:r>
-      <w:r>
-        <w:rPr>
-          <w:highlight w:val="yellow"/>
-        </w:rPr>
-        <w:t>more</w:t>
-      </w:r>
-      <w:r>
-        <w:t>). However, such findings are not uncontroversial, as sex differences in the volume of brain structures may disappear when correcting for total brain or intracranial volume (Choleris et al., 2018; Eliot et al., 2021; Tan et al., 2016).</w:t>
-      </w:r>
-    </w:p>
-    <w:p/>
-    <w:p>
-      <w:pPr>
-        <w:pStyle w:val="Listenabsatz"/>
-        <w:numPr>
-          <w:ilvl w:val="0"/>
-          <w:numId w:val="4"/>
-        </w:numPr>
-      </w:pPr>
-      <w:r>
-        <w:t>Ratio GM/WM</w:t>
-      </w:r>
-    </w:p>
-    <w:p>
-      <w:pPr>
-        <w:pStyle w:val="Listenabsatz"/>
-        <w:numPr>
-          <w:ilvl w:val="0"/>
-          <w:numId w:val="4"/>
-        </w:numPr>
-      </w:pPr>
-      <w:r>
-        <w:t>WM se</w:t>
-      </w:r>
-    </w:p>
-    <w:p/>
-    <w:p>
-      <w:pPr>
-        <w:pStyle w:val="Listenabsatz"/>
-        <w:numPr>
-          <w:ilvl w:val="0"/>
-          <w:numId w:val="4"/>
-        </w:numPr>
-      </w:pPr>
-      <w:r>
-        <w:t>Cosgrove:</w:t>
-      </w:r>
-    </w:p>
-    <w:p>
-      <w:pPr>
-        <w:pStyle w:val="Listenabsatz"/>
-        <w:numPr>
-          <w:ilvl w:val="1"/>
-          <w:numId w:val="4"/>
-        </w:numPr>
-      </w:pPr>
-      <w:r>
-        <w:t>When covaried for intracranial volume, height, and weight</w:t>
-      </w:r>
-      <w:r>
-        <w:t xml:space="preserve">, </w:t>
-      </w:r>
-      <w:r>
-        <w:t>women have a higher percentage of gray matter, whereas men</w:t>
-      </w:r>
-      <w:r>
-        <w:t xml:space="preserve"> </w:t>
-      </w:r>
-      <w:r>
-        <w:t>have a higher percentage of white matter and CSF (15). The</w:t>
-      </w:r>
-      <w:r>
-        <w:t xml:space="preserve"> </w:t>
-      </w:r>
-      <w:r>
-        <w:t>gray/white matter ratio was consistently higher in frontal, temporal,</w:t>
-      </w:r>
-      <w:r>
-        <w:t xml:space="preserve"> </w:t>
-      </w:r>
-      <w:r>
-        <w:t>parietal, and occipital lobes; cingulate gyrus; and insula in</w:t>
-      </w:r>
-      <w:r>
-        <w:t xml:space="preserve"> </w:t>
-      </w:r>
-      <w:r>
-        <w:t>women versus men (9,15,17,19,20).</w:t>
-      </w:r>
-    </w:p>
-    <w:p>
-      <w:pPr>
-        <w:pStyle w:val="Listenabsatz"/>
-        <w:numPr>
-          <w:ilvl w:val="0"/>
-          <w:numId w:val="4"/>
-        </w:numPr>
-      </w:pPr>
-      <w:r>
-        <w:t>Allen:</w:t>
-      </w:r>
-    </w:p>
-    <w:p>
-      <w:pPr>
-        <w:pStyle w:val="Listenabsatz"/>
-        <w:numPr>
-          <w:ilvl w:val="1"/>
-          <w:numId w:val="4"/>
-        </w:numPr>
-      </w:pPr>
-      <w:r>
-        <w:t>For all structures, male volumes were greater than female, but the gray/white (G/W) ratio was consistently higher across structures</w:t>
-      </w:r>
-      <w:r>
-        <w:t xml:space="preserve"> </w:t>
-      </w:r>
-      <w:r>
-        <w:t>in women than men. Sexual dimorphism was greater for WM than GM: most of the G/W ratio sex differences can be attributed to variatio</w:t>
-      </w:r>
-      <w:r>
-        <w:t xml:space="preserve">n </w:t>
-      </w:r>
-      <w:r>
-        <w:t>in WM volume. The corpus callosum, although larger in men, is less sexually dimorphic than the WM as a whole. Several regions</w:t>
-      </w:r>
-      <w:r>
-        <w:t xml:space="preserve"> </w:t>
-      </w:r>
-      <w:r>
-        <w:t>demonstrate pair-wise asymmetries in G/W ratio and WM volume. Both the cingulate gyrus and insula exhibit strong asymmetries. The left</w:t>
-      </w:r>
-      <w:r>
-        <w:t xml:space="preserve"> </w:t>
-      </w:r>
-      <w:r>
-        <w:t>cingulate gyrus is significantly larger than the right, and the G/W ratio of the left insula is significantly greater than that of the right</w:t>
-      </w:r>
-    </w:p>
-    <w:p>
-      <w:pPr>
-        <w:pStyle w:val="Listenabsatz"/>
-        <w:numPr>
-          <w:ilvl w:val="0"/>
-          <w:numId w:val="4"/>
-        </w:numPr>
-      </w:pPr>
-      <w:r>
-        <w:t>Goldstein:</w:t>
-      </w:r>
-    </w:p>
-    <w:p>
-      <w:pPr>
-        <w:pStyle w:val="Listenabsatz"/>
-        <w:numPr>
-          <w:ilvl w:val="1"/>
-          <w:numId w:val="4"/>
-        </w:numPr>
-      </w:pPr>
-      <w:r>
-        <w:t>However, regionally specific sex differences, relative to size of cerebrum, have been reported, and the direction of the sex differences differs depending on the brain region. These studies have reported, in women, relative to cerebrum size, greater cortical gray matter volume (Gur</w:t>
-      </w:r>
-      <w:r>
-        <w:t xml:space="preserve"> et al., 1999), larger volumes of regions associated with language functions [e.g. Broca’s area (Harasty et al., 1997) and superior temporal cortex, in particular planum temporale (Jacobs et al., 1993; Schlaepfer et al., 1995; Harasty et al., 1997)], and larger volumes of the hippocampus (Filipek et al., 1994; Giedd et al., 1996; Murphy et al., 1996), caudate (Filipek et al., 1994; Murphy et al., 1996), thalamic nuclei (Murphy et al., 1996), anterior cingulate gyrus (Paus et al., 1996), DLPFC (Schlaepfer et al., 1995), right IPL (Nopoulos et al., 2000), and white matter involved in interhemispheric connectivity (Allen &amp; Gorski, 1987; Witelson, 1989; Highley et al., 1999; Nopoulos et al., 2000). Cell packing density, or number of neurons per unit volume, in the planum temporale was also greater in women than men (Witelson, 1995).</w:t>
-      </w:r>
-    </w:p>
-    <w:p>
-      <w:pPr>
-        <w:pStyle w:val="Listenabsatz"/>
-        <w:numPr>
-          <w:ilvl w:val="1"/>
-          <w:numId w:val="4"/>
-        </w:numPr>
-      </w:pPr>
-      <w:r>
-        <w:t>Compared to women, men have been found to have larger volumes, relative to cerebrum size, or differences in neuronal densities in other limbic and paralimbic regions [i.e. amygdala (Giedd et al., 1996), hypothalamus (Swaab &amp; Fliers, 1985; Allen et al., 1989; Zhou et al., 1995) and paracingulate gyrus (Paus et al</w:t>
-      </w:r>
-      <w:r>
-        <w:t>., 1996)], larger genu of the corpus callosum (Witelson, 1989) and overall WM volume (Passe et al., 1997; Gur et al., 1999), and greater CSF (lateral) ventricles (Agartz et al., 1992; Kaye et al., 1992) or sulcal volume (Gur et al., 1999)]. Some have argued that men have more neurons across the entire cortex (Pakkenberg &amp; Gundersen, 1997; Rabinowcz et al., 1999). However, these findings are inconsistent with others (Witelson et al., 1995; Harasty, 1997), and suggest that sex differences in neuronal characteristics depend on the brain region and/or cortical layer assessed (Witelson et al., 1995).</w:t>
-      </w:r>
-    </w:p>
-    <w:p>
-      <w:pPr>
-        <w:pStyle w:val="Listenabsatz"/>
-        <w:numPr>
-          <w:ilvl w:val="0"/>
-          <w:numId w:val="4"/>
-        </w:numPr>
-      </w:pPr>
-      <w:r>
-        <w:t>Eliot:</w:t>
-      </w:r>
-    </w:p>
-    <w:p>
-      <w:pPr>
-        <w:pStyle w:val="Listenabsatz"/>
-        <w:numPr>
-          <w:ilvl w:val="1"/>
-          <w:numId w:val="4"/>
-        </w:numPr>
-      </w:pPr>
-      <w:r>
-        <w:t>With the difference in overall brain size comes other male/female</w:t>
-      </w:r>
-      <w:r>
-        <w:t xml:space="preserve"> </w:t>
-      </w:r>
-      <w:r>
-        <w:t>brain differences that are largely, if not exclusively, attributable to size</w:t>
-      </w:r>
-      <w:r>
-        <w:t xml:space="preserve"> </w:t>
-      </w:r>
-      <w:r>
-        <w:t>rather than sex. One of these is GM/WM ratio, which averages 5.5 %</w:t>
-      </w:r>
-      <w:r>
-        <w:t xml:space="preserve"> </w:t>
-      </w:r>
-      <w:r>
-        <w:t>larger in females across multiple studies. As brain size increases, there is</w:t>
-      </w:r>
-      <w:r>
-        <w:t xml:space="preserve"> </w:t>
-      </w:r>
-      <w:r>
-        <w:t>a disproportionate increase in the denominator of this ratio, since larger</w:t>
-      </w:r>
-      <w:r>
-        <w:t xml:space="preserve"> </w:t>
-      </w:r>
-      <w:r>
-        <w:t>brains need larger-caliber, more heavily myelinated axons to transmit</w:t>
-      </w:r>
-      <w:r>
-        <w:t xml:space="preserve"> </w:t>
-      </w:r>
-      <w:r>
-        <w:t>action potentials across greater distances (Bush and Allman, 2003;</w:t>
-      </w:r>
-      <w:r>
-        <w:t xml:space="preserve"> </w:t>
-      </w:r>
-      <w:r>
-        <w:t>Zhang and Sejnowski, 2000). Thus, the s/g difference in GM/WM ratio is</w:t>
-      </w:r>
-      <w:r>
-        <w:t xml:space="preserve"> </w:t>
-      </w:r>
-      <w:r>
-        <w:t>largely eliminated when adjusted for total brain size (Leonard et al.,</w:t>
-      </w:r>
-      <w:r>
-        <w:t xml:space="preserve"> </w:t>
-      </w:r>
-      <w:r>
-        <w:rPr>
-          <w:lang w:val="en-US"/>
-        </w:rPr>
-        <w:t>2008; Luders et al., 2002; J</w:t>
-      </w:r>
-      <w:r>
-        <w:rPr>
-          <w:lang w:val="en-US"/>
-        </w:rPr>
-        <w:t>ä</w:t>
-      </w:r>
-      <w:r>
-        <w:rPr>
-          <w:lang w:val="en-US"/>
-        </w:rPr>
-        <w:t>ncke et al., 2015).</w:t>
-      </w:r>
-    </w:p>
-    <w:p>
-      <w:pPr>
-        <w:pStyle w:val="Listenabsatz"/>
-        <w:numPr>
-          <w:ilvl w:val="1"/>
-          <w:numId w:val="4"/>
-        </w:numPr>
-      </w:pPr>
-      <w:r>
-        <w:t>Furthermore, differences that</w:t>
-      </w:r>
-      <w:r>
-        <w:t xml:space="preserve"> </w:t>
-      </w:r>
-      <w:r>
-        <w:t>are often portrayed as related to s/g (e.g., GM/WM ratio, or inter- vs.</w:t>
-      </w:r>
-      <w:r>
-        <w:t xml:space="preserve"> </w:t>
-      </w:r>
-      <w:r>
-        <w:t>intrahemispheric connectivity ratio) are more accurately attributable to</w:t>
-      </w:r>
-      <w:r>
-        <w:t xml:space="preserve"> </w:t>
-      </w:r>
-      <w:r>
-        <w:t>brain size, such that they distinguish large- from small-headed men (or</w:t>
-      </w:r>
-      <w:r>
-        <w:t xml:space="preserve"> </w:t>
-      </w:r>
-      <w:r>
-        <w:t>large- from small-headed women) as well as they distinguish the average</w:t>
-      </w:r>
-      <w:r>
-        <w:t xml:space="preserve"> </w:t>
-      </w:r>
-      <w:r>
-        <w:t>man from the average woman.</w:t>
-      </w:r>
-    </w:p>
-    <w:p>
-      <w:pPr>
-        <w:rPr>
-          <w:lang w:val="en-US"/>
-        </w:rPr>
-      </w:pPr>
-    </w:p>
-    <w:p>
-      <w:r>
-        <w:rPr>
-          <w:lang w:val="en-US"/>
-        </w:rPr>
-        <w:t xml:space="preserve"> </w:t>
-      </w:r>
-      <w:r>
-        <w:t>– with those differences being more pronounced in white matter (WM) than for grey matter (</w:t>
+      <w:hyperlink w:anchor="zaslerkaplan2017" w:history="1">
+        <w:proofErr w:type="spellStart"/>
+        <w:r>
+          <w:rPr>
+            <w:rStyle w:val="Hyperlink"/>
+            <w:rFonts w:ascii="Ebrima" w:hAnsi="Ebrima"/>
+          </w:rPr>
+          <w:t>Zasler</w:t>
+        </w:r>
+        <w:proofErr w:type="spellEnd"/>
+        <w:r>
+          <w:rPr>
+            <w:rStyle w:val="Hyperlink"/>
+            <w:rFonts w:ascii="Ebrima" w:hAnsi="Ebrima"/>
+          </w:rPr>
+          <w:t xml:space="preserve"> &amp; Kaplan, 2017</w:t>
+        </w:r>
+      </w:hyperlink>
+      <w:r>
+        <w:t xml:space="preserve">). However, in a similar vein to </w:t>
       </w:r>
       <w:hyperlink w:anchor="allen2003" w:history="1">
         <w:r>
           <w:rPr>
             <w:rStyle w:val="Hyperlink"/>
             <w:rFonts w:ascii="Ebrima" w:hAnsi="Ebrima"/>
-          </w:rPr>
-          <w:t>Allen et al., 2003</w:t>
-        </w:r>
-      </w:hyperlink>
-      <w:r>
-        <w:t xml:space="preserve">; </w:t>
-      </w:r>
-      <w:hyperlink w:anchor="goldstein2001" w:history="1">
-        <w:r>
-          <w:rPr>
-            <w:rStyle w:val="Hyperlink"/>
-            <w:rFonts w:ascii="Ebrima" w:hAnsi="Ebrima"/>
-          </w:rPr>
-          <w:t>Goldstein et al., 2001</w:t>
-        </w:r>
-      </w:hyperlink>
-      <w:r>
-        <w:t xml:space="preserve">). </w:t>
-      </w:r>
-      <w:r>
-        <w:rPr>
-          <w:color w:val="FF0000"/>
-        </w:rPr>
-        <w:t>These findings were interpreted as women having less WM than their male counterparts, rather than women having more grey matter.</w:t>
-      </w:r>
-      <w:r>
-        <w:t xml:space="preserve"> [</w:t>
-      </w:r>
-      <w:r>
-        <w:rPr>
-          <w:color w:val="FF0000"/>
-        </w:rPr>
-        <w:t>However, the reported grey/white matter ratios vary across lobes and hemispheres.</w:t>
-      </w:r>
-      <w:r>
-        <w:rPr>
-          <w:color w:val="FF0000"/>
-        </w:rPr>
-        <w:t xml:space="preserve">] </w:t>
-      </w:r>
-      <w:r>
-        <w:rPr>
-          <w:color w:val="FF0000"/>
-          <w:highlight w:val="yellow"/>
-        </w:rPr>
-        <w:t>(DETAILS)</w:t>
-      </w:r>
-      <w:r>
-        <w:t xml:space="preserve"> </w:t>
-      </w:r>
-      <w:r>
-        <w:rPr>
-          <w:color w:val="42BA97" w:themeColor="accent4"/>
-        </w:rPr>
-        <w:t>Interestingly, the corpus callosum was found to be less sexually dimorphic than white matter overall</w:t>
-      </w:r>
-      <w:r>
-        <w:t>, which could be an indicator that white matter tracts are less sexually dimorphic than other white matter components, such as glial cells and blood vessels (</w:t>
-      </w:r>
-      <w:hyperlink w:anchor="allen2003" w:history="1">
-        <w:r>
-          <w:rPr>
-            <w:rStyle w:val="Hyperlink"/>
-            <w:rFonts w:ascii="Ebrima" w:hAnsi="Ebrima"/>
-          </w:rPr>
-          <w:t>Allen et al., 2003</w:t>
-        </w:r>
-      </w:hyperlink>
-      <w:r>
-        <w:t xml:space="preserve">). </w:t>
-      </w:r>
-    </w:p>
-    <w:p>
-      <w:r>
-        <w:rPr>
-          <w:highlight w:val="yellow"/>
-        </w:rPr>
-        <w:t>[more examples of differences]</w:t>
-      </w:r>
-    </w:p>
-    <w:p>
-      <w:pPr>
-        <w:pStyle w:val="Listenabsatz"/>
-        <w:numPr>
-          <w:ilvl w:val="0"/>
-          <w:numId w:val="3"/>
-        </w:numPr>
-      </w:pPr>
-      <w:r>
-        <w:t xml:space="preserve">Numerous studies have reported that certain brain structures differ in (relative) size or shape differ between the sexes. Some examples include larger volumes in the amygdala, putamen and globus pallidus in males, and larger volumes in the hippocampus and caudate in females (Cosgrove et al., 2007; Giedd et al., 1996a &amp; 1996b). Further, multiple studies have found that the corpora callosa of men and women differ in shape, especially in the splenium: Women have more bulbous splenia, whereas it is more tubular-shaped in men (Allen et al., 1991; </w:t>
-      </w:r>
-      <w:r>
-        <w:rPr>
-          <w:highlight w:val="yellow"/>
-        </w:rPr>
-        <w:t>more</w:t>
-      </w:r>
-      <w:r>
-        <w:t>). However, such findings are not uncontroversial, as sex differences in the volume of brain structures may disappear when correcting for total brain or intracranial volume (Choleris et al., 2018; Eliot et al., 2021; Tan et al., 2016).</w:t>
-      </w:r>
-    </w:p>
-    <w:p>
-      <w:pPr>
-        <w:pStyle w:val="Listenabsatz"/>
-        <w:numPr>
-          <w:ilvl w:val="0"/>
-          <w:numId w:val="3"/>
-        </w:numPr>
-      </w:pPr>
-      <w:r>
-        <w:t>Ingalhalikar et al., 2013:</w:t>
-      </w:r>
-    </w:p>
-    <w:p>
-      <w:pPr>
-        <w:pStyle w:val="Listenabsatz"/>
-        <w:numPr>
-          <w:ilvl w:val="1"/>
-          <w:numId w:val="3"/>
-        </w:numPr>
-      </w:pPr>
-      <w:r>
-        <w:t>Sex differences in the relative size and shape of specific brain struc</w:t>
-      </w:r>
-      <w:r>
-        <w:t>tures have also been reported (Cosgrove et al., 2007</w:t>
-      </w:r>
-      <w:r>
-        <w:t>), includ</w:t>
-      </w:r>
-      <w:r>
-        <w:t>ing the hippocampus, amygdala (Giedd et al., 1996 &amp; 1997</w:t>
-      </w:r>
-      <w:r>
-        <w:t xml:space="preserve">), and </w:t>
-      </w:r>
-      <w:r>
-        <w:t>corpus callosum (CC) (Allen et al., 1991</w:t>
-      </w:r>
-      <w:r>
-        <w:t>).</w:t>
-      </w:r>
-    </w:p>
-    <w:p>
-      <w:pPr>
-        <w:pStyle w:val="Listenabsatz"/>
-        <w:numPr>
-          <w:ilvl w:val="0"/>
-          <w:numId w:val="3"/>
-        </w:numPr>
-      </w:pPr>
-      <w:r>
-        <w:t>Choleris et al, 2018:</w:t>
-      </w:r>
-    </w:p>
-    <w:p>
-      <w:pPr>
-        <w:pStyle w:val="Listenabsatz"/>
-        <w:numPr>
-          <w:ilvl w:val="1"/>
-          <w:numId w:val="3"/>
-        </w:numPr>
-      </w:pPr>
-      <w:r>
-        <w:t>Although a meta-analysis suggests that men have larger hippocampal volumes than women, this advantage disappears when hippocampal volume is adjusted for total brain or intracranial volume (Tan et al., 2016).</w:t>
-      </w:r>
-    </w:p>
-    <w:p>
-      <w:pPr>
-        <w:pStyle w:val="Listenabsatz"/>
-        <w:ind w:left="1440"/>
-      </w:pPr>
-    </w:p>
-    <w:p>
-      <w:r>
-        <w:t>Studies employing diffusion tensor imaging (DTI) to investigate the architecture of WM and its fibre tracts found that over all age ranges, men tend to have increased measures of fractional anisotropy (FA) and decreased mean diffusivity (MD) than women. Higher measures of FA are thought to reflect increased axonal diameter, fibre bundle density and myelination, while the inverse relation holds for MD (</w:t>
-      </w:r>
-      <w:hyperlink w:anchor="boespflug2011" w:history="1">
-        <w:r>
-          <w:rPr>
-            <w:rStyle w:val="Hyperlink"/>
-            <w:rFonts w:ascii="Ebrima" w:hAnsi="Ebrima"/>
-          </w:rPr>
-          <w:t>Boespflug et al., 2011</w:t>
-        </w:r>
-      </w:hyperlink>
-      <w:r>
-        <w:t xml:space="preserve">; </w:t>
-      </w:r>
-      <w:hyperlink w:anchor="zaslerkaplan2017" w:history="1">
-        <w:r>
-          <w:rPr>
-            <w:rStyle w:val="Hyperlink"/>
-            <w:rFonts w:ascii="Ebrima" w:hAnsi="Ebrima"/>
-          </w:rPr>
-          <w:t>Zasler &amp; Kaplan, 2017</w:t>
-        </w:r>
-      </w:hyperlink>
-      <w:r>
-        <w:t xml:space="preserve">). However, in a similar vein to </w:t>
-      </w:r>
-      <w:hyperlink w:anchor="allen2003" w:history="1">
-        <w:r>
-          <w:rPr>
-            <w:rStyle w:val="Hyperlink"/>
-            <w:rFonts w:ascii="Ebrima" w:hAnsi="Ebrima"/>
+            <w:highlight w:val="red"/>
           </w:rPr>
           <w:t>Allen et al.’s (2003)</w:t>
         </w:r>
@@ -1459,13 +900,7 @@
         <w:t xml:space="preserve"> </w:t>
       </w:r>
       <w:r>
-        <w:rPr>
-          <w:color w:val="42BA97" w:themeColor="accent4"/>
-        </w:rPr>
-        <w:t>findings of women having larger corpora callosa in proportion to the rest of their WM</w:t>
-      </w:r>
-      <w:r>
-        <w:t xml:space="preserve">, </w:t>
+        <w:t xml:space="preserve">findings of women having larger corpora callosa in proportion to the rest of their WM, </w:t>
       </w:r>
       <w:hyperlink w:anchor="kanaan2012" w:history="1">
         <w:r>
@@ -1482,12 +917,238 @@
     </w:p>
     <w:p>
       <w:r>
+        <w:t xml:space="preserve">DTI may not only be used to study isolated fibre tracts, but also to study the structural connectome of brain networks. </w:t>
+      </w:r>
+      <w:r>
+        <w:t>Studies have found</w:t>
+      </w:r>
+      <w:r>
+        <w:t xml:space="preserve"> that women have a greater local brain network efficiency (</w:t>
+      </w:r>
+      <w:r>
+        <w:rPr>
+          <w:color w:val="27CED7" w:themeColor="accent3"/>
+        </w:rPr>
+        <w:t>Yan et al., 2011</w:t>
+      </w:r>
+      <w:r>
+        <w:t>), as well as increased cortical connectivity (</w:t>
+      </w:r>
+      <w:r>
+        <w:rPr>
+          <w:color w:val="27CED7" w:themeColor="accent3"/>
+        </w:rPr>
+        <w:t>Gong et al., 2009</w:t>
+      </w:r>
+      <w:r>
+        <w:t xml:space="preserve">) – independent of brain volume. </w:t>
+      </w:r>
+      <w:r>
+        <w:t xml:space="preserve">A large-scale DTI study investigating sex-differences in the structural connectome by </w:t>
+      </w:r>
+      <w:proofErr w:type="spellStart"/>
+      <w:r>
+        <w:rPr>
+          <w:color w:val="27CED7" w:themeColor="accent3"/>
+        </w:rPr>
+        <w:t>Ingalhalikar</w:t>
+      </w:r>
+      <w:proofErr w:type="spellEnd"/>
+      <w:r>
+        <w:rPr>
+          <w:color w:val="27CED7" w:themeColor="accent3"/>
+        </w:rPr>
+        <w:t xml:space="preserve"> et al. (2013)</w:t>
+      </w:r>
+      <w:r>
+        <w:t xml:space="preserve"> </w:t>
+      </w:r>
+      <w:r>
+        <w:t xml:space="preserve">found a higher proportion of </w:t>
+      </w:r>
+      <w:proofErr w:type="spellStart"/>
+      <w:r>
+        <w:t>intrahemispheric</w:t>
+      </w:r>
+      <w:proofErr w:type="spellEnd"/>
+      <w:r>
+        <w:t xml:space="preserve"> WM tracts in men and a higher ratio of interhemispheric connections, </w:t>
+      </w:r>
+      <w:r>
+        <w:rPr>
+          <w:highlight w:val="yellow"/>
+        </w:rPr>
+        <w:t>especially via the corpus callosum</w:t>
+      </w:r>
+      <w:r>
+        <w:t xml:space="preserve">, in women. </w:t>
+      </w:r>
+    </w:p>
+    <w:p>
+      <w:r>
         <w:rPr>
           <w:highlight w:val="yellow"/>
         </w:rPr>
         <w:t>[describe Hemispheric asymmetry]</w:t>
       </w:r>
     </w:p>
+    <w:p>
+      <w:proofErr w:type="spellStart"/>
+      <w:r>
+        <w:t>Ingalhalikar</w:t>
+      </w:r>
+      <w:proofErr w:type="spellEnd"/>
+      <w:r>
+        <w:t xml:space="preserve"> (2013)</w:t>
+      </w:r>
+    </w:p>
+    <w:p>
+      <w:pPr>
+        <w:pStyle w:val="Listenabsatz"/>
+        <w:numPr>
+          <w:ilvl w:val="0"/>
+          <w:numId w:val="8"/>
+        </w:numPr>
+      </w:pPr>
+      <w:r>
+        <w:t xml:space="preserve">Rather than investigating individual regions or tracts in isolation, the brain can be </w:t>
+      </w:r>
+      <w:proofErr w:type="spellStart"/>
+      <w:r>
+        <w:t>analyzed</w:t>
+      </w:r>
+      <w:proofErr w:type="spellEnd"/>
+      <w:r>
+        <w:t xml:space="preserve"> on the whole as a large and complex network known as the human connectome (</w:t>
+      </w:r>
+      <w:proofErr w:type="spellStart"/>
+      <w:r>
+        <w:t>Sporms</w:t>
+      </w:r>
+      <w:proofErr w:type="spellEnd"/>
+      <w:r>
+        <w:t>, 2011</w:t>
+      </w:r>
+      <w:r>
+        <w:t>). This connectome has the capability to provide fundamental insights into the organization and integration of brain networks (</w:t>
+      </w:r>
+      <w:proofErr w:type="spellStart"/>
+      <w:r>
+        <w:t>Bullmore</w:t>
+      </w:r>
+      <w:proofErr w:type="spellEnd"/>
+      <w:r>
+        <w:t xml:space="preserve"> &amp; </w:t>
+      </w:r>
+      <w:proofErr w:type="spellStart"/>
+      <w:r>
+        <w:t>Sporms</w:t>
+      </w:r>
+      <w:proofErr w:type="spellEnd"/>
+      <w:r>
+        <w:t>, 2009</w:t>
+      </w:r>
+      <w:r>
+        <w:t xml:space="preserve">). Advances in </w:t>
+      </w:r>
+      <w:proofErr w:type="spellStart"/>
+      <w:r>
+        <w:t>fiber</w:t>
+      </w:r>
+      <w:proofErr w:type="spellEnd"/>
+      <w:r>
+        <w:t xml:space="preserve"> tractography with diffusion imaging can be used to understand complex interactions among brain regions and to compute a structural connectome (SC) (</w:t>
+      </w:r>
+      <w:proofErr w:type="spellStart"/>
+      <w:r>
+        <w:t>Hagmann</w:t>
+      </w:r>
+      <w:proofErr w:type="spellEnd"/>
+      <w:r>
+        <w:t xml:space="preserve"> et al., 2008</w:t>
+      </w:r>
+      <w:r>
+        <w:t>). Similar functional connectomes (FCs) can be computed using modalities like functional MRI, magnetoencephalography, and EEG. Differences in FCs have revealed sex differences and sex-by-hemispheric interactions (</w:t>
+      </w:r>
+      <w:proofErr w:type="spellStart"/>
+      <w:r>
+        <w:t>Tomasi</w:t>
+      </w:r>
+      <w:proofErr w:type="spellEnd"/>
+      <w:r>
+        <w:t xml:space="preserve"> &amp; Volkow, 2012a</w:t>
+      </w:r>
+      <w:r>
+        <w:t>), with higher local functional connectivity in females than in males (</w:t>
+      </w:r>
+      <w:proofErr w:type="spellStart"/>
+      <w:r>
+        <w:t>Tomasi</w:t>
+      </w:r>
+      <w:proofErr w:type="spellEnd"/>
+      <w:r>
+        <w:t xml:space="preserve"> &amp; Volkow, 2012b</w:t>
+      </w:r>
+      <w:r>
+        <w:t>). Although SCs of genders have displayed small-world architecture with broad-scale characteristics (</w:t>
+      </w:r>
+      <w:proofErr w:type="spellStart"/>
+      <w:r>
+        <w:t>Iturria</w:t>
+      </w:r>
+      <w:proofErr w:type="spellEnd"/>
+      <w:r>
+        <w:t>-Medina et al., 2007</w:t>
+      </w:r>
+      <w:r>
+        <w:t xml:space="preserve">, </w:t>
+      </w:r>
+      <w:proofErr w:type="spellStart"/>
+      <w:r>
+        <w:t>Iturria</w:t>
+      </w:r>
+      <w:proofErr w:type="spellEnd"/>
+      <w:r>
+        <w:t>-Medina et al., 2008</w:t>
+      </w:r>
+      <w:r>
+        <w:t>), sex differences in network efficiency have been reported (</w:t>
+      </w:r>
+      <w:r>
+        <w:t>Yan et al., 2011</w:t>
+      </w:r>
+      <w:r>
+        <w:t>), with women having greater overall cortical connectivity (</w:t>
+      </w:r>
+      <w:r>
+        <w:t>Gong et al., 2009</w:t>
+      </w:r>
+      <w:r>
+        <w:t>). Insignificant differences between the genders were observed in a recent study on SCs of 439 subjects ranging in age from 12–30 y (</w:t>
+      </w:r>
+      <w:r>
+        <w:t>Dennis et al., 2013</w:t>
+      </w:r>
+      <w:r>
+        <w:t>).</w:t>
+      </w:r>
+    </w:p>
+    <w:p>
+      <w:pPr>
+        <w:pStyle w:val="Listenabsatz"/>
+        <w:numPr>
+          <w:ilvl w:val="0"/>
+          <w:numId w:val="8"/>
+        </w:numPr>
+      </w:pPr>
+      <w:r>
+        <w:t>Using connection-wise regional and</w:t>
+      </w:r>
+      <w:r>
+        <w:t xml:space="preserve"> lobar analyses of DTI-based SCs of 949 healthy young individuals, we present a comprehensive study of developmental sex differences in brain connectivity</w:t>
+      </w:r>
+    </w:p>
+    <w:p/>
     <w:p>
       <w:pPr>
         <w:numPr>
@@ -1507,7 +1168,21 @@
         </w:numPr>
       </w:pPr>
       <w:r>
-        <w:t>Functional cerebral asymmetries (FCAs) refer to the relative differences between the left and the right hemispheres in some neural functions and cognitive processes and represent a relatively simple model for investigatingfunctional  connectivity in the brain. Although FCAs are a fundamental principle of brain organization (e.g., the vast majority of human individuals are left lateralized for language), about half of the variation in FCAs is attributable to individual differences (Kim et al., 1990). This variation was simply treated as random error, and was usually ignored in the past (Hellige, 1993).</w:t>
+        <w:t>Functional cerebral asymmetries (FCAs) refer to the relative differences between the left and the right hemispheres in some neural functions and cognitive processes and represent a relatively simple model for investigating</w:t>
+      </w:r>
+      <w:r>
+        <w:t xml:space="preserve"> </w:t>
+      </w:r>
+      <w:r>
+        <w:t>functional  connectivity in the brain. Although FCAs are a fundamental principle of brain organization (e.g., the vast majority of human individuals are left lateralized for language), about half of the variation in FCAs is attributable to individual differences (Kim et al., 1990). This variation was simply treated as random error, and was usually ignored in the past (</w:t>
+      </w:r>
+      <w:proofErr w:type="spellStart"/>
+      <w:r>
+        <w:t>Hellige</w:t>
+      </w:r>
+      <w:proofErr w:type="spellEnd"/>
+      <w:r>
+        <w:t>, 1993).</w:t>
       </w:r>
     </w:p>
     <w:p>
@@ -1518,7 +1193,19 @@
         </w:numPr>
       </w:pPr>
       <w:r>
-        <w:t>In healthy adults, sex differences in FCAs have been reported for many cognitive domains, including language, spatial orientation, spatial attention, and face recognition. Although contrary findings, most studies reporting sex differences have revealed reduced FCAs in females compared with males. Moreover, there is some evidence that women exhibit a greater degree of interindividual variability in FCAs, whereas FCAs in males are rather robust.</w:t>
+        <w:t>In healthy adults, sex differences in FCAs have been reported for many cognitive domains, including language, spatial orientation, spatial attention, and face recognition. Although contrary findings, most studies reporting sex differences have revealed reduced FCAs in females compared with males</w:t>
+      </w:r>
+      <w:r>
+        <w:t xml:space="preserve"> (Voyer, 1996; Hausmann et al., 2003; Liu et al., 2009)</w:t>
+      </w:r>
+      <w:r>
+        <w:t>. Moreover, there is some evidence that women exhibit a greater degree of interindividual variability in FCAs, whereas FCAs in males are rather robust</w:t>
+      </w:r>
+      <w:r>
+        <w:t xml:space="preserve"> (Hausmann et al., 1998)</w:t>
+      </w:r>
+      <w:r>
+        <w:t>.</w:t>
       </w:r>
     </w:p>
     <w:p>
@@ -1529,7 +1216,13 @@
         </w:numPr>
       </w:pPr>
       <w:r>
-        <w:t>Merrill Hiscock and colleagues found stronger hemispheric asymmetry in males across a range of auditory (Hiscock et al., 1994), visual (Hiscock et al., 1995), tactile (Hiscock et al., 1999), and dual task interference (Hiscock et al., 2001) laterality tasks and concluded that, on the population level, sex differences in FCAs (i.e., larger FCAs in men than in women) are small but reliable (Hiscock et al., 2001). Daniel Voyer (1996, 2011) came to the same conclusion in his meta analyses. Small effect sizes imply that only studies using a large sample will reliably find sex differences in FCAs.</w:t>
+        <w:t>Merrill Hiscock and colleagues found stronger hemispheric asymmetry in males across a range of auditory (Hiscock et al., 1994), visual (Hiscock et al., 1995), tactile (Hiscock et al., 1999), and dual task interference (Hiscock et al., 2001) laterality tasks and concluded that, on the population level, sex differences in FCAs (i.e., larger FCAs in men than in women) are small but reliable (Hiscock et al., 2001). Daniel Voyer (1996, 2011) came to the same conclusion in his meta</w:t>
+      </w:r>
+      <w:r>
+        <w:t>-</w:t>
+      </w:r>
+      <w:r>
+        <w:t>analyses. Small effect sizes imply that only studies using a large sample will reliably find sex differences in FCAs.</w:t>
       </w:r>
     </w:p>
     <w:p>
@@ -1539,8 +1232,61 @@
           <w:numId w:val="1"/>
         </w:numPr>
       </w:pPr>
-      <w:r>
-        <w:t>Hirnstein et al. (2013) compiled behavioral data from 1,782 participants (885 females) and found that sex differences in the degree of language lateralization, as measured with a well-established verbal dichotic listening task (Hugdahl, 1995), were dependent on age, with the largest effect (Cohen’s d= 0.31) in adolescents. […] The sex difference in this task observed by Hirnstein et al. (2013) is in line with a recent study by Bless et al. (2015) that assessed language lateralization in over 4,000 participants with a smartphone application (iDichotic). This study also revealed greater language lateralization in men than in women, with a small effect of Cohen’s d = 0.18. Although effect sizes in sex differences of language lateralization are small, they are consistent with, for example, recent anatomical findings showing greater leftward asymmetry of the planum temporale (which overlaps with Wernicke’s area) in men than in women (e.g., Guadelupe et al., 2015), which is established very early in ontogenesis (Li et al., 2014).</w:t>
+      <w:proofErr w:type="spellStart"/>
+      <w:r>
+        <w:t>Hirnstein</w:t>
+      </w:r>
+      <w:proofErr w:type="spellEnd"/>
+      <w:r>
+        <w:t xml:space="preserve"> et al. (2013) compiled </w:t>
+      </w:r>
+      <w:proofErr w:type="spellStart"/>
+      <w:r>
+        <w:t>behavioral</w:t>
+      </w:r>
+      <w:proofErr w:type="spellEnd"/>
+      <w:r>
+        <w:t xml:space="preserve"> data from 1,782 participants (885 females) and found that sex differences in the degree of language lateralization, as measured with a well-established verbal dichotic listening task (</w:t>
+      </w:r>
+      <w:proofErr w:type="spellStart"/>
+      <w:r>
+        <w:t>Hugdahl</w:t>
+      </w:r>
+      <w:proofErr w:type="spellEnd"/>
+      <w:r>
+        <w:t xml:space="preserve">, 1995), were dependent on age, with the largest effect (Cohen’s d= 0.31) in adolescents. […] The sex difference in this task observed by </w:t>
+      </w:r>
+      <w:proofErr w:type="spellStart"/>
+      <w:r>
+        <w:t>Hirnstein</w:t>
+      </w:r>
+      <w:proofErr w:type="spellEnd"/>
+      <w:r>
+        <w:t xml:space="preserve"> et al. (2013) is in line with a recent study by Bless et al. (2015) that assessed language lateralization in over 4,000 participants with a smartphone application (</w:t>
+      </w:r>
+      <w:proofErr w:type="spellStart"/>
+      <w:r>
+        <w:t>iDichotic</w:t>
+      </w:r>
+      <w:proofErr w:type="spellEnd"/>
+      <w:r>
+        <w:t xml:space="preserve">). This study also revealed greater language lateralization in men than in women, with a small effect of Cohen’s d = 0.18. Although effect sizes in sex differences of language lateralization are small, they are consistent with, for example, recent anatomical findings showing greater leftward asymmetry of the planum </w:t>
+      </w:r>
+      <w:proofErr w:type="spellStart"/>
+      <w:r>
+        <w:t>temporale</w:t>
+      </w:r>
+      <w:proofErr w:type="spellEnd"/>
+      <w:r>
+        <w:t xml:space="preserve"> (which overlaps with Wernicke’s area) in men than in women (e.g., </w:t>
+      </w:r>
+      <w:proofErr w:type="spellStart"/>
+      <w:r>
+        <w:t>Guadelupe</w:t>
+      </w:r>
+      <w:proofErr w:type="spellEnd"/>
+      <w:r>
+        <w:t xml:space="preserve"> et al., 2015), which is established very early in ontogenesis (Li et al., 2014).</w:t>
       </w:r>
     </w:p>
     <w:p>
@@ -1568,12 +1314,21 @@
           <w:lang w:val="en-US"/>
         </w:rPr>
       </w:pPr>
+      <w:proofErr w:type="spellStart"/>
       <w:r>
         <w:rPr>
           <w:rFonts w:eastAsia="Times New Roman" w:cs="Segoe UI"/>
           <w:lang w:val="en-US"/>
         </w:rPr>
-        <w:t xml:space="preserve">Varnava, Halligan &amp; Peter (2007): </w:t>
+        <w:t>Varnava</w:t>
+      </w:r>
+      <w:proofErr w:type="spellEnd"/>
+      <w:r>
+        <w:rPr>
+          <w:rFonts w:eastAsia="Times New Roman" w:cs="Segoe UI"/>
+          <w:lang w:val="en-US"/>
+        </w:rPr>
+        <w:t xml:space="preserve">, Halligan &amp; Peter (2007): </w:t>
       </w:r>
     </w:p>
     <w:p>
@@ -1586,11 +1341,47 @@
           <w:lang w:val="en-US"/>
         </w:rPr>
       </w:pPr>
+      <w:proofErr w:type="spellStart"/>
       <w:r>
         <w:rPr>
           <w:lang w:val="en-US"/>
         </w:rPr>
-        <w:t>Hellige (2001) suggested that differences occur because the hemispheric asymmetry is not the same for males and females. This is plausible in view of the evidence that sex hormones influence cognition and brain function both at critical stages of ontogenetic development (Geschwind &amp; Galaburda, 1987) and in adulthood as various hormonal levels fluctuate over time (Kimura &amp; Hampson, 1994).</w:t>
+        <w:t>Hellige</w:t>
+      </w:r>
+      <w:proofErr w:type="spellEnd"/>
+      <w:r>
+        <w:rPr>
+          <w:lang w:val="en-US"/>
+        </w:rPr>
+        <w:t xml:space="preserve"> (2001) suggested that differences occur because the hemispheric asymmetry is not the same for males and females. This is plausible in view of the evidence that sex hormones influence cognition and brain function both at critical stages of ontogenetic development (</w:t>
+      </w:r>
+      <w:proofErr w:type="spellStart"/>
+      <w:r>
+        <w:rPr>
+          <w:lang w:val="en-US"/>
+        </w:rPr>
+        <w:t>Geschwind</w:t>
+      </w:r>
+      <w:proofErr w:type="spellEnd"/>
+      <w:r>
+        <w:rPr>
+          <w:lang w:val="en-US"/>
+        </w:rPr>
+        <w:t xml:space="preserve"> &amp; </w:t>
+      </w:r>
+      <w:proofErr w:type="spellStart"/>
+      <w:r>
+        <w:rPr>
+          <w:lang w:val="en-US"/>
+        </w:rPr>
+        <w:t>Galaburda</w:t>
+      </w:r>
+      <w:proofErr w:type="spellEnd"/>
+      <w:r>
+        <w:rPr>
+          <w:lang w:val="en-US"/>
+        </w:rPr>
+        <w:t>, 1987) and in adulthood as various hormonal levels fluctuate over time (Kimura &amp; Hampson, 1994).</w:t>
       </w:r>
     </w:p>
     <w:p>
@@ -1626,13 +1417,23 @@
         <w:t xml:space="preserve">; </w:t>
       </w:r>
       <w:hyperlink w:anchor="ingalhalikar2013" w:history="1">
+        <w:proofErr w:type="spellStart"/>
         <w:r>
           <w:rPr>
             <w:rStyle w:val="Hyperlink"/>
             <w:rFonts w:ascii="Ebrima" w:hAnsi="Ebrima"/>
             <w:highlight w:val="yellow"/>
           </w:rPr>
-          <w:t>Ingalhalikar et al., 2013</w:t>
+          <w:t>Ingalhalikar</w:t>
+        </w:r>
+        <w:proofErr w:type="spellEnd"/>
+        <w:r>
+          <w:rPr>
+            <w:rStyle w:val="Hyperlink"/>
+            <w:rFonts w:ascii="Ebrima" w:hAnsi="Ebrima"/>
+            <w:highlight w:val="yellow"/>
+          </w:rPr>
+          <w:t xml:space="preserve"> et al., 2013</w:t>
         </w:r>
       </w:hyperlink>
       <w:r>
@@ -1655,12 +1456,21 @@
         <w:t xml:space="preserve">; see </w:t>
       </w:r>
       <w:hyperlink w:anchor="hirnstein2019" w:history="1">
+        <w:proofErr w:type="spellStart"/>
         <w:r>
           <w:rPr>
             <w:rStyle w:val="Hyperlink"/>
             <w:rFonts w:ascii="Ebrima" w:hAnsi="Ebrima"/>
           </w:rPr>
-          <w:t>Hirnstein et al., 2019</w:t>
+          <w:t>Hirnstein</w:t>
+        </w:r>
+        <w:proofErr w:type="spellEnd"/>
+        <w:r>
+          <w:rPr>
+            <w:rStyle w:val="Hyperlink"/>
+            <w:rFonts w:ascii="Ebrima" w:hAnsi="Ebrima"/>
+          </w:rPr>
+          <w:t xml:space="preserve"> et al., 2019</w:t>
         </w:r>
       </w:hyperlink>
       <w:r>
@@ -1676,7 +1486,15 @@
         </w:numPr>
       </w:pPr>
       <w:r>
-        <w:t>Also Hirnstein et al., 2013</w:t>
+        <w:t xml:space="preserve">Also </w:t>
+      </w:r>
+      <w:proofErr w:type="spellStart"/>
+      <w:r>
+        <w:t>Hirnstein</w:t>
+      </w:r>
+      <w:proofErr w:type="spellEnd"/>
+      <w:r>
+        <w:t xml:space="preserve"> et al., 2013</w:t>
       </w:r>
     </w:p>
     <w:p>
@@ -1693,7 +1511,15 @@
     </w:p>
     <w:p>
       <w:r>
-        <w:t xml:space="preserve">According to this theory, male brains possess greater hemispheric asymmetry with more pronounced intrahemispheric connections, whereas female brains have stronger interhemispheric connectivity and thus, are organised more bilaterally. </w:t>
+        <w:t xml:space="preserve">According to this theory, male brains possess greater hemispheric asymmetry with more pronounced </w:t>
+      </w:r>
+      <w:proofErr w:type="spellStart"/>
+      <w:r>
+        <w:t>intrahemispheric</w:t>
+      </w:r>
+      <w:proofErr w:type="spellEnd"/>
+      <w:r>
+        <w:t xml:space="preserve"> connections, whereas female brains have stronger interhemispheric connectivity and thus, are organised more bilaterally. </w:t>
       </w:r>
       <w:r>
         <w:rPr>
@@ -1704,16 +1530,1192 @@
     </w:p>
     <w:p>
       <w:hyperlink w:anchor="ingalhalikar2013" w:history="1">
+        <w:proofErr w:type="spellStart"/>
         <w:r>
           <w:rPr>
             <w:rStyle w:val="Hyperlink"/>
             <w:rFonts w:ascii="Ebrima" w:hAnsi="Ebrima"/>
           </w:rPr>
-          <w:t>Ingalhalikar et al. (2013)</w:t>
+          <w:t>Ingalhalikar</w:t>
+        </w:r>
+        <w:proofErr w:type="spellEnd"/>
+        <w:r>
+          <w:rPr>
+            <w:rStyle w:val="Hyperlink"/>
+            <w:rFonts w:ascii="Ebrima" w:hAnsi="Ebrima"/>
+          </w:rPr>
+          <w:t xml:space="preserve"> et al. (2013)</w:t>
         </w:r>
       </w:hyperlink>
       <w:r>
-        <w:t xml:space="preserve"> interpreted those findings as male brains being structured in a way that facilitates spatial processing and coordinated motor action, while female brains promoting attention, memory and verbal abilities. </w:t>
+        <w:t xml:space="preserve"> interpreted those findings as male brains being structured in a way that facilitates spatial processing and coordinated motor action, while female brains promoting attention, </w:t>
+      </w:r>
+      <w:proofErr w:type="gramStart"/>
+      <w:r>
+        <w:t>memory</w:t>
+      </w:r>
+      <w:proofErr w:type="gramEnd"/>
+      <w:r>
+        <w:t xml:space="preserve"> and verbal abilities. </w:t>
+      </w:r>
+    </w:p>
+    <w:p/>
+    <w:p/>
+    <w:p>
+      <w:r>
+        <w:t>Eliot:</w:t>
+      </w:r>
+    </w:p>
+    <w:p>
+      <w:pPr>
+        <w:pStyle w:val="Listenabsatz"/>
+        <w:numPr>
+          <w:ilvl w:val="0"/>
+          <w:numId w:val="6"/>
+        </w:numPr>
+      </w:pPr>
+      <w:r>
+        <w:rPr>
+          <w:sz w:val="16"/>
+          <w:szCs w:val="16"/>
+        </w:rPr>
+        <w:t xml:space="preserve">s/g difference to be </w:t>
+      </w:r>
+      <w:r>
+        <w:rPr>
+          <w:rFonts w:ascii="STIX" w:hAnsi="STIX" w:cs="STIX"/>
+          <w:sz w:val="16"/>
+          <w:szCs w:val="16"/>
+        </w:rPr>
+        <w:t>“</w:t>
+      </w:r>
+      <w:r>
+        <w:rPr>
+          <w:sz w:val="16"/>
+          <w:szCs w:val="16"/>
+        </w:rPr>
+        <w:t>massively reduced</w:t>
+      </w:r>
+      <w:r>
+        <w:rPr>
+          <w:rFonts w:ascii="STIX" w:hAnsi="STIX" w:cs="STIX"/>
+          <w:sz w:val="16"/>
+          <w:szCs w:val="16"/>
+        </w:rPr>
+        <w:t xml:space="preserve">” </w:t>
+      </w:r>
+      <w:r>
+        <w:rPr>
+          <w:sz w:val="16"/>
+          <w:szCs w:val="16"/>
+        </w:rPr>
+        <w:t>(to roughly d =0.05) when covaried against TBV. Thus, larger brains have a higher proportion of WM than smaller brains, regardless of sex or even species (de Jong et al., 2017).</w:t>
+      </w:r>
+    </w:p>
+    <w:p/>
+    <w:p/>
+    <w:p/>
+    <w:p>
+      <w:r>
+        <w:rPr>
+          <w:highlight w:val="yellow"/>
+        </w:rPr>
+        <w:t>[Differences in GM/WM ratio]</w:t>
+      </w:r>
+    </w:p>
+    <w:p>
+      <w:pPr>
+        <w:pStyle w:val="Listenabsatz"/>
+        <w:numPr>
+          <w:ilvl w:val="0"/>
+          <w:numId w:val="5"/>
+        </w:numPr>
+      </w:pPr>
+      <w:r>
+        <w:t xml:space="preserve">Cosgrove et al., 2013: </w:t>
+      </w:r>
+    </w:p>
+    <w:p>
+      <w:pPr>
+        <w:pStyle w:val="Listenabsatz"/>
+        <w:numPr>
+          <w:ilvl w:val="1"/>
+          <w:numId w:val="5"/>
+        </w:numPr>
+      </w:pPr>
+      <w:r>
+        <w:t xml:space="preserve">Allen et al. (2002) reported that the whole brain and most major subdivisions (e.g., hemispheres, frontal and temporal lobes, left parietal lobe, insula, and cerebellum) were significantly larger in men compared with women, but the proportional sizes of individual regions in relation to total hemisphere volume were similar. While men have greater brain volume (Gur et al., 1991), greater CSF volume or lateral ventricles (Gur et al., 1991; Grant et al., 1987; </w:t>
+      </w:r>
+      <w:proofErr w:type="spellStart"/>
+      <w:r>
+        <w:t>Agartz</w:t>
+      </w:r>
+      <w:proofErr w:type="spellEnd"/>
+      <w:r>
+        <w:t xml:space="preserve"> et al., 1992; </w:t>
+      </w:r>
+      <w:proofErr w:type="spellStart"/>
+      <w:r>
+        <w:t>Giedd</w:t>
+      </w:r>
+      <w:proofErr w:type="spellEnd"/>
+      <w:r>
+        <w:t xml:space="preserve"> et al., 1997), and greater sulcal volume (Gur et al., 1999) compared with women, ventricular volumes (Grant et al., 1987, Erdogan et al., 2004) and intracranial areas corrected for differences in cranial size do not vary between sexes (</w:t>
+      </w:r>
+      <w:proofErr w:type="spellStart"/>
+      <w:r>
+        <w:t>Agartz</w:t>
+      </w:r>
+      <w:proofErr w:type="spellEnd"/>
+      <w:r>
+        <w:t xml:space="preserve"> et al., 1992).</w:t>
+      </w:r>
+    </w:p>
+    <w:p>
+      <w:pPr>
+        <w:pStyle w:val="Listenabsatz"/>
+        <w:numPr>
+          <w:ilvl w:val="1"/>
+          <w:numId w:val="5"/>
+        </w:numPr>
+      </w:pPr>
+      <w:r>
+        <w:t xml:space="preserve">Gray and white matter volumes also vary by sex (Allen et al., 2003, Paus et al., 1996). </w:t>
+      </w:r>
+      <w:r>
+        <w:t xml:space="preserve">When covaried for intracranial volume, height, and weight, women have a higher percentage of </w:t>
+      </w:r>
+      <w:proofErr w:type="spellStart"/>
+      <w:r>
+        <w:t>gray</w:t>
+      </w:r>
+      <w:proofErr w:type="spellEnd"/>
+      <w:r>
+        <w:t xml:space="preserve"> matter, whereas men have a higher percentage of white matter and CSF (</w:t>
+      </w:r>
+      <w:r>
+        <w:t>Gur et al., 1999</w:t>
+      </w:r>
+      <w:r>
+        <w:t xml:space="preserve">). The </w:t>
+      </w:r>
+      <w:proofErr w:type="spellStart"/>
+      <w:r>
+        <w:t>gray</w:t>
+      </w:r>
+      <w:proofErr w:type="spellEnd"/>
+      <w:r>
+        <w:t>/white matter ratio was consistently higher in frontal, temporal, parietal, and occipital lobes; cingulate gyrus; and insula in women versus men (</w:t>
+      </w:r>
+      <w:r>
+        <w:t xml:space="preserve">Peters et al., 1998; Gur et al., 1999; Allen et al., 2003; Goldstein et al., 2001; </w:t>
+      </w:r>
+      <w:r>
+        <w:t>Haier et al., 2005</w:t>
+      </w:r>
+      <w:r>
+        <w:t>).</w:t>
+      </w:r>
+    </w:p>
+    <w:p>
+      <w:pPr>
+        <w:pStyle w:val="Listenabsatz"/>
+        <w:numPr>
+          <w:ilvl w:val="0"/>
+          <w:numId w:val="5"/>
+        </w:numPr>
+      </w:pPr>
+      <w:r>
+        <w:t xml:space="preserve">Allen et al., 2003: For all structures, male volumes were greater than female, but the </w:t>
+      </w:r>
+      <w:proofErr w:type="spellStart"/>
+      <w:r>
+        <w:t>gray</w:t>
+      </w:r>
+      <w:proofErr w:type="spellEnd"/>
+      <w:r>
+        <w:t>/white (G/W) ratio was consistently higher across structures in women than men. Sexual dimorphism was greater for WM than GM: most of the G/W ratio sex differences can be attributed to variation in WM volume. The corpus callosum, although larger in men, is less sexually dimorphic than the WM as a whole. Several regions demonstrate pair-wise asymmetries in G/W ratio and WM volume. Both the cingulate gyrus and insula exhibit strong asymmetries. The left cingulate gyrus is significantly larger than the right, and the G/W ratio of the left insula is significantly greater than that of the right</w:t>
+      </w:r>
+    </w:p>
+    <w:p>
+      <w:pPr>
+        <w:pStyle w:val="Listenabsatz"/>
+        <w:numPr>
+          <w:ilvl w:val="0"/>
+          <w:numId w:val="5"/>
+        </w:numPr>
+      </w:pPr>
+    </w:p>
+    <w:p/>
+    <w:p/>
+    <w:p>
+      <w:pPr>
+        <w:pStyle w:val="Listenabsatz"/>
+        <w:numPr>
+          <w:ilvl w:val="0"/>
+          <w:numId w:val="4"/>
+        </w:numPr>
+      </w:pPr>
+      <w:r>
+        <w:t>Ratio GM/WM</w:t>
+      </w:r>
+    </w:p>
+    <w:p>
+      <w:pPr>
+        <w:pStyle w:val="Listenabsatz"/>
+        <w:numPr>
+          <w:ilvl w:val="0"/>
+          <w:numId w:val="4"/>
+        </w:numPr>
+      </w:pPr>
+      <w:r>
+        <w:t>WM se</w:t>
+      </w:r>
+    </w:p>
+    <w:p/>
+    <w:p>
+      <w:pPr>
+        <w:pStyle w:val="Listenabsatz"/>
+        <w:numPr>
+          <w:ilvl w:val="0"/>
+          <w:numId w:val="4"/>
+        </w:numPr>
+      </w:pPr>
+      <w:r>
+        <w:t>Cosgrove:</w:t>
+      </w:r>
+    </w:p>
+    <w:p>
+      <w:pPr>
+        <w:pStyle w:val="Listenabsatz"/>
+        <w:numPr>
+          <w:ilvl w:val="1"/>
+          <w:numId w:val="4"/>
+        </w:numPr>
+      </w:pPr>
+      <w:r>
+        <w:t xml:space="preserve">When covaried for intracranial volume, height, and weight, women have a higher percentage of </w:t>
+      </w:r>
+      <w:proofErr w:type="spellStart"/>
+      <w:r>
+        <w:t>gray</w:t>
+      </w:r>
+      <w:proofErr w:type="spellEnd"/>
+      <w:r>
+        <w:t xml:space="preserve"> matter, whereas men have a higher percentage of white matter and CSF (15). The </w:t>
+      </w:r>
+      <w:proofErr w:type="spellStart"/>
+      <w:r>
+        <w:t>gray</w:t>
+      </w:r>
+      <w:proofErr w:type="spellEnd"/>
+      <w:r>
+        <w:t>/white matter ratio was consistently higher in frontal, temporal, parietal, and occipital lobes; cingulate gyrus; and insula in women versus men (9,15,17,19,20).</w:t>
+      </w:r>
+    </w:p>
+    <w:p>
+      <w:pPr>
+        <w:pStyle w:val="Listenabsatz"/>
+        <w:numPr>
+          <w:ilvl w:val="0"/>
+          <w:numId w:val="4"/>
+        </w:numPr>
+      </w:pPr>
+      <w:r>
+        <w:t>Allen:</w:t>
+      </w:r>
+    </w:p>
+    <w:p>
+      <w:pPr>
+        <w:pStyle w:val="Listenabsatz"/>
+        <w:numPr>
+          <w:ilvl w:val="1"/>
+          <w:numId w:val="4"/>
+        </w:numPr>
+      </w:pPr>
+      <w:r>
+        <w:t xml:space="preserve">For all structures, male volumes were greater than female, but the </w:t>
+      </w:r>
+      <w:proofErr w:type="spellStart"/>
+      <w:r>
+        <w:t>gray</w:t>
+      </w:r>
+      <w:proofErr w:type="spellEnd"/>
+      <w:r>
+        <w:t>/white (G/W) ratio was consistently higher across structures in women than men. Sexual dimorphism was greater for WM than GM: most of the G/W ratio sex differences can be attributed to variation in WM volume. The corpus callosum, although larger in men, is less sexually dimorphic than the WM as a whole. Several regions demonstrate pair-wise asymmetries in G/W ratio and WM volume. Both the cingulate gyrus and insula exhibit strong asymmetries. The left cingulate gyrus is significantly larger than the right, and the G/W ratio of the left insula is significantly greater than that of the right</w:t>
+      </w:r>
+    </w:p>
+    <w:p>
+      <w:pPr>
+        <w:pStyle w:val="Listenabsatz"/>
+        <w:numPr>
+          <w:ilvl w:val="0"/>
+          <w:numId w:val="4"/>
+        </w:numPr>
+      </w:pPr>
+      <w:r>
+        <w:t>Goldstein:</w:t>
+      </w:r>
+    </w:p>
+    <w:p>
+      <w:pPr>
+        <w:pStyle w:val="Listenabsatz"/>
+        <w:numPr>
+          <w:ilvl w:val="1"/>
+          <w:numId w:val="4"/>
+        </w:numPr>
+      </w:pPr>
+      <w:r>
+        <w:t xml:space="preserve">However, regionally specific sex differences, relative to size of cerebrum, have been reported, and the direction of the sex differences differs depending on the brain region. These studies have reported, in women, relative to cerebrum size, greater cortical </w:t>
+      </w:r>
+      <w:proofErr w:type="spellStart"/>
+      <w:r>
+        <w:t>gray</w:t>
+      </w:r>
+      <w:proofErr w:type="spellEnd"/>
+      <w:r>
+        <w:t xml:space="preserve"> matter volume (Gur</w:t>
+      </w:r>
+      <w:r>
+        <w:t xml:space="preserve"> et al., 1999), larger volumes of regions associated with language functions [e.g. Broca’s area (</w:t>
+      </w:r>
+      <w:proofErr w:type="spellStart"/>
+      <w:r>
+        <w:t>Harasty</w:t>
+      </w:r>
+      <w:proofErr w:type="spellEnd"/>
+      <w:r>
+        <w:t xml:space="preserve"> et al., 1997) and superior temporal cortex, in particular planum </w:t>
+      </w:r>
+      <w:proofErr w:type="spellStart"/>
+      <w:r>
+        <w:t>temporale</w:t>
+      </w:r>
+      <w:proofErr w:type="spellEnd"/>
+      <w:r>
+        <w:t xml:space="preserve"> (Jacobs et al., 1993; </w:t>
+      </w:r>
+      <w:proofErr w:type="spellStart"/>
+      <w:r>
+        <w:t>Schlaepfer</w:t>
+      </w:r>
+      <w:proofErr w:type="spellEnd"/>
+      <w:r>
+        <w:t xml:space="preserve"> et al., 1995; </w:t>
+      </w:r>
+      <w:proofErr w:type="spellStart"/>
+      <w:r>
+        <w:t>Harasty</w:t>
+      </w:r>
+      <w:proofErr w:type="spellEnd"/>
+      <w:r>
+        <w:t xml:space="preserve"> et al., 1997)], and larger volumes of the hippocampus (Filipek et al., 1994; </w:t>
+      </w:r>
+      <w:proofErr w:type="spellStart"/>
+      <w:r>
+        <w:t>Giedd</w:t>
+      </w:r>
+      <w:proofErr w:type="spellEnd"/>
+      <w:r>
+        <w:t xml:space="preserve"> et al., 1996; Murphy et al., 1996), caudate (Filipek et al., 1994; Murphy et al., 1996), thalamic nuclei (Murphy et al., 1996), anterior cingulate gyrus (Paus et al., 1996), DLPFC (</w:t>
+      </w:r>
+      <w:proofErr w:type="spellStart"/>
+      <w:r>
+        <w:t>Schlaepfer</w:t>
+      </w:r>
+      <w:proofErr w:type="spellEnd"/>
+      <w:r>
+        <w:t xml:space="preserve"> et al., 1995), right IPL (</w:t>
+      </w:r>
+      <w:proofErr w:type="spellStart"/>
+      <w:r>
+        <w:t>Nopoulos</w:t>
+      </w:r>
+      <w:proofErr w:type="spellEnd"/>
+      <w:r>
+        <w:t xml:space="preserve"> et al., 2000), and white matter involved in interhemispheric connectivity (Allen &amp; Gorski, 1987; </w:t>
+      </w:r>
+      <w:proofErr w:type="spellStart"/>
+      <w:r>
+        <w:t>Witelson</w:t>
+      </w:r>
+      <w:proofErr w:type="spellEnd"/>
+      <w:r>
+        <w:t xml:space="preserve">, 1989; Highley et al., 1999; </w:t>
+      </w:r>
+      <w:proofErr w:type="spellStart"/>
+      <w:r>
+        <w:t>Nopoulos</w:t>
+      </w:r>
+      <w:proofErr w:type="spellEnd"/>
+      <w:r>
+        <w:t xml:space="preserve"> et al., 2000). Cell packing density, or number of neurons per unit volume, in the planum </w:t>
+      </w:r>
+      <w:proofErr w:type="spellStart"/>
+      <w:r>
+        <w:t>temporale</w:t>
+      </w:r>
+      <w:proofErr w:type="spellEnd"/>
+      <w:r>
+        <w:t xml:space="preserve"> was also greater in women than men (</w:t>
+      </w:r>
+      <w:proofErr w:type="spellStart"/>
+      <w:r>
+        <w:t>Witelson</w:t>
+      </w:r>
+      <w:proofErr w:type="spellEnd"/>
+      <w:r>
+        <w:t>, 1995).</w:t>
+      </w:r>
+    </w:p>
+    <w:p>
+      <w:pPr>
+        <w:pStyle w:val="Listenabsatz"/>
+        <w:numPr>
+          <w:ilvl w:val="1"/>
+          <w:numId w:val="4"/>
+        </w:numPr>
+      </w:pPr>
+      <w:r>
+        <w:t>Compared to women, men have been found to have larger volumes, relative to cerebrum size, or differences in neuronal densities in other limbic and paralimbic regions [i.e. amygdala (</w:t>
+      </w:r>
+      <w:proofErr w:type="spellStart"/>
+      <w:r>
+        <w:t>Giedd</w:t>
+      </w:r>
+      <w:proofErr w:type="spellEnd"/>
+      <w:r>
+        <w:t xml:space="preserve"> et al., 1996), hypothalamus (</w:t>
+      </w:r>
+      <w:proofErr w:type="spellStart"/>
+      <w:r>
+        <w:t>Swaab</w:t>
+      </w:r>
+      <w:proofErr w:type="spellEnd"/>
+      <w:r>
+        <w:t xml:space="preserve"> &amp; Fliers, 1985; Allen et al., 1989; Zhou et al., 1995) and paracingulate gyrus (Paus et al</w:t>
+      </w:r>
+      <w:r>
+        <w:t>., 1996)], larger genu of the corpus callosum (</w:t>
+      </w:r>
+      <w:proofErr w:type="spellStart"/>
+      <w:r>
+        <w:t>Witelson</w:t>
+      </w:r>
+      <w:proofErr w:type="spellEnd"/>
+      <w:r>
+        <w:t>, 1989) and overall WM volume (Passe et al., 1997; Gur et al., 1999), and greater CSF (lateral) ventricles (</w:t>
+      </w:r>
+      <w:proofErr w:type="spellStart"/>
+      <w:r>
+        <w:t>Agartz</w:t>
+      </w:r>
+      <w:proofErr w:type="spellEnd"/>
+      <w:r>
+        <w:t xml:space="preserve"> et al., 1992; Kaye et al., 1992) or sulcal volume (Gur et al., 1999)]. Some have argued that men have more neurons across the entire cortex (</w:t>
+      </w:r>
+      <w:proofErr w:type="spellStart"/>
+      <w:r>
+        <w:t>Pakkenberg</w:t>
+      </w:r>
+      <w:proofErr w:type="spellEnd"/>
+      <w:r>
+        <w:t xml:space="preserve"> &amp; Gundersen, 1997; </w:t>
+      </w:r>
+      <w:proofErr w:type="spellStart"/>
+      <w:r>
+        <w:t>Rabinowcz</w:t>
+      </w:r>
+      <w:proofErr w:type="spellEnd"/>
+      <w:r>
+        <w:t xml:space="preserve"> et al., 1999). However, these findings are inconsistent with others (</w:t>
+      </w:r>
+      <w:proofErr w:type="spellStart"/>
+      <w:r>
+        <w:t>Witelson</w:t>
+      </w:r>
+      <w:proofErr w:type="spellEnd"/>
+      <w:r>
+        <w:t xml:space="preserve"> et al., 1995; </w:t>
+      </w:r>
+      <w:proofErr w:type="spellStart"/>
+      <w:r>
+        <w:t>Harasty</w:t>
+      </w:r>
+      <w:proofErr w:type="spellEnd"/>
+      <w:r>
+        <w:t>, 1997), and suggest that sex differences in neuronal characteristics depend on the brain region and/or cortical layer assessed (</w:t>
+      </w:r>
+      <w:proofErr w:type="spellStart"/>
+      <w:r>
+        <w:t>Witelson</w:t>
+      </w:r>
+      <w:proofErr w:type="spellEnd"/>
+      <w:r>
+        <w:t xml:space="preserve"> et al., 1995).</w:t>
+      </w:r>
+    </w:p>
+    <w:p>
+      <w:pPr>
+        <w:pStyle w:val="Listenabsatz"/>
+        <w:numPr>
+          <w:ilvl w:val="0"/>
+          <w:numId w:val="4"/>
+        </w:numPr>
+      </w:pPr>
+      <w:r>
+        <w:t>Eliot:</w:t>
+      </w:r>
+    </w:p>
+    <w:p>
+      <w:pPr>
+        <w:pStyle w:val="Listenabsatz"/>
+        <w:numPr>
+          <w:ilvl w:val="1"/>
+          <w:numId w:val="4"/>
+        </w:numPr>
+      </w:pPr>
+      <w:r>
+        <w:t xml:space="preserve">With the difference in overall brain size comes other male/female brain differences that are largely, if not exclusively, attributable to size rather than sex. One of these is GM/WM ratio, which averages 5.5 % larger in females across multiple studies. As brain size increases, there is a disproportionate increase in the denominator of this ratio, since larger brains need </w:t>
+      </w:r>
+      <w:proofErr w:type="gramStart"/>
+      <w:r>
+        <w:t>larger-</w:t>
+      </w:r>
+      <w:proofErr w:type="spellStart"/>
+      <w:r>
+        <w:t>caliber</w:t>
+      </w:r>
+      <w:proofErr w:type="spellEnd"/>
+      <w:proofErr w:type="gramEnd"/>
+      <w:r>
+        <w:t xml:space="preserve">, more heavily myelinated axons to transmit action potentials across greater distances (Bush and Allman, 2003; Zhang and </w:t>
+      </w:r>
+      <w:proofErr w:type="spellStart"/>
+      <w:r>
+        <w:t>Sejnowski</w:t>
+      </w:r>
+      <w:proofErr w:type="spellEnd"/>
+      <w:r>
+        <w:t xml:space="preserve">, 2000). Thus, the s/g difference in GM/WM ratio is largely eliminated when adjusted for total brain size (Leonard et al., </w:t>
+      </w:r>
+      <w:r>
+        <w:rPr>
+          <w:lang w:val="en-US"/>
+        </w:rPr>
+        <w:t xml:space="preserve">2008; </w:t>
+      </w:r>
+      <w:proofErr w:type="spellStart"/>
+      <w:r>
+        <w:rPr>
+          <w:lang w:val="en-US"/>
+        </w:rPr>
+        <w:t>Luders</w:t>
+      </w:r>
+      <w:proofErr w:type="spellEnd"/>
+      <w:r>
+        <w:rPr>
+          <w:lang w:val="en-US"/>
+        </w:rPr>
+        <w:t xml:space="preserve"> et al., 2002; </w:t>
+      </w:r>
+      <w:proofErr w:type="spellStart"/>
+      <w:r>
+        <w:rPr>
+          <w:lang w:val="en-US"/>
+        </w:rPr>
+        <w:t>J</w:t>
+      </w:r>
+      <w:r>
+        <w:rPr>
+          <w:lang w:val="en-US"/>
+        </w:rPr>
+        <w:t>ä</w:t>
+      </w:r>
+      <w:r>
+        <w:rPr>
+          <w:lang w:val="en-US"/>
+        </w:rPr>
+        <w:t>ncke</w:t>
+      </w:r>
+      <w:proofErr w:type="spellEnd"/>
+      <w:r>
+        <w:rPr>
+          <w:lang w:val="en-US"/>
+        </w:rPr>
+        <w:t xml:space="preserve"> et al., 2015).</w:t>
+      </w:r>
+    </w:p>
+    <w:p>
+      <w:pPr>
+        <w:pStyle w:val="Listenabsatz"/>
+        <w:numPr>
+          <w:ilvl w:val="1"/>
+          <w:numId w:val="4"/>
+        </w:numPr>
+      </w:pPr>
+      <w:r>
+        <w:t xml:space="preserve">Furthermore, differences that are often portrayed as related to s/g (e.g., GM/WM ratio, or inter- vs. </w:t>
+      </w:r>
+      <w:proofErr w:type="spellStart"/>
+      <w:r>
+        <w:t>intrahemispheric</w:t>
+      </w:r>
+      <w:proofErr w:type="spellEnd"/>
+      <w:r>
+        <w:t xml:space="preserve"> connectivity ratio) are more accurately attributable to brain size, such that they distinguish large- from small-headed men (or large- from small-headed women) as well as they distinguish the average man from the average woman.</w:t>
+      </w:r>
+    </w:p>
+    <w:p>
+      <w:pPr>
+        <w:rPr>
+          <w:lang w:val="en-US"/>
+        </w:rPr>
+      </w:pPr>
+    </w:p>
+    <w:p>
+      <w:r>
+        <w:rPr>
+          <w:highlight w:val="yellow"/>
+        </w:rPr>
+        <w:t>[more examples of differences]</w:t>
+      </w:r>
+    </w:p>
+    <w:p>
+      <w:pPr>
+        <w:pStyle w:val="Listenabsatz"/>
+        <w:numPr>
+          <w:ilvl w:val="0"/>
+          <w:numId w:val="3"/>
+        </w:numPr>
+      </w:pPr>
+      <w:r>
+        <w:t xml:space="preserve">Numerous studies have reported that certain brain structures differ in (relative) size or shape differ between the sexes. Some examples include larger volumes in the amygdala, putamen and globus pallidus in males, and larger volumes in the hippocampus and caudate in females (Cosgrove et al., 2007; </w:t>
+      </w:r>
+      <w:proofErr w:type="spellStart"/>
+      <w:r>
+        <w:t>Giedd</w:t>
+      </w:r>
+      <w:proofErr w:type="spellEnd"/>
+      <w:r>
+        <w:t xml:space="preserve"> et al., 1996a &amp; 1996b). Further, multiple studies have found that the corpora callosa of men and women differ in shape, especially in the splenium: Women have more bulbous splenia, whereas it is more tubular-shaped in men (Allen et al., 1991; </w:t>
+      </w:r>
+      <w:r>
+        <w:rPr>
+          <w:highlight w:val="yellow"/>
+        </w:rPr>
+        <w:t>more</w:t>
+      </w:r>
+      <w:r>
+        <w:t>). However, such findings are not uncontroversial, as sex differences in the volume of brain structures may disappear when correcting for total brain or intracranial volume (</w:t>
+      </w:r>
+      <w:proofErr w:type="spellStart"/>
+      <w:r>
+        <w:t>Choleris</w:t>
+      </w:r>
+      <w:proofErr w:type="spellEnd"/>
+      <w:r>
+        <w:t xml:space="preserve"> et al., 2018; Eliot et al., 2021; Tan et al., 2016).</w:t>
+      </w:r>
+    </w:p>
+    <w:p>
+      <w:pPr>
+        <w:pStyle w:val="Listenabsatz"/>
+        <w:numPr>
+          <w:ilvl w:val="0"/>
+          <w:numId w:val="3"/>
+        </w:numPr>
+      </w:pPr>
+      <w:proofErr w:type="spellStart"/>
+      <w:r>
+        <w:t>Ingalhalikar</w:t>
+      </w:r>
+      <w:proofErr w:type="spellEnd"/>
+      <w:r>
+        <w:t xml:space="preserve"> et al., 2013:</w:t>
+      </w:r>
+    </w:p>
+    <w:p>
+      <w:pPr>
+        <w:pStyle w:val="Listenabsatz"/>
+        <w:numPr>
+          <w:ilvl w:val="1"/>
+          <w:numId w:val="3"/>
+        </w:numPr>
+      </w:pPr>
+      <w:r>
+        <w:t>Sex differences in the relative size and shape of specific brain struc</w:t>
+      </w:r>
+      <w:r>
+        <w:t>tures have also been reported (Cosgrove et al., 2007</w:t>
+      </w:r>
+      <w:r>
+        <w:t>), includ</w:t>
+      </w:r>
+      <w:r>
+        <w:t>ing the hippocampus, amygdala (</w:t>
+      </w:r>
+      <w:proofErr w:type="spellStart"/>
+      <w:r>
+        <w:t>Giedd</w:t>
+      </w:r>
+      <w:proofErr w:type="spellEnd"/>
+      <w:r>
+        <w:t xml:space="preserve"> et al., 1996 &amp; 1997</w:t>
+      </w:r>
+      <w:r>
+        <w:t xml:space="preserve">), and </w:t>
+      </w:r>
+      <w:r>
+        <w:t>corpus callosum (CC) (Allen et al., 1991</w:t>
+      </w:r>
+      <w:r>
+        <w:t>).</w:t>
+      </w:r>
+    </w:p>
+    <w:p>
+      <w:pPr>
+        <w:pStyle w:val="Listenabsatz"/>
+        <w:numPr>
+          <w:ilvl w:val="0"/>
+          <w:numId w:val="3"/>
+        </w:numPr>
+      </w:pPr>
+      <w:proofErr w:type="spellStart"/>
+      <w:r>
+        <w:t>Choleris</w:t>
+      </w:r>
+      <w:proofErr w:type="spellEnd"/>
+      <w:r>
+        <w:t xml:space="preserve"> et al, 2018:</w:t>
+      </w:r>
+    </w:p>
+    <w:p>
+      <w:pPr>
+        <w:pStyle w:val="Listenabsatz"/>
+        <w:numPr>
+          <w:ilvl w:val="1"/>
+          <w:numId w:val="3"/>
+        </w:numPr>
+      </w:pPr>
+      <w:r>
+        <w:t>Although a meta-analysis suggests that men have larger hippocampal volumes than women, this advantage disappears when hippocampal volume is adjusted for total brain or intracranial volume (Tan et al., 2016).</w:t>
+      </w:r>
+    </w:p>
+    <w:p>
+      <w:pPr>
+        <w:pStyle w:val="Listenabsatz"/>
+        <w:ind w:left="1440"/>
+      </w:pPr>
+    </w:p>
+    <w:p>
+      <w:r>
+        <w:rPr>
+          <w:highlight w:val="yellow"/>
+        </w:rPr>
+        <w:t>[describe Hemispheric asymmetry]</w:t>
+      </w:r>
+    </w:p>
+    <w:p>
+      <w:pPr>
+        <w:numPr>
+          <w:ilvl w:val="0"/>
+          <w:numId w:val="1"/>
+        </w:numPr>
+      </w:pPr>
+      <w:r>
+        <w:t>Hausmann (2017)</w:t>
+      </w:r>
+    </w:p>
+    <w:p>
+      <w:pPr>
+        <w:numPr>
+          <w:ilvl w:val="1"/>
+          <w:numId w:val="1"/>
+        </w:numPr>
+      </w:pPr>
+      <w:r>
+        <w:t xml:space="preserve">Functional cerebral asymmetries (FCAs) refer to the relative differences between the left and the right hemispheres in some neural functions and cognitive processes and represent a relatively simple model for </w:t>
+      </w:r>
+      <w:proofErr w:type="spellStart"/>
+      <w:r>
+        <w:t>investigatingfunctional</w:t>
+      </w:r>
+      <w:proofErr w:type="spellEnd"/>
+      <w:r>
+        <w:t xml:space="preserve">  connectivity in the brain. Although FCAs are a fundamental principle of brain organization (e.g., the vast majority of human individuals are left lateralized for language), about half of the variation in FCAs is attributable to individual differences (Kim et al., 1990). This variation was simply treated as random error, and was usually ignored in the past (</w:t>
+      </w:r>
+      <w:proofErr w:type="spellStart"/>
+      <w:r>
+        <w:t>Hellige</w:t>
+      </w:r>
+      <w:proofErr w:type="spellEnd"/>
+      <w:r>
+        <w:t>, 1993).</w:t>
+      </w:r>
+    </w:p>
+    <w:p>
+      <w:pPr>
+        <w:numPr>
+          <w:ilvl w:val="1"/>
+          <w:numId w:val="1"/>
+        </w:numPr>
+      </w:pPr>
+      <w:r>
+        <w:t>In healthy adults, sex differences in FCAs have been reported for many cognitive domains, including language, spatial orientation, spatial attention, and face recognition. Although contrary findings, most studies reporting sex differences have revealed reduced FCAs in females compared with males. Moreover, there is some evidence that women exhibit a greater degree of interindividual variability in FCAs, whereas FCAs in males are rather robust.</w:t>
+      </w:r>
+    </w:p>
+    <w:p>
+      <w:pPr>
+        <w:numPr>
+          <w:ilvl w:val="1"/>
+          <w:numId w:val="1"/>
+        </w:numPr>
+      </w:pPr>
+      <w:r>
+        <w:t xml:space="preserve">Merrill Hiscock and colleagues found stronger hemispheric asymmetry in males across a range of auditory (Hiscock et al., 1994), visual (Hiscock et al., 1995), tactile (Hiscock et al., 1999), and dual task interference (Hiscock et al., 2001) laterality tasks and concluded that, on the population level, sex differences in FCAs (i.e., larger FCAs in men than in women) are small but reliable (Hiscock et al., 2001). Daniel Voyer (1996, 2011) came to the same conclusion in his </w:t>
+      </w:r>
+      <w:proofErr w:type="gramStart"/>
+      <w:r>
+        <w:t>meta analyses</w:t>
+      </w:r>
+      <w:proofErr w:type="gramEnd"/>
+      <w:r>
+        <w:t>. Small effect sizes imply that only studies using a large sample will reliably find sex differences in FCAs.</w:t>
+      </w:r>
+    </w:p>
+    <w:p>
+      <w:pPr>
+        <w:numPr>
+          <w:ilvl w:val="1"/>
+          <w:numId w:val="1"/>
+        </w:numPr>
+      </w:pPr>
+      <w:proofErr w:type="spellStart"/>
+      <w:r>
+        <w:t>Hirnstein</w:t>
+      </w:r>
+      <w:proofErr w:type="spellEnd"/>
+      <w:r>
+        <w:t xml:space="preserve"> et al. (2013) compiled </w:t>
+      </w:r>
+      <w:proofErr w:type="spellStart"/>
+      <w:r>
+        <w:t>behavioral</w:t>
+      </w:r>
+      <w:proofErr w:type="spellEnd"/>
+      <w:r>
+        <w:t xml:space="preserve"> data from 1,782 participants (885 females) and found that sex differences in the degree of language lateralization, as measured with a well-established verbal dichotic listening task (</w:t>
+      </w:r>
+      <w:proofErr w:type="spellStart"/>
+      <w:r>
+        <w:t>Hugdahl</w:t>
+      </w:r>
+      <w:proofErr w:type="spellEnd"/>
+      <w:r>
+        <w:t xml:space="preserve">, 1995), were dependent on age, with the largest effect (Cohen’s d= 0.31) in adolescents. […] The sex difference in this task observed by </w:t>
+      </w:r>
+      <w:proofErr w:type="spellStart"/>
+      <w:r>
+        <w:t>Hirnstein</w:t>
+      </w:r>
+      <w:proofErr w:type="spellEnd"/>
+      <w:r>
+        <w:t xml:space="preserve"> et al. (2013) is in line with a recent study by Bless et al. (2015) that assessed language lateralization in over 4,000 participants with a smartphone application (</w:t>
+      </w:r>
+      <w:proofErr w:type="spellStart"/>
+      <w:r>
+        <w:t>iDichotic</w:t>
+      </w:r>
+      <w:proofErr w:type="spellEnd"/>
+      <w:r>
+        <w:t xml:space="preserve">). This study also revealed greater language lateralization in men than in women, with a small effect of Cohen’s d = 0.18. Although effect sizes in sex differences of language lateralization are small, they are consistent with, for example, recent anatomical findings showing greater leftward asymmetry of the planum </w:t>
+      </w:r>
+      <w:proofErr w:type="spellStart"/>
+      <w:r>
+        <w:t>temporale</w:t>
+      </w:r>
+      <w:proofErr w:type="spellEnd"/>
+      <w:r>
+        <w:t xml:space="preserve"> (which overlaps with Wernicke’s area) in men than in women (e.g., </w:t>
+      </w:r>
+      <w:proofErr w:type="spellStart"/>
+      <w:r>
+        <w:t>Guadelupe</w:t>
+      </w:r>
+      <w:proofErr w:type="spellEnd"/>
+      <w:r>
+        <w:t xml:space="preserve"> et al., 2015), which is established very early in ontogenesis (Li et al., 2014).</w:t>
+      </w:r>
+    </w:p>
+    <w:p>
+      <w:r>
+        <w:rPr>
+          <w:highlight w:val="yellow"/>
+        </w:rPr>
+        <w:t>[sex hormones may be the reason for differences in hemispheric asymmetry]</w:t>
+      </w:r>
+    </w:p>
+    <w:p>
+      <w:pPr>
+        <w:pStyle w:val="Listenabsatz"/>
+        <w:numPr>
+          <w:ilvl w:val="0"/>
+          <w:numId w:val="1"/>
+        </w:numPr>
+        <w:autoSpaceDE w:val="0"/>
+        <w:autoSpaceDN w:val="0"/>
+        <w:adjustRightInd w:val="0"/>
+        <w:spacing w:after="120" w:line="240" w:lineRule="auto"/>
+        <w:jc w:val="left"/>
+        <w:rPr>
+          <w:rFonts w:eastAsia="Times New Roman" w:cs="Segoe UI"/>
+          <w:lang w:val="en-US"/>
+        </w:rPr>
+      </w:pPr>
+      <w:proofErr w:type="spellStart"/>
+      <w:r>
+        <w:rPr>
+          <w:rFonts w:eastAsia="Times New Roman" w:cs="Segoe UI"/>
+          <w:lang w:val="en-US"/>
+        </w:rPr>
+        <w:t>Varnava</w:t>
+      </w:r>
+      <w:proofErr w:type="spellEnd"/>
+      <w:r>
+        <w:rPr>
+          <w:rFonts w:eastAsia="Times New Roman" w:cs="Segoe UI"/>
+          <w:lang w:val="en-US"/>
+        </w:rPr>
+        <w:t xml:space="preserve">, Halligan &amp; Peter (2007): </w:t>
+      </w:r>
+    </w:p>
+    <w:p>
+      <w:pPr>
+        <w:numPr>
+          <w:ilvl w:val="1"/>
+          <w:numId w:val="1"/>
+        </w:numPr>
+        <w:rPr>
+          <w:lang w:val="en-US"/>
+        </w:rPr>
+      </w:pPr>
+      <w:proofErr w:type="spellStart"/>
+      <w:r>
+        <w:rPr>
+          <w:lang w:val="en-US"/>
+        </w:rPr>
+        <w:t>Hellige</w:t>
+      </w:r>
+      <w:proofErr w:type="spellEnd"/>
+      <w:r>
+        <w:rPr>
+          <w:lang w:val="en-US"/>
+        </w:rPr>
+        <w:t xml:space="preserve"> (2001) suggested that differences occur because the hemispheric asymmetry is not the same for males and females. This is plausible in view of the evidence that sex hormones influence cognition and brain function both at critical stages of ontogenetic development (</w:t>
+      </w:r>
+      <w:proofErr w:type="spellStart"/>
+      <w:r>
+        <w:rPr>
+          <w:lang w:val="en-US"/>
+        </w:rPr>
+        <w:t>Geschwind</w:t>
+      </w:r>
+      <w:proofErr w:type="spellEnd"/>
+      <w:r>
+        <w:rPr>
+          <w:lang w:val="en-US"/>
+        </w:rPr>
+        <w:t xml:space="preserve"> &amp; </w:t>
+      </w:r>
+      <w:proofErr w:type="spellStart"/>
+      <w:r>
+        <w:rPr>
+          <w:lang w:val="en-US"/>
+        </w:rPr>
+        <w:t>Galaburda</w:t>
+      </w:r>
+      <w:proofErr w:type="spellEnd"/>
+      <w:r>
+        <w:rPr>
+          <w:lang w:val="en-US"/>
+        </w:rPr>
+        <w:t>, 1987) and in adulthood as various hormonal levels fluctuate over time (Kimura &amp; Hampson, 1994).</w:t>
+      </w:r>
+    </w:p>
+    <w:p>
+      <w:pPr>
+        <w:rPr>
+          <w:lang w:val="en-US"/>
+        </w:rPr>
+      </w:pPr>
+    </w:p>
+    <w:p>
+      <w:r>
+        <w:t>///</w:t>
+      </w:r>
+    </w:p>
+    <w:p>
+      <w:r>
+        <w:t xml:space="preserve">A popular theory proposes these differences to be rooted in differences in hemispheric asymmetry (e.g.: </w:t>
+      </w:r>
+      <w:hyperlink w:anchor="grabowska2016" w:history="1">
+        <w:r>
+          <w:rPr>
+            <w:rStyle w:val="Hyperlink"/>
+            <w:rFonts w:ascii="Ebrima" w:hAnsi="Ebrima"/>
+            <w:highlight w:val="yellow"/>
+          </w:rPr>
+          <w:t>Grabowska, 2016</w:t>
+        </w:r>
+      </w:hyperlink>
+      <w:r>
+        <w:rPr>
+          <w:highlight w:val="yellow"/>
+        </w:rPr>
+        <w:t xml:space="preserve">; </w:t>
+      </w:r>
+      <w:hyperlink w:anchor="ingalhalikar2013" w:history="1">
+        <w:proofErr w:type="spellStart"/>
+        <w:r>
+          <w:rPr>
+            <w:rStyle w:val="Hyperlink"/>
+            <w:rFonts w:ascii="Ebrima" w:hAnsi="Ebrima"/>
+            <w:highlight w:val="yellow"/>
+          </w:rPr>
+          <w:t>Ingalhalikar</w:t>
+        </w:r>
+        <w:proofErr w:type="spellEnd"/>
+        <w:r>
+          <w:rPr>
+            <w:rStyle w:val="Hyperlink"/>
+            <w:rFonts w:ascii="Ebrima" w:hAnsi="Ebrima"/>
+            <w:highlight w:val="yellow"/>
+          </w:rPr>
+          <w:t xml:space="preserve"> et al., 2013</w:t>
+        </w:r>
+      </w:hyperlink>
+      <w:r>
+        <w:rPr>
+          <w:highlight w:val="yellow"/>
+        </w:rPr>
+        <w:t xml:space="preserve">; </w:t>
+      </w:r>
+      <w:hyperlink w:anchor="kovalev2003" w:history="1">
+        <w:r>
+          <w:rPr>
+            <w:rStyle w:val="Hyperlink"/>
+            <w:rFonts w:ascii="Ebrima" w:hAnsi="Ebrima"/>
+            <w:highlight w:val="yellow"/>
+          </w:rPr>
+          <w:t>Kovalev et al., 2003</w:t>
+        </w:r>
+      </w:hyperlink>
+      <w:r>
+        <w:t xml:space="preserve">; see </w:t>
+      </w:r>
+      <w:hyperlink w:anchor="hirnstein2019" w:history="1">
+        <w:proofErr w:type="spellStart"/>
+        <w:r>
+          <w:rPr>
+            <w:rStyle w:val="Hyperlink"/>
+            <w:rFonts w:ascii="Ebrima" w:hAnsi="Ebrima"/>
+          </w:rPr>
+          <w:t>Hirnstein</w:t>
+        </w:r>
+        <w:proofErr w:type="spellEnd"/>
+        <w:r>
+          <w:rPr>
+            <w:rStyle w:val="Hyperlink"/>
+            <w:rFonts w:ascii="Ebrima" w:hAnsi="Ebrima"/>
+          </w:rPr>
+          <w:t xml:space="preserve"> et al., 2019</w:t>
+        </w:r>
+      </w:hyperlink>
+      <w:r>
+        <w:t xml:space="preserve"> for a review). </w:t>
+      </w:r>
+    </w:p>
+    <w:p>
+      <w:pPr>
+        <w:pStyle w:val="Listenabsatz"/>
+        <w:numPr>
+          <w:ilvl w:val="0"/>
+          <w:numId w:val="2"/>
+        </w:numPr>
+      </w:pPr>
+      <w:r>
+        <w:t xml:space="preserve">Also </w:t>
+      </w:r>
+      <w:proofErr w:type="spellStart"/>
+      <w:r>
+        <w:t>Hirnstein</w:t>
+      </w:r>
+      <w:proofErr w:type="spellEnd"/>
+      <w:r>
+        <w:t xml:space="preserve"> et al., 2013</w:t>
+      </w:r>
+    </w:p>
+    <w:p>
+      <w:pPr>
+        <w:pStyle w:val="Listenabsatz"/>
+        <w:numPr>
+          <w:ilvl w:val="0"/>
+          <w:numId w:val="2"/>
+        </w:numPr>
+      </w:pPr>
+      <w:r>
+        <w:t>Gotts et al, 2013</w:t>
+      </w:r>
+    </w:p>
+    <w:p>
+      <w:r>
+        <w:t xml:space="preserve">According to this theory, male brains possess greater hemispheric asymmetry with more pronounced </w:t>
+      </w:r>
+      <w:proofErr w:type="spellStart"/>
+      <w:r>
+        <w:t>intrahemispheric</w:t>
+      </w:r>
+      <w:proofErr w:type="spellEnd"/>
+      <w:r>
+        <w:t xml:space="preserve"> connections, whereas female brains have stronger interhemispheric connectivity and thus, are organised more bilaterally. </w:t>
+      </w:r>
+      <w:r>
+        <w:rPr>
+          <w:highlight w:val="yellow"/>
+        </w:rPr>
+        <w:t>[where the left hemisphere would be clearly specialized for verbal processing and the right hemisphere for spatial processing. In females, the brain would be more “bilateral”, that is, both the left and the right hemisphere would be carrying out verbal processing]</w:t>
+      </w:r>
+    </w:p>
+    <w:p>
+      <w:hyperlink w:anchor="ingalhalikar2013" w:history="1">
+        <w:proofErr w:type="spellStart"/>
+        <w:r>
+          <w:rPr>
+            <w:rStyle w:val="Hyperlink"/>
+            <w:rFonts w:ascii="Ebrima" w:hAnsi="Ebrima"/>
+          </w:rPr>
+          <w:t>Ingalhalikar</w:t>
+        </w:r>
+        <w:proofErr w:type="spellEnd"/>
+        <w:r>
+          <w:rPr>
+            <w:rStyle w:val="Hyperlink"/>
+            <w:rFonts w:ascii="Ebrima" w:hAnsi="Ebrima"/>
+          </w:rPr>
+          <w:t xml:space="preserve"> et al. (2013)</w:t>
+        </w:r>
+      </w:hyperlink>
+      <w:r>
+        <w:t xml:space="preserve"> interpreted those findings as male brains being structured in a way that facilitates spatial processing and coordinated motor action, while female brains promoting attention, </w:t>
+      </w:r>
+      <w:proofErr w:type="gramStart"/>
+      <w:r>
+        <w:t>memory</w:t>
+      </w:r>
+      <w:proofErr w:type="gramEnd"/>
+      <w:r>
+        <w:t xml:space="preserve"> and verbal abilities. </w:t>
       </w:r>
     </w:p>
     <w:p/>
@@ -2066,6 +3068,118 @@
     </w:lvl>
   </w:abstractNum>
   <w:abstractNum w:abstractNumId="3" w15:restartNumberingAfterBreak="0">
+    <w:nsid w:val="20311EFA"/>
+    <w:multiLevelType w:val="hybridMultilevel"/>
+    <w:tmpl w:val="37AE863A"/>
+    <w:lvl w:ilvl="0" w:tplc="C78006A4">
+      <w:numFmt w:val="bullet"/>
+      <w:lvlText w:val="-"/>
+      <w:lvlJc w:val="left"/>
+      <w:pPr>
+        <w:ind w:left="720" w:hanging="360"/>
+      </w:pPr>
+      <w:rPr>
+        <w:rFonts w:ascii="Ebrima" w:eastAsiaTheme="minorEastAsia" w:hAnsi="Ebrima" w:cstheme="minorBidi" w:hint="default"/>
+      </w:rPr>
+    </w:lvl>
+    <w:lvl w:ilvl="1" w:tplc="04070003" w:tentative="1">
+      <w:start w:val="1"/>
+      <w:numFmt w:val="bullet"/>
+      <w:lvlText w:val="o"/>
+      <w:lvlJc w:val="left"/>
+      <w:pPr>
+        <w:ind w:left="1440" w:hanging="360"/>
+      </w:pPr>
+      <w:rPr>
+        <w:rFonts w:ascii="Courier New" w:hAnsi="Courier New" w:cs="Courier New" w:hint="default"/>
+      </w:rPr>
+    </w:lvl>
+    <w:lvl w:ilvl="2" w:tplc="04070005" w:tentative="1">
+      <w:start w:val="1"/>
+      <w:numFmt w:val="bullet"/>
+      <w:lvlText w:val=""/>
+      <w:lvlJc w:val="left"/>
+      <w:pPr>
+        <w:ind w:left="2160" w:hanging="360"/>
+      </w:pPr>
+      <w:rPr>
+        <w:rFonts w:ascii="Wingdings" w:hAnsi="Wingdings" w:hint="default"/>
+      </w:rPr>
+    </w:lvl>
+    <w:lvl w:ilvl="3" w:tplc="04070001" w:tentative="1">
+      <w:start w:val="1"/>
+      <w:numFmt w:val="bullet"/>
+      <w:lvlText w:val=""/>
+      <w:lvlJc w:val="left"/>
+      <w:pPr>
+        <w:ind w:left="2880" w:hanging="360"/>
+      </w:pPr>
+      <w:rPr>
+        <w:rFonts w:ascii="Symbol" w:hAnsi="Symbol" w:hint="default"/>
+      </w:rPr>
+    </w:lvl>
+    <w:lvl w:ilvl="4" w:tplc="04070003" w:tentative="1">
+      <w:start w:val="1"/>
+      <w:numFmt w:val="bullet"/>
+      <w:lvlText w:val="o"/>
+      <w:lvlJc w:val="left"/>
+      <w:pPr>
+        <w:ind w:left="3600" w:hanging="360"/>
+      </w:pPr>
+      <w:rPr>
+        <w:rFonts w:ascii="Courier New" w:hAnsi="Courier New" w:cs="Courier New" w:hint="default"/>
+      </w:rPr>
+    </w:lvl>
+    <w:lvl w:ilvl="5" w:tplc="04070005" w:tentative="1">
+      <w:start w:val="1"/>
+      <w:numFmt w:val="bullet"/>
+      <w:lvlText w:val=""/>
+      <w:lvlJc w:val="left"/>
+      <w:pPr>
+        <w:ind w:left="4320" w:hanging="360"/>
+      </w:pPr>
+      <w:rPr>
+        <w:rFonts w:ascii="Wingdings" w:hAnsi="Wingdings" w:hint="default"/>
+      </w:rPr>
+    </w:lvl>
+    <w:lvl w:ilvl="6" w:tplc="04070001" w:tentative="1">
+      <w:start w:val="1"/>
+      <w:numFmt w:val="bullet"/>
+      <w:lvlText w:val=""/>
+      <w:lvlJc w:val="left"/>
+      <w:pPr>
+        <w:ind w:left="5040" w:hanging="360"/>
+      </w:pPr>
+      <w:rPr>
+        <w:rFonts w:ascii="Symbol" w:hAnsi="Symbol" w:hint="default"/>
+      </w:rPr>
+    </w:lvl>
+    <w:lvl w:ilvl="7" w:tplc="04070003" w:tentative="1">
+      <w:start w:val="1"/>
+      <w:numFmt w:val="bullet"/>
+      <w:lvlText w:val="o"/>
+      <w:lvlJc w:val="left"/>
+      <w:pPr>
+        <w:ind w:left="5760" w:hanging="360"/>
+      </w:pPr>
+      <w:rPr>
+        <w:rFonts w:ascii="Courier New" w:hAnsi="Courier New" w:cs="Courier New" w:hint="default"/>
+      </w:rPr>
+    </w:lvl>
+    <w:lvl w:ilvl="8" w:tplc="04070005" w:tentative="1">
+      <w:start w:val="1"/>
+      <w:numFmt w:val="bullet"/>
+      <w:lvlText w:val=""/>
+      <w:lvlJc w:val="left"/>
+      <w:pPr>
+        <w:ind w:left="6480" w:hanging="360"/>
+      </w:pPr>
+      <w:rPr>
+        <w:rFonts w:ascii="Wingdings" w:hAnsi="Wingdings" w:hint="default"/>
+      </w:rPr>
+    </w:lvl>
+  </w:abstractNum>
+  <w:abstractNum w:abstractNumId="4" w15:restartNumberingAfterBreak="0">
     <w:nsid w:val="375C0A76"/>
     <w:multiLevelType w:val="hybridMultilevel"/>
     <w:tmpl w:val="897A8178"/>
@@ -2177,7 +3291,7 @@
       </w:rPr>
     </w:lvl>
   </w:abstractNum>
-  <w:abstractNum w:abstractNumId="4" w15:restartNumberingAfterBreak="0">
+  <w:abstractNum w:abstractNumId="5" w15:restartNumberingAfterBreak="0">
     <w:nsid w:val="4B000CFF"/>
     <w:multiLevelType w:val="hybridMultilevel"/>
     <w:tmpl w:val="DD165314"/>
@@ -2289,7 +3403,7 @@
       </w:rPr>
     </w:lvl>
   </w:abstractNum>
-  <w:abstractNum w:abstractNumId="5" w15:restartNumberingAfterBreak="0">
+  <w:abstractNum w:abstractNumId="6" w15:restartNumberingAfterBreak="0">
     <w:nsid w:val="4B4F4A75"/>
     <w:multiLevelType w:val="hybridMultilevel"/>
     <w:tmpl w:val="ADF2C7B2"/>
@@ -2401,7 +3515,119 @@
       </w:rPr>
     </w:lvl>
   </w:abstractNum>
-  <w:abstractNum w:abstractNumId="6" w15:restartNumberingAfterBreak="0">
+  <w:abstractNum w:abstractNumId="7" w15:restartNumberingAfterBreak="0">
+    <w:nsid w:val="4F3D1E96"/>
+    <w:multiLevelType w:val="hybridMultilevel"/>
+    <w:tmpl w:val="8822F0E8"/>
+    <w:lvl w:ilvl="0" w:tplc="250CBE20">
+      <w:numFmt w:val="bullet"/>
+      <w:lvlText w:val="-"/>
+      <w:lvlJc w:val="left"/>
+      <w:pPr>
+        <w:ind w:left="720" w:hanging="360"/>
+      </w:pPr>
+      <w:rPr>
+        <w:rFonts w:ascii="Ebrima" w:eastAsiaTheme="minorEastAsia" w:hAnsi="Ebrima" w:cstheme="minorBidi" w:hint="default"/>
+      </w:rPr>
+    </w:lvl>
+    <w:lvl w:ilvl="1" w:tplc="04070003" w:tentative="1">
+      <w:start w:val="1"/>
+      <w:numFmt w:val="bullet"/>
+      <w:lvlText w:val="o"/>
+      <w:lvlJc w:val="left"/>
+      <w:pPr>
+        <w:ind w:left="1440" w:hanging="360"/>
+      </w:pPr>
+      <w:rPr>
+        <w:rFonts w:ascii="Courier New" w:hAnsi="Courier New" w:cs="Courier New" w:hint="default"/>
+      </w:rPr>
+    </w:lvl>
+    <w:lvl w:ilvl="2" w:tplc="04070005" w:tentative="1">
+      <w:start w:val="1"/>
+      <w:numFmt w:val="bullet"/>
+      <w:lvlText w:val=""/>
+      <w:lvlJc w:val="left"/>
+      <w:pPr>
+        <w:ind w:left="2160" w:hanging="360"/>
+      </w:pPr>
+      <w:rPr>
+        <w:rFonts w:ascii="Wingdings" w:hAnsi="Wingdings" w:hint="default"/>
+      </w:rPr>
+    </w:lvl>
+    <w:lvl w:ilvl="3" w:tplc="04070001" w:tentative="1">
+      <w:start w:val="1"/>
+      <w:numFmt w:val="bullet"/>
+      <w:lvlText w:val=""/>
+      <w:lvlJc w:val="left"/>
+      <w:pPr>
+        <w:ind w:left="2880" w:hanging="360"/>
+      </w:pPr>
+      <w:rPr>
+        <w:rFonts w:ascii="Symbol" w:hAnsi="Symbol" w:hint="default"/>
+      </w:rPr>
+    </w:lvl>
+    <w:lvl w:ilvl="4" w:tplc="04070003" w:tentative="1">
+      <w:start w:val="1"/>
+      <w:numFmt w:val="bullet"/>
+      <w:lvlText w:val="o"/>
+      <w:lvlJc w:val="left"/>
+      <w:pPr>
+        <w:ind w:left="3600" w:hanging="360"/>
+      </w:pPr>
+      <w:rPr>
+        <w:rFonts w:ascii="Courier New" w:hAnsi="Courier New" w:cs="Courier New" w:hint="default"/>
+      </w:rPr>
+    </w:lvl>
+    <w:lvl w:ilvl="5" w:tplc="04070005" w:tentative="1">
+      <w:start w:val="1"/>
+      <w:numFmt w:val="bullet"/>
+      <w:lvlText w:val=""/>
+      <w:lvlJc w:val="left"/>
+      <w:pPr>
+        <w:ind w:left="4320" w:hanging="360"/>
+      </w:pPr>
+      <w:rPr>
+        <w:rFonts w:ascii="Wingdings" w:hAnsi="Wingdings" w:hint="default"/>
+      </w:rPr>
+    </w:lvl>
+    <w:lvl w:ilvl="6" w:tplc="04070001" w:tentative="1">
+      <w:start w:val="1"/>
+      <w:numFmt w:val="bullet"/>
+      <w:lvlText w:val=""/>
+      <w:lvlJc w:val="left"/>
+      <w:pPr>
+        <w:ind w:left="5040" w:hanging="360"/>
+      </w:pPr>
+      <w:rPr>
+        <w:rFonts w:ascii="Symbol" w:hAnsi="Symbol" w:hint="default"/>
+      </w:rPr>
+    </w:lvl>
+    <w:lvl w:ilvl="7" w:tplc="04070003" w:tentative="1">
+      <w:start w:val="1"/>
+      <w:numFmt w:val="bullet"/>
+      <w:lvlText w:val="o"/>
+      <w:lvlJc w:val="left"/>
+      <w:pPr>
+        <w:ind w:left="5760" w:hanging="360"/>
+      </w:pPr>
+      <w:rPr>
+        <w:rFonts w:ascii="Courier New" w:hAnsi="Courier New" w:cs="Courier New" w:hint="default"/>
+      </w:rPr>
+    </w:lvl>
+    <w:lvl w:ilvl="8" w:tplc="04070005" w:tentative="1">
+      <w:start w:val="1"/>
+      <w:numFmt w:val="bullet"/>
+      <w:lvlText w:val=""/>
+      <w:lvlJc w:val="left"/>
+      <w:pPr>
+        <w:ind w:left="6480" w:hanging="360"/>
+      </w:pPr>
+      <w:rPr>
+        <w:rFonts w:ascii="Wingdings" w:hAnsi="Wingdings" w:hint="default"/>
+      </w:rPr>
+    </w:lvl>
+  </w:abstractNum>
+  <w:abstractNum w:abstractNumId="8" w15:restartNumberingAfterBreak="0">
     <w:nsid w:val="788F54AA"/>
     <w:multiLevelType w:val="hybridMultilevel"/>
     <w:tmpl w:val="C802A3A8"/>
@@ -2514,10 +3740,10 @@
     </w:lvl>
   </w:abstractNum>
   <w:num w:numId="1" w16cid:durableId="446824469">
-    <w:abstractNumId w:val="3"/>
+    <w:abstractNumId w:val="4"/>
   </w:num>
   <w:num w:numId="2" w16cid:durableId="1125735467">
-    <w:abstractNumId w:val="4"/>
+    <w:abstractNumId w:val="5"/>
   </w:num>
   <w:num w:numId="3" w16cid:durableId="543448152">
     <w:abstractNumId w:val="1"/>
@@ -2529,10 +3755,16 @@
     <w:abstractNumId w:val="0"/>
   </w:num>
   <w:num w:numId="6" w16cid:durableId="1016617941">
+    <w:abstractNumId w:val="8"/>
+  </w:num>
+  <w:num w:numId="7" w16cid:durableId="206072337">
     <w:abstractNumId w:val="6"/>
   </w:num>
-  <w:num w:numId="7" w16cid:durableId="206072337">
-    <w:abstractNumId w:val="5"/>
+  <w:num w:numId="8" w16cid:durableId="157428824">
+    <w:abstractNumId w:val="3"/>
+  </w:num>
+  <w:num w:numId="9" w16cid:durableId="1295603164">
+    <w:abstractNumId w:val="7"/>
   </w:num>
 </w:numbering>
 </file>

</xml_diff>

<commit_message>
hemispheric asymmetries & FCAs
</commit_message>
<xml_diff>
--- a/intro2.docx
+++ b/intro2.docx
@@ -644,191 +644,200 @@
         <w:t>Even though men have a higher proportion of cortical WM, women have</w:t>
       </w:r>
       <w:r>
-        <w:t xml:space="preserve"> larger corpora callosa in proportion to their total WM volume</w:t>
-      </w:r>
-      <w:r>
+        <w:t xml:space="preserve"> larger corpora callosa in proportion to their total WM volume (</w:t>
+      </w:r>
+      <w:r>
+        <w:rPr>
+          <w:color w:val="27CED7" w:themeColor="accent3"/>
+        </w:rPr>
+        <w:t>Allen et al., 2003; Gur et al., 1999;</w:t>
+      </w:r>
+      <w:r>
+        <w:rPr>
+          <w:color w:val="27CED7" w:themeColor="accent3"/>
+        </w:rPr>
+        <w:t xml:space="preserve"> </w:t>
+      </w:r>
+      <w:proofErr w:type="spellStart"/>
+      <w:r>
+        <w:rPr>
+          <w:color w:val="27CED7" w:themeColor="accent3"/>
+        </w:rPr>
+        <w:t>Dubb</w:t>
+      </w:r>
+      <w:proofErr w:type="spellEnd"/>
+      <w:r>
+        <w:rPr>
+          <w:color w:val="27CED7" w:themeColor="accent3"/>
+        </w:rPr>
+        <w:t xml:space="preserve"> et al., 2003</w:t>
+      </w:r>
+      <w:r>
+        <w:rPr>
+          <w:color w:val="27CED7" w:themeColor="accent3"/>
+        </w:rPr>
+        <w:t xml:space="preserve">; </w:t>
+      </w:r>
+      <w:proofErr w:type="spellStart"/>
+      <w:r>
+        <w:rPr>
+          <w:color w:val="27CED7" w:themeColor="accent3"/>
+        </w:rPr>
+        <w:t>Ingalhalikar</w:t>
+      </w:r>
+      <w:proofErr w:type="spellEnd"/>
+      <w:r>
+        <w:rPr>
+          <w:color w:val="27CED7" w:themeColor="accent3"/>
+        </w:rPr>
+        <w:t xml:space="preserve"> et al., 2013</w:t>
+      </w:r>
+      <w:r>
+        <w:t>).</w:t>
+      </w:r>
+    </w:p>
+    <w:p>
+      <w:r>
+        <w:rPr>
+          <w:highlight w:val="yellow"/>
+        </w:rPr>
+        <w:t>Further, m</w:t>
+      </w:r>
+      <w:r>
+        <w:rPr>
+          <w:highlight w:val="yellow"/>
+        </w:rPr>
+        <w:t xml:space="preserve">ultiple studies have found that the corpora callosa of men and women differ in shape: </w:t>
+      </w:r>
+      <w:r>
+        <w:rPr>
+          <w:highlight w:val="yellow"/>
+        </w:rPr>
+        <w:t xml:space="preserve">Splenia are </w:t>
+      </w:r>
+      <w:r>
+        <w:rPr>
+          <w:highlight w:val="yellow"/>
+        </w:rPr>
+        <w:t xml:space="preserve">larger and </w:t>
+      </w:r>
+      <w:r>
+        <w:rPr>
+          <w:highlight w:val="yellow"/>
+        </w:rPr>
+        <w:t>more bulbous in w</w:t>
+      </w:r>
+      <w:r>
+        <w:rPr>
+          <w:highlight w:val="yellow"/>
+        </w:rPr>
+        <w:t>omen</w:t>
+      </w:r>
+      <w:r>
+        <w:rPr>
+          <w:highlight w:val="yellow"/>
+        </w:rPr>
+        <w:t xml:space="preserve">, </w:t>
+      </w:r>
+      <w:r>
+        <w:rPr>
+          <w:highlight w:val="yellow"/>
+        </w:rPr>
+        <w:t>whereas men have more tubular-shaped splenia</w:t>
+      </w:r>
+      <w:r>
+        <w:rPr>
+          <w:highlight w:val="yellow"/>
+        </w:rPr>
+        <w:t xml:space="preserve">, as well as larger </w:t>
+      </w:r>
+      <w:proofErr w:type="spellStart"/>
+      <w:r>
+        <w:rPr>
+          <w:highlight w:val="yellow"/>
+        </w:rPr>
+        <w:t>genua</w:t>
+      </w:r>
+      <w:proofErr w:type="spellEnd"/>
+      <w:r>
+        <w:rPr>
+          <w:highlight w:val="yellow"/>
+        </w:rPr>
         <w:t xml:space="preserve"> (</w:t>
       </w:r>
       <w:r>
         <w:rPr>
           <w:color w:val="27CED7" w:themeColor="accent3"/>
-        </w:rPr>
-        <w:t>Allen et al., 2003; Gur et al., 1999;</w:t>
+          <w:highlight w:val="yellow"/>
+        </w:rPr>
+        <w:t>Allen et al., 1991</w:t>
+      </w:r>
+      <w:r>
+        <w:rPr>
+          <w:highlight w:val="yellow"/>
+        </w:rPr>
+        <w:t xml:space="preserve">; </w:t>
+      </w:r>
+      <w:proofErr w:type="spellStart"/>
+      <w:r>
+        <w:rPr>
+          <w:highlight w:val="yellow"/>
+        </w:rPr>
+        <w:t>Dubb</w:t>
+      </w:r>
+      <w:proofErr w:type="spellEnd"/>
+      <w:r>
+        <w:rPr>
+          <w:highlight w:val="yellow"/>
+        </w:rPr>
+        <w:t xml:space="preserve"> et al., 2003</w:t>
+      </w:r>
+      <w:r>
+        <w:rPr>
+          <w:highlight w:val="yellow"/>
+        </w:rPr>
+        <w:t>)</w:t>
+      </w:r>
+      <w:r>
+        <w:t>.</w:t>
+      </w:r>
+      <w:r>
+        <w:t xml:space="preserve"> </w:t>
       </w:r>
       <w:r>
         <w:rPr>
           <w:color w:val="27CED7" w:themeColor="accent3"/>
         </w:rPr>
-        <w:t xml:space="preserve"> </w:t>
-      </w:r>
-      <w:proofErr w:type="spellStart"/>
-      <w:r>
-        <w:rPr>
-          <w:color w:val="27CED7" w:themeColor="accent3"/>
-        </w:rPr>
-        <w:t>Dubb</w:t>
-      </w:r>
-      <w:proofErr w:type="spellEnd"/>
-      <w:r>
-        <w:rPr>
-          <w:color w:val="27CED7" w:themeColor="accent3"/>
-        </w:rPr>
-        <w:t xml:space="preserve"> et al., 2003</w:t>
-      </w:r>
-      <w:r>
-        <w:rPr>
-          <w:color w:val="27CED7" w:themeColor="accent3"/>
-        </w:rPr>
-        <w:t xml:space="preserve">; </w:t>
-      </w:r>
-      <w:proofErr w:type="spellStart"/>
-      <w:r>
-        <w:rPr>
-          <w:color w:val="27CED7" w:themeColor="accent3"/>
-        </w:rPr>
-        <w:t>Ingalhalikar</w:t>
-      </w:r>
-      <w:proofErr w:type="spellEnd"/>
-      <w:r>
-        <w:rPr>
-          <w:color w:val="27CED7" w:themeColor="accent3"/>
-        </w:rPr>
-        <w:t xml:space="preserve"> et al., 2013</w:t>
-      </w:r>
-      <w:r>
-        <w:t>).</w:t>
-      </w:r>
-    </w:p>
-    <w:p>
-      <w:r>
-        <w:rPr>
-          <w:highlight w:val="yellow"/>
-        </w:rPr>
-        <w:t>Further, m</w:t>
-      </w:r>
-      <w:r>
-        <w:rPr>
-          <w:highlight w:val="yellow"/>
-        </w:rPr>
-        <w:t xml:space="preserve">ultiple studies have found that the corpora callosa of men and women differ in shape: </w:t>
-      </w:r>
-      <w:r>
-        <w:rPr>
-          <w:highlight w:val="yellow"/>
-        </w:rPr>
-        <w:t xml:space="preserve">Splenia are </w:t>
-      </w:r>
-      <w:r>
-        <w:rPr>
-          <w:highlight w:val="yellow"/>
-        </w:rPr>
-        <w:t xml:space="preserve">larger and </w:t>
-      </w:r>
-      <w:r>
-        <w:rPr>
-          <w:highlight w:val="yellow"/>
-        </w:rPr>
-        <w:t>more bulbous in w</w:t>
-      </w:r>
-      <w:r>
-        <w:rPr>
-          <w:highlight w:val="yellow"/>
-        </w:rPr>
-        <w:t>omen</w:t>
-      </w:r>
-      <w:r>
-        <w:rPr>
-          <w:highlight w:val="yellow"/>
-        </w:rPr>
-        <w:t xml:space="preserve">, </w:t>
-      </w:r>
-      <w:r>
-        <w:rPr>
-          <w:highlight w:val="yellow"/>
-        </w:rPr>
-        <w:t>whereas men have more tubular-shaped splenia</w:t>
-      </w:r>
-      <w:r>
-        <w:rPr>
-          <w:highlight w:val="yellow"/>
-        </w:rPr>
-        <w:t xml:space="preserve">, as well as larger </w:t>
-      </w:r>
-      <w:proofErr w:type="spellStart"/>
-      <w:r>
-        <w:rPr>
-          <w:highlight w:val="yellow"/>
-        </w:rPr>
-        <w:t>genua</w:t>
-      </w:r>
-      <w:proofErr w:type="spellEnd"/>
-      <w:r>
-        <w:rPr>
-          <w:highlight w:val="yellow"/>
-        </w:rPr>
+        <w:t xml:space="preserve">Allen et al. (2003) </w:t>
+      </w:r>
+      <w:r>
+        <w:t xml:space="preserve">proposed </w:t>
+      </w:r>
+      <w:r>
+        <w:t>that WM tracts might be less sexually dimorphic than other WM components, such as glial cells and blood vessels.</w:t>
+      </w:r>
+    </w:p>
+    <w:p>
+      <w:r>
+        <w:rPr>
+          <w:highlight w:val="yellow"/>
+        </w:rPr>
+        <w:t>Studies employing diffusion tensor imaging (DTI) investigated the architecture of WM and its fibre tracts found</w:t>
+      </w:r>
+      <w:r>
+        <w:t xml:space="preserve"> that over all age ranges, men tend to have increased measures of fractional anisotropy and decreased mean diffusivity than women. Higher measures of</w:t>
+      </w:r>
+      <w:r>
+        <w:t xml:space="preserve"> fractional anisotropy</w:t>
+      </w:r>
+      <w:r>
+        <w:t xml:space="preserve"> are thought to reflect increased axonal diameter, fibre bundle density and myelination, while the inverse relation holds for </w:t>
+      </w:r>
+      <w:r>
+        <w:t>mean diffusivity</w:t>
+      </w:r>
+      <w:r>
         <w:t xml:space="preserve"> (</w:t>
-      </w:r>
-      <w:r>
-        <w:rPr>
-          <w:color w:val="27CED7" w:themeColor="accent3"/>
-          <w:highlight w:val="yellow"/>
-        </w:rPr>
-        <w:t>Allen et al., 1991</w:t>
-      </w:r>
-      <w:r>
-        <w:rPr>
-          <w:highlight w:val="yellow"/>
-        </w:rPr>
-        <w:t xml:space="preserve">; </w:t>
-      </w:r>
-      <w:proofErr w:type="spellStart"/>
-      <w:r>
-        <w:rPr>
-          <w:highlight w:val="yellow"/>
-        </w:rPr>
-        <w:t>Dubb</w:t>
-      </w:r>
-      <w:proofErr w:type="spellEnd"/>
-      <w:r>
-        <w:rPr>
-          <w:highlight w:val="yellow"/>
-        </w:rPr>
-        <w:t xml:space="preserve"> et al., 2003</w:t>
-      </w:r>
-      <w:r>
-        <w:rPr>
-          <w:highlight w:val="yellow"/>
-        </w:rPr>
-        <w:t>)</w:t>
-      </w:r>
-      <w:r>
-        <w:t>.</w:t>
-      </w:r>
-      <w:r>
-        <w:t xml:space="preserve"> </w:t>
-      </w:r>
-      <w:r>
-        <w:rPr>
-          <w:color w:val="27CED7" w:themeColor="accent3"/>
-        </w:rPr>
-        <w:t xml:space="preserve">Allen et al. (2003) </w:t>
-      </w:r>
-      <w:r>
-        <w:t xml:space="preserve">proposed </w:t>
-      </w:r>
-      <w:r>
-        <w:t>that WM tracts might be less sexually dimorphic than other WM components, such as glial cells and blood vessels.</w:t>
-      </w:r>
-    </w:p>
-    <w:p>
-      <w:r>
-        <w:rPr>
-          <w:highlight w:val="yellow"/>
-        </w:rPr>
-        <w:t>Studies employing diffusion tensor imaging (DTI) investigated the architecture of WM and its fibre tracts found</w:t>
-      </w:r>
-      <w:r>
-        <w:t xml:space="preserve"> that over all age ranges, men tend to have increased measures of fractional anisotropy and decreased mean diffusivity than women. Higher measures of FA are thought to reflect increased axonal diameter, fibre bundle density and myelination, while the inverse relation holds for MD (</w:t>
       </w:r>
       <w:proofErr w:type="spellStart"/>
       <w:r>
@@ -941,7 +950,13 @@
         <w:t>Gong et al., 2009</w:t>
       </w:r>
       <w:r>
-        <w:t xml:space="preserve">) – independent of brain volume. </w:t>
+        <w:t xml:space="preserve">) – independent of </w:t>
+      </w:r>
+      <w:r>
+        <w:t xml:space="preserve">total </w:t>
+      </w:r>
+      <w:r>
+        <w:t xml:space="preserve">brain volume. </w:t>
       </w:r>
       <w:r>
         <w:t xml:space="preserve">A large-scale DTI study investigating sex-differences in the structural connectome by </w:t>
@@ -964,15 +979,7 @@
         <w:t xml:space="preserve"> </w:t>
       </w:r>
       <w:r>
-        <w:t xml:space="preserve">found a higher proportion of </w:t>
-      </w:r>
-      <w:proofErr w:type="spellStart"/>
-      <w:r>
-        <w:t>intrahemispheric</w:t>
-      </w:r>
-      <w:proofErr w:type="spellEnd"/>
-      <w:r>
-        <w:t xml:space="preserve"> WM tracts in men and a higher ratio of interhemispheric connections, </w:t>
+        <w:t xml:space="preserve">found a higher proportion of intrahemispheric WM tracts in men and a higher ratio of interhemispheric connections, </w:t>
       </w:r>
       <w:r>
         <w:rPr>
@@ -983,169 +990,287 @@
       <w:r>
         <w:t xml:space="preserve">, in women. </w:t>
       </w:r>
-    </w:p>
+      <w:r>
+        <w:t xml:space="preserve">Based on these differences in the ratio of inter- and intrahemispheric </w:t>
+      </w:r>
+      <w:r>
+        <w:t>connection</w:t>
+      </w:r>
+      <w:r>
+        <w:t>s, they argue that men exhibit a greater hemispheric asymmetry than women</w:t>
+      </w:r>
+      <w:r>
+        <w:t xml:space="preserve"> and further,</w:t>
+      </w:r>
+      <w:r>
+        <w:t xml:space="preserve"> that </w:t>
+      </w:r>
+      <w:r>
+        <w:t>these</w:t>
+      </w:r>
+      <w:r>
+        <w:t xml:space="preserve"> </w:t>
+      </w:r>
+      <w:r>
+        <w:t>s</w:t>
+      </w:r>
+      <w:r>
+        <w:t xml:space="preserve">upport the hypothesis that </w:t>
+      </w:r>
+      <w:r>
+        <w:t xml:space="preserve">differences in hemispheric asymmetry give rise to </w:t>
+      </w:r>
+      <w:r>
+        <w:t>sex differences in cognitive abilities</w:t>
+      </w:r>
+      <w:r>
+        <w:t xml:space="preserve">. </w:t>
+      </w:r>
+    </w:p>
+    <w:p>
+      <w:r>
+        <w:t>Generally</w:t>
+      </w:r>
+      <w:r>
+        <w:t xml:space="preserve">, hemispheric asymmetry </w:t>
+      </w:r>
+      <w:r>
+        <w:rPr>
+          <w:highlight w:val="yellow"/>
+        </w:rPr>
+        <w:t>in the functional connectome</w:t>
+      </w:r>
+      <w:r>
+        <w:t xml:space="preserve"> (also referred to as functional cerebral asymmetry (FCA))</w:t>
+      </w:r>
+      <w:r>
+        <w:t xml:space="preserve"> is regarded as a fundamental principle of brain organisation.</w:t>
+      </w:r>
+      <w:r>
+        <w:t xml:space="preserve"> W</w:t>
+      </w:r>
+      <w:r>
+        <w:t>ell-known example</w:t>
+      </w:r>
+      <w:r>
+        <w:t>s</w:t>
+      </w:r>
+      <w:r>
+        <w:t xml:space="preserve"> for this </w:t>
+      </w:r>
+      <w:r>
+        <w:t xml:space="preserve">are the left lateralisation of language and the right lateralisation of </w:t>
+      </w:r>
+      <w:r>
+        <w:t xml:space="preserve">visuospatial processing </w:t>
+      </w:r>
+      <w:r>
+        <w:t>(</w:t>
+      </w:r>
+      <w:r>
+        <w:t xml:space="preserve">for reviews see </w:t>
+      </w:r>
+      <w:r>
+        <w:rPr>
+          <w:color w:val="27CED7" w:themeColor="accent3"/>
+        </w:rPr>
+        <w:t>Hausmann et al., 2017;</w:t>
+      </w:r>
+      <w:r>
+        <w:rPr>
+          <w:color w:val="27CED7" w:themeColor="accent3"/>
+        </w:rPr>
+        <w:t xml:space="preserve"> </w:t>
+      </w:r>
+      <w:proofErr w:type="spellStart"/>
+      <w:r>
+        <w:rPr>
+          <w:color w:val="27CED7" w:themeColor="accent3"/>
+        </w:rPr>
+        <w:t>Hirnstein</w:t>
+      </w:r>
+      <w:proofErr w:type="spellEnd"/>
+      <w:r>
+        <w:rPr>
+          <w:color w:val="27CED7" w:themeColor="accent3"/>
+        </w:rPr>
+        <w:t xml:space="preserve"> et al., 2019</w:t>
+      </w:r>
+      <w:r>
+        <w:t>)</w:t>
+      </w:r>
+      <w:r>
+        <w:t xml:space="preserve">, which are </w:t>
+      </w:r>
+      <w:r>
+        <w:rPr>
+          <w:highlight w:val="yellow"/>
+        </w:rPr>
+        <w:t>present in most, albeit not all</w:t>
+      </w:r>
+      <w:r>
+        <w:t>, individuals (</w:t>
+      </w:r>
+      <w:r>
+        <w:rPr>
+          <w:color w:val="27CED7" w:themeColor="accent3"/>
+        </w:rPr>
+        <w:t>Kim et al., 1990</w:t>
+      </w:r>
+      <w:r>
+        <w:rPr>
+          <w:color w:val="27CED7" w:themeColor="accent3"/>
+        </w:rPr>
+        <w:t>; Hausmann et al., 1998</w:t>
+      </w:r>
+      <w:r>
+        <w:t>).</w:t>
+      </w:r>
+      <w:r>
+        <w:t xml:space="preserve"> A number of studies have </w:t>
+      </w:r>
+      <w:r>
+        <w:t xml:space="preserve">compared </w:t>
+      </w:r>
+      <w:r>
+        <w:t>FCA</w:t>
+      </w:r>
+      <w:r>
+        <w:t xml:space="preserve"> between the sexes </w:t>
+      </w:r>
+      <w:r>
+        <w:t>for different modalities and tasks</w:t>
+      </w:r>
+      <w:r>
+        <w:t xml:space="preserve"> and found small, but robust, effects of women exhibiting</w:t>
+      </w:r>
+      <w:r>
+        <w:t xml:space="preserve"> lower levels of </w:t>
+      </w:r>
+      <w:r>
+        <w:t>FCA</w:t>
+      </w:r>
+      <w:r>
+        <w:t xml:space="preserve"> compared to men</w:t>
+      </w:r>
+      <w:r>
+        <w:t xml:space="preserve"> tasks</w:t>
+      </w:r>
+      <w:r>
+        <w:t xml:space="preserve"> (</w:t>
+      </w:r>
+      <w:r>
+        <w:rPr>
+          <w:color w:val="27CED7" w:themeColor="accent3"/>
+        </w:rPr>
+        <w:t xml:space="preserve">Hiscock et al., 1995, 1999 &amp; 2001; Liu et al., 2009; </w:t>
+      </w:r>
+      <w:proofErr w:type="spellStart"/>
+      <w:r>
+        <w:rPr>
+          <w:color w:val="27CED7" w:themeColor="accent3"/>
+        </w:rPr>
+        <w:t>Voyer</w:t>
+      </w:r>
+      <w:proofErr w:type="spellEnd"/>
+      <w:r>
+        <w:rPr>
+          <w:color w:val="27CED7" w:themeColor="accent3"/>
+        </w:rPr>
+        <w:t>, 1996</w:t>
+      </w:r>
+      <w:r>
+        <w:t>)</w:t>
+      </w:r>
+      <w:r>
+        <w:t xml:space="preserve">. </w:t>
+      </w:r>
+    </w:p>
+    <w:p>
+      <w:r>
+        <w:t xml:space="preserve">There is </w:t>
+      </w:r>
+      <w:r>
+        <w:t xml:space="preserve">also </w:t>
+      </w:r>
+      <w:r>
+        <w:t xml:space="preserve">some evidence that </w:t>
+      </w:r>
+      <w:r>
+        <w:t>anatomical hemispheric asymmetries and FCAs are related.</w:t>
+      </w:r>
+    </w:p>
+    <w:p>
+      <w:pPr>
+        <w:numPr>
+          <w:ilvl w:val="1"/>
+          <w:numId w:val="1"/>
+        </w:numPr>
+      </w:pPr>
+      <w:proofErr w:type="spellStart"/>
+      <w:r>
+        <w:t>Hirnstein</w:t>
+      </w:r>
+      <w:proofErr w:type="spellEnd"/>
+      <w:r>
+        <w:t xml:space="preserve"> et al. (2013) compiled </w:t>
+      </w:r>
+      <w:proofErr w:type="spellStart"/>
+      <w:r>
+        <w:t>behavioral</w:t>
+      </w:r>
+      <w:proofErr w:type="spellEnd"/>
+      <w:r>
+        <w:t xml:space="preserve"> data from 1,782 participants (885 females) and found that sex differences in the degree of language lateralization, as measured with a well-established verbal dichotic listening task (</w:t>
+      </w:r>
+      <w:proofErr w:type="spellStart"/>
+      <w:r>
+        <w:t>Hugdahl</w:t>
+      </w:r>
+      <w:proofErr w:type="spellEnd"/>
+      <w:r>
+        <w:t xml:space="preserve">, 1995), were dependent on age, with the largest effect (Cohen’s d= 0.31) in adolescents. […] The sex difference in this task observed by </w:t>
+      </w:r>
+      <w:proofErr w:type="spellStart"/>
+      <w:r>
+        <w:t>Hirnstein</w:t>
+      </w:r>
+      <w:proofErr w:type="spellEnd"/>
+      <w:r>
+        <w:t xml:space="preserve"> et al. (2013) is in line with a recent study by Bless et al. (2015) that assessed language lateralization in over 4,000 participants with a smartphone application (</w:t>
+      </w:r>
+      <w:proofErr w:type="spellStart"/>
+      <w:r>
+        <w:t>iDichotic</w:t>
+      </w:r>
+      <w:proofErr w:type="spellEnd"/>
+      <w:r>
+        <w:t xml:space="preserve">). This study also revealed greater language lateralization in men than in women, with a small effect of Cohen’s d = 0.18. Although effect sizes in sex differences of language lateralization are small, they are consistent with, for example, recent anatomical findings showing greater leftward asymmetry of the planum </w:t>
+      </w:r>
+      <w:proofErr w:type="spellStart"/>
+      <w:r>
+        <w:t>temporale</w:t>
+      </w:r>
+      <w:proofErr w:type="spellEnd"/>
+      <w:r>
+        <w:t xml:space="preserve"> (which overlaps with Wernicke’s area) in men than in women (e.g., </w:t>
+      </w:r>
+      <w:proofErr w:type="spellStart"/>
+      <w:r>
+        <w:t>Guadelupe</w:t>
+      </w:r>
+      <w:proofErr w:type="spellEnd"/>
+      <w:r>
+        <w:t xml:space="preserve"> et al., 2015), which is established very early in ontogenesis (Li et al., 2014).</w:t>
+      </w:r>
+    </w:p>
+    <w:p/>
     <w:p>
       <w:r>
         <w:rPr>
           <w:highlight w:val="yellow"/>
         </w:rPr>
         <w:t>[describe Hemispheric asymmetry]</w:t>
-      </w:r>
-    </w:p>
-    <w:p>
-      <w:proofErr w:type="spellStart"/>
-      <w:r>
-        <w:t>Ingalhalikar</w:t>
-      </w:r>
-      <w:proofErr w:type="spellEnd"/>
-      <w:r>
-        <w:t xml:space="preserve"> (2013)</w:t>
-      </w:r>
-    </w:p>
-    <w:p>
-      <w:pPr>
-        <w:pStyle w:val="Listenabsatz"/>
-        <w:numPr>
-          <w:ilvl w:val="0"/>
-          <w:numId w:val="8"/>
-        </w:numPr>
-      </w:pPr>
-      <w:r>
-        <w:t xml:space="preserve">Rather than investigating individual regions or tracts in isolation, the brain can be </w:t>
-      </w:r>
-      <w:proofErr w:type="spellStart"/>
-      <w:r>
-        <w:t>analyzed</w:t>
-      </w:r>
-      <w:proofErr w:type="spellEnd"/>
-      <w:r>
-        <w:t xml:space="preserve"> on the whole as a large and complex network known as the human connectome (</w:t>
-      </w:r>
-      <w:proofErr w:type="spellStart"/>
-      <w:r>
-        <w:t>Sporms</w:t>
-      </w:r>
-      <w:proofErr w:type="spellEnd"/>
-      <w:r>
-        <w:t>, 2011</w:t>
-      </w:r>
-      <w:r>
-        <w:t>). This connectome has the capability to provide fundamental insights into the organization and integration of brain networks (</w:t>
-      </w:r>
-      <w:proofErr w:type="spellStart"/>
-      <w:r>
-        <w:t>Bullmore</w:t>
-      </w:r>
-      <w:proofErr w:type="spellEnd"/>
-      <w:r>
-        <w:t xml:space="preserve"> &amp; </w:t>
-      </w:r>
-      <w:proofErr w:type="spellStart"/>
-      <w:r>
-        <w:t>Sporms</w:t>
-      </w:r>
-      <w:proofErr w:type="spellEnd"/>
-      <w:r>
-        <w:t>, 2009</w:t>
-      </w:r>
-      <w:r>
-        <w:t xml:space="preserve">). Advances in </w:t>
-      </w:r>
-      <w:proofErr w:type="spellStart"/>
-      <w:r>
-        <w:t>fiber</w:t>
-      </w:r>
-      <w:proofErr w:type="spellEnd"/>
-      <w:r>
-        <w:t xml:space="preserve"> tractography with diffusion imaging can be used to understand complex interactions among brain regions and to compute a structural connectome (SC) (</w:t>
-      </w:r>
-      <w:proofErr w:type="spellStart"/>
-      <w:r>
-        <w:t>Hagmann</w:t>
-      </w:r>
-      <w:proofErr w:type="spellEnd"/>
-      <w:r>
-        <w:t xml:space="preserve"> et al., 2008</w:t>
-      </w:r>
-      <w:r>
-        <w:t>). Similar functional connectomes (FCs) can be computed using modalities like functional MRI, magnetoencephalography, and EEG. Differences in FCs have revealed sex differences and sex-by-hemispheric interactions (</w:t>
-      </w:r>
-      <w:proofErr w:type="spellStart"/>
-      <w:r>
-        <w:t>Tomasi</w:t>
-      </w:r>
-      <w:proofErr w:type="spellEnd"/>
-      <w:r>
-        <w:t xml:space="preserve"> &amp; Volkow, 2012a</w:t>
-      </w:r>
-      <w:r>
-        <w:t>), with higher local functional connectivity in females than in males (</w:t>
-      </w:r>
-      <w:proofErr w:type="spellStart"/>
-      <w:r>
-        <w:t>Tomasi</w:t>
-      </w:r>
-      <w:proofErr w:type="spellEnd"/>
-      <w:r>
-        <w:t xml:space="preserve"> &amp; Volkow, 2012b</w:t>
-      </w:r>
-      <w:r>
-        <w:t>). Although SCs of genders have displayed small-world architecture with broad-scale characteristics (</w:t>
-      </w:r>
-      <w:proofErr w:type="spellStart"/>
-      <w:r>
-        <w:t>Iturria</w:t>
-      </w:r>
-      <w:proofErr w:type="spellEnd"/>
-      <w:r>
-        <w:t>-Medina et al., 2007</w:t>
-      </w:r>
-      <w:r>
-        <w:t xml:space="preserve">, </w:t>
-      </w:r>
-      <w:proofErr w:type="spellStart"/>
-      <w:r>
-        <w:t>Iturria</w:t>
-      </w:r>
-      <w:proofErr w:type="spellEnd"/>
-      <w:r>
-        <w:t>-Medina et al., 2008</w:t>
-      </w:r>
-      <w:r>
-        <w:t>), sex differences in network efficiency have been reported (</w:t>
-      </w:r>
-      <w:r>
-        <w:t>Yan et al., 2011</w:t>
-      </w:r>
-      <w:r>
-        <w:t>), with women having greater overall cortical connectivity (</w:t>
-      </w:r>
-      <w:r>
-        <w:t>Gong et al., 2009</w:t>
-      </w:r>
-      <w:r>
-        <w:t>). Insignificant differences between the genders were observed in a recent study on SCs of 439 subjects ranging in age from 12–30 y (</w:t>
-      </w:r>
-      <w:r>
-        <w:t>Dennis et al., 2013</w:t>
-      </w:r>
-      <w:r>
-        <w:t>).</w:t>
-      </w:r>
-    </w:p>
-    <w:p>
-      <w:pPr>
-        <w:pStyle w:val="Listenabsatz"/>
-        <w:numPr>
-          <w:ilvl w:val="0"/>
-          <w:numId w:val="8"/>
-        </w:numPr>
-      </w:pPr>
-      <w:r>
-        <w:t>Using connection-wise regional and</w:t>
-      </w:r>
-      <w:r>
-        <w:t xml:space="preserve"> lobar analyses of DTI-based SCs of 949 healthy young individuals, we present a comprehensive study of developmental sex differences in brain connectivity</w:t>
       </w:r>
     </w:p>
     <w:p/>
@@ -1511,15 +1636,7 @@
     </w:p>
     <w:p>
       <w:r>
-        <w:t xml:space="preserve">According to this theory, male brains possess greater hemispheric asymmetry with more pronounced </w:t>
-      </w:r>
-      <w:proofErr w:type="spellStart"/>
-      <w:r>
-        <w:t>intrahemispheric</w:t>
-      </w:r>
-      <w:proofErr w:type="spellEnd"/>
-      <w:r>
-        <w:t xml:space="preserve"> connections, whereas female brains have stronger interhemispheric connectivity and thus, are organised more bilaterally. </w:t>
+        <w:t xml:space="preserve">According to this theory, male brains possess greater hemispheric asymmetry with more pronounced intrahemispheric connections, whereas female brains have stronger interhemispheric connectivity and thus, are organised more bilaterally. </w:t>
       </w:r>
       <w:r>
         <w:rPr>
@@ -2155,15 +2272,7 @@
         </w:numPr>
       </w:pPr>
       <w:r>
-        <w:t xml:space="preserve">Furthermore, differences that are often portrayed as related to s/g (e.g., GM/WM ratio, or inter- vs. </w:t>
-      </w:r>
-      <w:proofErr w:type="spellStart"/>
-      <w:r>
-        <w:t>intrahemispheric</w:t>
-      </w:r>
-      <w:proofErr w:type="spellEnd"/>
-      <w:r>
-        <w:t xml:space="preserve"> connectivity ratio) are more accurately attributable to brain size, such that they distinguish large- from small-headed men (or large- from small-headed women) as well as they distinguish the average man from the average woman.</w:t>
+        <w:t>Furthermore, differences that are often portrayed as related to s/g (e.g., GM/WM ratio, or inter- vs. intrahemispheric connectivity ratio) are more accurately attributable to brain size, such that they distinguish large- from small-headed men (or large- from small-headed women) as well as they distinguish the average man from the average woman.</w:t>
       </w:r>
     </w:p>
     <w:p>
@@ -2670,15 +2779,7 @@
     </w:p>
     <w:p>
       <w:r>
-        <w:t xml:space="preserve">According to this theory, male brains possess greater hemispheric asymmetry with more pronounced </w:t>
-      </w:r>
-      <w:proofErr w:type="spellStart"/>
-      <w:r>
-        <w:t>intrahemispheric</w:t>
-      </w:r>
-      <w:proofErr w:type="spellEnd"/>
-      <w:r>
-        <w:t xml:space="preserve"> connections, whereas female brains have stronger interhemispheric connectivity and thus, are organised more bilaterally. </w:t>
+        <w:t xml:space="preserve">According to this theory, male brains possess greater hemispheric asymmetry with more pronounced intrahemispheric connections, whereas female brains have stronger interhemispheric connectivity and thus, are organised more bilaterally. </w:t>
       </w:r>
       <w:r>
         <w:rPr>

</xml_diff>

<commit_message>
SSPL plots, stroke sex diffs
</commit_message>
<xml_diff>
--- a/intro2.docx
+++ b/intro2.docx
@@ -1,6 +1,6 @@
 
 <file path=word/document.xml><?xml version="1.0" encoding="utf-8"?>
-<w:document xmlns:wpc="http://schemas.microsoft.com/office/word/2010/wordprocessingCanvas" xmlns:cx="http://schemas.microsoft.com/office/drawing/2014/chartex" xmlns:cx1="http://schemas.microsoft.com/office/drawing/2015/9/8/chartex" xmlns:cx2="http://schemas.microsoft.com/office/drawing/2015/10/21/chartex" xmlns:cx3="http://schemas.microsoft.com/office/drawing/2016/5/9/chartex" xmlns:cx4="http://schemas.microsoft.com/office/drawing/2016/5/10/chartex" xmlns:cx5="http://schemas.microsoft.com/office/drawing/2016/5/11/chartex" xmlns:cx6="http://schemas.microsoft.com/office/drawing/2016/5/12/chartex" xmlns:cx7="http://schemas.microsoft.com/office/drawing/2016/5/13/chartex" xmlns:cx8="http://schemas.microsoft.com/office/drawing/2016/5/14/chartex" xmlns:mc="http://schemas.openxmlformats.org/markup-compatibility/2006" xmlns:aink="http://schemas.microsoft.com/office/drawing/2016/ink" xmlns:am3d="http://schemas.microsoft.com/office/drawing/2017/model3d" xmlns:o="urn:schemas-microsoft-com:office:office" xmlns:oel="http://schemas.microsoft.com/office/2019/extlst" xmlns:r="http://schemas.openxmlformats.org/officeDocument/2006/relationships" xmlns:m="http://schemas.openxmlformats.org/officeDocument/2006/math" xmlns:v="urn:schemas-microsoft-com:vml" xmlns:wp14="http://schemas.microsoft.com/office/word/2010/wordprocessingDrawing" xmlns:wp="http://schemas.openxmlformats.org/drawingml/2006/wordprocessingDrawing" xmlns:w10="urn:schemas-microsoft-com:office:word" xmlns:w="http://schemas.openxmlformats.org/wordprocessingml/2006/main" xmlns:w14="http://schemas.microsoft.com/office/word/2010/wordml" xmlns:w15="http://schemas.microsoft.com/office/word/2012/wordml" xmlns:w16cex="http://schemas.microsoft.com/office/word/2018/wordml/cex" xmlns:w16cid="http://schemas.microsoft.com/office/word/2016/wordml/cid" xmlns:w16="http://schemas.microsoft.com/office/word/2018/wordml" xmlns:w16sdtdh="http://schemas.microsoft.com/office/word/2020/wordml/sdtdatahash" xmlns:w16se="http://schemas.microsoft.com/office/word/2015/wordml/symex" xmlns:wpg="http://schemas.microsoft.com/office/word/2010/wordprocessingGroup" xmlns:wpi="http://schemas.microsoft.com/office/word/2010/wordprocessingInk" xmlns:wne="http://schemas.microsoft.com/office/word/2006/wordml" xmlns:wps="http://schemas.microsoft.com/office/word/2010/wordprocessingShape" mc:Ignorable="w14 w15 w16se w16cid w16 w16cex w16sdtdh wp14">
+<w:document xmlns:wpc="http://schemas.microsoft.com/office/word/2010/wordprocessingCanvas" xmlns:cx="http://schemas.microsoft.com/office/drawing/2014/chartex" xmlns:cx1="http://schemas.microsoft.com/office/drawing/2015/9/8/chartex" xmlns:mc="http://schemas.openxmlformats.org/markup-compatibility/2006" xmlns:o="urn:schemas-microsoft-com:office:office" xmlns:r="http://schemas.openxmlformats.org/officeDocument/2006/relationships" xmlns:m="http://schemas.openxmlformats.org/officeDocument/2006/math" xmlns:v="urn:schemas-microsoft-com:vml" xmlns:wp14="http://schemas.microsoft.com/office/word/2010/wordprocessingDrawing" xmlns:wp="http://schemas.openxmlformats.org/drawingml/2006/wordprocessingDrawing" xmlns:w10="urn:schemas-microsoft-com:office:word" xmlns:w="http://schemas.openxmlformats.org/wordprocessingml/2006/main" xmlns:w14="http://schemas.microsoft.com/office/word/2010/wordml" xmlns:w15="http://schemas.microsoft.com/office/word/2012/wordml" xmlns:w16se="http://schemas.microsoft.com/office/word/2015/wordml/symex" xmlns:wpg="http://schemas.microsoft.com/office/word/2010/wordprocessingGroup" xmlns:wpi="http://schemas.microsoft.com/office/word/2010/wordprocessingInk" xmlns:wne="http://schemas.microsoft.com/office/word/2006/wordml" xmlns:wps="http://schemas.microsoft.com/office/word/2010/wordprocessingShape" mc:Ignorable="w14 w15 w16se wp14">
   <w:body>
     <w:p>
       <w:r>
@@ -151,22 +151,7 @@
         <w:t xml:space="preserve"> that many researchers at that time lacked the necessary impartiality to investigate the topic of sex differences, as they aimed “to discover the particular physiological determinants of female inadequacy” (p. 740). </w:t>
       </w:r>
       <w:r>
-        <w:t>O</w:t>
-      </w:r>
-      <w:r>
-        <w:t xml:space="preserve">ver time as </w:t>
-      </w:r>
-      <w:r>
-        <w:t xml:space="preserve">new </w:t>
-      </w:r>
-      <w:r>
-        <w:t>methods to acquire and</w:t>
-      </w:r>
-      <w:r>
-        <w:t xml:space="preserve"> analyse (neuro-)psychological</w:t>
-      </w:r>
-      <w:r>
-        <w:t xml:space="preserve"> data were introduced, several researchers pointed out that those presumed cognitive sex differences were inherently grounded in stereotypical gender roles, and that men and women are more alike than previously assumed (</w:t>
+        <w:t>Over time as new methods to acquire and analyse (neuro-)psychological data were introduced, several researchers pointed out that those presumed cognitive sex differences were inherently grounded in stereotypical gender roles, and that men and women are more alike than previously assumed (</w:t>
       </w:r>
       <w:proofErr w:type="spellStart"/>
       <w:r>
@@ -378,15 +363,7 @@
         <w:t xml:space="preserve">brain </w:t>
       </w:r>
       <w:r>
-        <w:t xml:space="preserve">lobes </w:t>
-      </w:r>
-      <w:proofErr w:type="gramStart"/>
-      <w:r>
-        <w:t>differs</w:t>
-      </w:r>
-      <w:proofErr w:type="gramEnd"/>
-      <w:r>
-        <w:t xml:space="preserve"> between the sexes, the proportional sizes of those regions to the total brain volume are nearly identical. Further, it has been reported that certain brain structures differ in (relative) size between the sexes. Some examples include larger volumes in the amygdala, putamen and globus pallidus in males, and larger volumes in the hippocampus and caudate in females (</w:t>
+        <w:t>lobes differs between the sexes, the proportional sizes of those regions to the total brain volume are nearly identical. Further, it has been reported that certain brain structures differ in (relative) size between the sexes. Some examples include larger volumes in the amygdala, putamen and globus pallidus in males, and larger volumes in the hippocampus and caudate in females (</w:t>
       </w:r>
       <w:r>
         <w:rPr>
@@ -890,7 +867,15 @@
         <w:t xml:space="preserve"> fractional anisotropy</w:t>
       </w:r>
       <w:r>
-        <w:t xml:space="preserve"> are thought to reflect increased axonal diameter, fibre bundle density and myelination, while the inverse relation holds for </w:t>
+        <w:t xml:space="preserve"> </w:t>
+      </w:r>
+      <w:proofErr w:type="gramStart"/>
+      <w:r>
+        <w:t>are thought</w:t>
+      </w:r>
+      <w:proofErr w:type="gramEnd"/>
+      <w:r>
+        <w:t xml:space="preserve"> to reflect increased axonal diameter, fibre bundle density and myelination, while the inverse relation holds for </w:t>
       </w:r>
       <w:r>
         <w:t>mean diffusivity</w:t>
@@ -1085,11 +1070,19 @@
       <w:r>
         <w:t xml:space="preserve"> (</w:t>
       </w:r>
-      <w:r>
-        <w:rPr>
-          <w:color w:val="27CED7" w:themeColor="accent3"/>
-        </w:rPr>
-        <w:t xml:space="preserve">Grabowska, 2016; </w:t>
+      <w:proofErr w:type="spellStart"/>
+      <w:r>
+        <w:rPr>
+          <w:color w:val="27CED7" w:themeColor="accent3"/>
+        </w:rPr>
+        <w:t>Grabowska</w:t>
+      </w:r>
+      <w:proofErr w:type="spellEnd"/>
+      <w:r>
+        <w:rPr>
+          <w:color w:val="27CED7" w:themeColor="accent3"/>
+        </w:rPr>
+        <w:t xml:space="preserve">, 2016; </w:t>
       </w:r>
       <w:proofErr w:type="spellStart"/>
       <w:r>
@@ -1305,6 +1298,7 @@
       </w:pPr>
       <w:proofErr w:type="spellStart"/>
       <w:r>
+        <w:lastRenderedPageBreak/>
         <w:t>Hirnstein</w:t>
       </w:r>
       <w:proofErr w:type="spellEnd"/>
@@ -1341,7 +1335,15 @@
       </w:r>
       <w:proofErr w:type="spellEnd"/>
       <w:r>
-        <w:t xml:space="preserve">). This study also revealed greater language lateralization in men than in women, with a small effect of Cohen’s d = 0.18. Although effect sizes in sex differences of language lateralization are small, they are consistent with, for example, recent anatomical findings showing greater leftward asymmetry of the planum </w:t>
+        <w:t xml:space="preserve">). This study also revealed greater language lateralization in men than in women, with a small effect of Cohen’s d = 0.18. Although effect sizes in sex differences of language lateralization are small, they are consistent with, for example, recent anatomical findings showing greater leftward asymmetry of the </w:t>
+      </w:r>
+      <w:proofErr w:type="spellStart"/>
+      <w:r>
+        <w:t>planum</w:t>
+      </w:r>
+      <w:proofErr w:type="spellEnd"/>
+      <w:r>
+        <w:t xml:space="preserve"> </w:t>
       </w:r>
       <w:proofErr w:type="spellStart"/>
       <w:r>
@@ -1445,92 +1447,2280 @@
         </w:r>
       </w:hyperlink>
       <w:r>
-        <w:t xml:space="preserve"> interpreted those findings as male brains being structured in a way that facilitates spatial processing and coordinated motor action, while female brains promoting attention, </w:t>
+        <w:t xml:space="preserve"> interpreted those findings as male brains being structured in a way that facilitates spatial processing and coordinated motor action, while female brains promoting attention, memory and verbal abilities. </w:t>
+      </w:r>
+    </w:p>
+    <w:p>
+      <w:pPr>
+        <w:pStyle w:val="Listenabsatz"/>
+        <w:numPr>
+          <w:ilvl w:val="0"/>
+          <w:numId w:val="1"/>
+        </w:numPr>
+      </w:pPr>
+      <w:r>
+        <w:t xml:space="preserve">Contrary to popular conceptions of sex differences, meta-analyses and meta-syntheses demonstrated that if any gender differences were detectable in cognitive tests, they often were negligibly </w:t>
+      </w:r>
+      <w:r>
+        <w:t>small (</w:t>
+      </w:r>
+      <w:proofErr w:type="spellStart"/>
+      <w:r>
+        <w:fldChar w:fldCharType="begin"/>
+      </w:r>
+      <w:r>
+        <w:instrText xml:space="preserve"> HYPERLINK \l "hirnstein2019" </w:instrText>
+      </w:r>
+      <w:r>
+        <w:fldChar w:fldCharType="separate"/>
+      </w:r>
+      <w:r>
+        <w:rPr>
+          <w:rStyle w:val="Hyperlink"/>
+          <w:rFonts w:ascii="Ebrima" w:hAnsi="Ebrima"/>
+        </w:rPr>
+        <w:t>Hirnstein</w:t>
+      </w:r>
+      <w:proofErr w:type="spellEnd"/>
+      <w:r>
+        <w:rPr>
+          <w:rStyle w:val="Hyperlink"/>
+          <w:rFonts w:ascii="Ebrima" w:hAnsi="Ebrima"/>
+        </w:rPr>
+        <w:t xml:space="preserve"> et al., 2019</w:t>
+      </w:r>
+      <w:r>
+        <w:rPr>
+          <w:rStyle w:val="Hyperlink"/>
+          <w:rFonts w:ascii="Ebrima" w:hAnsi="Ebrima"/>
+        </w:rPr>
+        <w:fldChar w:fldCharType="end"/>
+      </w:r>
+      <w:r>
+        <w:t xml:space="preserve">; </w:t>
+      </w:r>
+      <w:hyperlink w:anchor="hyde2005" w:history="1">
+        <w:r>
+          <w:rPr>
+            <w:rStyle w:val="Hyperlink"/>
+            <w:rFonts w:ascii="Ebrima" w:hAnsi="Ebrima"/>
+          </w:rPr>
+          <w:t>Hyde, 2005</w:t>
+        </w:r>
+      </w:hyperlink>
+      <w:r>
+        <w:t xml:space="preserve">; </w:t>
+      </w:r>
+      <w:hyperlink w:anchor="zell2015" w:history="1">
+        <w:r>
+          <w:rPr>
+            <w:rStyle w:val="Hyperlink"/>
+            <w:rFonts w:ascii="Ebrima" w:hAnsi="Ebrima"/>
+          </w:rPr>
+          <w:t>Zell et al., 2015</w:t>
+        </w:r>
+      </w:hyperlink>
+      <w:r>
+        <w:t xml:space="preserve">). </w:t>
+      </w:r>
+      <w:hyperlink w:anchor="hyde2005" w:history="1">
+        <w:r>
+          <w:rPr>
+            <w:rStyle w:val="Hyperlink"/>
+            <w:rFonts w:ascii="Ebrima" w:hAnsi="Ebrima"/>
+          </w:rPr>
+          <w:t>Hyde (2005</w:t>
+        </w:r>
+      </w:hyperlink>
+      <w:r>
+        <w:t xml:space="preserve"> &amp; </w:t>
+      </w:r>
+      <w:hyperlink w:anchor="hyde2014" w:history="1">
+        <w:r>
+          <w:rPr>
+            <w:rStyle w:val="Hyperlink"/>
+            <w:rFonts w:ascii="Ebrima" w:hAnsi="Ebrima"/>
+          </w:rPr>
+          <w:t>2014)</w:t>
+        </w:r>
+      </w:hyperlink>
+      <w:r>
+        <w:t xml:space="preserve"> found that in most cognitive tasks, women and men achieved equal performances. The strongest and most robust difference in cognitive tasks that </w:t>
+      </w:r>
+      <w:hyperlink w:anchor="zell2015" w:history="1">
+        <w:r>
+          <w:rPr>
+            <w:rStyle w:val="Hyperlink"/>
+            <w:rFonts w:ascii="Ebrima" w:hAnsi="Ebrima"/>
+          </w:rPr>
+          <w:t>Zell et al.’s (2015)</w:t>
+        </w:r>
+      </w:hyperlink>
+      <w:r>
+        <w:t xml:space="preserve"> meta-synthesis identified was mental rotation.</w:t>
+      </w:r>
+      <w:r>
+        <w:t xml:space="preserve"> </w:t>
+      </w:r>
+      <w:hyperlink w:anchor="voyer2016" w:history="1">
+        <w:r>
+          <w:rPr>
+            <w:highlight w:val="yellow"/>
+          </w:rPr>
+          <w:t>(details)</w:t>
+        </w:r>
+        <w:r>
+          <w:t xml:space="preserve"> </w:t>
+        </w:r>
+        <w:proofErr w:type="spellStart"/>
+        <w:r>
+          <w:rPr>
+            <w:rStyle w:val="Hyperlink"/>
+            <w:rFonts w:ascii="Ebrima" w:hAnsi="Ebrima"/>
+          </w:rPr>
+          <w:t>Voyer</w:t>
+        </w:r>
+        <w:proofErr w:type="spellEnd"/>
+        <w:r>
+          <w:rPr>
+            <w:rStyle w:val="Hyperlink"/>
+            <w:rFonts w:ascii="Ebrima" w:hAnsi="Ebrima"/>
+          </w:rPr>
+          <w:t xml:space="preserve"> et al.’s (2016)</w:t>
+        </w:r>
+      </w:hyperlink>
+      <w:r>
+        <w:t xml:space="preserve"> meta-analysis identified a significant, albeit small male advantage in visuospatial working memory tasks. Thus, the “gender similarities hypothesis” was coined, stating that men and women are similar in most, but not </w:t>
       </w:r>
       <w:proofErr w:type="gramStart"/>
       <w:r>
-        <w:t>memory</w:t>
+        <w:t>all,</w:t>
       </w:r>
       <w:proofErr w:type="gramEnd"/>
       <w:r>
-        <w:t xml:space="preserve"> and verbal abilities. </w:t>
+        <w:t xml:space="preserve"> psychological domains </w:t>
+      </w:r>
+      <w:r>
+        <w:rPr>
+          <w:color w:val="FF0000"/>
+        </w:rPr>
+        <w:t>and that most existing differences tend to be small in magnitude</w:t>
+      </w:r>
+      <w:r>
+        <w:t xml:space="preserve"> (</w:t>
+      </w:r>
+      <w:hyperlink w:anchor="hyde2005" w:history="1">
+        <w:r>
+          <w:rPr>
+            <w:rStyle w:val="Hyperlink"/>
+            <w:rFonts w:ascii="Ebrima" w:hAnsi="Ebrima"/>
+          </w:rPr>
+          <w:t>Hyde, 2005</w:t>
+        </w:r>
+      </w:hyperlink>
+      <w:r>
+        <w:t>).</w:t>
+      </w:r>
+    </w:p>
+    <w:p>
+      <w:pPr>
+        <w:pStyle w:val="Listenabsatz"/>
+        <w:numPr>
+          <w:ilvl w:val="0"/>
+          <w:numId w:val="1"/>
+        </w:numPr>
+      </w:pPr>
+    </w:p>
+    <w:p>
+      <w:r>
+        <w:rPr>
+          <w:highlight w:val="cyan"/>
+        </w:rPr>
+        <w:t>[</w:t>
+      </w:r>
+      <w:proofErr w:type="gramStart"/>
+      <w:r>
+        <w:rPr>
+          <w:highlight w:val="cyan"/>
+        </w:rPr>
+        <w:t>sex</w:t>
+      </w:r>
+      <w:proofErr w:type="gramEnd"/>
+      <w:r>
+        <w:rPr>
+          <w:highlight w:val="cyan"/>
+        </w:rPr>
+        <w:t xml:space="preserve"> hormones may be the reason for differences in hemispheric asymmetry]</w:t>
+      </w:r>
+    </w:p>
+    <w:p>
+      <w:r>
+        <w:t xml:space="preserve">Many researchers argue that those differences in brain organisation and cognition </w:t>
+      </w:r>
+      <w:proofErr w:type="gramStart"/>
+      <w:r>
+        <w:t xml:space="preserve">may be </w:t>
+      </w:r>
+      <w:r>
+        <w:t xml:space="preserve">caused, or at least </w:t>
+      </w:r>
+      <w:r>
+        <w:t>influenced</w:t>
+      </w:r>
+      <w:r>
+        <w:t>,</w:t>
+      </w:r>
+      <w:r>
+        <w:t xml:space="preserve"> by sex hormones (</w:t>
+      </w:r>
+      <w:r>
+        <w:t xml:space="preserve">e.g., </w:t>
+      </w:r>
+      <w:r>
+        <w:rPr>
+          <w:color w:val="27CED7" w:themeColor="accent3"/>
+        </w:rPr>
+        <w:t>Cosgrove et al., 2007; Grabowska, 2016;</w:t>
+      </w:r>
+      <w:r>
+        <w:t xml:space="preserve"> </w:t>
+      </w:r>
+      <w:r>
+        <w:rPr>
+          <w:color w:val="27CED7" w:themeColor="accent3"/>
+        </w:rPr>
+        <w:t xml:space="preserve">Kimura &amp; Hampson, 1994; </w:t>
+      </w:r>
+      <w:proofErr w:type="spellStart"/>
+      <w:r>
+        <w:rPr>
+          <w:color w:val="27CED7" w:themeColor="accent3"/>
+        </w:rPr>
+        <w:t>Varnava</w:t>
+      </w:r>
+      <w:proofErr w:type="spellEnd"/>
+      <w:r>
+        <w:rPr>
+          <w:color w:val="27CED7" w:themeColor="accent3"/>
+        </w:rPr>
+        <w:t xml:space="preserve"> et al., 2007; </w:t>
+      </w:r>
+      <w:proofErr w:type="spellStart"/>
+      <w:r>
+        <w:rPr>
+          <w:color w:val="27CED7" w:themeColor="accent3"/>
+        </w:rPr>
+        <w:t>Hirnstein</w:t>
+      </w:r>
+      <w:proofErr w:type="spellEnd"/>
+      <w:r>
+        <w:rPr>
+          <w:color w:val="27CED7" w:themeColor="accent3"/>
+        </w:rPr>
+        <w:t xml:space="preserve"> et al., 2017</w:t>
+      </w:r>
+      <w:r>
+        <w:t>)</w:t>
+      </w:r>
+      <w:proofErr w:type="gramEnd"/>
+    </w:p>
+    <w:p>
+      <w:pPr>
+        <w:rPr>
+          <w:b/>
+        </w:rPr>
+      </w:pPr>
+      <w:r>
+        <w:rPr>
+          <w:b/>
+        </w:rPr>
+        <w:lastRenderedPageBreak/>
+        <w:t>In Stroke</w:t>
+      </w:r>
+    </w:p>
+    <w:p>
+      <w:pPr>
+        <w:rPr>
+          <w:rFonts w:cs="Arial"/>
+        </w:rPr>
+      </w:pPr>
+      <w:r>
+        <w:t>Vascular diseases</w:t>
+      </w:r>
+      <w:r>
+        <w:t>, such as stroke and ischemic heart diseases, currently constitute the second leading cause of death worldwide and are one of the leading causes of disability, especially in the elderly population (</w:t>
+      </w:r>
+      <w:proofErr w:type="spellStart"/>
+      <w:r>
+        <w:fldChar w:fldCharType="begin"/>
+      </w:r>
+      <w:r>
+        <w:instrText xml:space="preserve"> HYPERLINK \l "bonkhoff2021" </w:instrText>
+      </w:r>
+      <w:r>
+        <w:fldChar w:fldCharType="separate"/>
+      </w:r>
+      <w:r>
+        <w:rPr>
+          <w:rStyle w:val="Hyperlink"/>
+          <w:rFonts w:ascii="Ebrima" w:hAnsi="Ebrima"/>
+        </w:rPr>
+        <w:t>Bonkhoff</w:t>
+      </w:r>
+      <w:proofErr w:type="spellEnd"/>
+      <w:r>
+        <w:rPr>
+          <w:rStyle w:val="Hyperlink"/>
+          <w:rFonts w:ascii="Ebrima" w:hAnsi="Ebrima"/>
+        </w:rPr>
+        <w:t xml:space="preserve"> et al., 2021</w:t>
+      </w:r>
+      <w:r>
+        <w:rPr>
+          <w:rStyle w:val="Hyperlink"/>
+          <w:rFonts w:ascii="Ebrima" w:hAnsi="Ebrima"/>
+        </w:rPr>
+        <w:fldChar w:fldCharType="end"/>
+      </w:r>
+      <w:r>
+        <w:t xml:space="preserve">; </w:t>
+      </w:r>
+      <w:hyperlink w:anchor="feigin2014" w:history="1">
+        <w:proofErr w:type="spellStart"/>
+        <w:r>
+          <w:rPr>
+            <w:rStyle w:val="Hyperlink"/>
+            <w:rFonts w:ascii="Ebrima" w:hAnsi="Ebrima"/>
+          </w:rPr>
+          <w:t>Feigin</w:t>
+        </w:r>
+        <w:proofErr w:type="spellEnd"/>
+        <w:r>
+          <w:rPr>
+            <w:rStyle w:val="Hyperlink"/>
+            <w:rFonts w:ascii="Ebrima" w:hAnsi="Ebrima"/>
+          </w:rPr>
+          <w:t xml:space="preserve"> et al., 2014</w:t>
+        </w:r>
+      </w:hyperlink>
+      <w:r>
+        <w:t xml:space="preserve">; </w:t>
+      </w:r>
+      <w:hyperlink w:anchor="katanluft2018" w:history="1">
+        <w:proofErr w:type="spellStart"/>
+        <w:r>
+          <w:rPr>
+            <w:rStyle w:val="Hyperlink"/>
+            <w:rFonts w:ascii="Ebrima" w:hAnsi="Ebrima"/>
+          </w:rPr>
+          <w:t>Katan</w:t>
+        </w:r>
+        <w:proofErr w:type="spellEnd"/>
+        <w:r>
+          <w:rPr>
+            <w:rStyle w:val="Hyperlink"/>
+            <w:rFonts w:ascii="Ebrima" w:hAnsi="Ebrima"/>
+          </w:rPr>
+          <w:t xml:space="preserve"> &amp; </w:t>
+        </w:r>
+        <w:proofErr w:type="spellStart"/>
+        <w:r>
+          <w:rPr>
+            <w:rStyle w:val="Hyperlink"/>
+            <w:rFonts w:ascii="Ebrima" w:hAnsi="Ebrima"/>
+          </w:rPr>
+          <w:t>Luft</w:t>
+        </w:r>
+        <w:proofErr w:type="spellEnd"/>
+        <w:r>
+          <w:rPr>
+            <w:rStyle w:val="Hyperlink"/>
+            <w:rFonts w:ascii="Ebrima" w:hAnsi="Ebrima"/>
+          </w:rPr>
+          <w:t>, 2018</w:t>
+        </w:r>
+      </w:hyperlink>
+      <w:r>
+        <w:t xml:space="preserve">). The Lancet’s Global Burden of Disease (GBD) review for the year 2019 reported 12.2 million global incident cases of stroke: 62.4% of those strokes were of an ischaemic nature, while the remaining 37.6% were haemorrhages. They further identified stroke to be the second-leading cause of death, accounting for </w:t>
+      </w:r>
+      <w:proofErr w:type="gramStart"/>
+      <w:r>
+        <w:t>a total of 6.55</w:t>
+      </w:r>
+      <w:proofErr w:type="gramEnd"/>
+      <w:r>
+        <w:t xml:space="preserve"> million global deaths, and one of the top leading causes of long-term disabilities as measured by disease-adjusted life years (DALYs). Women suffered more often from strokes (6.44 million incident cases, 56.4 million prevalent cases) than men (5.79 million incident strokes, 45.0 million prevalent cases)</w:t>
+      </w:r>
+      <w:r>
+        <w:t xml:space="preserve"> (</w:t>
+      </w:r>
+      <w:r>
+        <w:rPr>
+          <w:color w:val="FF0000"/>
+        </w:rPr>
+        <w:t>GBD 2019 Stroke Collaborators, 2021</w:t>
+      </w:r>
+      <w:r>
+        <w:t>)</w:t>
+      </w:r>
+      <w:r>
+        <w:t xml:space="preserve">. </w:t>
+      </w:r>
+      <w:r>
+        <w:t xml:space="preserve">This </w:t>
+      </w:r>
+      <w:proofErr w:type="gramStart"/>
+      <w:r>
+        <w:t>can likely be at least partially attributed</w:t>
+      </w:r>
+      <w:proofErr w:type="gramEnd"/>
+      <w:r>
+        <w:t xml:space="preserve"> to the higher life expectancy of women (</w:t>
+      </w:r>
+      <w:proofErr w:type="spellStart"/>
+      <w:r>
+        <w:rPr>
+          <w:color w:val="27CED7" w:themeColor="accent3"/>
+        </w:rPr>
+        <w:t>Giroud</w:t>
+      </w:r>
+      <w:proofErr w:type="spellEnd"/>
+      <w:r>
+        <w:rPr>
+          <w:color w:val="27CED7" w:themeColor="accent3"/>
+        </w:rPr>
+        <w:t xml:space="preserve"> et al., 2017; </w:t>
+      </w:r>
+      <w:proofErr w:type="spellStart"/>
+      <w:r>
+        <w:rPr>
+          <w:color w:val="27CED7" w:themeColor="accent3"/>
+        </w:rPr>
+        <w:t>Bonkhoff</w:t>
+      </w:r>
+      <w:proofErr w:type="spellEnd"/>
+      <w:r>
+        <w:rPr>
+          <w:color w:val="27CED7" w:themeColor="accent3"/>
+        </w:rPr>
+        <w:t xml:space="preserve"> et al., 2021</w:t>
+      </w:r>
+      <w:r>
+        <w:t>). Nevertheless,</w:t>
+      </w:r>
+      <w:r>
+        <w:t xml:space="preserve"> there were no significant sex differences in the number of </w:t>
+      </w:r>
+      <w:r>
+        <w:rPr>
+          <w:highlight w:val="yellow"/>
+        </w:rPr>
+        <w:t>stroke-related deaths</w:t>
+      </w:r>
+      <w:r>
+        <w:t xml:space="preserve"> (</w:t>
+      </w:r>
+      <w:hyperlink w:anchor="GBDstroke2021" w:history="1">
+        <w:r>
+          <w:rPr>
+            <w:rStyle w:val="Hyperlink"/>
+            <w:rFonts w:ascii="Ebrima" w:hAnsi="Ebrima" w:cs="Arial"/>
+            <w:color w:val="FF0000"/>
+          </w:rPr>
+          <w:t>GBD 2019 Stroke Collaborators, 2021</w:t>
+        </w:r>
+      </w:hyperlink>
+      <w:r>
+        <w:rPr>
+          <w:rFonts w:cs="Arial"/>
+        </w:rPr>
+        <w:t>).</w:t>
+      </w:r>
+    </w:p>
+    <w:p>
+      <w:pPr>
+        <w:rPr>
+          <w:rFonts w:cs="Arial"/>
+        </w:rPr>
+      </w:pPr>
+      <w:r>
+        <w:rPr>
+          <w:rFonts w:cs="Arial"/>
+        </w:rPr>
+        <w:t xml:space="preserve">A meta-analysis by </w:t>
+      </w:r>
+      <w:r>
+        <w:rPr>
+          <w:rFonts w:cs="Arial"/>
+          <w:color w:val="27CED7" w:themeColor="accent3"/>
+        </w:rPr>
+        <w:t>Gargano et al. (2009)</w:t>
+      </w:r>
+      <w:r>
+        <w:rPr>
+          <w:rFonts w:cs="Arial"/>
+        </w:rPr>
+        <w:t xml:space="preserve"> concluded that women are on average 4 years older than men are when suffering their first ischemic strokes. Since increased age </w:t>
+      </w:r>
+      <w:proofErr w:type="gramStart"/>
+      <w:r>
+        <w:rPr>
+          <w:rFonts w:cs="Arial"/>
+        </w:rPr>
+        <w:t>is positively correlated with stroke risk and negatively correlated with functional outcomes,</w:t>
+      </w:r>
+      <w:proofErr w:type="gramEnd"/>
+      <w:r>
+        <w:rPr>
+          <w:rFonts w:cs="Arial"/>
+        </w:rPr>
+        <w:t xml:space="preserve"> </w:t>
+      </w:r>
+      <w:r>
+        <w:rPr>
+          <w:rFonts w:cs="Arial"/>
+          <w:highlight w:val="yellow"/>
+        </w:rPr>
+        <w:t>elderly</w:t>
+      </w:r>
+      <w:r>
+        <w:rPr>
+          <w:rFonts w:cs="Arial"/>
+          <w:highlight w:val="yellow"/>
+        </w:rPr>
+        <w:t xml:space="preserve"> </w:t>
+      </w:r>
+      <w:r>
+        <w:rPr>
+          <w:rFonts w:cs="Arial"/>
+          <w:highlight w:val="yellow"/>
+        </w:rPr>
+        <w:t>women suffer the largest burden of stroke-induced disability and death</w:t>
+      </w:r>
+      <w:r>
+        <w:rPr>
+          <w:rFonts w:cs="Arial"/>
+        </w:rPr>
+        <w:t xml:space="preserve"> (</w:t>
+      </w:r>
+      <w:proofErr w:type="spellStart"/>
+      <w:r>
+        <w:rPr>
+          <w:rFonts w:cs="Arial"/>
+          <w:color w:val="27CED7" w:themeColor="accent3"/>
+        </w:rPr>
+        <w:t>Appelros</w:t>
+      </w:r>
+      <w:proofErr w:type="spellEnd"/>
+      <w:r>
+        <w:rPr>
+          <w:rFonts w:cs="Arial"/>
+          <w:color w:val="27CED7" w:themeColor="accent3"/>
+        </w:rPr>
+        <w:t xml:space="preserve"> et al., 2009</w:t>
+      </w:r>
+      <w:r>
+        <w:rPr>
+          <w:rFonts w:cs="Arial"/>
+        </w:rPr>
+        <w:t xml:space="preserve">; </w:t>
+      </w:r>
+      <w:r>
+        <w:rPr>
+          <w:rFonts w:cs="Arial"/>
+          <w:color w:val="27CED7" w:themeColor="accent3"/>
+        </w:rPr>
+        <w:t>Gibson, 2013; Reeves et al., 2008; 2009</w:t>
+      </w:r>
+      <w:r>
+        <w:rPr>
+          <w:rFonts w:cs="Arial"/>
+          <w:color w:val="27CED7" w:themeColor="accent3"/>
+        </w:rPr>
+        <w:t>; Silva et al., 2010</w:t>
+      </w:r>
+      <w:r>
+        <w:rPr>
+          <w:rFonts w:cs="Arial"/>
+        </w:rPr>
+        <w:t xml:space="preserve">). Multiple studies have found that in the chronic post-stroke phase women are more likely to have significantly decreased quality of life (including impaired locomotor function and mental </w:t>
+      </w:r>
+      <w:r>
+        <w:rPr>
+          <w:rFonts w:cs="Arial"/>
+        </w:rPr>
+        <w:t xml:space="preserve">abilities) </w:t>
+      </w:r>
+      <w:r>
+        <w:rPr>
+          <w:rFonts w:cs="Arial"/>
+        </w:rPr>
+        <w:t>compared to men</w:t>
+      </w:r>
+      <w:r>
+        <w:rPr>
+          <w:rFonts w:cs="Arial"/>
+        </w:rPr>
+        <w:t xml:space="preserve"> (</w:t>
+      </w:r>
+      <w:r>
+        <w:rPr>
+          <w:rFonts w:cs="Arial"/>
+          <w:color w:val="27CED7" w:themeColor="accent3"/>
+        </w:rPr>
+        <w:t>Gibson, 2013; Reeves et al., 2008, Sturm et al., 2004</w:t>
+      </w:r>
+      <w:r>
+        <w:rPr>
+          <w:rFonts w:cs="Arial"/>
+        </w:rPr>
+        <w:t>) – the effects of which can even persist up to 5 years after initial stroke onset (</w:t>
+      </w:r>
+      <w:r>
+        <w:rPr>
+          <w:rFonts w:cs="Arial"/>
+          <w:color w:val="27CED7" w:themeColor="accent3"/>
+        </w:rPr>
+        <w:t>Fukuda et al., 2009</w:t>
+      </w:r>
+      <w:r>
+        <w:rPr>
+          <w:rFonts w:cs="Arial"/>
+        </w:rPr>
+        <w:t>).</w:t>
+      </w:r>
+      <w:r>
+        <w:rPr>
+          <w:rFonts w:cs="Arial"/>
+        </w:rPr>
+        <w:t xml:space="preserve"> Importantly, the increased stroke severity in women remains significant even after adjusting for age differences at stroke onset and comorbiditie</w:t>
+      </w:r>
+      <w:r>
+        <w:rPr>
+          <w:rFonts w:cs="Arial"/>
+        </w:rPr>
+        <w:t>s, and does not arise from differences in lesion size (</w:t>
+      </w:r>
+      <w:proofErr w:type="spellStart"/>
+      <w:r>
+        <w:rPr>
+          <w:rFonts w:cs="Arial"/>
+          <w:color w:val="27CED7" w:themeColor="accent3"/>
+        </w:rPr>
+        <w:t>Bonkhoff</w:t>
+      </w:r>
+      <w:proofErr w:type="spellEnd"/>
+      <w:r>
+        <w:rPr>
+          <w:rFonts w:cs="Arial"/>
+          <w:color w:val="27CED7" w:themeColor="accent3"/>
+        </w:rPr>
+        <w:t xml:space="preserve"> et al., 2021; </w:t>
+      </w:r>
+      <w:proofErr w:type="spellStart"/>
+      <w:r>
+        <w:rPr>
+          <w:rFonts w:cs="Arial"/>
+          <w:color w:val="27CED7" w:themeColor="accent3"/>
+        </w:rPr>
+        <w:t>Dehlendorff</w:t>
+      </w:r>
+      <w:proofErr w:type="spellEnd"/>
+      <w:r>
+        <w:rPr>
+          <w:rFonts w:cs="Arial"/>
+          <w:color w:val="27CED7" w:themeColor="accent3"/>
+        </w:rPr>
+        <w:t xml:space="preserve"> et al., 2015, Silva et al., 2010</w:t>
+      </w:r>
+      <w:r>
+        <w:rPr>
+          <w:rFonts w:cs="Arial"/>
+        </w:rPr>
+        <w:t>).</w:t>
+      </w:r>
+    </w:p>
+    <w:p>
+      <w:pPr>
+        <w:rPr>
+          <w:rFonts w:cs="Arial"/>
+        </w:rPr>
+      </w:pPr>
+      <w:proofErr w:type="spellStart"/>
+      <w:r>
+        <w:rPr>
+          <w:rFonts w:cs="Arial"/>
+        </w:rPr>
+        <w:t>Bonkhoff</w:t>
+      </w:r>
+      <w:proofErr w:type="spellEnd"/>
+      <w:r>
+        <w:rPr>
+          <w:rFonts w:cs="Arial"/>
+        </w:rPr>
+        <w:t xml:space="preserve"> et al. (2021) investigated sex differences in first-ever acute ischaemic strokes in a large scale and found</w:t>
+      </w:r>
+    </w:p>
+    <w:p>
+      <w:pPr>
+        <w:pStyle w:val="Listenabsatz"/>
+        <w:numPr>
+          <w:ilvl w:val="0"/>
+          <w:numId w:val="1"/>
+        </w:numPr>
+        <w:rPr>
+          <w:rFonts w:cs="Arial"/>
+        </w:rPr>
+      </w:pPr>
+      <w:r>
+        <w:rPr>
+          <w:rFonts w:cs="Arial"/>
+        </w:rPr>
+        <w:t>Majority of lesions in left &amp; right hemispheric MCA-supplied territories, to a lesser extend in PCA-territories</w:t>
+      </w:r>
+    </w:p>
+    <w:p>
+      <w:pPr>
+        <w:pStyle w:val="Listenabsatz"/>
+        <w:numPr>
+          <w:ilvl w:val="0"/>
+          <w:numId w:val="1"/>
+        </w:numPr>
+        <w:rPr>
+          <w:rFonts w:cs="Arial"/>
+        </w:rPr>
+      </w:pPr>
+      <w:r>
+        <w:t>In the right hemisphere, the most relevant lesion atom included subcortic</w:t>
+      </w:r>
+      <w:r>
+        <w:t xml:space="preserve">al </w:t>
+      </w:r>
+      <w:r>
+        <w:t xml:space="preserve">regions, i.e., thalamus, nucleus </w:t>
+      </w:r>
+      <w:proofErr w:type="spellStart"/>
+      <w:r>
+        <w:t>caudatus</w:t>
+      </w:r>
+      <w:proofErr w:type="spellEnd"/>
+      <w:r>
+        <w:t xml:space="preserve">, putamen, and </w:t>
+      </w:r>
+      <w:proofErr w:type="spellStart"/>
+      <w:r>
+        <w:t>globus</w:t>
+      </w:r>
+      <w:proofErr w:type="spellEnd"/>
+      <w:r>
+        <w:t xml:space="preserve"> </w:t>
+      </w:r>
+      <w:proofErr w:type="spellStart"/>
+      <w:r>
+        <w:t>pallidus</w:t>
+      </w:r>
+      <w:proofErr w:type="spellEnd"/>
+      <w:r>
+        <w:t xml:space="preserve"> (lesion atom 4: mean of the posterior distribution = 2.18, highest probability density inter</w:t>
+      </w:r>
+      <w:r>
+        <w:t>val (HPDI) of the posterior dis</w:t>
+      </w:r>
+      <w:r>
+        <w:t>tribution covering 90% certainty = 1.43–2.99, Supplementary Fig. 2A).</w:t>
+      </w:r>
+    </w:p>
+    <w:p>
+      <w:pPr>
+        <w:pStyle w:val="Listenabsatz"/>
+        <w:numPr>
+          <w:ilvl w:val="1"/>
+          <w:numId w:val="1"/>
+        </w:numPr>
+        <w:rPr>
+          <w:rFonts w:cs="Arial"/>
+        </w:rPr>
+      </w:pPr>
+      <w:r>
+        <w:rPr>
+          <w:rFonts w:cs="Arial"/>
+        </w:rPr>
+        <w:t>In the left hemisphere, the two most relevant lesion</w:t>
+      </w:r>
+      <w:r>
+        <w:rPr>
+          <w:rFonts w:cs="Arial"/>
+        </w:rPr>
+        <w:t xml:space="preserve"> </w:t>
+      </w:r>
+      <w:r>
+        <w:rPr>
+          <w:rFonts w:cs="Arial"/>
+        </w:rPr>
+        <w:t>atoms were characterized by both subcortical and cortical regions</w:t>
+      </w:r>
+      <w:r>
+        <w:rPr>
+          <w:rFonts w:cs="Arial"/>
+        </w:rPr>
+        <w:t xml:space="preserve"> </w:t>
+      </w:r>
+      <w:r>
+        <w:rPr>
+          <w:rFonts w:cs="Arial"/>
+        </w:rPr>
+        <w:t>(lesion atom 7: posterior mean = 3.76, HPDI = 2.99–4.49; lesion</w:t>
+      </w:r>
+      <w:r>
+        <w:rPr>
+          <w:rFonts w:cs="Arial"/>
+        </w:rPr>
+        <w:t xml:space="preserve"> </w:t>
+      </w:r>
+      <w:r>
+        <w:rPr>
+          <w:rFonts w:cs="Arial"/>
+        </w:rPr>
+        <w:t>atom 8: posterior mean = 4.8, HPDI = 2.89–6.98, Supplementary</w:t>
+      </w:r>
+      <w:r>
+        <w:rPr>
+          <w:rFonts w:cs="Arial"/>
+        </w:rPr>
+        <w:t xml:space="preserve"> </w:t>
+      </w:r>
+      <w:r>
+        <w:rPr>
+          <w:rFonts w:cs="Arial"/>
+        </w:rPr>
+        <w:t>Fig. 2B). Affected left and right subcortical regions were similar in</w:t>
+      </w:r>
+      <w:r>
+        <w:rPr>
+          <w:rFonts w:cs="Arial"/>
+        </w:rPr>
+        <w:t xml:space="preserve"> </w:t>
+      </w:r>
+      <w:r>
+        <w:rPr>
+          <w:rFonts w:cs="Arial"/>
+        </w:rPr>
+        <w:t>explaining acute stroke severity, whereas left cortical affected</w:t>
+      </w:r>
+      <w:r>
+        <w:rPr>
+          <w:rFonts w:cs="Arial"/>
+        </w:rPr>
+        <w:t xml:space="preserve"> </w:t>
+      </w:r>
+      <w:r>
+        <w:rPr>
+          <w:rFonts w:cs="Arial"/>
+        </w:rPr>
+        <w:t>regions additionally included inferior frontal, insular and superior</w:t>
+      </w:r>
+      <w:r>
+        <w:rPr>
+          <w:rFonts w:cs="Arial"/>
+        </w:rPr>
+        <w:t xml:space="preserve"> </w:t>
+      </w:r>
+      <w:r>
+        <w:rPr>
+          <w:rFonts w:cs="Arial"/>
+        </w:rPr>
+        <w:t>temporal gyrus regions, as well as the postcentral gyrus</w:t>
+      </w:r>
+      <w:r>
+        <w:rPr>
+          <w:rFonts w:cs="Arial"/>
+        </w:rPr>
+        <w:t>.</w:t>
+      </w:r>
+    </w:p>
+    <w:p>
+      <w:pPr>
+        <w:pStyle w:val="Listenabsatz"/>
+        <w:numPr>
+          <w:ilvl w:val="0"/>
+          <w:numId w:val="1"/>
+        </w:numPr>
+        <w:rPr>
+          <w:rFonts w:cs="Arial"/>
+        </w:rPr>
+      </w:pPr>
+      <w:r>
+        <w:rPr>
+          <w:rFonts w:cs="Arial"/>
+        </w:rPr>
+        <w:lastRenderedPageBreak/>
+        <w:t xml:space="preserve">Once projected back to the level of individual </w:t>
+      </w:r>
+      <w:proofErr w:type="spellStart"/>
+      <w:r>
+        <w:rPr>
+          <w:rFonts w:cs="Arial"/>
+        </w:rPr>
+        <w:t>gray</w:t>
+      </w:r>
+      <w:proofErr w:type="spellEnd"/>
+      <w:r>
+        <w:rPr>
+          <w:rFonts w:cs="Arial"/>
+        </w:rPr>
+        <w:t xml:space="preserve"> matter</w:t>
+      </w:r>
+      <w:r>
+        <w:rPr>
+          <w:rFonts w:cs="Arial"/>
+        </w:rPr>
+        <w:t xml:space="preserve"> </w:t>
+      </w:r>
+      <w:r>
+        <w:rPr>
+          <w:rFonts w:cs="Arial"/>
+        </w:rPr>
+        <w:t>regions and white matter tracts, similarities and disparities</w:t>
+      </w:r>
+      <w:r>
+        <w:rPr>
+          <w:rFonts w:cs="Arial"/>
+        </w:rPr>
+        <w:t xml:space="preserve"> </w:t>
+      </w:r>
+      <w:r>
+        <w:rPr>
+          <w:rFonts w:cs="Arial"/>
+        </w:rPr>
+        <w:t>between the left and right hemispheres became apparent as well.</w:t>
+      </w:r>
+      <w:r>
+        <w:rPr>
+          <w:rFonts w:cs="Arial"/>
+        </w:rPr>
+        <w:t xml:space="preserve"> </w:t>
+      </w:r>
+      <w:r>
+        <w:rPr>
+          <w:rFonts w:cs="Arial"/>
+        </w:rPr>
+        <w:t xml:space="preserve">Subcortical regions, most notably thalamus, nucleus </w:t>
+      </w:r>
+      <w:proofErr w:type="spellStart"/>
+      <w:r>
+        <w:rPr>
+          <w:rFonts w:cs="Arial"/>
+        </w:rPr>
+        <w:t>caudatus</w:t>
+      </w:r>
+      <w:proofErr w:type="spellEnd"/>
+      <w:r>
+        <w:rPr>
+          <w:rFonts w:cs="Arial"/>
+        </w:rPr>
+        <w:t>,</w:t>
+      </w:r>
+      <w:r>
+        <w:rPr>
+          <w:rFonts w:cs="Arial"/>
+        </w:rPr>
+        <w:t xml:space="preserve"> </w:t>
+      </w:r>
+      <w:r>
+        <w:rPr>
+          <w:rFonts w:cs="Arial"/>
+        </w:rPr>
+        <w:t xml:space="preserve">putamen, </w:t>
+      </w:r>
+      <w:proofErr w:type="spellStart"/>
+      <w:r>
+        <w:rPr>
+          <w:rFonts w:cs="Arial"/>
+        </w:rPr>
+        <w:t>globus</w:t>
+      </w:r>
+      <w:proofErr w:type="spellEnd"/>
+      <w:r>
+        <w:rPr>
+          <w:rFonts w:cs="Arial"/>
+        </w:rPr>
+        <w:t xml:space="preserve"> </w:t>
+      </w:r>
+      <w:proofErr w:type="spellStart"/>
+      <w:r>
+        <w:rPr>
+          <w:rFonts w:cs="Arial"/>
+        </w:rPr>
+        <w:t>pallidus</w:t>
+      </w:r>
+      <w:proofErr w:type="spellEnd"/>
+      <w:r>
+        <w:rPr>
+          <w:rFonts w:cs="Arial"/>
+        </w:rPr>
+        <w:t>, and several white matter tracts</w:t>
+      </w:r>
+      <w:r>
+        <w:rPr>
+          <w:rFonts w:cs="Arial"/>
+        </w:rPr>
+        <w:t xml:space="preserve"> </w:t>
+      </w:r>
+      <w:r>
+        <w:rPr>
+          <w:rFonts w:cs="Arial"/>
+        </w:rPr>
+        <w:t>(anterior thalamic radiation, corti</w:t>
+      </w:r>
+      <w:r>
+        <w:rPr>
+          <w:rFonts w:cs="Arial"/>
+        </w:rPr>
+        <w:t xml:space="preserve">cospinal tract, inferior </w:t>
+      </w:r>
+      <w:proofErr w:type="spellStart"/>
+      <w:r>
+        <w:rPr>
+          <w:rFonts w:cs="Arial"/>
+        </w:rPr>
+        <w:t>fronto</w:t>
+      </w:r>
+      <w:r>
+        <w:rPr>
+          <w:rFonts w:cs="Arial"/>
+        </w:rPr>
+        <w:t>occipital</w:t>
+      </w:r>
+      <w:proofErr w:type="spellEnd"/>
+      <w:r>
+        <w:rPr>
+          <w:rFonts w:cs="Arial"/>
+        </w:rPr>
+        <w:t xml:space="preserve"> fasciculus, and superior longitudinal fasciculus)</w:t>
+      </w:r>
+      <w:r>
+        <w:rPr>
+          <w:rFonts w:cs="Arial"/>
+        </w:rPr>
+        <w:t xml:space="preserve"> </w:t>
+      </w:r>
+      <w:r>
+        <w:rPr>
+          <w:rFonts w:cs="Arial"/>
+        </w:rPr>
+        <w:t>explained higher stroke severity, independent of the lesioned</w:t>
+      </w:r>
+      <w:r>
+        <w:rPr>
+          <w:rFonts w:cs="Arial"/>
+        </w:rPr>
+        <w:t xml:space="preserve"> </w:t>
+      </w:r>
+      <w:r>
+        <w:rPr>
+          <w:rFonts w:cs="Arial"/>
+        </w:rPr>
+        <w:t>hemisphere</w:t>
+      </w:r>
+    </w:p>
+    <w:p>
+      <w:pPr>
+        <w:pStyle w:val="Listenabsatz"/>
+        <w:numPr>
+          <w:ilvl w:val="0"/>
+          <w:numId w:val="1"/>
+        </w:numPr>
+        <w:rPr>
+          <w:rFonts w:cs="Arial"/>
+        </w:rPr>
+      </w:pPr>
+      <w:r>
+        <w:t xml:space="preserve">Likewise, cortical pre- and postcentral, as well as </w:t>
+      </w:r>
+      <w:proofErr w:type="spellStart"/>
+      <w:r>
+        <w:t>supramarginal</w:t>
+      </w:r>
+      <w:proofErr w:type="spellEnd"/>
+      <w:r>
+        <w:t xml:space="preserve"> gyrus and parietal regions explained higher stroke severity in both the left and right hemispheres. In contrast, further cortical effects wer</w:t>
+      </w:r>
+      <w:r>
+        <w:t>e more pronounced and more wide</w:t>
+      </w:r>
+      <w:r>
+        <w:t>spread in the left hemisphere</w:t>
+      </w:r>
+    </w:p>
+    <w:p>
+      <w:pPr>
+        <w:pStyle w:val="Listenabsatz"/>
+        <w:numPr>
+          <w:ilvl w:val="0"/>
+          <w:numId w:val="10"/>
+        </w:numPr>
+        <w:rPr>
+          <w:rFonts w:cs="Arial"/>
+        </w:rPr>
+      </w:pPr>
+      <w:r>
+        <w:rPr>
+          <w:rFonts w:cs="Arial"/>
+        </w:rPr>
+        <w:t>In summary, we derived stroke severity-linked lesion patterns</w:t>
+      </w:r>
+      <w:r>
+        <w:rPr>
+          <w:rFonts w:cs="Arial"/>
+        </w:rPr>
+        <w:t xml:space="preserve"> </w:t>
+      </w:r>
+      <w:r>
+        <w:rPr>
+          <w:rFonts w:cs="Arial"/>
+        </w:rPr>
+        <w:t xml:space="preserve">that highlighted the general importance of subcortical </w:t>
+      </w:r>
+      <w:proofErr w:type="spellStart"/>
+      <w:r>
+        <w:rPr>
+          <w:rFonts w:cs="Arial"/>
+        </w:rPr>
+        <w:t>gray</w:t>
+      </w:r>
+      <w:proofErr w:type="spellEnd"/>
+      <w:r>
+        <w:rPr>
+          <w:rFonts w:cs="Arial"/>
+        </w:rPr>
+        <w:t xml:space="preserve"> matter</w:t>
+      </w:r>
+      <w:r>
+        <w:rPr>
+          <w:rFonts w:cs="Arial"/>
+        </w:rPr>
+        <w:t xml:space="preserve"> </w:t>
+      </w:r>
+      <w:r>
+        <w:rPr>
+          <w:rFonts w:cs="Arial"/>
+        </w:rPr>
+        <w:t>regions and white matter tracts, as well as of bilateral cortical</w:t>
+      </w:r>
+      <w:r>
+        <w:rPr>
+          <w:rFonts w:cs="Arial"/>
+        </w:rPr>
+        <w:t xml:space="preserve"> </w:t>
+      </w:r>
+      <w:r>
+        <w:rPr>
+          <w:rFonts w:cs="Arial"/>
+        </w:rPr>
+        <w:t>motor regions, and additional left-lateralized cortical regions,</w:t>
+      </w:r>
+      <w:r>
+        <w:rPr>
+          <w:rFonts w:cs="Arial"/>
+        </w:rPr>
+        <w:t xml:space="preserve"> </w:t>
+      </w:r>
+      <w:r>
+        <w:rPr>
+          <w:rFonts w:cs="Arial"/>
+        </w:rPr>
+        <w:t>likely underlying language function</w:t>
+      </w:r>
+    </w:p>
+    <w:p>
+      <w:pPr>
+        <w:pStyle w:val="Listenabsatz"/>
+        <w:numPr>
+          <w:ilvl w:val="0"/>
+          <w:numId w:val="1"/>
+        </w:numPr>
+        <w:rPr>
+          <w:rFonts w:cs="Arial"/>
+        </w:rPr>
+      </w:pPr>
+      <w:r>
+        <w:rPr>
+          <w:rFonts w:cs="Arial"/>
+        </w:rPr>
+        <w:t>The most relevant regions explaining stroke severity were also</w:t>
+      </w:r>
+      <w:r>
+        <w:rPr>
+          <w:rFonts w:cs="Arial"/>
+        </w:rPr>
+        <w:t xml:space="preserve"> </w:t>
+      </w:r>
+      <w:r>
+        <w:rPr>
+          <w:rFonts w:cs="Arial"/>
+        </w:rPr>
+        <w:t>located subcortically in the left and right hemisphere, as well as in</w:t>
+      </w:r>
+      <w:r>
+        <w:rPr>
+          <w:rFonts w:cs="Arial"/>
+        </w:rPr>
+        <w:t xml:space="preserve"> </w:t>
+      </w:r>
+      <w:r>
+        <w:rPr>
+          <w:rFonts w:cs="Arial"/>
+        </w:rPr>
+        <w:t>bilateral precentral and postcentral gyri and left-hemispheric</w:t>
+      </w:r>
+      <w:r>
+        <w:rPr>
+          <w:rFonts w:cs="Arial"/>
+        </w:rPr>
+        <w:t xml:space="preserve"> </w:t>
+      </w:r>
+      <w:r>
+        <w:rPr>
+          <w:rFonts w:cs="Arial"/>
+        </w:rPr>
+        <w:t xml:space="preserve">insular and </w:t>
+      </w:r>
+      <w:proofErr w:type="spellStart"/>
+      <w:r>
+        <w:rPr>
+          <w:rFonts w:cs="Arial"/>
+        </w:rPr>
+        <w:t>opercular</w:t>
+      </w:r>
+      <w:proofErr w:type="spellEnd"/>
+      <w:r>
+        <w:rPr>
+          <w:rFonts w:cs="Arial"/>
+        </w:rPr>
+        <w:t xml:space="preserve"> regions (Supplementary Fig. 4a). Similar to</w:t>
+      </w:r>
+      <w:r>
+        <w:rPr>
+          <w:rFonts w:cs="Arial"/>
+        </w:rPr>
+        <w:t xml:space="preserve"> </w:t>
+      </w:r>
+      <w:r>
+        <w:rPr>
+          <w:rFonts w:cs="Arial"/>
+        </w:rPr>
+        <w:t>our analysis before, women presented more widespread eloquent</w:t>
+      </w:r>
+      <w:r>
+        <w:rPr>
+          <w:rFonts w:cs="Arial"/>
+        </w:rPr>
+        <w:t xml:space="preserve"> </w:t>
+      </w:r>
+      <w:r>
+        <w:rPr>
+          <w:rFonts w:cs="Arial"/>
+        </w:rPr>
+        <w:t>lesion patterns compared to men (Supplementary Fig. 4b, c). In</w:t>
+      </w:r>
+      <w:r>
+        <w:rPr>
+          <w:rFonts w:cs="Arial"/>
+        </w:rPr>
+        <w:t xml:space="preserve"> </w:t>
+      </w:r>
+      <w:r>
+        <w:rPr>
+          <w:rFonts w:cs="Arial"/>
+        </w:rPr>
+        <w:t>particular, we found substantial differences between men and</w:t>
+      </w:r>
+      <w:r>
+        <w:rPr>
+          <w:rFonts w:cs="Arial"/>
+        </w:rPr>
+        <w:t xml:space="preserve"> </w:t>
+      </w:r>
+      <w:r>
+        <w:rPr>
+          <w:rFonts w:cs="Arial"/>
+        </w:rPr>
+        <w:t>women in a lesion atom th</w:t>
+      </w:r>
+      <w:r>
+        <w:rPr>
+          <w:rFonts w:cs="Arial"/>
+        </w:rPr>
+        <w:t>at predominantly comprised left-</w:t>
+      </w:r>
+      <w:r>
+        <w:rPr>
+          <w:rFonts w:cs="Arial"/>
+        </w:rPr>
+        <w:t>hemispheric, presumably posterior cerebral artery-supplied</w:t>
+      </w:r>
+      <w:r>
+        <w:rPr>
+          <w:rFonts w:cs="Arial"/>
+        </w:rPr>
+        <w:t xml:space="preserve"> </w:t>
+      </w:r>
+      <w:r>
+        <w:rPr>
+          <w:rFonts w:cs="Arial"/>
+        </w:rPr>
+        <w:t>regions (lesion atom 10: difference distribution: mean = −2.68,</w:t>
+      </w:r>
+      <w:r>
+        <w:rPr>
+          <w:rFonts w:cs="Arial"/>
+        </w:rPr>
+        <w:t xml:space="preserve"> </w:t>
+      </w:r>
+      <w:r>
+        <w:rPr>
+          <w:rFonts w:cs="Arial"/>
+        </w:rPr>
+        <w:t>HPDI = −4.92 to −0.733 (i.e., no overlap with zero)). Sex</w:t>
+      </w:r>
+      <w:r>
+        <w:rPr>
+          <w:rFonts w:cs="Arial"/>
+        </w:rPr>
+        <w:t xml:space="preserve"> </w:t>
+      </w:r>
+      <w:r>
+        <w:rPr>
+          <w:rFonts w:cs="Arial"/>
+        </w:rPr>
+        <w:t>differences relating to this specific left-sided lesion atom thus</w:t>
+      </w:r>
+      <w:r>
+        <w:rPr>
+          <w:rFonts w:cs="Arial"/>
+        </w:rPr>
+        <w:t xml:space="preserve"> </w:t>
+      </w:r>
+      <w:r>
+        <w:rPr>
+          <w:rFonts w:cs="Arial"/>
+        </w:rPr>
+        <w:t>appeared to be the most pronounced and robust.</w:t>
+      </w:r>
+    </w:p>
+    <w:p>
+      <w:pPr>
+        <w:pStyle w:val="Listenabsatz"/>
+        <w:numPr>
+          <w:ilvl w:val="0"/>
+          <w:numId w:val="1"/>
+        </w:numPr>
+        <w:rPr>
+          <w:rFonts w:cs="Arial"/>
+        </w:rPr>
+      </w:pPr>
+      <w:r>
+        <w:rPr>
+          <w:rFonts w:cs="Arial"/>
+        </w:rPr>
+        <w:t>When comparing men and women, eloquent lesion patterns</w:t>
+      </w:r>
+      <w:r>
+        <w:rPr>
+          <w:rFonts w:cs="Arial"/>
+        </w:rPr>
+        <w:t xml:space="preserve"> </w:t>
+      </w:r>
+      <w:r>
+        <w:rPr>
+          <w:rFonts w:cs="Arial"/>
+        </w:rPr>
+        <w:t>were generally more widespread in female patients, implying that</w:t>
+      </w:r>
+      <w:r>
+        <w:rPr>
+          <w:rFonts w:cs="Arial"/>
+        </w:rPr>
+        <w:t xml:space="preserve"> </w:t>
+      </w:r>
+      <w:r>
+        <w:rPr>
+          <w:rFonts w:cs="Arial"/>
+        </w:rPr>
+        <w:t>more regions contributed to stroke severity in women</w:t>
+      </w:r>
+    </w:p>
+    <w:p>
+      <w:pPr>
+        <w:pStyle w:val="Listenabsatz"/>
+        <w:numPr>
+          <w:ilvl w:val="0"/>
+          <w:numId w:val="1"/>
+        </w:numPr>
+        <w:rPr>
+          <w:rFonts w:cs="Arial"/>
+        </w:rPr>
+      </w:pPr>
+      <w:r>
+        <w:t xml:space="preserve">First, we could not detect any sex differences in total normalized lesion volume, or in any normalized lesion volumes of the atlas-based brain regions and white matter tracts. Rather, similarly configured lesion patterns </w:t>
+      </w:r>
+      <w:proofErr w:type="gramStart"/>
+      <w:r>
+        <w:t>were linked</w:t>
+      </w:r>
+      <w:proofErr w:type="gramEnd"/>
+      <w:r>
+        <w:t xml:space="preserve"> to more severe strokes in women compared to men.</w:t>
+      </w:r>
+    </w:p>
+    <w:p>
+      <w:pPr>
+        <w:pStyle w:val="Listenabsatz"/>
+        <w:numPr>
+          <w:ilvl w:val="0"/>
+          <w:numId w:val="1"/>
+        </w:numPr>
+        <w:rPr>
+          <w:rFonts w:cs="Arial"/>
+        </w:rPr>
+      </w:pPr>
+      <w:r>
+        <w:rPr>
+          <w:rFonts w:cs="Arial"/>
+        </w:rPr>
+        <w:t>It is important to note that th</w:t>
+      </w:r>
+      <w:r>
+        <w:rPr>
+          <w:rFonts w:cs="Arial"/>
+        </w:rPr>
+        <w:t>e strongest observed sex differ</w:t>
+      </w:r>
+      <w:r>
+        <w:rPr>
+          <w:rFonts w:cs="Arial"/>
+        </w:rPr>
+        <w:t xml:space="preserve">ences </w:t>
+      </w:r>
+      <w:proofErr w:type="gramStart"/>
+      <w:r>
+        <w:rPr>
+          <w:rFonts w:cs="Arial"/>
+        </w:rPr>
+        <w:t>were strictly lateralized</w:t>
+      </w:r>
+      <w:proofErr w:type="gramEnd"/>
+      <w:r>
+        <w:rPr>
+          <w:rFonts w:cs="Arial"/>
+        </w:rPr>
+        <w:t xml:space="preserve"> to the left hemisphere. Previous</w:t>
+      </w:r>
+      <w:r>
+        <w:rPr>
+          <w:rFonts w:cs="Arial"/>
+        </w:rPr>
+        <w:t xml:space="preserve"> </w:t>
+      </w:r>
+      <w:r>
+        <w:rPr>
+          <w:rFonts w:cs="Arial"/>
+        </w:rPr>
+        <w:t>research suggests that male or female sex and respective sex</w:t>
+      </w:r>
+      <w:r>
+        <w:rPr>
+          <w:rFonts w:cs="Arial"/>
+        </w:rPr>
+        <w:t xml:space="preserve"> </w:t>
+      </w:r>
+      <w:r>
+        <w:rPr>
+          <w:rFonts w:cs="Arial"/>
+        </w:rPr>
+        <w:t>hormones contribute to induce functional cerebral</w:t>
+      </w:r>
+      <w:r>
+        <w:rPr>
+          <w:rFonts w:cs="Arial"/>
+        </w:rPr>
+        <w:t xml:space="preserve"> </w:t>
+      </w:r>
+      <w:r>
+        <w:rPr>
+          <w:rFonts w:cs="Arial"/>
+        </w:rPr>
+        <w:t>asymmetries27. Men appear to have a stronger hemispheric</w:t>
+      </w:r>
+      <w:r>
+        <w:rPr>
+          <w:rFonts w:cs="Arial"/>
+        </w:rPr>
+        <w:t xml:space="preserve"> </w:t>
+      </w:r>
+      <w:r>
+        <w:rPr>
+          <w:rFonts w:cs="Arial"/>
+        </w:rPr>
+        <w:t>asymmetry; however, while robustly replicated, determined effect</w:t>
+      </w:r>
+      <w:r>
+        <w:rPr>
+          <w:rFonts w:cs="Arial"/>
+        </w:rPr>
+        <w:t xml:space="preserve"> </w:t>
+      </w:r>
+      <w:r>
+        <w:rPr>
+          <w:rFonts w:cs="Arial"/>
+        </w:rPr>
+        <w:t xml:space="preserve">sizes have been small28. Such an enhanced asymmetry in men </w:t>
+      </w:r>
+      <w:proofErr w:type="gramStart"/>
+      <w:r>
+        <w:rPr>
+          <w:rFonts w:cs="Arial"/>
+        </w:rPr>
+        <w:t>was</w:t>
+      </w:r>
+      <w:r>
+        <w:rPr>
+          <w:rFonts w:cs="Arial"/>
+        </w:rPr>
+        <w:t xml:space="preserve"> </w:t>
+      </w:r>
+      <w:r>
+        <w:rPr>
+          <w:rFonts w:cs="Arial"/>
+        </w:rPr>
+        <w:t>also found</w:t>
+      </w:r>
+      <w:proofErr w:type="gramEnd"/>
+      <w:r>
+        <w:rPr>
+          <w:rFonts w:cs="Arial"/>
+        </w:rPr>
+        <w:t xml:space="preserve"> in some early lesion studies on intelligence29. </w:t>
+      </w:r>
+      <w:proofErr w:type="spellStart"/>
+      <w:r>
+        <w:rPr>
+          <w:rFonts w:cs="Arial"/>
+        </w:rPr>
+        <w:t>How</w:t>
+      </w:r>
+      <w:r>
+        <w:rPr>
+          <w:rFonts w:cs="Arial"/>
+        </w:rPr>
+        <w:t>ever</w:t>
+      </w:r>
+      <w:proofErr w:type="spellEnd"/>
+      <w:r>
+        <w:rPr>
+          <w:rFonts w:cs="Arial"/>
+        </w:rPr>
+        <w:t>, further early lesion studies suggested that lateralization</w:t>
+      </w:r>
+      <w:r>
+        <w:rPr>
+          <w:rFonts w:cs="Arial"/>
+        </w:rPr>
+        <w:t xml:space="preserve"> </w:t>
+      </w:r>
+      <w:r>
+        <w:rPr>
+          <w:rFonts w:cs="Arial"/>
+        </w:rPr>
+        <w:t>differences between the sexes might be even more complex, i.e.,</w:t>
+      </w:r>
+      <w:r>
+        <w:rPr>
+          <w:rFonts w:cs="Arial"/>
+        </w:rPr>
+        <w:t xml:space="preserve"> </w:t>
+      </w:r>
+      <w:r>
+        <w:rPr>
+          <w:rFonts w:cs="Arial"/>
+        </w:rPr>
+        <w:t>female brains may be asymmetric to a comparable degree, yet in</w:t>
+      </w:r>
+      <w:r>
+        <w:rPr>
+          <w:rFonts w:cs="Arial"/>
+        </w:rPr>
+        <w:t xml:space="preserve"> </w:t>
+      </w:r>
+      <w:r>
+        <w:rPr>
+          <w:rFonts w:cs="Arial"/>
+        </w:rPr>
+        <w:t>different ways30</w:t>
+      </w:r>
+      <w:proofErr w:type="gramStart"/>
+      <w:r>
+        <w:rPr>
+          <w:rFonts w:cs="Arial"/>
+        </w:rPr>
+        <w:t>,31</w:t>
+      </w:r>
+      <w:proofErr w:type="gramEnd"/>
+      <w:r>
+        <w:rPr>
+          <w:rFonts w:cs="Arial"/>
+        </w:rPr>
+        <w:t>. In particular, it was found that left</w:t>
+      </w:r>
+      <w:r>
+        <w:rPr>
+          <w:rFonts w:cs="Arial"/>
+        </w:rPr>
+        <w:t>hemispheric lesions in wome</w:t>
+      </w:r>
+      <w:r>
+        <w:rPr>
+          <w:rFonts w:cs="Arial"/>
+        </w:rPr>
+        <w:t>n led to both verbal and perfor</w:t>
+      </w:r>
+      <w:r>
+        <w:rPr>
+          <w:rFonts w:cs="Arial"/>
+        </w:rPr>
+        <w:t>mance scale IQ deterioration, while only one quality—either</w:t>
+      </w:r>
+      <w:r>
+        <w:rPr>
+          <w:rFonts w:cs="Arial"/>
+        </w:rPr>
+        <w:t xml:space="preserve"> </w:t>
+      </w:r>
+      <w:r>
+        <w:rPr>
+          <w:rFonts w:cs="Arial"/>
+        </w:rPr>
+        <w:t>verbal or performance—was affected in all other lesion and sex</w:t>
+      </w:r>
+      <w:r>
+        <w:rPr>
+          <w:rFonts w:cs="Arial"/>
+        </w:rPr>
+        <w:t xml:space="preserve"> </w:t>
+      </w:r>
+      <w:r>
+        <w:rPr>
+          <w:rFonts w:cs="Arial"/>
+        </w:rPr>
+        <w:t>constellations30,32.</w:t>
+      </w:r>
+    </w:p>
+    <w:p>
+      <w:pPr>
+        <w:pStyle w:val="Listenabsatz"/>
+        <w:numPr>
+          <w:ilvl w:val="0"/>
+          <w:numId w:val="1"/>
+        </w:numPr>
+        <w:rPr>
+          <w:rFonts w:cs="Arial"/>
+        </w:rPr>
+      </w:pPr>
+      <w:r>
+        <w:t>Nonetheless, we also find that particularly women are vulnerable to left-hemispheric lesions</w:t>
+      </w:r>
+      <w:r>
+        <w:t xml:space="preserve">. </w:t>
+      </w:r>
+      <w:r>
+        <w:t xml:space="preserve">Indeed, we can relate the most robust </w:t>
+      </w:r>
+      <w:bookmarkStart w:id="0" w:name="_GoBack"/>
+      <w:bookmarkEnd w:id="0"/>
+      <w:r>
+        <w:t xml:space="preserve">excess vulnerability of female vs. male </w:t>
+      </w:r>
+      <w:r>
+        <w:lastRenderedPageBreak/>
+        <w:t>patients to anatomically precise lesion locations in the left-hemispheric PCA territory, specifically featuring hippocampal, thalamic, and pre</w:t>
+      </w:r>
+      <w:r>
+        <w:t>cuneal regions. Based on existing knowledge on these regions’ physiological functions, it may be suggested that lesions in these regions more likely underlie (higher) cognitive, than, for example, basic motor functions</w:t>
+      </w:r>
+    </w:p>
+    <w:p>
+      <w:pPr>
+        <w:pStyle w:val="Listenabsatz"/>
+        <w:numPr>
+          <w:ilvl w:val="0"/>
+          <w:numId w:val="1"/>
+        </w:numPr>
+        <w:rPr>
+          <w:rFonts w:cs="Arial"/>
+        </w:rPr>
+      </w:pPr>
+      <w:r>
+        <w:t xml:space="preserve">We furthermore observed signs of an interaction effect of sex with age, when stratifying the entire sample based on the median age at menopause26. None of the female-specific lesion pattern effects </w:t>
+      </w:r>
+      <w:proofErr w:type="gramStart"/>
+      <w:r>
+        <w:t>could be detected</w:t>
+      </w:r>
+      <w:proofErr w:type="gramEnd"/>
+      <w:r>
+        <w:t>, when comparing men and women below the age of 52 years.</w:t>
+      </w:r>
+    </w:p>
+    <w:p>
+      <w:pPr>
+        <w:rPr>
+          <w:rFonts w:cs="Arial"/>
+        </w:rPr>
+      </w:pPr>
+    </w:p>
+    <w:p>
+      <w:pPr>
+        <w:pStyle w:val="Listenabsatz"/>
+        <w:numPr>
+          <w:ilvl w:val="0"/>
+          <w:numId w:val="1"/>
+        </w:numPr>
+        <w:rPr>
+          <w:rFonts w:cs="Arial"/>
+        </w:rPr>
+      </w:pPr>
+      <w:r>
+        <w:rPr>
+          <w:rFonts w:cs="Arial"/>
+        </w:rPr>
+        <w:t>Wu et al., 2015:</w:t>
+      </w:r>
+    </w:p>
+    <w:p>
+      <w:pPr>
+        <w:pStyle w:val="Listenabsatz"/>
+        <w:numPr>
+          <w:ilvl w:val="1"/>
+          <w:numId w:val="1"/>
+        </w:numPr>
+        <w:rPr>
+          <w:rFonts w:cs="Arial"/>
+        </w:rPr>
+      </w:pPr>
+      <w:r>
+        <w:t>Our findings suggest tha</w:t>
+      </w:r>
+      <w:r>
+        <w:t>t if one does not take into con</w:t>
+      </w:r>
+      <w:r>
+        <w:t xml:space="preserve">sideration age, sex, or lesion volume, locations of the lesion are associated with degree of stroke severity and long-term disability—and more so with lesions in the left hemisphere. Interestingly, including age and sex into our model for </w:t>
+      </w:r>
+      <w:proofErr w:type="spellStart"/>
+      <w:r>
+        <w:t>mRS</w:t>
+      </w:r>
+      <w:proofErr w:type="spellEnd"/>
+      <w:r>
+        <w:t xml:space="preserve"> increased the number of voxels in the right hemisphere. This suggests that for a given age and sex, the risk that a patient will have greater admission stroke</w:t>
+      </w:r>
+      <w:r>
+        <w:t xml:space="preserve"> severity and long-term disabil</w:t>
+      </w:r>
+      <w:r>
+        <w:t xml:space="preserve">ity </w:t>
+      </w:r>
+      <w:proofErr w:type="gramStart"/>
+      <w:r>
+        <w:t>is increased</w:t>
+      </w:r>
+      <w:proofErr w:type="gramEnd"/>
+      <w:r>
+        <w:t xml:space="preserve"> by where the stroke is located. Patients with strokes in certain regions of</w:t>
+      </w:r>
+      <w:r>
+        <w:t xml:space="preserve"> the right hemisphere—in partic</w:t>
+      </w:r>
+      <w:r>
+        <w:t>ular, the insula, operculum, or putamen—are more likely to have more severe long-term disabilit</w:t>
+      </w:r>
+      <w:r>
+        <w:t>y.</w:t>
+      </w:r>
+    </w:p>
+    <w:p>
+      <w:pPr>
+        <w:pStyle w:val="Listenabsatz"/>
+        <w:numPr>
+          <w:ilvl w:val="1"/>
+          <w:numId w:val="1"/>
+        </w:numPr>
+        <w:rPr>
+          <w:rFonts w:cs="Arial"/>
+        </w:rPr>
+      </w:pPr>
+      <w:proofErr w:type="gramStart"/>
+      <w:r>
+        <w:t xml:space="preserve">Once volume is included in the models, lesion location in the right hemisphere is no longer significant for either NIHSS or </w:t>
+      </w:r>
+      <w:proofErr w:type="spellStart"/>
+      <w:r>
+        <w:t>mRS</w:t>
+      </w:r>
+      <w:proofErr w:type="spellEnd"/>
+      <w:r>
+        <w:t>. That is, for a given acute DWI lesion volume for a patient with specific age and sex, if the lesion is located in certain regions (in particular, left-hemi</w:t>
+      </w:r>
+      <w:r>
+        <w:t>spheric white matter and subcor</w:t>
+      </w:r>
+      <w:r>
+        <w:t xml:space="preserve">tical </w:t>
+      </w:r>
+      <w:proofErr w:type="spellStart"/>
+      <w:r>
+        <w:t>gray</w:t>
+      </w:r>
+      <w:proofErr w:type="spellEnd"/>
+      <w:r>
+        <w:t xml:space="preserve"> matter), the likelihood of greater severity on admission and long-term disability is incre</w:t>
+      </w:r>
+      <w:r>
+        <w:t>ased.</w:t>
+      </w:r>
+      <w:proofErr w:type="gramEnd"/>
+      <w:r>
+        <w:t xml:space="preserve"> We speculate that the rea</w:t>
+      </w:r>
+      <w:r>
+        <w:t>son individual voxels in the rig</w:t>
+      </w:r>
+      <w:r>
+        <w:t>ht hemisphere are no longer sig</w:t>
+      </w:r>
+      <w:r>
+        <w:t xml:space="preserve">nificant once volume is taken into consideration is that the size of the lesion in right hemispheric strokes determines the degree of admission stroke severity and outcome, independent of where the large lesion is located in the </w:t>
+      </w:r>
+      <w:r>
+        <w:t>right hemisphere. A major deter</w:t>
+      </w:r>
+      <w:r>
+        <w:t>minant of poor outcome in right hemispheric stroke is unilateral neglect</w:t>
+      </w:r>
+      <w:proofErr w:type="gramStart"/>
+      <w:r>
+        <w:t>,19</w:t>
+      </w:r>
+      <w:proofErr w:type="gramEnd"/>
+      <w:r>
+        <w:t xml:space="preserve"> which is typically associated with large strokes.</w:t>
+      </w:r>
+    </w:p>
+    <w:p>
+      <w:pPr>
+        <w:rPr>
+          <w:rFonts w:cs="Arial"/>
+        </w:rPr>
+      </w:pPr>
+      <w:r>
+        <w:rPr>
+          <w:rFonts w:cs="Arial"/>
+        </w:rPr>
+        <w:t>[Territories]</w:t>
+      </w:r>
+    </w:p>
+    <w:p>
+      <w:pPr>
+        <w:rPr>
+          <w:rFonts w:cs="Arial"/>
+          <w:highlight w:val="yellow"/>
+        </w:rPr>
+      </w:pPr>
+      <w:r>
+        <w:rPr>
+          <w:rFonts w:cs="Arial"/>
+        </w:rPr>
+        <w:t xml:space="preserve">Researchers believe that women’s higher burden of stroke may be in part due to their higher life expectancy, but also due to (neuro)biological sex </w:t>
+      </w:r>
+      <w:r>
+        <w:rPr>
+          <w:rFonts w:cs="Arial"/>
+        </w:rPr>
+        <w:t xml:space="preserve">differences, such as sex chromosomes or sex steroid hormones that contribute to different responses to cerebral ischemia </w:t>
+      </w:r>
+      <w:r>
+        <w:rPr>
+          <w:rFonts w:cs="Arial"/>
+        </w:rPr>
+        <w:t>(</w:t>
+      </w:r>
+      <w:proofErr w:type="spellStart"/>
+      <w:r>
+        <w:fldChar w:fldCharType="begin"/>
+      </w:r>
+      <w:r>
+        <w:instrText xml:space="preserve"> HYPERLINK \l "bonkhoff2021" </w:instrText>
+      </w:r>
+      <w:r>
+        <w:fldChar w:fldCharType="separate"/>
+      </w:r>
+      <w:r>
+        <w:rPr>
+          <w:rStyle w:val="Hyperlink"/>
+          <w:rFonts w:ascii="Ebrima" w:hAnsi="Ebrima" w:cs="Arial"/>
+        </w:rPr>
+        <w:t>Bonkhoff</w:t>
+      </w:r>
+      <w:proofErr w:type="spellEnd"/>
+      <w:r>
+        <w:rPr>
+          <w:rStyle w:val="Hyperlink"/>
+          <w:rFonts w:ascii="Ebrima" w:hAnsi="Ebrima" w:cs="Arial"/>
+        </w:rPr>
+        <w:t xml:space="preserve"> et al., 2021</w:t>
+      </w:r>
+      <w:r>
+        <w:rPr>
+          <w:rStyle w:val="Hyperlink"/>
+          <w:rFonts w:ascii="Ebrima" w:hAnsi="Ebrima" w:cs="Arial"/>
+        </w:rPr>
+        <w:fldChar w:fldCharType="end"/>
+      </w:r>
+      <w:r>
+        <w:rPr>
+          <w:rFonts w:cs="Arial"/>
+        </w:rPr>
+        <w:t xml:space="preserve">; </w:t>
+      </w:r>
+      <w:hyperlink w:anchor="bushnell2018" w:history="1">
+        <w:r>
+          <w:rPr>
+            <w:rStyle w:val="Hyperlink"/>
+            <w:rFonts w:ascii="Ebrima" w:hAnsi="Ebrima" w:cs="Arial"/>
+          </w:rPr>
+          <w:t>Bushnell et al., 2018</w:t>
+        </w:r>
+      </w:hyperlink>
+      <w:r>
+        <w:rPr>
+          <w:rFonts w:cs="Arial"/>
+        </w:rPr>
+        <w:t xml:space="preserve">; </w:t>
+      </w:r>
+      <w:hyperlink w:anchor="gibson2013" w:history="1">
+        <w:r>
+          <w:rPr>
+            <w:rStyle w:val="Hyperlink"/>
+            <w:rFonts w:ascii="Ebrima" w:hAnsi="Ebrima" w:cs="Arial"/>
+          </w:rPr>
+          <w:t>Gibson, 2013</w:t>
+        </w:r>
+      </w:hyperlink>
+      <w:r>
+        <w:rPr>
+          <w:rFonts w:cs="Arial"/>
+        </w:rPr>
+        <w:t>). Studies have shown that in both hippocampal and astrocytic cells derived from neonatal populations, male-derived (XY) cells are more vulnerable than female-derived (XX) cells to ischaemic injuries – even in low hormonal concentrations (</w:t>
+      </w:r>
+      <w:hyperlink w:anchor="li2005" w:history="1">
+        <w:r>
+          <w:rPr>
+            <w:rStyle w:val="Hyperlink"/>
+            <w:rFonts w:ascii="Ebrima" w:hAnsi="Ebrima" w:cs="Arial"/>
+          </w:rPr>
+          <w:t>Li et al., 2005</w:t>
+        </w:r>
+      </w:hyperlink>
+      <w:r>
+        <w:rPr>
+          <w:rFonts w:cs="Arial"/>
+        </w:rPr>
+        <w:t xml:space="preserve">; </w:t>
+      </w:r>
+      <w:hyperlink w:anchor="liu2008" w:history="1">
+        <w:r>
+          <w:rPr>
+            <w:rStyle w:val="Hyperlink"/>
+            <w:rFonts w:ascii="Ebrima" w:hAnsi="Ebrima" w:cs="Arial"/>
+          </w:rPr>
+          <w:t>Liu et al., 2008</w:t>
+        </w:r>
+      </w:hyperlink>
+      <w:r>
+        <w:rPr>
+          <w:rFonts w:cs="Arial"/>
+        </w:rPr>
+        <w:t xml:space="preserve">; </w:t>
+      </w:r>
+      <w:r>
+        <w:rPr>
+          <w:rFonts w:cs="Arial"/>
+          <w:highlight w:val="yellow"/>
+        </w:rPr>
+        <w:t>MORE</w:t>
+      </w:r>
+      <w:r>
+        <w:rPr>
+          <w:rFonts w:cs="Arial"/>
+        </w:rPr>
+        <w:t xml:space="preserve">). </w:t>
+      </w:r>
+      <w:hyperlink w:anchor="manwani2014" w:history="1">
+        <w:proofErr w:type="spellStart"/>
+        <w:r>
+          <w:rPr>
+            <w:rStyle w:val="Hyperlink"/>
+            <w:rFonts w:ascii="Ebrima" w:hAnsi="Ebrima" w:cs="Arial"/>
+            <w:highlight w:val="yellow"/>
+          </w:rPr>
+          <w:t>Manwani</w:t>
+        </w:r>
+        <w:proofErr w:type="spellEnd"/>
+        <w:r>
+          <w:rPr>
+            <w:rStyle w:val="Hyperlink"/>
+            <w:rFonts w:ascii="Ebrima" w:hAnsi="Ebrima" w:cs="Arial"/>
+            <w:highlight w:val="yellow"/>
+          </w:rPr>
+          <w:t xml:space="preserve"> et al. (2014)</w:t>
+        </w:r>
+      </w:hyperlink>
+      <w:r>
+        <w:rPr>
+          <w:rFonts w:cs="Arial"/>
+          <w:highlight w:val="yellow"/>
+        </w:rPr>
+        <w:t xml:space="preserve"> also demonstrated the same effects in mice. However, by dissociating the effects of gonadal sex hormones from sex chromosomes via the removal of gonads, they were able to show that </w:t>
+      </w:r>
+      <w:r>
+        <w:rPr>
+          <w:rFonts w:cs="Arial"/>
+          <w:highlight w:val="yellow"/>
+        </w:rPr>
+        <w:lastRenderedPageBreak/>
+        <w:t>this female-specific ischaemic protection stemmed from circulating oestrogen and o</w:t>
+      </w:r>
+      <w:r>
+        <w:rPr>
+          <w:rFonts w:cs="Arial"/>
+          <w:highlight w:val="yellow"/>
+        </w:rPr>
+        <w:t xml:space="preserve">estradiol (see also Bushnell et al., 2018 for a review). </w:t>
+      </w:r>
+      <w:r>
+        <w:rPr>
+          <w:rFonts w:cs="Arial"/>
+          <w:color w:val="FF0000"/>
+          <w:highlight w:val="yellow"/>
+        </w:rPr>
+        <w:t>[</w:t>
+      </w:r>
+      <w:proofErr w:type="spellStart"/>
+      <w:proofErr w:type="gramStart"/>
+      <w:r>
+        <w:rPr>
+          <w:rFonts w:cs="Arial"/>
+          <w:color w:val="FF0000"/>
+          <w:highlight w:val="yellow"/>
+        </w:rPr>
+        <w:t>übergang</w:t>
+      </w:r>
+      <w:proofErr w:type="spellEnd"/>
+      <w:proofErr w:type="gramEnd"/>
+      <w:r>
+        <w:rPr>
+          <w:rFonts w:cs="Arial"/>
+          <w:color w:val="FF0000"/>
+          <w:highlight w:val="yellow"/>
+        </w:rPr>
+        <w:t>]</w:t>
+      </w:r>
+    </w:p>
+    <w:p>
+      <w:pPr>
+        <w:rPr>
+          <w:rFonts w:cs="Arial"/>
+        </w:rPr>
+      </w:pPr>
+      <w:r>
+        <w:rPr>
+          <w:rFonts w:cs="Arial"/>
+          <w:highlight w:val="yellow"/>
+        </w:rPr>
+        <w:t>It has been well established by rodent studies that female brains sustain less injuries after experimental ischaemic stroke compared to male brains, which is likely due to neuroprotective properties of sex steroid hormones, such as oestradiol, oestrogen and progesterone (</w:t>
+      </w:r>
+      <w:hyperlink w:anchor="gibson2013" w:history="1">
+        <w:r>
+          <w:rPr>
+            <w:rStyle w:val="Hyperlink"/>
+            <w:rFonts w:ascii="Ebrima" w:hAnsi="Ebrima" w:cs="Arial"/>
+            <w:highlight w:val="yellow"/>
+          </w:rPr>
+          <w:t>Gibson et al., 2013</w:t>
+        </w:r>
+      </w:hyperlink>
+      <w:r>
+        <w:rPr>
+          <w:rFonts w:cs="Arial"/>
+          <w:highlight w:val="yellow"/>
+        </w:rPr>
+        <w:t xml:space="preserve">; </w:t>
+      </w:r>
+      <w:hyperlink w:anchor="liu2010" w:history="1">
+        <w:r>
+          <w:rPr>
+            <w:rStyle w:val="Hyperlink"/>
+            <w:rFonts w:ascii="Ebrima" w:hAnsi="Ebrima" w:cs="Arial"/>
+            <w:highlight w:val="yellow"/>
+          </w:rPr>
+          <w:t>Liu et al., 2010</w:t>
+        </w:r>
+      </w:hyperlink>
+      <w:r>
+        <w:rPr>
+          <w:rFonts w:cs="Arial"/>
+          <w:highlight w:val="yellow"/>
+        </w:rPr>
+        <w:t xml:space="preserve">; </w:t>
+      </w:r>
+      <w:hyperlink w:anchor="wise2001" w:history="1">
+        <w:r>
+          <w:rPr>
+            <w:rStyle w:val="Hyperlink"/>
+            <w:rFonts w:ascii="Ebrima" w:hAnsi="Ebrima" w:cs="Arial"/>
+            <w:highlight w:val="yellow"/>
+          </w:rPr>
+          <w:t>Wise et al., 2001</w:t>
+        </w:r>
+      </w:hyperlink>
+      <w:r>
+        <w:rPr>
+          <w:rFonts w:cs="Arial"/>
+          <w:highlight w:val="yellow"/>
+        </w:rPr>
+        <w:t>).</w:t>
+      </w:r>
+      <w:r>
+        <w:rPr>
+          <w:rFonts w:cs="Arial"/>
+        </w:rPr>
+        <w:t xml:space="preserve"> There is also some experimental evidence in animal models that showed that acute administration of such hormones reduces infarct </w:t>
+      </w:r>
+      <w:r>
+        <w:rPr>
+          <w:rFonts w:cs="Arial"/>
+        </w:rPr>
+        <w:t>size (</w:t>
+      </w:r>
+      <w:hyperlink w:anchor="gibson2009" w:history="1">
+        <w:r>
+          <w:rPr>
+            <w:rStyle w:val="Hyperlink"/>
+            <w:rFonts w:ascii="Ebrima" w:hAnsi="Ebrima" w:cs="Arial"/>
+          </w:rPr>
+          <w:t>Gibson et al., 2009</w:t>
+        </w:r>
+      </w:hyperlink>
+      <w:r>
+        <w:rPr>
+          <w:rFonts w:cs="Arial"/>
+        </w:rPr>
+        <w:t xml:space="preserve">; </w:t>
+      </w:r>
+      <w:hyperlink w:anchor="liuyang2013" w:history="1">
+        <w:r>
+          <w:rPr>
+            <w:rStyle w:val="Hyperlink"/>
+            <w:rFonts w:ascii="Ebrima" w:hAnsi="Ebrima" w:cs="Arial"/>
+          </w:rPr>
+          <w:t>Liu &amp; Yang, 2013</w:t>
+        </w:r>
+      </w:hyperlink>
+      <w:r>
+        <w:rPr>
+          <w:rFonts w:cs="Arial"/>
+        </w:rPr>
+        <w:t xml:space="preserve">; </w:t>
+      </w:r>
+      <w:hyperlink w:anchor="suzuki2009" w:history="1">
+        <w:r>
+          <w:rPr>
+            <w:rStyle w:val="Hyperlink"/>
+            <w:rFonts w:ascii="Ebrima" w:hAnsi="Ebrima" w:cs="Arial"/>
+          </w:rPr>
+          <w:t>Suzuki et al, 2009</w:t>
+        </w:r>
+      </w:hyperlink>
+      <w:r>
+        <w:rPr>
+          <w:rFonts w:cs="Arial"/>
+        </w:rPr>
+        <w:t>),</w:t>
+      </w:r>
+      <w:r>
+        <w:rPr>
+          <w:rFonts w:cs="Arial"/>
+        </w:rPr>
+        <w:t xml:space="preserve"> however clinical trials have not been successful </w:t>
+      </w:r>
+      <w:r>
+        <w:rPr>
+          <w:rFonts w:cs="Arial"/>
+          <w:highlight w:val="yellow"/>
+        </w:rPr>
+        <w:t xml:space="preserve">so </w:t>
+      </w:r>
+      <w:r>
+        <w:rPr>
+          <w:rFonts w:cs="Arial"/>
+          <w:highlight w:val="yellow"/>
+        </w:rPr>
+        <w:t>far (CHECK)</w:t>
+      </w:r>
+      <w:r>
+        <w:rPr>
+          <w:rFonts w:cs="Arial"/>
+        </w:rPr>
+        <w:t xml:space="preserve"> </w:t>
+      </w:r>
+      <w:r>
+        <w:rPr>
+          <w:rFonts w:cs="Arial"/>
+        </w:rPr>
+        <w:t>(</w:t>
+      </w:r>
+      <w:hyperlink w:anchor="gibson2013" w:history="1">
+        <w:r>
+          <w:rPr>
+            <w:rStyle w:val="Hyperlink"/>
+            <w:rFonts w:ascii="Ebrima" w:hAnsi="Ebrima" w:cs="Arial"/>
+          </w:rPr>
+          <w:t>Gibson et al., 2013</w:t>
+        </w:r>
+      </w:hyperlink>
+      <w:r>
+        <w:rPr>
+          <w:rFonts w:cs="Arial"/>
+        </w:rPr>
+        <w:t xml:space="preserve">; </w:t>
+      </w:r>
+      <w:hyperlink w:anchor="hendersonlobo2012" w:history="1">
+        <w:r>
+          <w:rPr>
+            <w:rStyle w:val="Hyperlink"/>
+            <w:rFonts w:ascii="Ebrima" w:hAnsi="Ebrima" w:cs="Arial"/>
+          </w:rPr>
+          <w:t>Henderson &amp; Lobo, 2012</w:t>
+        </w:r>
+      </w:hyperlink>
+      <w:r>
+        <w:rPr>
+          <w:rFonts w:cs="Arial"/>
+        </w:rPr>
+        <w:t>)</w:t>
       </w:r>
     </w:p>
     <w:p/>
-    <w:p>
-      <w:r>
-        <w:rPr>
-          <w:highlight w:val="cyan"/>
-        </w:rPr>
-        <w:t>[sex hormones may be the reason for differences in hemispheric asymmetry]</w:t>
-      </w:r>
-    </w:p>
-    <w:p>
-      <w:r>
-        <w:t xml:space="preserve">Many researchers argue that those differences in brain organisation and cognition may be </w:t>
-      </w:r>
-      <w:r>
-        <w:t xml:space="preserve">caused, or at least </w:t>
-      </w:r>
-      <w:r>
-        <w:t>influenced</w:t>
-      </w:r>
-      <w:r>
-        <w:t>,</w:t>
-      </w:r>
-      <w:r>
-        <w:t xml:space="preserve"> by sex hormones (</w:t>
-      </w:r>
-      <w:r>
-        <w:t xml:space="preserve">e.g., </w:t>
-      </w:r>
-      <w:r>
-        <w:rPr>
-          <w:color w:val="27CED7" w:themeColor="accent3"/>
-        </w:rPr>
-        <w:t>Cosgrove et al., 2007; Grabowska, 2016;</w:t>
-      </w:r>
-      <w:r>
-        <w:t xml:space="preserve"> </w:t>
-      </w:r>
-      <w:r>
-        <w:rPr>
-          <w:color w:val="27CED7" w:themeColor="accent3"/>
-        </w:rPr>
-        <w:t xml:space="preserve">Kimura &amp; Hampson, 1994; </w:t>
-      </w:r>
-      <w:proofErr w:type="spellStart"/>
-      <w:r>
-        <w:rPr>
-          <w:color w:val="27CED7" w:themeColor="accent3"/>
-        </w:rPr>
-        <w:t>Varnava</w:t>
-      </w:r>
-      <w:proofErr w:type="spellEnd"/>
-      <w:r>
-        <w:rPr>
-          <w:color w:val="27CED7" w:themeColor="accent3"/>
-        </w:rPr>
-        <w:t xml:space="preserve"> et al., 2007; </w:t>
-      </w:r>
-      <w:proofErr w:type="spellStart"/>
-      <w:r>
-        <w:rPr>
-          <w:color w:val="27CED7" w:themeColor="accent3"/>
-        </w:rPr>
-        <w:t>Hirnstein</w:t>
-      </w:r>
-      <w:proofErr w:type="spellEnd"/>
-      <w:r>
-        <w:rPr>
-          <w:color w:val="27CED7" w:themeColor="accent3"/>
-        </w:rPr>
-        <w:t xml:space="preserve"> et al., 2017</w:t>
-      </w:r>
-      <w:r>
-        <w:t>)</w:t>
-      </w:r>
-    </w:p>
     <w:sectPr>
       <w:pgSz w:w="11906" w:h="16838"/>
       <w:pgMar w:top="1417" w:right="1417" w:bottom="1134" w:left="1417" w:header="708" w:footer="708" w:gutter="0"/>
@@ -1541,8 +3731,58 @@
 </w:document>
 </file>
 
+<file path=word/endnotes.xml><?xml version="1.0" encoding="utf-8"?>
+<w:endnotes xmlns:wpc="http://schemas.microsoft.com/office/word/2010/wordprocessingCanvas" xmlns:cx="http://schemas.microsoft.com/office/drawing/2014/chartex" xmlns:cx1="http://schemas.microsoft.com/office/drawing/2015/9/8/chartex" xmlns:mc="http://schemas.openxmlformats.org/markup-compatibility/2006" xmlns:o="urn:schemas-microsoft-com:office:office" xmlns:r="http://schemas.openxmlformats.org/officeDocument/2006/relationships" xmlns:m="http://schemas.openxmlformats.org/officeDocument/2006/math" xmlns:v="urn:schemas-microsoft-com:vml" xmlns:wp14="http://schemas.microsoft.com/office/word/2010/wordprocessingDrawing" xmlns:wp="http://schemas.openxmlformats.org/drawingml/2006/wordprocessingDrawing" xmlns:w10="urn:schemas-microsoft-com:office:word" xmlns:w="http://schemas.openxmlformats.org/wordprocessingml/2006/main" xmlns:w14="http://schemas.microsoft.com/office/word/2010/wordml" xmlns:w15="http://schemas.microsoft.com/office/word/2012/wordml" xmlns:w16se="http://schemas.microsoft.com/office/word/2015/wordml/symex" xmlns:wpg="http://schemas.microsoft.com/office/word/2010/wordprocessingGroup" xmlns:wpi="http://schemas.microsoft.com/office/word/2010/wordprocessingInk" xmlns:wne="http://schemas.microsoft.com/office/word/2006/wordml" xmlns:wps="http://schemas.microsoft.com/office/word/2010/wordprocessingShape" mc:Ignorable="w14 w15 w16se wp14">
+  <w:endnote w:type="separator" w:id="-1">
+    <w:p>
+      <w:pPr>
+        <w:spacing w:after="0" w:line="240" w:lineRule="auto"/>
+      </w:pPr>
+      <w:r>
+        <w:separator/>
+      </w:r>
+    </w:p>
+  </w:endnote>
+  <w:endnote w:type="continuationSeparator" w:id="0">
+    <w:p>
+      <w:pPr>
+        <w:spacing w:after="0" w:line="240" w:lineRule="auto"/>
+      </w:pPr>
+      <w:r>
+        <w:continuationSeparator/>
+      </w:r>
+    </w:p>
+  </w:endnote>
+</w:endnotes>
+</file>
+
+<file path=word/footnotes.xml><?xml version="1.0" encoding="utf-8"?>
+<w:footnotes xmlns:wpc="http://schemas.microsoft.com/office/word/2010/wordprocessingCanvas" xmlns:cx="http://schemas.microsoft.com/office/drawing/2014/chartex" xmlns:cx1="http://schemas.microsoft.com/office/drawing/2015/9/8/chartex" xmlns:mc="http://schemas.openxmlformats.org/markup-compatibility/2006" xmlns:o="urn:schemas-microsoft-com:office:office" xmlns:r="http://schemas.openxmlformats.org/officeDocument/2006/relationships" xmlns:m="http://schemas.openxmlformats.org/officeDocument/2006/math" xmlns:v="urn:schemas-microsoft-com:vml" xmlns:wp14="http://schemas.microsoft.com/office/word/2010/wordprocessingDrawing" xmlns:wp="http://schemas.openxmlformats.org/drawingml/2006/wordprocessingDrawing" xmlns:w10="urn:schemas-microsoft-com:office:word" xmlns:w="http://schemas.openxmlformats.org/wordprocessingml/2006/main" xmlns:w14="http://schemas.microsoft.com/office/word/2010/wordml" xmlns:w15="http://schemas.microsoft.com/office/word/2012/wordml" xmlns:w16se="http://schemas.microsoft.com/office/word/2015/wordml/symex" xmlns:wpg="http://schemas.microsoft.com/office/word/2010/wordprocessingGroup" xmlns:wpi="http://schemas.microsoft.com/office/word/2010/wordprocessingInk" xmlns:wne="http://schemas.microsoft.com/office/word/2006/wordml" xmlns:wps="http://schemas.microsoft.com/office/word/2010/wordprocessingShape" mc:Ignorable="w14 w15 w16se wp14">
+  <w:footnote w:type="separator" w:id="-1">
+    <w:p>
+      <w:pPr>
+        <w:spacing w:after="0" w:line="240" w:lineRule="auto"/>
+      </w:pPr>
+      <w:r>
+        <w:separator/>
+      </w:r>
+    </w:p>
+  </w:footnote>
+  <w:footnote w:type="continuationSeparator" w:id="0">
+    <w:p>
+      <w:pPr>
+        <w:spacing w:after="0" w:line="240" w:lineRule="auto"/>
+      </w:pPr>
+      <w:r>
+        <w:continuationSeparator/>
+      </w:r>
+    </w:p>
+  </w:footnote>
+</w:footnotes>
+</file>
+
 <file path=word/numbering.xml><?xml version="1.0" encoding="utf-8"?>
-<w:numbering xmlns:wpc="http://schemas.microsoft.com/office/word/2010/wordprocessingCanvas" xmlns:cx="http://schemas.microsoft.com/office/drawing/2014/chartex" xmlns:cx1="http://schemas.microsoft.com/office/drawing/2015/9/8/chartex" xmlns:cx2="http://schemas.microsoft.com/office/drawing/2015/10/21/chartex" xmlns:cx3="http://schemas.microsoft.com/office/drawing/2016/5/9/chartex" xmlns:cx4="http://schemas.microsoft.com/office/drawing/2016/5/10/chartex" xmlns:cx5="http://schemas.microsoft.com/office/drawing/2016/5/11/chartex" xmlns:cx6="http://schemas.microsoft.com/office/drawing/2016/5/12/chartex" xmlns:cx7="http://schemas.microsoft.com/office/drawing/2016/5/13/chartex" xmlns:cx8="http://schemas.microsoft.com/office/drawing/2016/5/14/chartex" xmlns:mc="http://schemas.openxmlformats.org/markup-compatibility/2006" xmlns:aink="http://schemas.microsoft.com/office/drawing/2016/ink" xmlns:am3d="http://schemas.microsoft.com/office/drawing/2017/model3d" xmlns:o="urn:schemas-microsoft-com:office:office" xmlns:oel="http://schemas.microsoft.com/office/2019/extlst" xmlns:r="http://schemas.openxmlformats.org/officeDocument/2006/relationships" xmlns:m="http://schemas.openxmlformats.org/officeDocument/2006/math" xmlns:v="urn:schemas-microsoft-com:vml" xmlns:wp14="http://schemas.microsoft.com/office/word/2010/wordprocessingDrawing" xmlns:wp="http://schemas.openxmlformats.org/drawingml/2006/wordprocessingDrawing" xmlns:w10="urn:schemas-microsoft-com:office:word" xmlns:w="http://schemas.openxmlformats.org/wordprocessingml/2006/main" xmlns:w14="http://schemas.microsoft.com/office/word/2010/wordml" xmlns:w15="http://schemas.microsoft.com/office/word/2012/wordml" xmlns:w16cex="http://schemas.microsoft.com/office/word/2018/wordml/cex" xmlns:w16cid="http://schemas.microsoft.com/office/word/2016/wordml/cid" xmlns:w16="http://schemas.microsoft.com/office/word/2018/wordml" xmlns:w16sdtdh="http://schemas.microsoft.com/office/word/2020/wordml/sdtdatahash" xmlns:w16se="http://schemas.microsoft.com/office/word/2015/wordml/symex" xmlns:wpg="http://schemas.microsoft.com/office/word/2010/wordprocessingGroup" xmlns:wpi="http://schemas.microsoft.com/office/word/2010/wordprocessingInk" xmlns:wne="http://schemas.microsoft.com/office/word/2006/wordml" xmlns:wps="http://schemas.microsoft.com/office/word/2010/wordprocessingShape" mc:Ignorable="w14 w15 w16se w16cid w16 w16cex w16sdtdh wp14">
+<w:numbering xmlns:wpc="http://schemas.microsoft.com/office/word/2010/wordprocessingCanvas" xmlns:cx="http://schemas.microsoft.com/office/drawing/2014/chartex" xmlns:cx1="http://schemas.microsoft.com/office/drawing/2015/9/8/chartex" xmlns:mc="http://schemas.openxmlformats.org/markup-compatibility/2006" xmlns:o="urn:schemas-microsoft-com:office:office" xmlns:r="http://schemas.openxmlformats.org/officeDocument/2006/relationships" xmlns:m="http://schemas.openxmlformats.org/officeDocument/2006/math" xmlns:v="urn:schemas-microsoft-com:vml" xmlns:wp14="http://schemas.microsoft.com/office/word/2010/wordprocessingDrawing" xmlns:wp="http://schemas.openxmlformats.org/drawingml/2006/wordprocessingDrawing" xmlns:w10="urn:schemas-microsoft-com:office:word" xmlns:w="http://schemas.openxmlformats.org/wordprocessingml/2006/main" xmlns:w14="http://schemas.microsoft.com/office/word/2010/wordml" xmlns:w15="http://schemas.microsoft.com/office/word/2012/wordml" xmlns:w16se="http://schemas.microsoft.com/office/word/2015/wordml/symex" xmlns:wpg="http://schemas.microsoft.com/office/word/2010/wordprocessingGroup" xmlns:wpi="http://schemas.microsoft.com/office/word/2010/wordprocessingInk" xmlns:wne="http://schemas.microsoft.com/office/word/2006/wordml" xmlns:wps="http://schemas.microsoft.com/office/word/2010/wordprocessingShape" mc:Ignorable="w14 w15 w16se wp14">
   <w:abstractNum w:abstractNumId="0" w15:restartNumberingAfterBreak="0">
     <w:nsid w:val="044324FE"/>
     <w:multiLevelType w:val="hybridMultilevel"/>
@@ -1992,6 +4232,118 @@
     </w:lvl>
   </w:abstractNum>
   <w:abstractNum w:abstractNumId="4" w15:restartNumberingAfterBreak="0">
+    <w:nsid w:val="235C2A26"/>
+    <w:multiLevelType w:val="hybridMultilevel"/>
+    <w:tmpl w:val="000299A4"/>
+    <w:lvl w:ilvl="0" w:tplc="409E3C6A">
+      <w:numFmt w:val="bullet"/>
+      <w:lvlText w:val=""/>
+      <w:lvlJc w:val="left"/>
+      <w:pPr>
+        <w:ind w:left="1080" w:hanging="360"/>
+      </w:pPr>
+      <w:rPr>
+        <w:rFonts w:ascii="Wingdings" w:eastAsiaTheme="minorEastAsia" w:hAnsi="Wingdings" w:cstheme="minorBidi" w:hint="default"/>
+      </w:rPr>
+    </w:lvl>
+    <w:lvl w:ilvl="1" w:tplc="04090003" w:tentative="1">
+      <w:start w:val="1"/>
+      <w:numFmt w:val="bullet"/>
+      <w:lvlText w:val="o"/>
+      <w:lvlJc w:val="left"/>
+      <w:pPr>
+        <w:ind w:left="1800" w:hanging="360"/>
+      </w:pPr>
+      <w:rPr>
+        <w:rFonts w:ascii="Courier New" w:hAnsi="Courier New" w:cs="Courier New" w:hint="default"/>
+      </w:rPr>
+    </w:lvl>
+    <w:lvl w:ilvl="2" w:tplc="04090005" w:tentative="1">
+      <w:start w:val="1"/>
+      <w:numFmt w:val="bullet"/>
+      <w:lvlText w:val=""/>
+      <w:lvlJc w:val="left"/>
+      <w:pPr>
+        <w:ind w:left="2520" w:hanging="360"/>
+      </w:pPr>
+      <w:rPr>
+        <w:rFonts w:ascii="Wingdings" w:hAnsi="Wingdings" w:hint="default"/>
+      </w:rPr>
+    </w:lvl>
+    <w:lvl w:ilvl="3" w:tplc="04090001" w:tentative="1">
+      <w:start w:val="1"/>
+      <w:numFmt w:val="bullet"/>
+      <w:lvlText w:val=""/>
+      <w:lvlJc w:val="left"/>
+      <w:pPr>
+        <w:ind w:left="3240" w:hanging="360"/>
+      </w:pPr>
+      <w:rPr>
+        <w:rFonts w:ascii="Symbol" w:hAnsi="Symbol" w:hint="default"/>
+      </w:rPr>
+    </w:lvl>
+    <w:lvl w:ilvl="4" w:tplc="04090003" w:tentative="1">
+      <w:start w:val="1"/>
+      <w:numFmt w:val="bullet"/>
+      <w:lvlText w:val="o"/>
+      <w:lvlJc w:val="left"/>
+      <w:pPr>
+        <w:ind w:left="3960" w:hanging="360"/>
+      </w:pPr>
+      <w:rPr>
+        <w:rFonts w:ascii="Courier New" w:hAnsi="Courier New" w:cs="Courier New" w:hint="default"/>
+      </w:rPr>
+    </w:lvl>
+    <w:lvl w:ilvl="5" w:tplc="04090005" w:tentative="1">
+      <w:start w:val="1"/>
+      <w:numFmt w:val="bullet"/>
+      <w:lvlText w:val=""/>
+      <w:lvlJc w:val="left"/>
+      <w:pPr>
+        <w:ind w:left="4680" w:hanging="360"/>
+      </w:pPr>
+      <w:rPr>
+        <w:rFonts w:ascii="Wingdings" w:hAnsi="Wingdings" w:hint="default"/>
+      </w:rPr>
+    </w:lvl>
+    <w:lvl w:ilvl="6" w:tplc="04090001" w:tentative="1">
+      <w:start w:val="1"/>
+      <w:numFmt w:val="bullet"/>
+      <w:lvlText w:val=""/>
+      <w:lvlJc w:val="left"/>
+      <w:pPr>
+        <w:ind w:left="5400" w:hanging="360"/>
+      </w:pPr>
+      <w:rPr>
+        <w:rFonts w:ascii="Symbol" w:hAnsi="Symbol" w:hint="default"/>
+      </w:rPr>
+    </w:lvl>
+    <w:lvl w:ilvl="7" w:tplc="04090003" w:tentative="1">
+      <w:start w:val="1"/>
+      <w:numFmt w:val="bullet"/>
+      <w:lvlText w:val="o"/>
+      <w:lvlJc w:val="left"/>
+      <w:pPr>
+        <w:ind w:left="6120" w:hanging="360"/>
+      </w:pPr>
+      <w:rPr>
+        <w:rFonts w:ascii="Courier New" w:hAnsi="Courier New" w:cs="Courier New" w:hint="default"/>
+      </w:rPr>
+    </w:lvl>
+    <w:lvl w:ilvl="8" w:tplc="04090005" w:tentative="1">
+      <w:start w:val="1"/>
+      <w:numFmt w:val="bullet"/>
+      <w:lvlText w:val=""/>
+      <w:lvlJc w:val="left"/>
+      <w:pPr>
+        <w:ind w:left="6840" w:hanging="360"/>
+      </w:pPr>
+      <w:rPr>
+        <w:rFonts w:ascii="Wingdings" w:hAnsi="Wingdings" w:hint="default"/>
+      </w:rPr>
+    </w:lvl>
+  </w:abstractNum>
+  <w:abstractNum w:abstractNumId="5" w15:restartNumberingAfterBreak="0">
     <w:nsid w:val="375C0A76"/>
     <w:multiLevelType w:val="hybridMultilevel"/>
     <w:tmpl w:val="897A8178"/>
@@ -2103,7 +4455,7 @@
       </w:rPr>
     </w:lvl>
   </w:abstractNum>
-  <w:abstractNum w:abstractNumId="5" w15:restartNumberingAfterBreak="0">
+  <w:abstractNum w:abstractNumId="6" w15:restartNumberingAfterBreak="0">
     <w:nsid w:val="4B000CFF"/>
     <w:multiLevelType w:val="hybridMultilevel"/>
     <w:tmpl w:val="DD165314"/>
@@ -2215,7 +4567,7 @@
       </w:rPr>
     </w:lvl>
   </w:abstractNum>
-  <w:abstractNum w:abstractNumId="6" w15:restartNumberingAfterBreak="0">
+  <w:abstractNum w:abstractNumId="7" w15:restartNumberingAfterBreak="0">
     <w:nsid w:val="4B4F4A75"/>
     <w:multiLevelType w:val="hybridMultilevel"/>
     <w:tmpl w:val="ADF2C7B2"/>
@@ -2327,7 +4679,7 @@
       </w:rPr>
     </w:lvl>
   </w:abstractNum>
-  <w:abstractNum w:abstractNumId="7" w15:restartNumberingAfterBreak="0">
+  <w:abstractNum w:abstractNumId="8" w15:restartNumberingAfterBreak="0">
     <w:nsid w:val="4F3D1E96"/>
     <w:multiLevelType w:val="hybridMultilevel"/>
     <w:tmpl w:val="8822F0E8"/>
@@ -2439,7 +4791,7 @@
       </w:rPr>
     </w:lvl>
   </w:abstractNum>
-  <w:abstractNum w:abstractNumId="8" w15:restartNumberingAfterBreak="0">
+  <w:abstractNum w:abstractNumId="9" w15:restartNumberingAfterBreak="0">
     <w:nsid w:val="788F54AA"/>
     <w:multiLevelType w:val="hybridMultilevel"/>
     <w:tmpl w:val="C802A3A8"/>
@@ -2551,38 +4903,41 @@
       </w:rPr>
     </w:lvl>
   </w:abstractNum>
-  <w:num w:numId="1" w16cid:durableId="446824469">
-    <w:abstractNumId w:val="4"/>
-  </w:num>
-  <w:num w:numId="2" w16cid:durableId="1125735467">
+  <w:num w:numId="1">
     <w:abstractNumId w:val="5"/>
   </w:num>
-  <w:num w:numId="3" w16cid:durableId="543448152">
+  <w:num w:numId="2">
+    <w:abstractNumId w:val="6"/>
+  </w:num>
+  <w:num w:numId="3">
     <w:abstractNumId w:val="1"/>
   </w:num>
-  <w:num w:numId="4" w16cid:durableId="933169415">
+  <w:num w:numId="4">
     <w:abstractNumId w:val="2"/>
   </w:num>
-  <w:num w:numId="5" w16cid:durableId="519859792">
+  <w:num w:numId="5">
     <w:abstractNumId w:val="0"/>
   </w:num>
-  <w:num w:numId="6" w16cid:durableId="1016617941">
+  <w:num w:numId="6">
+    <w:abstractNumId w:val="9"/>
+  </w:num>
+  <w:num w:numId="7">
+    <w:abstractNumId w:val="7"/>
+  </w:num>
+  <w:num w:numId="8">
+    <w:abstractNumId w:val="3"/>
+  </w:num>
+  <w:num w:numId="9">
     <w:abstractNumId w:val="8"/>
   </w:num>
-  <w:num w:numId="7" w16cid:durableId="206072337">
-    <w:abstractNumId w:val="6"/>
-  </w:num>
-  <w:num w:numId="8" w16cid:durableId="157428824">
-    <w:abstractNumId w:val="3"/>
-  </w:num>
-  <w:num w:numId="9" w16cid:durableId="1295603164">
-    <w:abstractNumId w:val="7"/>
+  <w:num w:numId="10">
+    <w:abstractNumId w:val="4"/>
   </w:num>
 </w:numbering>
 </file>
 
 <file path=word/styles.xml><?xml version="1.0" encoding="utf-8"?>
-<w:styles xmlns:mc="http://schemas.openxmlformats.org/markup-compatibility/2006" xmlns:r="http://schemas.openxmlformats.org/officeDocument/2006/relationships" xmlns:w="http://schemas.openxmlformats.org/wordprocessingml/2006/main" xmlns:w14="http://schemas.microsoft.com/office/word/2010/wordml" xmlns:w15="http://schemas.microsoft.com/office/word/2012/wordml" xmlns:w16cex="http://schemas.microsoft.com/office/word/2018/wordml/cex" xmlns:w16cid="http://schemas.microsoft.com/office/word/2016/wordml/cid" xmlns:w16="http://schemas.microsoft.com/office/word/2018/wordml" xmlns:w16sdtdh="http://schemas.microsoft.com/office/word/2020/wordml/sdtdatahash" xmlns:w16se="http://schemas.microsoft.com/office/word/2015/wordml/symex" mc:Ignorable="w14 w15 w16se w16cid w16 w16cex w16sdtdh">
+<w:styles xmlns:mc="http://schemas.openxmlformats.org/markup-compatibility/2006" xmlns:r="http://schemas.openxmlformats.org/officeDocument/2006/relationships" xmlns:w="http://schemas.openxmlformats.org/wordprocessingml/2006/main" xmlns:w14="http://schemas.microsoft.com/office/word/2010/wordml" xmlns:w15="http://schemas.microsoft.com/office/word/2012/wordml" xmlns:w16se="http://schemas.microsoft.com/office/word/2015/wordml/symex" mc:Ignorable="w14 w15 w16se">
   <w:docDefaults>
     <w:rPrDefault>
       <w:rPr>
@@ -2598,7 +4953,7 @@
       </w:pPr>
     </w:pPrDefault>
   </w:docDefaults>
-  <w:latentStyles w:defLockedState="0" w:defUIPriority="99" w:defSemiHidden="0" w:defUnhideWhenUsed="0" w:defQFormat="0" w:count="376">
+  <w:latentStyles w:defLockedState="0" w:defUIPriority="99" w:defSemiHidden="0" w:defUnhideWhenUsed="0" w:defQFormat="0" w:count="371">
     <w:lsdException w:name="Normal" w:uiPriority="0" w:qFormat="1"/>
     <w:lsdException w:name="heading 1" w:uiPriority="9" w:qFormat="1"/>
     <w:lsdException w:name="heading 2" w:semiHidden="1" w:uiPriority="9" w:unhideWhenUsed="1" w:qFormat="1"/>
@@ -2970,11 +5325,6 @@
     <w:lsdException w:name="List Table 5 Dark Accent 6" w:uiPriority="50"/>
     <w:lsdException w:name="List Table 6 Colorful Accent 6" w:uiPriority="51"/>
     <w:lsdException w:name="List Table 7 Colorful Accent 6" w:uiPriority="52"/>
-    <w:lsdException w:name="Mention" w:semiHidden="1" w:unhideWhenUsed="1"/>
-    <w:lsdException w:name="Smart Hyperlink" w:semiHidden="1" w:unhideWhenUsed="1"/>
-    <w:lsdException w:name="Hashtag" w:semiHidden="1" w:unhideWhenUsed="1"/>
-    <w:lsdException w:name="Unresolved Mention" w:semiHidden="1" w:unhideWhenUsed="1"/>
-    <w:lsdException w:name="Smart Link" w:semiHidden="1" w:unhideWhenUsed="1"/>
   </w:latentStyles>
   <w:style w:type="paragraph" w:default="1" w:styleId="Standard">
     <w:name w:val="Normal"/>
@@ -3067,6 +5417,7 @@
   <w:style w:type="character" w:default="1" w:styleId="Absatz-Standardschriftart">
     <w:name w:val="Default Paragraph Font"/>
     <w:uiPriority w:val="1"/>
+    <w:semiHidden/>
     <w:unhideWhenUsed/>
   </w:style>
   <w:style w:type="table" w:default="1" w:styleId="NormaleTabelle">
@@ -3151,6 +5502,58 @@
       <w:caps/>
       <w:color w:val="0D5571" w:themeColor="accent1" w:themeShade="7F"/>
       <w:spacing w:val="15"/>
+    </w:rPr>
+  </w:style>
+  <w:style w:type="paragraph" w:styleId="Kopfzeile">
+    <w:name w:val="header"/>
+    <w:basedOn w:val="Standard"/>
+    <w:link w:val="KopfzeileZchn"/>
+    <w:uiPriority w:val="99"/>
+    <w:unhideWhenUsed/>
+    <w:rsid w:val="00E8478F"/>
+    <w:pPr>
+      <w:tabs>
+        <w:tab w:val="center" w:pos="4680"/>
+        <w:tab w:val="right" w:pos="9360"/>
+      </w:tabs>
+      <w:spacing w:after="0" w:line="240" w:lineRule="auto"/>
+    </w:pPr>
+  </w:style>
+  <w:style w:type="character" w:customStyle="1" w:styleId="KopfzeileZchn">
+    <w:name w:val="Kopfzeile Zchn"/>
+    <w:basedOn w:val="Absatz-Standardschriftart"/>
+    <w:link w:val="Kopfzeile"/>
+    <w:uiPriority w:val="99"/>
+    <w:rsid w:val="00E8478F"/>
+    <w:rPr>
+      <w:rFonts w:ascii="Ebrima" w:eastAsiaTheme="minorEastAsia" w:hAnsi="Ebrima"/>
+      <w:lang w:val="en-GB"/>
+    </w:rPr>
+  </w:style>
+  <w:style w:type="paragraph" w:styleId="Fuzeile">
+    <w:name w:val="footer"/>
+    <w:basedOn w:val="Standard"/>
+    <w:link w:val="FuzeileZchn"/>
+    <w:uiPriority w:val="99"/>
+    <w:unhideWhenUsed/>
+    <w:rsid w:val="00E8478F"/>
+    <w:pPr>
+      <w:tabs>
+        <w:tab w:val="center" w:pos="4680"/>
+        <w:tab w:val="right" w:pos="9360"/>
+      </w:tabs>
+      <w:spacing w:after="0" w:line="240" w:lineRule="auto"/>
+    </w:pPr>
+  </w:style>
+  <w:style w:type="character" w:customStyle="1" w:styleId="FuzeileZchn">
+    <w:name w:val="Fußzeile Zchn"/>
+    <w:basedOn w:val="Absatz-Standardschriftart"/>
+    <w:link w:val="Fuzeile"/>
+    <w:uiPriority w:val="99"/>
+    <w:rsid w:val="00E8478F"/>
+    <w:rPr>
+      <w:rFonts w:ascii="Ebrima" w:eastAsiaTheme="minorEastAsia" w:hAnsi="Ebrima"/>
+      <w:lang w:val="en-GB"/>
     </w:rPr>
   </w:style>
 </w:styles>

</xml_diff>

<commit_message>
sex diff in stroke/neurosteroids
</commit_message>
<xml_diff>
--- a/intro2.docx
+++ b/intro2.docx
@@ -153,38 +153,15 @@
       <w:r>
         <w:t>Over time as new methods to acquire and analyse (neuro-)psychological data were introduced, several researchers pointed out that those presumed cognitive sex differences were inherently grounded in stereotypical gender roles, and that men and women are more alike than previously assumed (</w:t>
       </w:r>
-      <w:proofErr w:type="spellStart"/>
-      <w:r>
-        <w:fldChar w:fldCharType="begin"/>
-      </w:r>
-      <w:r>
-        <w:instrText xml:space="preserve"> HYPERLINK \l "broverman1972" </w:instrText>
-      </w:r>
-      <w:r>
-        <w:fldChar w:fldCharType="separate"/>
-      </w:r>
-      <w:r>
-        <w:rPr>
-          <w:rStyle w:val="Hyperlink"/>
-          <w:rFonts w:ascii="Ebrima" w:hAnsi="Ebrima"/>
-        </w:rPr>
-        <w:t>Broverman</w:t>
-      </w:r>
-      <w:proofErr w:type="spellEnd"/>
-      <w:r>
-        <w:rPr>
-          <w:rStyle w:val="Hyperlink"/>
-          <w:rFonts w:ascii="Ebrima" w:hAnsi="Ebrima"/>
-        </w:rPr>
-        <w:t xml:space="preserve"> et al., 1972</w:t>
-      </w:r>
-      <w:r>
-        <w:rPr>
-          <w:rStyle w:val="Hyperlink"/>
-          <w:rFonts w:ascii="Ebrima" w:hAnsi="Ebrima"/>
-        </w:rPr>
-        <w:fldChar w:fldCharType="end"/>
-      </w:r>
+      <w:hyperlink w:anchor="broverman1972" w:history="1">
+        <w:r>
+          <w:rPr>
+            <w:rStyle w:val="Hyperlink"/>
+            <w:rFonts w:ascii="Ebrima" w:hAnsi="Ebrima"/>
+          </w:rPr>
+          <w:t>Broverman et al., 1972</w:t>
+        </w:r>
+      </w:hyperlink>
       <w:r>
         <w:t xml:space="preserve">; </w:t>
       </w:r>
@@ -311,131 +288,80 @@
         <w:rPr>
           <w:color w:val="27CED7" w:themeColor="accent3"/>
         </w:rPr>
-        <w:t xml:space="preserve">Filipek et al., 1994; Goldstein et al., 2001; </w:t>
-      </w:r>
-      <w:proofErr w:type="spellStart"/>
+        <w:t>Filipek et al., 1994; Goldstein et al., 2001; Swaab &amp; Hofman, 1984</w:t>
+      </w:r>
+      <w:r>
+        <w:t>).</w:t>
+      </w:r>
+      <w:r>
+        <w:t xml:space="preserve"> </w:t>
+      </w:r>
+      <w:r>
+        <w:t xml:space="preserve">A study by </w:t>
+      </w:r>
       <w:r>
         <w:rPr>
           <w:color w:val="27CED7" w:themeColor="accent3"/>
         </w:rPr>
-        <w:t>Swaab</w:t>
-      </w:r>
-      <w:proofErr w:type="spellEnd"/>
+        <w:t xml:space="preserve">Allen et al. (2002) </w:t>
+      </w:r>
+      <w:r>
+        <w:t xml:space="preserve">found that while the gross volumes of </w:t>
+      </w:r>
+      <w:r>
+        <w:t xml:space="preserve">brain </w:t>
+      </w:r>
+      <w:r>
+        <w:t>lobes differs between the sexes, the proportional sizes of those regions to the total brain volume are nearly identical. Further, it has been reported that certain brain structures differ in (relative) size between the sexes. Some examples include larger volumes in the amygdala, putamen and globus pallidus in males, and larger volumes in the hippocampus and caudate in females (</w:t>
+      </w:r>
       <w:r>
         <w:rPr>
           <w:color w:val="27CED7" w:themeColor="accent3"/>
         </w:rPr>
-        <w:t xml:space="preserve"> &amp; </w:t>
-      </w:r>
-      <w:proofErr w:type="spellStart"/>
+        <w:t>Cosgrove et al., 2007; Giedd et al., 1996a &amp; 1996b</w:t>
+      </w:r>
+      <w:r>
+        <w:t>).</w:t>
+      </w:r>
+      <w:r>
+        <w:t xml:space="preserve"> </w:t>
+      </w:r>
+      <w:r>
+        <w:rPr>
+          <w:highlight w:val="yellow"/>
+        </w:rPr>
+        <w:t>However, such findings are not uncontroversial, as sex differences in the volume of brain structures may disappear when correcting for total brain</w:t>
+      </w:r>
+      <w:r>
+        <w:rPr>
+          <w:highlight w:val="yellow"/>
+        </w:rPr>
+        <w:t xml:space="preserve"> volume</w:t>
+      </w:r>
+      <w:r>
+        <w:rPr>
+          <w:highlight w:val="yellow"/>
+        </w:rPr>
+        <w:t xml:space="preserve"> </w:t>
+      </w:r>
+      <w:r>
+        <w:rPr>
+          <w:highlight w:val="yellow"/>
+        </w:rPr>
+        <w:t>and/</w:t>
+      </w:r>
+      <w:r>
+        <w:rPr>
+          <w:highlight w:val="yellow"/>
+        </w:rPr>
+        <w:t>or intracranial volume (</w:t>
+      </w:r>
       <w:r>
         <w:rPr>
           <w:color w:val="27CED7" w:themeColor="accent3"/>
-        </w:rPr>
-        <w:t>Hofman</w:t>
-      </w:r>
-      <w:proofErr w:type="spellEnd"/>
-      <w:r>
-        <w:rPr>
-          <w:color w:val="27CED7" w:themeColor="accent3"/>
-        </w:rPr>
-        <w:t>, 1984</w:t>
-      </w:r>
-      <w:r>
-        <w:t>).</w:t>
-      </w:r>
-      <w:r>
-        <w:t xml:space="preserve"> </w:t>
-      </w:r>
-      <w:r>
-        <w:t xml:space="preserve">A study by </w:t>
-      </w:r>
-      <w:r>
-        <w:rPr>
-          <w:color w:val="27CED7" w:themeColor="accent3"/>
-        </w:rPr>
-        <w:t xml:space="preserve">Allen et al. (2002) </w:t>
-      </w:r>
-      <w:r>
-        <w:t xml:space="preserve">found that while the gross volumes of </w:t>
-      </w:r>
-      <w:r>
-        <w:t xml:space="preserve">brain </w:t>
-      </w:r>
-      <w:r>
-        <w:t>lobes differs between the sexes, the proportional sizes of those regions to the total brain volume are nearly identical. Further, it has been reported that certain brain structures differ in (relative) size between the sexes. Some examples include larger volumes in the amygdala, putamen and globus pallidus in males, and larger volumes in the hippocampus and caudate in females (</w:t>
-      </w:r>
-      <w:r>
-        <w:rPr>
-          <w:color w:val="27CED7" w:themeColor="accent3"/>
-        </w:rPr>
-        <w:t xml:space="preserve">Cosgrove et al., 2007; </w:t>
-      </w:r>
-      <w:proofErr w:type="spellStart"/>
-      <w:r>
-        <w:rPr>
-          <w:color w:val="27CED7" w:themeColor="accent3"/>
-        </w:rPr>
-        <w:t>Giedd</w:t>
-      </w:r>
-      <w:proofErr w:type="spellEnd"/>
-      <w:r>
-        <w:rPr>
-          <w:color w:val="27CED7" w:themeColor="accent3"/>
-        </w:rPr>
-        <w:t xml:space="preserve"> et al., 1996a &amp; 1996b</w:t>
-      </w:r>
-      <w:r>
-        <w:t>).</w:t>
-      </w:r>
-      <w:r>
-        <w:t xml:space="preserve"> </w:t>
-      </w:r>
-      <w:r>
-        <w:rPr>
-          <w:highlight w:val="yellow"/>
-        </w:rPr>
-        <w:t>However, such findings are not uncontroversial, as sex differences in the volume of brain structures may disappear when correcting for total brain</w:t>
-      </w:r>
-      <w:r>
-        <w:rPr>
-          <w:highlight w:val="yellow"/>
-        </w:rPr>
-        <w:t xml:space="preserve"> volume</w:t>
-      </w:r>
-      <w:r>
-        <w:rPr>
-          <w:highlight w:val="yellow"/>
-        </w:rPr>
-        <w:t xml:space="preserve"> </w:t>
-      </w:r>
-      <w:r>
-        <w:rPr>
-          <w:highlight w:val="yellow"/>
-        </w:rPr>
-        <w:t>and/</w:t>
-      </w:r>
-      <w:r>
-        <w:rPr>
-          <w:highlight w:val="yellow"/>
-        </w:rPr>
-        <w:t>or intracranial volume (</w:t>
-      </w:r>
-      <w:proofErr w:type="spellStart"/>
-      <w:r>
-        <w:rPr>
-          <w:color w:val="27CED7" w:themeColor="accent3"/>
-          <w:highlight w:val="yellow"/>
-        </w:rPr>
-        <w:t>Choleris</w:t>
-      </w:r>
-      <w:proofErr w:type="spellEnd"/>
-      <w:r>
-        <w:rPr>
-          <w:color w:val="27CED7" w:themeColor="accent3"/>
-          <w:highlight w:val="yellow"/>
-        </w:rPr>
-        <w:t xml:space="preserve"> et al., 2018; Eliot et al., 2021; Tan et al., 2016</w:t>
+          <w:highlight w:val="yellow"/>
+        </w:rPr>
+        <w:t>Choleris et al., 2018; Eliot et al., 2021; Tan et al., 2016</w:t>
       </w:r>
       <w:r>
         <w:rPr>
@@ -598,23 +524,7 @@
           <w:color w:val="27CED7" w:themeColor="accent3"/>
           <w:highlight w:val="yellow"/>
         </w:rPr>
-        <w:t xml:space="preserve">Eliot et al., 2021; Leonard et al., 2008; </w:t>
-      </w:r>
-      <w:proofErr w:type="spellStart"/>
-      <w:r>
-        <w:rPr>
-          <w:color w:val="27CED7" w:themeColor="accent3"/>
-          <w:highlight w:val="yellow"/>
-        </w:rPr>
-        <w:t>Jäncke</w:t>
-      </w:r>
-      <w:proofErr w:type="spellEnd"/>
-      <w:r>
-        <w:rPr>
-          <w:color w:val="27CED7" w:themeColor="accent3"/>
-          <w:highlight w:val="yellow"/>
-        </w:rPr>
-        <w:t xml:space="preserve"> et al., 2014</w:t>
+        <w:t>Eliot et al., 2021; Leonard et al., 2008; Jäncke et al., 2014</w:t>
       </w:r>
       <w:r>
         <w:rPr>
@@ -692,41 +602,13 @@
         <w:rPr>
           <w:color w:val="27CED7" w:themeColor="accent3"/>
         </w:rPr>
-        <w:t xml:space="preserve"> </w:t>
-      </w:r>
-      <w:proofErr w:type="spellStart"/>
+        <w:t xml:space="preserve"> Dubb et al., 2003</w:t>
+      </w:r>
       <w:r>
         <w:rPr>
           <w:color w:val="27CED7" w:themeColor="accent3"/>
         </w:rPr>
-        <w:t>Dubb</w:t>
-      </w:r>
-      <w:proofErr w:type="spellEnd"/>
-      <w:r>
-        <w:rPr>
-          <w:color w:val="27CED7" w:themeColor="accent3"/>
-        </w:rPr>
-        <w:t xml:space="preserve"> et al., 2003</w:t>
-      </w:r>
-      <w:r>
-        <w:rPr>
-          <w:color w:val="27CED7" w:themeColor="accent3"/>
-        </w:rPr>
-        <w:t xml:space="preserve">; </w:t>
-      </w:r>
-      <w:proofErr w:type="spellStart"/>
-      <w:r>
-        <w:rPr>
-          <w:color w:val="27CED7" w:themeColor="accent3"/>
-        </w:rPr>
-        <w:t>Ingalhalikar</w:t>
-      </w:r>
-      <w:proofErr w:type="spellEnd"/>
-      <w:r>
-        <w:rPr>
-          <w:color w:val="27CED7" w:themeColor="accent3"/>
-        </w:rPr>
-        <w:t xml:space="preserve"> et al., 2013</w:t>
+        <w:t>; Ingalhalikar et al., 2013</w:t>
       </w:r>
       <w:r>
         <w:t>).</w:t>
@@ -785,16 +667,8 @@
         <w:rPr>
           <w:highlight w:val="yellow"/>
         </w:rPr>
-        <w:t xml:space="preserve">, as well as larger </w:t>
-      </w:r>
-      <w:proofErr w:type="spellStart"/>
-      <w:r>
-        <w:rPr>
-          <w:highlight w:val="yellow"/>
-        </w:rPr>
-        <w:t>genua</w:t>
-      </w:r>
-      <w:proofErr w:type="spellEnd"/>
+        <w:t>, as well as larger genua</w:t>
+      </w:r>
       <w:r>
         <w:rPr>
           <w:highlight w:val="yellow"/>
@@ -814,19 +688,11 @@
         </w:rPr>
         <w:t xml:space="preserve">; </w:t>
       </w:r>
-      <w:proofErr w:type="spellStart"/>
-      <w:r>
-        <w:rPr>
-          <w:highlight w:val="yellow"/>
-        </w:rPr>
-        <w:t>Dubb</w:t>
-      </w:r>
-      <w:proofErr w:type="spellEnd"/>
-      <w:r>
-        <w:rPr>
-          <w:highlight w:val="yellow"/>
-        </w:rPr>
-        <w:t xml:space="preserve"> et al., 2003</w:t>
+      <w:r>
+        <w:rPr>
+          <w:highlight w:val="yellow"/>
+        </w:rPr>
+        <w:t>Dubb et al., 2003</w:t>
       </w:r>
       <w:r>
         <w:rPr>
@@ -867,15 +733,7 @@
         <w:t xml:space="preserve"> fractional anisotropy</w:t>
       </w:r>
       <w:r>
-        <w:t xml:space="preserve"> </w:t>
-      </w:r>
-      <w:proofErr w:type="gramStart"/>
-      <w:r>
-        <w:t>are thought</w:t>
-      </w:r>
-      <w:proofErr w:type="gramEnd"/>
-      <w:r>
-        <w:t xml:space="preserve"> to reflect increased axonal diameter, fibre bundle density and myelination, while the inverse relation holds for </w:t>
+        <w:t xml:space="preserve"> are thought to reflect increased axonal diameter, fibre bundle density and myelination, while the inverse relation holds for </w:t>
       </w:r>
       <w:r>
         <w:t>mean diffusivity</w:t>
@@ -883,57 +741,25 @@
       <w:r>
         <w:t xml:space="preserve"> (</w:t>
       </w:r>
-      <w:proofErr w:type="spellStart"/>
-      <w:r>
-        <w:fldChar w:fldCharType="begin"/>
-      </w:r>
-      <w:r>
-        <w:instrText xml:space="preserve"> HYPERLINK \l "boespflug2011" </w:instrText>
-      </w:r>
-      <w:r>
-        <w:fldChar w:fldCharType="separate"/>
-      </w:r>
-      <w:r>
-        <w:rPr>
-          <w:rStyle w:val="Hyperlink"/>
-          <w:rFonts w:ascii="Ebrima" w:hAnsi="Ebrima"/>
-        </w:rPr>
-        <w:t>Boespflug</w:t>
-      </w:r>
-      <w:proofErr w:type="spellEnd"/>
-      <w:r>
-        <w:rPr>
-          <w:rStyle w:val="Hyperlink"/>
-          <w:rFonts w:ascii="Ebrima" w:hAnsi="Ebrima"/>
-        </w:rPr>
-        <w:t xml:space="preserve"> et al., 2011</w:t>
-      </w:r>
-      <w:r>
-        <w:rPr>
-          <w:rStyle w:val="Hyperlink"/>
-          <w:rFonts w:ascii="Ebrima" w:hAnsi="Ebrima"/>
-        </w:rPr>
-        <w:fldChar w:fldCharType="end"/>
-      </w:r>
-      <w:r>
-        <w:t xml:space="preserve">; </w:t>
-      </w:r>
-      <w:hyperlink w:anchor="zaslerkaplan2017" w:history="1">
-        <w:proofErr w:type="spellStart"/>
+      <w:hyperlink w:anchor="boespflug2011" w:history="1">
         <w:r>
           <w:rPr>
             <w:rStyle w:val="Hyperlink"/>
             <w:rFonts w:ascii="Ebrima" w:hAnsi="Ebrima"/>
           </w:rPr>
-          <w:t>Zasler</w:t>
+          <w:t>Boespflug et al., 2011</w:t>
         </w:r>
-        <w:proofErr w:type="spellEnd"/>
+      </w:hyperlink>
+      <w:r>
+        <w:t xml:space="preserve">; </w:t>
+      </w:r>
+      <w:hyperlink w:anchor="zaslerkaplan2017" w:history="1">
         <w:r>
           <w:rPr>
             <w:rStyle w:val="Hyperlink"/>
             <w:rFonts w:ascii="Ebrima" w:hAnsi="Ebrima"/>
           </w:rPr>
-          <w:t xml:space="preserve"> &amp; Kaplan, 2017</w:t>
+          <w:t>Zasler &amp; Kaplan, 2017</w:t>
         </w:r>
       </w:hyperlink>
       <w:r>
@@ -1005,115 +831,77 @@
       <w:r>
         <w:t xml:space="preserve">A large-scale DTI study investigating sex-differences in the structural connectome by </w:t>
       </w:r>
-      <w:proofErr w:type="spellStart"/>
       <w:r>
         <w:rPr>
           <w:color w:val="27CED7" w:themeColor="accent3"/>
         </w:rPr>
-        <w:t>Ingalhalikar</w:t>
-      </w:r>
-      <w:proofErr w:type="spellEnd"/>
+        <w:t>Ingalhalikar et al. (2013)</w:t>
+      </w:r>
+      <w:r>
+        <w:t xml:space="preserve"> </w:t>
+      </w:r>
+      <w:r>
+        <w:t xml:space="preserve">found a higher proportion of intrahemispheric WM tracts in men and a higher ratio of interhemispheric connections, </w:t>
+      </w:r>
+      <w:r>
+        <w:rPr>
+          <w:highlight w:val="yellow"/>
+        </w:rPr>
+        <w:t>especially via the corpus callosum</w:t>
+      </w:r>
+      <w:r>
+        <w:t xml:space="preserve">, in women. </w:t>
+      </w:r>
+      <w:r>
+        <w:t xml:space="preserve">Based on these differences in the ratio of inter- and intrahemispheric </w:t>
+      </w:r>
+      <w:r>
+        <w:t>connection</w:t>
+      </w:r>
+      <w:r>
+        <w:t>s, they argue that men exhibit a greater hemispheric asymmetry than women</w:t>
+      </w:r>
+      <w:r>
+        <w:t xml:space="preserve"> and further,</w:t>
+      </w:r>
+      <w:r>
+        <w:t xml:space="preserve"> that </w:t>
+      </w:r>
+      <w:r>
+        <w:t>these</w:t>
+      </w:r>
+      <w:r>
+        <w:t xml:space="preserve"> </w:t>
+      </w:r>
+      <w:r>
+        <w:t>s</w:t>
+      </w:r>
+      <w:r>
+        <w:t xml:space="preserve">upport the hypothesis that </w:t>
+      </w:r>
+      <w:r>
+        <w:t xml:space="preserve">differences in hemispheric asymmetry give rise to </w:t>
+      </w:r>
+      <w:r>
+        <w:t>sex differences in cognitive abilities</w:t>
+      </w:r>
+      <w:r>
+        <w:t xml:space="preserve"> (</w:t>
+      </w:r>
       <w:r>
         <w:rPr>
           <w:color w:val="27CED7" w:themeColor="accent3"/>
         </w:rPr>
-        <w:t xml:space="preserve"> et al. (2013)</w:t>
-      </w:r>
-      <w:r>
-        <w:t xml:space="preserve"> </w:t>
-      </w:r>
-      <w:r>
-        <w:t xml:space="preserve">found a higher proportion of intrahemispheric WM tracts in men and a higher ratio of interhemispheric connections, </w:t>
-      </w:r>
-      <w:r>
-        <w:rPr>
-          <w:highlight w:val="yellow"/>
-        </w:rPr>
-        <w:t>especially via the corpus callosum</w:t>
-      </w:r>
-      <w:r>
-        <w:t xml:space="preserve">, in women. </w:t>
-      </w:r>
-      <w:r>
-        <w:t xml:space="preserve">Based on these differences in the ratio of inter- and intrahemispheric </w:t>
-      </w:r>
-      <w:r>
-        <w:t>connection</w:t>
-      </w:r>
-      <w:r>
-        <w:t>s, they argue that men exhibit a greater hemispheric asymmetry than women</w:t>
-      </w:r>
-      <w:r>
-        <w:t xml:space="preserve"> and further,</w:t>
-      </w:r>
-      <w:r>
-        <w:t xml:space="preserve"> that </w:t>
-      </w:r>
-      <w:r>
-        <w:t>these</w:t>
-      </w:r>
-      <w:r>
-        <w:t xml:space="preserve"> </w:t>
-      </w:r>
-      <w:r>
-        <w:t>s</w:t>
-      </w:r>
-      <w:r>
-        <w:t xml:space="preserve">upport the hypothesis that </w:t>
-      </w:r>
-      <w:r>
-        <w:t xml:space="preserve">differences in hemispheric asymmetry give rise to </w:t>
-      </w:r>
-      <w:r>
-        <w:t>sex differences in cognitive abilities</w:t>
-      </w:r>
-      <w:r>
-        <w:t xml:space="preserve"> (</w:t>
-      </w:r>
-      <w:proofErr w:type="spellStart"/>
+        <w:t>Grabowska, 2016; Ingalhalikar et al., 2013; Kovalev et al., 2003</w:t>
+      </w:r>
+      <w:r>
+        <w:t xml:space="preserve">; see </w:t>
+      </w:r>
       <w:r>
         <w:rPr>
           <w:color w:val="27CED7" w:themeColor="accent3"/>
         </w:rPr>
-        <w:t>Grabowska</w:t>
-      </w:r>
-      <w:proofErr w:type="spellEnd"/>
-      <w:r>
-        <w:rPr>
-          <w:color w:val="27CED7" w:themeColor="accent3"/>
-        </w:rPr>
-        <w:t xml:space="preserve">, 2016; </w:t>
-      </w:r>
-      <w:proofErr w:type="spellStart"/>
-      <w:r>
-        <w:rPr>
-          <w:color w:val="27CED7" w:themeColor="accent3"/>
-        </w:rPr>
-        <w:t>Ingalhalikar</w:t>
-      </w:r>
-      <w:proofErr w:type="spellEnd"/>
-      <w:r>
-        <w:rPr>
-          <w:color w:val="27CED7" w:themeColor="accent3"/>
-        </w:rPr>
-        <w:t xml:space="preserve"> et al., 2013; Kovalev et al., 2003</w:t>
-      </w:r>
-      <w:r>
-        <w:t xml:space="preserve">; see </w:t>
-      </w:r>
-      <w:proofErr w:type="spellStart"/>
-      <w:r>
-        <w:rPr>
-          <w:color w:val="27CED7" w:themeColor="accent3"/>
-        </w:rPr>
-        <w:t>Hirnstein</w:t>
-      </w:r>
-      <w:proofErr w:type="spellEnd"/>
-      <w:r>
-        <w:rPr>
-          <w:color w:val="27CED7" w:themeColor="accent3"/>
-        </w:rPr>
-        <w:t xml:space="preserve"> et al., 2019</w:t>
+        <w:t>Hirnstein et al., 2019</w:t>
       </w:r>
       <w:r>
         <w:t xml:space="preserve"> for a review)</w:t>
@@ -1175,98 +963,70 @@
         <w:rPr>
           <w:color w:val="27CED7" w:themeColor="accent3"/>
         </w:rPr>
-        <w:t xml:space="preserve"> </w:t>
-      </w:r>
-      <w:proofErr w:type="spellStart"/>
+        <w:t xml:space="preserve"> Hirnstein et al., 2019</w:t>
+      </w:r>
+      <w:r>
+        <w:t>)</w:t>
+      </w:r>
+      <w:r>
+        <w:t xml:space="preserve">, which are </w:t>
+      </w:r>
+      <w:r>
+        <w:rPr>
+          <w:highlight w:val="yellow"/>
+        </w:rPr>
+        <w:t>present in most, albeit not all</w:t>
+      </w:r>
+      <w:r>
+        <w:t>, individuals (</w:t>
+      </w:r>
       <w:r>
         <w:rPr>
           <w:color w:val="27CED7" w:themeColor="accent3"/>
         </w:rPr>
-        <w:t>Hirnstein</w:t>
-      </w:r>
-      <w:proofErr w:type="spellEnd"/>
+        <w:t>Kim et al., 1990</w:t>
+      </w:r>
       <w:r>
         <w:rPr>
           <w:color w:val="27CED7" w:themeColor="accent3"/>
         </w:rPr>
-        <w:t xml:space="preserve"> et al., 2019</w:t>
-      </w:r>
-      <w:r>
-        <w:t>)</w:t>
-      </w:r>
-      <w:r>
-        <w:t xml:space="preserve">, which are </w:t>
-      </w:r>
-      <w:r>
-        <w:rPr>
-          <w:highlight w:val="yellow"/>
-        </w:rPr>
-        <w:t>present in most, albeit not all</w:t>
-      </w:r>
-      <w:r>
-        <w:t>, individuals (</w:t>
+        <w:t>; Hausmann et al., 1998</w:t>
+      </w:r>
+      <w:r>
+        <w:t>).</w:t>
+      </w:r>
+      <w:r>
+        <w:t xml:space="preserve"> A number of studies have </w:t>
+      </w:r>
+      <w:r>
+        <w:t xml:space="preserve">compared </w:t>
+      </w:r>
+      <w:r>
+        <w:t>FCA</w:t>
+      </w:r>
+      <w:r>
+        <w:t xml:space="preserve"> between the sexes for different modalities and tasks and found small, but robust, effects of women exhibiting</w:t>
+      </w:r>
+      <w:r>
+        <w:t xml:space="preserve"> lower levels of </w:t>
+      </w:r>
+      <w:r>
+        <w:t>FCA</w:t>
+      </w:r>
+      <w:r>
+        <w:t xml:space="preserve"> compared to men</w:t>
+      </w:r>
+      <w:r>
+        <w:t xml:space="preserve"> tasks</w:t>
+      </w:r>
+      <w:r>
+        <w:t xml:space="preserve"> (</w:t>
       </w:r>
       <w:r>
         <w:rPr>
           <w:color w:val="27CED7" w:themeColor="accent3"/>
         </w:rPr>
-        <w:t>Kim et al., 1990</w:t>
-      </w:r>
-      <w:r>
-        <w:rPr>
-          <w:color w:val="27CED7" w:themeColor="accent3"/>
-        </w:rPr>
-        <w:t>; Hausmann et al., 1998</w:t>
-      </w:r>
-      <w:r>
-        <w:t>).</w:t>
-      </w:r>
-      <w:r>
-        <w:t xml:space="preserve"> A number of studies have </w:t>
-      </w:r>
-      <w:r>
-        <w:t xml:space="preserve">compared </w:t>
-      </w:r>
-      <w:r>
-        <w:t>FCA</w:t>
-      </w:r>
-      <w:r>
-        <w:t xml:space="preserve"> between the sexes for different modalities and tasks and found small, but robust, effects of women exhibiting</w:t>
-      </w:r>
-      <w:r>
-        <w:t xml:space="preserve"> lower levels of </w:t>
-      </w:r>
-      <w:r>
-        <w:t>FCA</w:t>
-      </w:r>
-      <w:r>
-        <w:t xml:space="preserve"> compared to men</w:t>
-      </w:r>
-      <w:r>
-        <w:t xml:space="preserve"> tasks</w:t>
-      </w:r>
-      <w:r>
-        <w:t xml:space="preserve"> (</w:t>
-      </w:r>
-      <w:r>
-        <w:rPr>
-          <w:color w:val="27CED7" w:themeColor="accent3"/>
-        </w:rPr>
-        <w:t xml:space="preserve">Hiscock et al., 1995, 1999 &amp; 2001; Liu et al., 2009; </w:t>
-      </w:r>
-      <w:proofErr w:type="spellStart"/>
-      <w:r>
-        <w:rPr>
-          <w:color w:val="27CED7" w:themeColor="accent3"/>
-        </w:rPr>
-        <w:t>Voyer</w:t>
-      </w:r>
-      <w:proofErr w:type="spellEnd"/>
-      <w:r>
-        <w:rPr>
-          <w:color w:val="27CED7" w:themeColor="accent3"/>
-        </w:rPr>
-        <w:t>, 1996</w:t>
+        <w:t>Hiscock et al., 1995, 1999 &amp; 2001; Liu et al., 2009; Voyer, 1996</w:t>
       </w:r>
       <w:r>
         <w:t>)</w:t>
@@ -1296,70 +1056,9 @@
           <w:numId w:val="1"/>
         </w:numPr>
       </w:pPr>
-      <w:proofErr w:type="spellStart"/>
       <w:r>
         <w:lastRenderedPageBreak/>
-        <w:t>Hirnstein</w:t>
-      </w:r>
-      <w:proofErr w:type="spellEnd"/>
-      <w:r>
-        <w:t xml:space="preserve"> et al. (2013) compiled </w:t>
-      </w:r>
-      <w:proofErr w:type="spellStart"/>
-      <w:r>
-        <w:t>behavioral</w:t>
-      </w:r>
-      <w:proofErr w:type="spellEnd"/>
-      <w:r>
-        <w:t xml:space="preserve"> data from 1,782 participants (885 females) and found that sex differences in the degree of language lateralization, as measured with a well-established verbal dichotic listening task (</w:t>
-      </w:r>
-      <w:proofErr w:type="spellStart"/>
-      <w:r>
-        <w:t>Hugdahl</w:t>
-      </w:r>
-      <w:proofErr w:type="spellEnd"/>
-      <w:r>
-        <w:t xml:space="preserve">, 1995), were dependent on age, with the largest effect (Cohen’s d= 0.31) in adolescents. […] The sex difference in this task observed by </w:t>
-      </w:r>
-      <w:proofErr w:type="spellStart"/>
-      <w:r>
-        <w:t>Hirnstein</w:t>
-      </w:r>
-      <w:proofErr w:type="spellEnd"/>
-      <w:r>
-        <w:t xml:space="preserve"> et al. (2013) is in line with a recent study by Bless et al. (2015) that assessed language lateralization in over 4,000 participants with a smartphone application (</w:t>
-      </w:r>
-      <w:proofErr w:type="spellStart"/>
-      <w:r>
-        <w:t>iDichotic</w:t>
-      </w:r>
-      <w:proofErr w:type="spellEnd"/>
-      <w:r>
-        <w:t xml:space="preserve">). This study also revealed greater language lateralization in men than in women, with a small effect of Cohen’s d = 0.18. Although effect sizes in sex differences of language lateralization are small, they are consistent with, for example, recent anatomical findings showing greater leftward asymmetry of the </w:t>
-      </w:r>
-      <w:proofErr w:type="spellStart"/>
-      <w:r>
-        <w:t>planum</w:t>
-      </w:r>
-      <w:proofErr w:type="spellEnd"/>
-      <w:r>
-        <w:t xml:space="preserve"> </w:t>
-      </w:r>
-      <w:proofErr w:type="spellStart"/>
-      <w:r>
-        <w:t>temporale</w:t>
-      </w:r>
-      <w:proofErr w:type="spellEnd"/>
-      <w:r>
-        <w:t xml:space="preserve"> (which overlaps with Wernicke’s area) in men than in women (e.g., </w:t>
-      </w:r>
-      <w:proofErr w:type="spellStart"/>
-      <w:r>
-        <w:t>Guadelupe</w:t>
-      </w:r>
-      <w:proofErr w:type="spellEnd"/>
-      <w:r>
-        <w:t xml:space="preserve"> et al., 2015), which is established very early in ontogenesis (Li et al., 2014).</w:t>
+        <w:t>Hirnstein et al. (2013) compiled behavioral data from 1,782 participants (885 females) and found that sex differences in the degree of language lateralization, as measured with a well-established verbal dichotic listening task (Hugdahl, 1995), were dependent on age, with the largest effect (Cohen’s d= 0.31) in adolescents. […] The sex difference in this task observed by Hirnstein et al. (2013) is in line with a recent study by Bless et al. (2015) that assessed language lateralization in over 4,000 participants with a smartphone application (iDichotic). This study also revealed greater language lateralization in men than in women, with a small effect of Cohen’s d = 0.18. Although effect sizes in sex differences of language lateralization are small, they are consistent with, for example, recent anatomical findings showing greater leftward asymmetry of the planum temporale (which overlaps with Wernicke’s area) in men than in women (e.g., Guadelupe et al., 2015), which is established very early in ontogenesis (Li et al., 2014).</w:t>
       </w:r>
     </w:p>
     <w:p>
@@ -1371,15 +1070,7 @@
         </w:numPr>
       </w:pPr>
       <w:r>
-        <w:t xml:space="preserve">Also </w:t>
-      </w:r>
-      <w:proofErr w:type="spellStart"/>
-      <w:r>
-        <w:t>Hirnstein</w:t>
-      </w:r>
-      <w:proofErr w:type="spellEnd"/>
-      <w:r>
-        <w:t xml:space="preserve"> et al., 2013</w:t>
+        <w:t>Also Hirnstein et al., 2013</w:t>
       </w:r>
     </w:p>
     <w:p>
@@ -1429,73 +1120,41 @@
         </w:numPr>
       </w:pPr>
       <w:hyperlink w:anchor="ingalhalikar2013" w:history="1">
-        <w:proofErr w:type="spellStart"/>
         <w:r>
           <w:rPr>
             <w:rStyle w:val="Hyperlink"/>
             <w:rFonts w:ascii="Ebrima" w:hAnsi="Ebrima"/>
           </w:rPr>
-          <w:t>Ingalhalikar</w:t>
+          <w:t>Ingalhalikar et al. (2013)</w:t>
         </w:r>
-        <w:proofErr w:type="spellEnd"/>
+      </w:hyperlink>
+      <w:r>
+        <w:t xml:space="preserve"> interpreted those findings as male brains being structured in a way that facilitates spatial processing and coordinated motor action, while female brains promoting attention, memory and verbal abilities. </w:t>
+      </w:r>
+    </w:p>
+    <w:p>
+      <w:pPr>
+        <w:pStyle w:val="Listenabsatz"/>
+        <w:numPr>
+          <w:ilvl w:val="0"/>
+          <w:numId w:val="1"/>
+        </w:numPr>
+      </w:pPr>
+      <w:r>
+        <w:t xml:space="preserve">Contrary to popular conceptions of sex differences, meta-analyses and meta-syntheses demonstrated that if any gender differences were detectable in cognitive tests, they often were negligibly </w:t>
+      </w:r>
+      <w:r>
+        <w:t>small (</w:t>
+      </w:r>
+      <w:hyperlink w:anchor="hirnstein2019" w:history="1">
         <w:r>
           <w:rPr>
             <w:rStyle w:val="Hyperlink"/>
             <w:rFonts w:ascii="Ebrima" w:hAnsi="Ebrima"/>
           </w:rPr>
-          <w:t xml:space="preserve"> et al. (2013)</w:t>
+          <w:t>Hirnstein et al., 2019</w:t>
         </w:r>
       </w:hyperlink>
-      <w:r>
-        <w:t xml:space="preserve"> interpreted those findings as male brains being structured in a way that facilitates spatial processing and coordinated motor action, while female brains promoting attention, memory and verbal abilities. </w:t>
-      </w:r>
-    </w:p>
-    <w:p>
-      <w:pPr>
-        <w:pStyle w:val="Listenabsatz"/>
-        <w:numPr>
-          <w:ilvl w:val="0"/>
-          <w:numId w:val="1"/>
-        </w:numPr>
-      </w:pPr>
-      <w:r>
-        <w:t xml:space="preserve">Contrary to popular conceptions of sex differences, meta-analyses and meta-syntheses demonstrated that if any gender differences were detectable in cognitive tests, they often were negligibly </w:t>
-      </w:r>
-      <w:r>
-        <w:t>small (</w:t>
-      </w:r>
-      <w:proofErr w:type="spellStart"/>
-      <w:r>
-        <w:fldChar w:fldCharType="begin"/>
-      </w:r>
-      <w:r>
-        <w:instrText xml:space="preserve"> HYPERLINK \l "hirnstein2019" </w:instrText>
-      </w:r>
-      <w:r>
-        <w:fldChar w:fldCharType="separate"/>
-      </w:r>
-      <w:r>
-        <w:rPr>
-          <w:rStyle w:val="Hyperlink"/>
-          <w:rFonts w:ascii="Ebrima" w:hAnsi="Ebrima"/>
-        </w:rPr>
-        <w:t>Hirnstein</w:t>
-      </w:r>
-      <w:proofErr w:type="spellEnd"/>
-      <w:r>
-        <w:rPr>
-          <w:rStyle w:val="Hyperlink"/>
-          <w:rFonts w:ascii="Ebrima" w:hAnsi="Ebrima"/>
-        </w:rPr>
-        <w:t xml:space="preserve"> et al., 2019</w:t>
-      </w:r>
-      <w:r>
-        <w:rPr>
-          <w:rStyle w:val="Hyperlink"/>
-          <w:rFonts w:ascii="Ebrima" w:hAnsi="Ebrima"/>
-        </w:rPr>
-        <w:fldChar w:fldCharType="end"/>
-      </w:r>
       <w:r>
         <w:t xml:space="preserve">; </w:t>
       </w:r>
@@ -1572,33 +1231,16 @@
         <w:r>
           <w:t xml:space="preserve"> </w:t>
         </w:r>
-        <w:proofErr w:type="spellStart"/>
         <w:r>
           <w:rPr>
             <w:rStyle w:val="Hyperlink"/>
             <w:rFonts w:ascii="Ebrima" w:hAnsi="Ebrima"/>
           </w:rPr>
-          <w:t>Voyer</w:t>
-        </w:r>
-        <w:proofErr w:type="spellEnd"/>
-        <w:r>
-          <w:rPr>
-            <w:rStyle w:val="Hyperlink"/>
-            <w:rFonts w:ascii="Ebrima" w:hAnsi="Ebrima"/>
-          </w:rPr>
-          <w:t xml:space="preserve"> et al.’s (2016)</w:t>
+          <w:t>Voyer et al.’s (2016)</w:t>
         </w:r>
       </w:hyperlink>
       <w:r>
-        <w:t xml:space="preserve"> meta-analysis identified a significant, albeit small male advantage in visuospatial working memory tasks. Thus, the “gender similarities hypothesis” was coined, stating that men and women are similar in most, but not </w:t>
-      </w:r>
-      <w:proofErr w:type="gramStart"/>
-      <w:r>
-        <w:t>all,</w:t>
-      </w:r>
-      <w:proofErr w:type="gramEnd"/>
-      <w:r>
-        <w:t xml:space="preserve"> psychological domains </w:t>
+        <w:t xml:space="preserve"> meta-analysis identified a significant, albeit small male advantage in visuospatial working memory tasks. Thus, the “gender similarities hypothesis” was coined, stating that men and women are similar in most, but not all, psychological domains </w:t>
       </w:r>
       <w:r>
         <w:rPr>
@@ -1636,30 +1278,12 @@
         <w:rPr>
           <w:highlight w:val="cyan"/>
         </w:rPr>
-        <w:t>[</w:t>
-      </w:r>
-      <w:proofErr w:type="gramStart"/>
-      <w:r>
-        <w:rPr>
-          <w:highlight w:val="cyan"/>
-        </w:rPr>
-        <w:t>sex</w:t>
-      </w:r>
-      <w:proofErr w:type="gramEnd"/>
-      <w:r>
-        <w:rPr>
-          <w:highlight w:val="cyan"/>
-        </w:rPr>
-        <w:t xml:space="preserve"> hormones may be the reason for differences in hemispheric asymmetry]</w:t>
+        <w:t>[sex hormones may be the reason for differences in hemispheric asymmetry]</w:t>
       </w:r>
     </w:p>
     <w:p>
       <w:r>
-        <w:t xml:space="preserve">Many researchers argue that those differences in brain organisation and cognition </w:t>
-      </w:r>
-      <w:proofErr w:type="gramStart"/>
-      <w:r>
-        <w:t xml:space="preserve">may be </w:t>
+        <w:t xml:space="preserve">Many researchers argue that those differences in brain organisation and cognition may be </w:t>
       </w:r>
       <w:r>
         <w:t xml:space="preserve">caused, or at least </w:t>
@@ -1689,40 +1313,11 @@
         <w:rPr>
           <w:color w:val="27CED7" w:themeColor="accent3"/>
         </w:rPr>
-        <w:t xml:space="preserve">Kimura &amp; Hampson, 1994; </w:t>
-      </w:r>
-      <w:proofErr w:type="spellStart"/>
-      <w:r>
-        <w:rPr>
-          <w:color w:val="27CED7" w:themeColor="accent3"/>
-        </w:rPr>
-        <w:t>Varnava</w:t>
-      </w:r>
-      <w:proofErr w:type="spellEnd"/>
-      <w:r>
-        <w:rPr>
-          <w:color w:val="27CED7" w:themeColor="accent3"/>
-        </w:rPr>
-        <w:t xml:space="preserve"> et al., 2007; </w:t>
-      </w:r>
-      <w:proofErr w:type="spellStart"/>
-      <w:r>
-        <w:rPr>
-          <w:color w:val="27CED7" w:themeColor="accent3"/>
-        </w:rPr>
-        <w:t>Hirnstein</w:t>
-      </w:r>
-      <w:proofErr w:type="spellEnd"/>
-      <w:r>
-        <w:rPr>
-          <w:color w:val="27CED7" w:themeColor="accent3"/>
-        </w:rPr>
-        <w:t xml:space="preserve"> et al., 2017</w:t>
+        <w:t>Kimura &amp; Hampson, 1994; Varnava et al., 2007; Hirnstein et al., 2017</w:t>
       </w:r>
       <w:r>
         <w:t>)</w:t>
       </w:r>
-      <w:proofErr w:type="gramEnd"/>
     </w:p>
     <w:p>
       <w:pPr>
@@ -1750,106 +1345,41 @@
       <w:r>
         <w:t>, such as stroke and ischemic heart diseases, currently constitute the second leading cause of death worldwide and are one of the leading causes of disability, especially in the elderly population (</w:t>
       </w:r>
-      <w:proofErr w:type="spellStart"/>
-      <w:r>
-        <w:fldChar w:fldCharType="begin"/>
-      </w:r>
-      <w:r>
-        <w:instrText xml:space="preserve"> HYPERLINK \l "bonkhoff2021" </w:instrText>
-      </w:r>
-      <w:r>
-        <w:fldChar w:fldCharType="separate"/>
-      </w:r>
-      <w:r>
-        <w:rPr>
-          <w:rStyle w:val="Hyperlink"/>
-          <w:rFonts w:ascii="Ebrima" w:hAnsi="Ebrima"/>
-        </w:rPr>
-        <w:t>Bonkhoff</w:t>
-      </w:r>
-      <w:proofErr w:type="spellEnd"/>
-      <w:r>
-        <w:rPr>
-          <w:rStyle w:val="Hyperlink"/>
-          <w:rFonts w:ascii="Ebrima" w:hAnsi="Ebrima"/>
-        </w:rPr>
-        <w:t xml:space="preserve"> et al., 2021</w:t>
-      </w:r>
-      <w:r>
-        <w:rPr>
-          <w:rStyle w:val="Hyperlink"/>
-          <w:rFonts w:ascii="Ebrima" w:hAnsi="Ebrima"/>
-        </w:rPr>
-        <w:fldChar w:fldCharType="end"/>
-      </w:r>
-      <w:r>
-        <w:t xml:space="preserve">; </w:t>
-      </w:r>
-      <w:hyperlink w:anchor="feigin2014" w:history="1">
-        <w:proofErr w:type="spellStart"/>
+      <w:hyperlink w:anchor="bonkhoff2021" w:history="1">
         <w:r>
           <w:rPr>
             <w:rStyle w:val="Hyperlink"/>
             <w:rFonts w:ascii="Ebrima" w:hAnsi="Ebrima"/>
           </w:rPr>
-          <w:t>Feigin</w:t>
+          <w:t>Bonkhoff et al., 2021</w:t>
         </w:r>
-        <w:proofErr w:type="spellEnd"/>
+      </w:hyperlink>
+      <w:r>
+        <w:t xml:space="preserve">; </w:t>
+      </w:r>
+      <w:hyperlink w:anchor="feigin2014" w:history="1">
         <w:r>
           <w:rPr>
             <w:rStyle w:val="Hyperlink"/>
             <w:rFonts w:ascii="Ebrima" w:hAnsi="Ebrima"/>
           </w:rPr>
-          <w:t xml:space="preserve"> et al., 2014</w:t>
+          <w:t>Feigin et al., 2014</w:t>
         </w:r>
       </w:hyperlink>
       <w:r>
         <w:t xml:space="preserve">; </w:t>
       </w:r>
       <w:hyperlink w:anchor="katanluft2018" w:history="1">
-        <w:proofErr w:type="spellStart"/>
         <w:r>
           <w:rPr>
             <w:rStyle w:val="Hyperlink"/>
             <w:rFonts w:ascii="Ebrima" w:hAnsi="Ebrima"/>
           </w:rPr>
-          <w:t>Katan</w:t>
-        </w:r>
-        <w:proofErr w:type="spellEnd"/>
-        <w:r>
-          <w:rPr>
-            <w:rStyle w:val="Hyperlink"/>
-            <w:rFonts w:ascii="Ebrima" w:hAnsi="Ebrima"/>
-          </w:rPr>
-          <w:t xml:space="preserve"> &amp; </w:t>
-        </w:r>
-        <w:proofErr w:type="spellStart"/>
-        <w:r>
-          <w:rPr>
-            <w:rStyle w:val="Hyperlink"/>
-            <w:rFonts w:ascii="Ebrima" w:hAnsi="Ebrima"/>
-          </w:rPr>
-          <w:t>Luft</w:t>
-        </w:r>
-        <w:proofErr w:type="spellEnd"/>
-        <w:r>
-          <w:rPr>
-            <w:rStyle w:val="Hyperlink"/>
-            <w:rFonts w:ascii="Ebrima" w:hAnsi="Ebrima"/>
-          </w:rPr>
-          <w:t>, 2018</w:t>
+          <w:t>Katan &amp; Luft, 2018</w:t>
         </w:r>
       </w:hyperlink>
       <w:r>
-        <w:t xml:space="preserve">). The Lancet’s Global Burden of Disease (GBD) review for the year 2019 reported 12.2 million global incident cases of stroke: 62.4% of those strokes were of an ischaemic nature, while the remaining 37.6% were haemorrhages. They further identified stroke to be the second-leading cause of death, accounting for </w:t>
-      </w:r>
-      <w:proofErr w:type="gramStart"/>
-      <w:r>
-        <w:t>a total of 6.55</w:t>
-      </w:r>
-      <w:proofErr w:type="gramEnd"/>
-      <w:r>
-        <w:t xml:space="preserve"> million global deaths, and one of the top leading causes of long-term disabilities as measured by disease-adjusted life years (DALYs). Women suffered more often from strokes (6.44 million incident cases, 56.4 million prevalent cases) than men (5.79 million incident strokes, 45.0 million prevalent cases)</w:t>
+        <w:t>). The Lancet’s Global Burden of Disease (GBD) review for the year 2019 reported 12.2 million global incident cases of stroke: 62.4% of those strokes were of an ischaemic nature, while the remaining 37.6% were haemorrhages. They further identified stroke to be the second-leading cause of death, accounting for a total of 6.55 million global deaths, and one of the top leading causes of long-term disabilities as measured by disease-adjusted life years (DALYs). Women suffered more often from strokes (6.44 million incident cases, 56.4 million prevalent cases) than men (5.79 million incident strokes, 45.0 million prevalent cases)</w:t>
       </w:r>
       <w:r>
         <w:t xml:space="preserve"> (</w:t>
@@ -1867,43 +1397,13 @@
         <w:t xml:space="preserve">. </w:t>
       </w:r>
       <w:r>
-        <w:t xml:space="preserve">This </w:t>
-      </w:r>
-      <w:proofErr w:type="gramStart"/>
-      <w:r>
-        <w:t>can likely be at least partially attributed</w:t>
-      </w:r>
-      <w:proofErr w:type="gramEnd"/>
-      <w:r>
-        <w:t xml:space="preserve"> to the higher life expectancy of women (</w:t>
-      </w:r>
-      <w:proofErr w:type="spellStart"/>
+        <w:t>This can likely be at least partially attributed to the higher life expectancy of women (</w:t>
+      </w:r>
       <w:r>
         <w:rPr>
           <w:color w:val="27CED7" w:themeColor="accent3"/>
         </w:rPr>
-        <w:t>Giroud</w:t>
-      </w:r>
-      <w:proofErr w:type="spellEnd"/>
-      <w:r>
-        <w:rPr>
-          <w:color w:val="27CED7" w:themeColor="accent3"/>
-        </w:rPr>
-        <w:t xml:space="preserve"> et al., 2017; </w:t>
-      </w:r>
-      <w:proofErr w:type="spellStart"/>
-      <w:r>
-        <w:rPr>
-          <w:color w:val="27CED7" w:themeColor="accent3"/>
-        </w:rPr>
-        <w:t>Bonkhoff</w:t>
-      </w:r>
-      <w:proofErr w:type="spellEnd"/>
-      <w:r>
-        <w:rPr>
-          <w:color w:val="27CED7" w:themeColor="accent3"/>
-        </w:rPr>
-        <w:t xml:space="preserve"> et al., 2021</w:t>
+        <w:t>Giroud et al., 2017; Bonkhoff et al., 2021</w:t>
       </w:r>
       <w:r>
         <w:t>). Nevertheless,</w:t>
@@ -1960,16 +1460,8 @@
         <w:rPr>
           <w:rFonts w:cs="Arial"/>
         </w:rPr>
-        <w:t xml:space="preserve"> concluded that women are on average 4 years older than men are when suffering their first ischemic strokes. Since increased age </w:t>
-      </w:r>
-      <w:proofErr w:type="gramStart"/>
-      <w:r>
-        <w:rPr>
-          <w:rFonts w:cs="Arial"/>
-        </w:rPr>
-        <w:t>is positively correlated with stroke risk and negatively correlated with functional outcomes,</w:t>
-      </w:r>
-      <w:proofErr w:type="gramEnd"/>
+        <w:t xml:space="preserve"> concluded that women are on average 4 years older than men are when suffering their first ischemic strokes. Since increased age is positively correlated with stroke risk and negatively correlated with functional outcomes,</w:t>
+      </w:r>
       <w:r>
         <w:rPr>
           <w:rFonts w:cs="Arial"/>
@@ -2003,135 +1495,101 @@
         </w:rPr>
         <w:t xml:space="preserve"> (</w:t>
       </w:r>
-      <w:proofErr w:type="spellStart"/>
       <w:r>
         <w:rPr>
           <w:rFonts w:cs="Arial"/>
           <w:color w:val="27CED7" w:themeColor="accent3"/>
         </w:rPr>
-        <w:t>Appelros</w:t>
-      </w:r>
-      <w:proofErr w:type="spellEnd"/>
+        <w:t>Appelros et al., 2009</w:t>
+      </w:r>
+      <w:r>
+        <w:rPr>
+          <w:rFonts w:cs="Arial"/>
+        </w:rPr>
+        <w:t xml:space="preserve">; </w:t>
+      </w:r>
       <w:r>
         <w:rPr>
           <w:rFonts w:cs="Arial"/>
           <w:color w:val="27CED7" w:themeColor="accent3"/>
         </w:rPr>
-        <w:t xml:space="preserve"> et al., 2009</w:t>
-      </w:r>
-      <w:r>
-        <w:rPr>
-          <w:rFonts w:cs="Arial"/>
-        </w:rPr>
-        <w:t xml:space="preserve">; </w:t>
+        <w:t>Gibson, 2013; Reeves et al., 2008; 2009</w:t>
       </w:r>
       <w:r>
         <w:rPr>
           <w:rFonts w:cs="Arial"/>
           <w:color w:val="27CED7" w:themeColor="accent3"/>
         </w:rPr>
-        <w:t>Gibson, 2013; Reeves et al., 2008; 2009</w:t>
+        <w:t>; Silva et al., 2010</w:t>
+      </w:r>
+      <w:r>
+        <w:rPr>
+          <w:rFonts w:cs="Arial"/>
+        </w:rPr>
+        <w:t xml:space="preserve">). Multiple studies have found that in the chronic post-stroke phase women are more likely to have significantly decreased quality of life (including impaired locomotor function and mental </w:t>
+      </w:r>
+      <w:r>
+        <w:rPr>
+          <w:rFonts w:cs="Arial"/>
+        </w:rPr>
+        <w:t xml:space="preserve">abilities) </w:t>
+      </w:r>
+      <w:r>
+        <w:rPr>
+          <w:rFonts w:cs="Arial"/>
+        </w:rPr>
+        <w:t>compared to men</w:t>
+      </w:r>
+      <w:r>
+        <w:rPr>
+          <w:rFonts w:cs="Arial"/>
+        </w:rPr>
+        <w:t xml:space="preserve"> (</w:t>
       </w:r>
       <w:r>
         <w:rPr>
           <w:rFonts w:cs="Arial"/>
           <w:color w:val="27CED7" w:themeColor="accent3"/>
         </w:rPr>
-        <w:t>; Silva et al., 2010</w:t>
-      </w:r>
-      <w:r>
-        <w:rPr>
-          <w:rFonts w:cs="Arial"/>
-        </w:rPr>
-        <w:t xml:space="preserve">). Multiple studies have found that in the chronic post-stroke phase women are more likely to have significantly decreased quality of life (including impaired locomotor function and mental </w:t>
-      </w:r>
-      <w:r>
-        <w:rPr>
-          <w:rFonts w:cs="Arial"/>
-        </w:rPr>
-        <w:t xml:space="preserve">abilities) </w:t>
-      </w:r>
-      <w:r>
-        <w:rPr>
-          <w:rFonts w:cs="Arial"/>
-        </w:rPr>
-        <w:t>compared to men</w:t>
-      </w:r>
-      <w:r>
-        <w:rPr>
-          <w:rFonts w:cs="Arial"/>
-        </w:rPr>
-        <w:t xml:space="preserve"> (</w:t>
+        <w:t>Gibson, 2013; Reeves et al., 2008, Sturm et al., 2004</w:t>
+      </w:r>
+      <w:r>
+        <w:rPr>
+          <w:rFonts w:cs="Arial"/>
+        </w:rPr>
+        <w:t>) – the effects of which can even persist up to 5 years after initial stroke onset (</w:t>
       </w:r>
       <w:r>
         <w:rPr>
           <w:rFonts w:cs="Arial"/>
           <w:color w:val="27CED7" w:themeColor="accent3"/>
         </w:rPr>
-        <w:t>Gibson, 2013; Reeves et al., 2008, Sturm et al., 2004</w:t>
-      </w:r>
-      <w:r>
-        <w:rPr>
-          <w:rFonts w:cs="Arial"/>
-        </w:rPr>
-        <w:t>) – the effects of which can even persist up to 5 years after initial stroke onset (</w:t>
+        <w:t>Fukuda et al., 2009</w:t>
+      </w:r>
+      <w:r>
+        <w:rPr>
+          <w:rFonts w:cs="Arial"/>
+        </w:rPr>
+        <w:t>).</w:t>
+      </w:r>
+      <w:r>
+        <w:rPr>
+          <w:rFonts w:cs="Arial"/>
+        </w:rPr>
+        <w:t xml:space="preserve"> Importantly, the increased stroke severity in women remains significant even after adjusting for age differences at stroke onset and comorbiditie</w:t>
+      </w:r>
+      <w:r>
+        <w:rPr>
+          <w:rFonts w:cs="Arial"/>
+        </w:rPr>
+        <w:t>s, and does not arise from differences in lesion size (</w:t>
       </w:r>
       <w:r>
         <w:rPr>
           <w:rFonts w:cs="Arial"/>
           <w:color w:val="27CED7" w:themeColor="accent3"/>
         </w:rPr>
-        <w:t>Fukuda et al., 2009</w:t>
-      </w:r>
-      <w:r>
-        <w:rPr>
-          <w:rFonts w:cs="Arial"/>
-        </w:rPr>
-        <w:t>).</w:t>
-      </w:r>
-      <w:r>
-        <w:rPr>
-          <w:rFonts w:cs="Arial"/>
-        </w:rPr>
-        <w:t xml:space="preserve"> Importantly, the increased stroke severity in women remains significant even after adjusting for age differences at stroke onset and comorbiditie</w:t>
-      </w:r>
-      <w:r>
-        <w:rPr>
-          <w:rFonts w:cs="Arial"/>
-        </w:rPr>
-        <w:t>s, and does not arise from differences in lesion size (</w:t>
-      </w:r>
-      <w:proofErr w:type="spellStart"/>
-      <w:r>
-        <w:rPr>
-          <w:rFonts w:cs="Arial"/>
-          <w:color w:val="27CED7" w:themeColor="accent3"/>
-        </w:rPr>
-        <w:t>Bonkhoff</w:t>
-      </w:r>
-      <w:proofErr w:type="spellEnd"/>
-      <w:r>
-        <w:rPr>
-          <w:rFonts w:cs="Arial"/>
-          <w:color w:val="27CED7" w:themeColor="accent3"/>
-        </w:rPr>
-        <w:t xml:space="preserve"> et al., 2021; </w:t>
-      </w:r>
-      <w:proofErr w:type="spellStart"/>
-      <w:r>
-        <w:rPr>
-          <w:rFonts w:cs="Arial"/>
-          <w:color w:val="27CED7" w:themeColor="accent3"/>
-        </w:rPr>
-        <w:t>Dehlendorff</w:t>
-      </w:r>
-      <w:proofErr w:type="spellEnd"/>
-      <w:r>
-        <w:rPr>
-          <w:rFonts w:cs="Arial"/>
-          <w:color w:val="27CED7" w:themeColor="accent3"/>
-        </w:rPr>
-        <w:t xml:space="preserve"> et al., 2015, Silva et al., 2010</w:t>
+        <w:t>Bonkhoff et al., 2021; Dehlendorff et al., 2015, Silva et al., 2010</w:t>
       </w:r>
       <w:r>
         <w:rPr>
@@ -2141,210 +1599,94 @@
       </w:r>
     </w:p>
     <w:p>
-      <w:pPr>
-        <w:rPr>
-          <w:rFonts w:cs="Arial"/>
-        </w:rPr>
-      </w:pPr>
-      <w:proofErr w:type="spellStart"/>
-      <w:r>
-        <w:rPr>
-          <w:rFonts w:cs="Arial"/>
-        </w:rPr>
-        <w:t>Bonkhoff</w:t>
-      </w:r>
-      <w:proofErr w:type="spellEnd"/>
-      <w:r>
-        <w:rPr>
-          <w:rFonts w:cs="Arial"/>
-        </w:rPr>
-        <w:t xml:space="preserve"> et al. (2021) investigated sex differences in first-ever acute ischaemic strokes in a large scale and found</w:t>
+      <w:r>
+        <w:rPr>
+          <w:rFonts w:cs="Arial"/>
+        </w:rPr>
+        <w:t xml:space="preserve">In a </w:t>
+      </w:r>
+      <w:r>
+        <w:rPr>
+          <w:rFonts w:cs="Arial"/>
+        </w:rPr>
+        <w:t>large-scale</w:t>
+      </w:r>
+      <w:r>
+        <w:rPr>
+          <w:rFonts w:cs="Arial"/>
+        </w:rPr>
+        <w:t xml:space="preserve"> study, </w:t>
+      </w:r>
+      <w:r>
+        <w:rPr>
+          <w:rFonts w:cs="Arial"/>
+          <w:color w:val="27CED7" w:themeColor="accent3"/>
+        </w:rPr>
+        <w:t>Bonkhoff et al. (2021)</w:t>
+      </w:r>
+      <w:r>
+        <w:rPr>
+          <w:rFonts w:cs="Arial"/>
+        </w:rPr>
+        <w:t xml:space="preserve"> investigated sex differences in first-ever acute ischaemic strokes and found</w:t>
+      </w:r>
+      <w:r>
+        <w:rPr>
+          <w:rFonts w:cs="Arial"/>
+        </w:rPr>
+        <w:t xml:space="preserve"> that in both sexes the majority of lesions occurred in </w:t>
+      </w:r>
+      <w:r>
+        <w:rPr>
+          <w:rFonts w:cs="Arial"/>
+        </w:rPr>
+        <w:t xml:space="preserve">left and right hemispheric </w:t>
+      </w:r>
+      <w:r>
+        <w:rPr>
+          <w:rFonts w:cs="Arial"/>
+        </w:rPr>
+        <w:t>territories supplied by the middle cerebral artery (MCA) and to a lesser extent in regions supplied by the</w:t>
+      </w:r>
+      <w:r>
+        <w:rPr>
+          <w:rFonts w:cs="Arial"/>
+        </w:rPr>
+        <w:t xml:space="preserve"> posterior cerebral artery (PCA)</w:t>
+      </w:r>
+      <w:r>
+        <w:rPr>
+          <w:rFonts w:cs="Arial"/>
+        </w:rPr>
+        <w:t xml:space="preserve">. </w:t>
+      </w:r>
+      <w:r>
+        <w:rPr>
+          <w:rFonts w:cs="Arial"/>
+        </w:rPr>
+        <w:t>Further, they found that cortical lesions to the pre- and postcentral gyri, the supramarginal gyrus and parietal regions explained higher stroke severity, independent of hemisphere. Likewise, subcortical lesions to the thalamus, basal ganglia (BG) and certain white matter tracts, such as the inferior frontooccipital fasciculus, superior longitudinal fasciculus, corticospinal tract, and anterior thalamic radiation, also correlated with higher stroke severity.</w:t>
+      </w:r>
+      <w:r>
+        <w:rPr>
+          <w:rFonts w:cs="Arial"/>
+        </w:rPr>
+        <w:t xml:space="preserve"> They detected no differences in </w:t>
+      </w:r>
+      <w:r>
+        <w:rPr>
+          <w:rFonts w:cs="Arial"/>
+        </w:rPr>
+        <w:t>lesion volume between men and women, but found that more regions contributed to stroke severity in women and thus, that similar lesion patterns elicit more severe strokes in women, compared to men. The most robust sex differences were strictly left lateralised, meaning that women are more vulnerable to the effects of a left hemispheric stroke, especially to regions supplied by the PCA</w:t>
+      </w:r>
+      <w:r>
+        <w:t>, such as the hippocampus, thalamus, or precuneus.  Interestingly, those sex-specific effects were not present when comparing men and women below the age of 52 – the median age of menopause onset</w:t>
+      </w:r>
+      <w:r>
+        <w:t xml:space="preserve"> – which suggests that sex hormones play an important role in the neuropathology of stroke.</w:t>
       </w:r>
     </w:p>
     <w:p>
       <w:pPr>
-        <w:pStyle w:val="Listenabsatz"/>
-        <w:numPr>
-          <w:ilvl w:val="0"/>
-          <w:numId w:val="1"/>
-        </w:numPr>
-        <w:rPr>
-          <w:rFonts w:cs="Arial"/>
-        </w:rPr>
-      </w:pPr>
-      <w:r>
-        <w:rPr>
-          <w:rFonts w:cs="Arial"/>
-        </w:rPr>
-        <w:t>Majority of lesions in left &amp; right hemispheric MCA-supplied territories, to a lesser extend in PCA-territories</w:t>
-      </w:r>
-    </w:p>
-    <w:p>
-      <w:pPr>
-        <w:pStyle w:val="Listenabsatz"/>
-        <w:numPr>
-          <w:ilvl w:val="0"/>
-          <w:numId w:val="1"/>
-        </w:numPr>
-        <w:rPr>
-          <w:rFonts w:cs="Arial"/>
-        </w:rPr>
-      </w:pPr>
-      <w:r>
-        <w:t>In the right hemisphere, the most relevant lesion atom included subcortic</w:t>
-      </w:r>
-      <w:r>
-        <w:t xml:space="preserve">al </w:t>
-      </w:r>
-      <w:r>
-        <w:t xml:space="preserve">regions, i.e., thalamus, nucleus </w:t>
-      </w:r>
-      <w:proofErr w:type="spellStart"/>
-      <w:r>
-        <w:t>caudatus</w:t>
-      </w:r>
-      <w:proofErr w:type="spellEnd"/>
-      <w:r>
-        <w:t xml:space="preserve">, putamen, and </w:t>
-      </w:r>
-      <w:proofErr w:type="spellStart"/>
-      <w:r>
-        <w:t>globus</w:t>
-      </w:r>
-      <w:proofErr w:type="spellEnd"/>
-      <w:r>
-        <w:t xml:space="preserve"> </w:t>
-      </w:r>
-      <w:proofErr w:type="spellStart"/>
-      <w:r>
-        <w:t>pallidus</w:t>
-      </w:r>
-      <w:proofErr w:type="spellEnd"/>
-      <w:r>
-        <w:t xml:space="preserve"> (lesion atom 4: mean of the posterior distribution = 2.18, highest probability density inter</w:t>
-      </w:r>
-      <w:r>
-        <w:t>val (HPDI) of the posterior dis</w:t>
-      </w:r>
-      <w:r>
-        <w:t>tribution covering 90% certainty = 1.43–2.99, Supplementary Fig. 2A).</w:t>
-      </w:r>
-    </w:p>
-    <w:p>
-      <w:pPr>
-        <w:pStyle w:val="Listenabsatz"/>
-        <w:numPr>
-          <w:ilvl w:val="1"/>
-          <w:numId w:val="1"/>
-        </w:numPr>
-        <w:rPr>
-          <w:rFonts w:cs="Arial"/>
-        </w:rPr>
-      </w:pPr>
-      <w:r>
-        <w:rPr>
-          <w:rFonts w:cs="Arial"/>
-        </w:rPr>
-        <w:t>In the left hemisphere, the two most relevant lesion</w:t>
-      </w:r>
-      <w:r>
-        <w:rPr>
-          <w:rFonts w:cs="Arial"/>
-        </w:rPr>
-        <w:t xml:space="preserve"> </w:t>
-      </w:r>
-      <w:r>
-        <w:rPr>
-          <w:rFonts w:cs="Arial"/>
-        </w:rPr>
-        <w:t>atoms were characterized by both subcortical and cortical regions</w:t>
-      </w:r>
-      <w:r>
-        <w:rPr>
-          <w:rFonts w:cs="Arial"/>
-        </w:rPr>
-        <w:t xml:space="preserve"> </w:t>
-      </w:r>
-      <w:r>
-        <w:rPr>
-          <w:rFonts w:cs="Arial"/>
-        </w:rPr>
-        <w:t>(lesion atom 7: posterior mean = 3.76, HPDI = 2.99–4.49; lesion</w:t>
-      </w:r>
-      <w:r>
-        <w:rPr>
-          <w:rFonts w:cs="Arial"/>
-        </w:rPr>
-        <w:t xml:space="preserve"> </w:t>
-      </w:r>
-      <w:r>
-        <w:rPr>
-          <w:rFonts w:cs="Arial"/>
-        </w:rPr>
-        <w:t>atom 8: posterior mean = 4.8, HPDI = 2.89–6.98, Supplementary</w:t>
-      </w:r>
-      <w:r>
-        <w:rPr>
-          <w:rFonts w:cs="Arial"/>
-        </w:rPr>
-        <w:t xml:space="preserve"> </w:t>
-      </w:r>
-      <w:r>
-        <w:rPr>
-          <w:rFonts w:cs="Arial"/>
-        </w:rPr>
-        <w:t>Fig. 2B). Affected left and right subcortical regions were similar in</w:t>
-      </w:r>
-      <w:r>
-        <w:rPr>
-          <w:rFonts w:cs="Arial"/>
-        </w:rPr>
-        <w:t xml:space="preserve"> </w:t>
-      </w:r>
-      <w:r>
-        <w:rPr>
-          <w:rFonts w:cs="Arial"/>
-        </w:rPr>
-        <w:t>explaining acute stroke severity, whereas left cortical affected</w:t>
-      </w:r>
-      <w:r>
-        <w:rPr>
-          <w:rFonts w:cs="Arial"/>
-        </w:rPr>
-        <w:t xml:space="preserve"> </w:t>
-      </w:r>
-      <w:r>
-        <w:rPr>
-          <w:rFonts w:cs="Arial"/>
-        </w:rPr>
-        <w:t>regions additionally included inferior frontal, insular and superior</w:t>
-      </w:r>
-      <w:r>
-        <w:rPr>
-          <w:rFonts w:cs="Arial"/>
-        </w:rPr>
-        <w:t xml:space="preserve"> </w:t>
-      </w:r>
-      <w:r>
-        <w:rPr>
-          <w:rFonts w:cs="Arial"/>
-        </w:rPr>
-        <w:t>temporal gyrus regions, as well as the postcentral gyrus</w:t>
-      </w:r>
-      <w:r>
-        <w:rPr>
-          <w:rFonts w:cs="Arial"/>
-        </w:rPr>
-        <w:t>.</w:t>
-      </w:r>
-    </w:p>
-    <w:p>
-      <w:pPr>
-        <w:pStyle w:val="Listenabsatz"/>
-        <w:numPr>
-          <w:ilvl w:val="0"/>
-          <w:numId w:val="1"/>
-        </w:numPr>
         <w:rPr>
           <w:rFonts w:cs="Arial"/>
         </w:rPr>
@@ -2354,993 +1696,7 @@
           <w:rFonts w:cs="Arial"/>
         </w:rPr>
         <w:lastRenderedPageBreak/>
-        <w:t xml:space="preserve">Once projected back to the level of individual </w:t>
-      </w:r>
-      <w:proofErr w:type="spellStart"/>
-      <w:r>
-        <w:rPr>
-          <w:rFonts w:cs="Arial"/>
-        </w:rPr>
-        <w:t>gray</w:t>
-      </w:r>
-      <w:proofErr w:type="spellEnd"/>
-      <w:r>
-        <w:rPr>
-          <w:rFonts w:cs="Arial"/>
-        </w:rPr>
-        <w:t xml:space="preserve"> matter</w:t>
-      </w:r>
-      <w:r>
-        <w:rPr>
-          <w:rFonts w:cs="Arial"/>
-        </w:rPr>
-        <w:t xml:space="preserve"> </w:t>
-      </w:r>
-      <w:r>
-        <w:rPr>
-          <w:rFonts w:cs="Arial"/>
-        </w:rPr>
-        <w:t>regions and white matter tracts, similarities and disparities</w:t>
-      </w:r>
-      <w:r>
-        <w:rPr>
-          <w:rFonts w:cs="Arial"/>
-        </w:rPr>
-        <w:t xml:space="preserve"> </w:t>
-      </w:r>
-      <w:r>
-        <w:rPr>
-          <w:rFonts w:cs="Arial"/>
-        </w:rPr>
-        <w:t>between the left and right hemispheres became apparent as well.</w:t>
-      </w:r>
-      <w:r>
-        <w:rPr>
-          <w:rFonts w:cs="Arial"/>
-        </w:rPr>
-        <w:t xml:space="preserve"> </w:t>
-      </w:r>
-      <w:r>
-        <w:rPr>
-          <w:rFonts w:cs="Arial"/>
-        </w:rPr>
-        <w:t xml:space="preserve">Subcortical regions, most notably thalamus, nucleus </w:t>
-      </w:r>
-      <w:proofErr w:type="spellStart"/>
-      <w:r>
-        <w:rPr>
-          <w:rFonts w:cs="Arial"/>
-        </w:rPr>
-        <w:t>caudatus</w:t>
-      </w:r>
-      <w:proofErr w:type="spellEnd"/>
-      <w:r>
-        <w:rPr>
-          <w:rFonts w:cs="Arial"/>
-        </w:rPr>
-        <w:t>,</w:t>
-      </w:r>
-      <w:r>
-        <w:rPr>
-          <w:rFonts w:cs="Arial"/>
-        </w:rPr>
-        <w:t xml:space="preserve"> </w:t>
-      </w:r>
-      <w:r>
-        <w:rPr>
-          <w:rFonts w:cs="Arial"/>
-        </w:rPr>
-        <w:t xml:space="preserve">putamen, </w:t>
-      </w:r>
-      <w:proofErr w:type="spellStart"/>
-      <w:r>
-        <w:rPr>
-          <w:rFonts w:cs="Arial"/>
-        </w:rPr>
-        <w:t>globus</w:t>
-      </w:r>
-      <w:proofErr w:type="spellEnd"/>
-      <w:r>
-        <w:rPr>
-          <w:rFonts w:cs="Arial"/>
-        </w:rPr>
-        <w:t xml:space="preserve"> </w:t>
-      </w:r>
-      <w:proofErr w:type="spellStart"/>
-      <w:r>
-        <w:rPr>
-          <w:rFonts w:cs="Arial"/>
-        </w:rPr>
-        <w:t>pallidus</w:t>
-      </w:r>
-      <w:proofErr w:type="spellEnd"/>
-      <w:r>
-        <w:rPr>
-          <w:rFonts w:cs="Arial"/>
-        </w:rPr>
-        <w:t>, and several white matter tracts</w:t>
-      </w:r>
-      <w:r>
-        <w:rPr>
-          <w:rFonts w:cs="Arial"/>
-        </w:rPr>
-        <w:t xml:space="preserve"> </w:t>
-      </w:r>
-      <w:r>
-        <w:rPr>
-          <w:rFonts w:cs="Arial"/>
-        </w:rPr>
-        <w:t>(anterior thalamic radiation, corti</w:t>
-      </w:r>
-      <w:r>
-        <w:rPr>
-          <w:rFonts w:cs="Arial"/>
-        </w:rPr>
-        <w:t xml:space="preserve">cospinal tract, inferior </w:t>
-      </w:r>
-      <w:proofErr w:type="spellStart"/>
-      <w:r>
-        <w:rPr>
-          <w:rFonts w:cs="Arial"/>
-        </w:rPr>
-        <w:t>fronto</w:t>
-      </w:r>
-      <w:r>
-        <w:rPr>
-          <w:rFonts w:cs="Arial"/>
-        </w:rPr>
-        <w:t>occipital</w:t>
-      </w:r>
-      <w:proofErr w:type="spellEnd"/>
-      <w:r>
-        <w:rPr>
-          <w:rFonts w:cs="Arial"/>
-        </w:rPr>
-        <w:t xml:space="preserve"> fasciculus, and superior longitudinal fasciculus)</w:t>
-      </w:r>
-      <w:r>
-        <w:rPr>
-          <w:rFonts w:cs="Arial"/>
-        </w:rPr>
-        <w:t xml:space="preserve"> </w:t>
-      </w:r>
-      <w:r>
-        <w:rPr>
-          <w:rFonts w:cs="Arial"/>
-        </w:rPr>
-        <w:t>explained higher stroke severity, independent of the lesioned</w:t>
-      </w:r>
-      <w:r>
-        <w:rPr>
-          <w:rFonts w:cs="Arial"/>
-        </w:rPr>
-        <w:t xml:space="preserve"> </w:t>
-      </w:r>
-      <w:r>
-        <w:rPr>
-          <w:rFonts w:cs="Arial"/>
-        </w:rPr>
-        <w:t>hemisphere</w:t>
-      </w:r>
-    </w:p>
-    <w:p>
-      <w:pPr>
-        <w:pStyle w:val="Listenabsatz"/>
-        <w:numPr>
-          <w:ilvl w:val="0"/>
-          <w:numId w:val="1"/>
-        </w:numPr>
-        <w:rPr>
-          <w:rFonts w:cs="Arial"/>
-        </w:rPr>
-      </w:pPr>
-      <w:r>
-        <w:t xml:space="preserve">Likewise, cortical pre- and postcentral, as well as </w:t>
-      </w:r>
-      <w:proofErr w:type="spellStart"/>
-      <w:r>
-        <w:t>supramarginal</w:t>
-      </w:r>
-      <w:proofErr w:type="spellEnd"/>
-      <w:r>
-        <w:t xml:space="preserve"> gyrus and parietal regions explained higher stroke severity in both the left and right hemispheres. In contrast, further cortical effects wer</w:t>
-      </w:r>
-      <w:r>
-        <w:t>e more pronounced and more wide</w:t>
-      </w:r>
-      <w:r>
-        <w:t>spread in the left hemisphere</w:t>
-      </w:r>
-    </w:p>
-    <w:p>
-      <w:pPr>
-        <w:pStyle w:val="Listenabsatz"/>
-        <w:numPr>
-          <w:ilvl w:val="0"/>
-          <w:numId w:val="10"/>
-        </w:numPr>
-        <w:rPr>
-          <w:rFonts w:cs="Arial"/>
-        </w:rPr>
-      </w:pPr>
-      <w:r>
-        <w:rPr>
-          <w:rFonts w:cs="Arial"/>
-        </w:rPr>
-        <w:t>In summary, we derived stroke severity-linked lesion patterns</w:t>
-      </w:r>
-      <w:r>
-        <w:rPr>
-          <w:rFonts w:cs="Arial"/>
-        </w:rPr>
-        <w:t xml:space="preserve"> </w:t>
-      </w:r>
-      <w:r>
-        <w:rPr>
-          <w:rFonts w:cs="Arial"/>
-        </w:rPr>
-        <w:t xml:space="preserve">that highlighted the general importance of subcortical </w:t>
-      </w:r>
-      <w:proofErr w:type="spellStart"/>
-      <w:r>
-        <w:rPr>
-          <w:rFonts w:cs="Arial"/>
-        </w:rPr>
-        <w:t>gray</w:t>
-      </w:r>
-      <w:proofErr w:type="spellEnd"/>
-      <w:r>
-        <w:rPr>
-          <w:rFonts w:cs="Arial"/>
-        </w:rPr>
-        <w:t xml:space="preserve"> matter</w:t>
-      </w:r>
-      <w:r>
-        <w:rPr>
-          <w:rFonts w:cs="Arial"/>
-        </w:rPr>
-        <w:t xml:space="preserve"> </w:t>
-      </w:r>
-      <w:r>
-        <w:rPr>
-          <w:rFonts w:cs="Arial"/>
-        </w:rPr>
-        <w:t>regions and white matter tracts, as well as of bilateral cortical</w:t>
-      </w:r>
-      <w:r>
-        <w:rPr>
-          <w:rFonts w:cs="Arial"/>
-        </w:rPr>
-        <w:t xml:space="preserve"> </w:t>
-      </w:r>
-      <w:r>
-        <w:rPr>
-          <w:rFonts w:cs="Arial"/>
-        </w:rPr>
-        <w:t>motor regions, and additional left-lateralized cortical regions,</w:t>
-      </w:r>
-      <w:r>
-        <w:rPr>
-          <w:rFonts w:cs="Arial"/>
-        </w:rPr>
-        <w:t xml:space="preserve"> </w:t>
-      </w:r>
-      <w:r>
-        <w:rPr>
-          <w:rFonts w:cs="Arial"/>
-        </w:rPr>
-        <w:t>likely underlying language function</w:t>
-      </w:r>
-    </w:p>
-    <w:p>
-      <w:pPr>
-        <w:pStyle w:val="Listenabsatz"/>
-        <w:numPr>
-          <w:ilvl w:val="0"/>
-          <w:numId w:val="1"/>
-        </w:numPr>
-        <w:rPr>
-          <w:rFonts w:cs="Arial"/>
-        </w:rPr>
-      </w:pPr>
-      <w:r>
-        <w:rPr>
-          <w:rFonts w:cs="Arial"/>
-        </w:rPr>
-        <w:t>The most relevant regions explaining stroke severity were also</w:t>
-      </w:r>
-      <w:r>
-        <w:rPr>
-          <w:rFonts w:cs="Arial"/>
-        </w:rPr>
-        <w:t xml:space="preserve"> </w:t>
-      </w:r>
-      <w:r>
-        <w:rPr>
-          <w:rFonts w:cs="Arial"/>
-        </w:rPr>
-        <w:t>located subcortically in the left and right hemisphere, as well as in</w:t>
-      </w:r>
-      <w:r>
-        <w:rPr>
-          <w:rFonts w:cs="Arial"/>
-        </w:rPr>
-        <w:t xml:space="preserve"> </w:t>
-      </w:r>
-      <w:r>
-        <w:rPr>
-          <w:rFonts w:cs="Arial"/>
-        </w:rPr>
-        <w:t>bilateral precentral and postcentral gyri and left-hemispheric</w:t>
-      </w:r>
-      <w:r>
-        <w:rPr>
-          <w:rFonts w:cs="Arial"/>
-        </w:rPr>
-        <w:t xml:space="preserve"> </w:t>
-      </w:r>
-      <w:r>
-        <w:rPr>
-          <w:rFonts w:cs="Arial"/>
-        </w:rPr>
-        <w:t xml:space="preserve">insular and </w:t>
-      </w:r>
-      <w:proofErr w:type="spellStart"/>
-      <w:r>
-        <w:rPr>
-          <w:rFonts w:cs="Arial"/>
-        </w:rPr>
-        <w:t>opercular</w:t>
-      </w:r>
-      <w:proofErr w:type="spellEnd"/>
-      <w:r>
-        <w:rPr>
-          <w:rFonts w:cs="Arial"/>
-        </w:rPr>
-        <w:t xml:space="preserve"> regions (Supplementary Fig. 4a). Similar to</w:t>
-      </w:r>
-      <w:r>
-        <w:rPr>
-          <w:rFonts w:cs="Arial"/>
-        </w:rPr>
-        <w:t xml:space="preserve"> </w:t>
-      </w:r>
-      <w:r>
-        <w:rPr>
-          <w:rFonts w:cs="Arial"/>
-        </w:rPr>
-        <w:t>our analysis before, women presented more widespread eloquent</w:t>
-      </w:r>
-      <w:r>
-        <w:rPr>
-          <w:rFonts w:cs="Arial"/>
-        </w:rPr>
-        <w:t xml:space="preserve"> </w:t>
-      </w:r>
-      <w:r>
-        <w:rPr>
-          <w:rFonts w:cs="Arial"/>
-        </w:rPr>
-        <w:t>lesion patterns compared to men (Supplementary Fig. 4b, c). In</w:t>
-      </w:r>
-      <w:r>
-        <w:rPr>
-          <w:rFonts w:cs="Arial"/>
-        </w:rPr>
-        <w:t xml:space="preserve"> </w:t>
-      </w:r>
-      <w:r>
-        <w:rPr>
-          <w:rFonts w:cs="Arial"/>
-        </w:rPr>
-        <w:t>particular, we found substantial differences between men and</w:t>
-      </w:r>
-      <w:r>
-        <w:rPr>
-          <w:rFonts w:cs="Arial"/>
-        </w:rPr>
-        <w:t xml:space="preserve"> </w:t>
-      </w:r>
-      <w:r>
-        <w:rPr>
-          <w:rFonts w:cs="Arial"/>
-        </w:rPr>
-        <w:t>women in a lesion atom th</w:t>
-      </w:r>
-      <w:r>
-        <w:rPr>
-          <w:rFonts w:cs="Arial"/>
-        </w:rPr>
-        <w:t>at predominantly comprised left-</w:t>
-      </w:r>
-      <w:r>
-        <w:rPr>
-          <w:rFonts w:cs="Arial"/>
-        </w:rPr>
-        <w:t>hemispheric, presumably posterior cerebral artery-supplied</w:t>
-      </w:r>
-      <w:r>
-        <w:rPr>
-          <w:rFonts w:cs="Arial"/>
-        </w:rPr>
-        <w:t xml:space="preserve"> </w:t>
-      </w:r>
-      <w:r>
-        <w:rPr>
-          <w:rFonts w:cs="Arial"/>
-        </w:rPr>
-        <w:t>regions (lesion atom 10: difference distribution: mean = −2.68,</w:t>
-      </w:r>
-      <w:r>
-        <w:rPr>
-          <w:rFonts w:cs="Arial"/>
-        </w:rPr>
-        <w:t xml:space="preserve"> </w:t>
-      </w:r>
-      <w:r>
-        <w:rPr>
-          <w:rFonts w:cs="Arial"/>
-        </w:rPr>
-        <w:t>HPDI = −4.92 to −0.733 (i.e., no overlap with zero)). Sex</w:t>
-      </w:r>
-      <w:r>
-        <w:rPr>
-          <w:rFonts w:cs="Arial"/>
-        </w:rPr>
-        <w:t xml:space="preserve"> </w:t>
-      </w:r>
-      <w:r>
-        <w:rPr>
-          <w:rFonts w:cs="Arial"/>
-        </w:rPr>
-        <w:t>differences relating to this specific left-sided lesion atom thus</w:t>
-      </w:r>
-      <w:r>
-        <w:rPr>
-          <w:rFonts w:cs="Arial"/>
-        </w:rPr>
-        <w:t xml:space="preserve"> </w:t>
-      </w:r>
-      <w:r>
-        <w:rPr>
-          <w:rFonts w:cs="Arial"/>
-        </w:rPr>
-        <w:t>appeared to be the most pronounced and robust.</w:t>
-      </w:r>
-    </w:p>
-    <w:p>
-      <w:pPr>
-        <w:pStyle w:val="Listenabsatz"/>
-        <w:numPr>
-          <w:ilvl w:val="0"/>
-          <w:numId w:val="1"/>
-        </w:numPr>
-        <w:rPr>
-          <w:rFonts w:cs="Arial"/>
-        </w:rPr>
-      </w:pPr>
-      <w:r>
-        <w:rPr>
-          <w:rFonts w:cs="Arial"/>
-        </w:rPr>
-        <w:t>When comparing men and women, eloquent lesion patterns</w:t>
-      </w:r>
-      <w:r>
-        <w:rPr>
-          <w:rFonts w:cs="Arial"/>
-        </w:rPr>
-        <w:t xml:space="preserve"> </w:t>
-      </w:r>
-      <w:r>
-        <w:rPr>
-          <w:rFonts w:cs="Arial"/>
-        </w:rPr>
-        <w:t>were generally more widespread in female patients, implying that</w:t>
-      </w:r>
-      <w:r>
-        <w:rPr>
-          <w:rFonts w:cs="Arial"/>
-        </w:rPr>
-        <w:t xml:space="preserve"> </w:t>
-      </w:r>
-      <w:r>
-        <w:rPr>
-          <w:rFonts w:cs="Arial"/>
-        </w:rPr>
-        <w:t>more regions contributed to stroke severity in women</w:t>
-      </w:r>
-    </w:p>
-    <w:p>
-      <w:pPr>
-        <w:pStyle w:val="Listenabsatz"/>
-        <w:numPr>
-          <w:ilvl w:val="0"/>
-          <w:numId w:val="1"/>
-        </w:numPr>
-        <w:rPr>
-          <w:rFonts w:cs="Arial"/>
-        </w:rPr>
-      </w:pPr>
-      <w:r>
-        <w:t xml:space="preserve">First, we could not detect any sex differences in total normalized lesion volume, or in any normalized lesion volumes of the atlas-based brain regions and white matter tracts. Rather, similarly configured lesion patterns </w:t>
-      </w:r>
-      <w:proofErr w:type="gramStart"/>
-      <w:r>
-        <w:t>were linked</w:t>
-      </w:r>
-      <w:proofErr w:type="gramEnd"/>
-      <w:r>
-        <w:t xml:space="preserve"> to more severe strokes in women compared to men.</w:t>
-      </w:r>
-    </w:p>
-    <w:p>
-      <w:pPr>
-        <w:pStyle w:val="Listenabsatz"/>
-        <w:numPr>
-          <w:ilvl w:val="0"/>
-          <w:numId w:val="1"/>
-        </w:numPr>
-        <w:rPr>
-          <w:rFonts w:cs="Arial"/>
-        </w:rPr>
-      </w:pPr>
-      <w:r>
-        <w:rPr>
-          <w:rFonts w:cs="Arial"/>
-        </w:rPr>
-        <w:t>It is important to note that th</w:t>
-      </w:r>
-      <w:r>
-        <w:rPr>
-          <w:rFonts w:cs="Arial"/>
-        </w:rPr>
-        <w:t>e strongest observed sex differ</w:t>
-      </w:r>
-      <w:r>
-        <w:rPr>
-          <w:rFonts w:cs="Arial"/>
-        </w:rPr>
-        <w:t xml:space="preserve">ences </w:t>
-      </w:r>
-      <w:proofErr w:type="gramStart"/>
-      <w:r>
-        <w:rPr>
-          <w:rFonts w:cs="Arial"/>
-        </w:rPr>
-        <w:t>were strictly lateralized</w:t>
-      </w:r>
-      <w:proofErr w:type="gramEnd"/>
-      <w:r>
-        <w:rPr>
-          <w:rFonts w:cs="Arial"/>
-        </w:rPr>
-        <w:t xml:space="preserve"> to the left hemisphere. Previous</w:t>
-      </w:r>
-      <w:r>
-        <w:rPr>
-          <w:rFonts w:cs="Arial"/>
-        </w:rPr>
-        <w:t xml:space="preserve"> </w:t>
-      </w:r>
-      <w:r>
-        <w:rPr>
-          <w:rFonts w:cs="Arial"/>
-        </w:rPr>
-        <w:t>research suggests that male or female sex and respective sex</w:t>
-      </w:r>
-      <w:r>
-        <w:rPr>
-          <w:rFonts w:cs="Arial"/>
-        </w:rPr>
-        <w:t xml:space="preserve"> </w:t>
-      </w:r>
-      <w:r>
-        <w:rPr>
-          <w:rFonts w:cs="Arial"/>
-        </w:rPr>
-        <w:t>hormones contribute to induce functional cerebral</w:t>
-      </w:r>
-      <w:r>
-        <w:rPr>
-          <w:rFonts w:cs="Arial"/>
-        </w:rPr>
-        <w:t xml:space="preserve"> </w:t>
-      </w:r>
-      <w:r>
-        <w:rPr>
-          <w:rFonts w:cs="Arial"/>
-        </w:rPr>
-        <w:t>asymmetries27. Men appear to have a stronger hemispheric</w:t>
-      </w:r>
-      <w:r>
-        <w:rPr>
-          <w:rFonts w:cs="Arial"/>
-        </w:rPr>
-        <w:t xml:space="preserve"> </w:t>
-      </w:r>
-      <w:r>
-        <w:rPr>
-          <w:rFonts w:cs="Arial"/>
-        </w:rPr>
-        <w:t>asymmetry; however, while robustly replicated, determined effect</w:t>
-      </w:r>
-      <w:r>
-        <w:rPr>
-          <w:rFonts w:cs="Arial"/>
-        </w:rPr>
-        <w:t xml:space="preserve"> </w:t>
-      </w:r>
-      <w:r>
-        <w:rPr>
-          <w:rFonts w:cs="Arial"/>
-        </w:rPr>
-        <w:t xml:space="preserve">sizes have been small28. Such an enhanced asymmetry in men </w:t>
-      </w:r>
-      <w:proofErr w:type="gramStart"/>
-      <w:r>
-        <w:rPr>
-          <w:rFonts w:cs="Arial"/>
-        </w:rPr>
-        <w:t>was</w:t>
-      </w:r>
-      <w:r>
-        <w:rPr>
-          <w:rFonts w:cs="Arial"/>
-        </w:rPr>
-        <w:t xml:space="preserve"> </w:t>
-      </w:r>
-      <w:r>
-        <w:rPr>
-          <w:rFonts w:cs="Arial"/>
-        </w:rPr>
-        <w:t>also found</w:t>
-      </w:r>
-      <w:proofErr w:type="gramEnd"/>
-      <w:r>
-        <w:rPr>
-          <w:rFonts w:cs="Arial"/>
-        </w:rPr>
-        <w:t xml:space="preserve"> in some early lesion studies on intelligence29. </w:t>
-      </w:r>
-      <w:proofErr w:type="spellStart"/>
-      <w:r>
-        <w:rPr>
-          <w:rFonts w:cs="Arial"/>
-        </w:rPr>
-        <w:t>How</w:t>
-      </w:r>
-      <w:r>
-        <w:rPr>
-          <w:rFonts w:cs="Arial"/>
-        </w:rPr>
-        <w:t>ever</w:t>
-      </w:r>
-      <w:proofErr w:type="spellEnd"/>
-      <w:r>
-        <w:rPr>
-          <w:rFonts w:cs="Arial"/>
-        </w:rPr>
-        <w:t>, further early lesion studies suggested that lateralization</w:t>
-      </w:r>
-      <w:r>
-        <w:rPr>
-          <w:rFonts w:cs="Arial"/>
-        </w:rPr>
-        <w:t xml:space="preserve"> </w:t>
-      </w:r>
-      <w:r>
-        <w:rPr>
-          <w:rFonts w:cs="Arial"/>
-        </w:rPr>
-        <w:t>differences between the sexes might be even more complex, i.e.,</w:t>
-      </w:r>
-      <w:r>
-        <w:rPr>
-          <w:rFonts w:cs="Arial"/>
-        </w:rPr>
-        <w:t xml:space="preserve"> </w:t>
-      </w:r>
-      <w:r>
-        <w:rPr>
-          <w:rFonts w:cs="Arial"/>
-        </w:rPr>
-        <w:t>female brains may be asymmetric to a comparable degree, yet in</w:t>
-      </w:r>
-      <w:r>
-        <w:rPr>
-          <w:rFonts w:cs="Arial"/>
-        </w:rPr>
-        <w:t xml:space="preserve"> </w:t>
-      </w:r>
-      <w:r>
-        <w:rPr>
-          <w:rFonts w:cs="Arial"/>
-        </w:rPr>
-        <w:t>different ways30</w:t>
-      </w:r>
-      <w:proofErr w:type="gramStart"/>
-      <w:r>
-        <w:rPr>
-          <w:rFonts w:cs="Arial"/>
-        </w:rPr>
-        <w:t>,31</w:t>
-      </w:r>
-      <w:proofErr w:type="gramEnd"/>
-      <w:r>
-        <w:rPr>
-          <w:rFonts w:cs="Arial"/>
-        </w:rPr>
-        <w:t>. In particular, it was found that left</w:t>
-      </w:r>
-      <w:r>
-        <w:rPr>
-          <w:rFonts w:cs="Arial"/>
-        </w:rPr>
-        <w:t>hemispheric lesions in wome</w:t>
-      </w:r>
-      <w:r>
-        <w:rPr>
-          <w:rFonts w:cs="Arial"/>
-        </w:rPr>
-        <w:t>n led to both verbal and perfor</w:t>
-      </w:r>
-      <w:r>
-        <w:rPr>
-          <w:rFonts w:cs="Arial"/>
-        </w:rPr>
-        <w:t>mance scale IQ deterioration, while only one quality—either</w:t>
-      </w:r>
-      <w:r>
-        <w:rPr>
-          <w:rFonts w:cs="Arial"/>
-        </w:rPr>
-        <w:t xml:space="preserve"> </w:t>
-      </w:r>
-      <w:r>
-        <w:rPr>
-          <w:rFonts w:cs="Arial"/>
-        </w:rPr>
-        <w:t>verbal or performance—was affected in all other lesion and sex</w:t>
-      </w:r>
-      <w:r>
-        <w:rPr>
-          <w:rFonts w:cs="Arial"/>
-        </w:rPr>
-        <w:t xml:space="preserve"> </w:t>
-      </w:r>
-      <w:r>
-        <w:rPr>
-          <w:rFonts w:cs="Arial"/>
-        </w:rPr>
-        <w:t>constellations30,32.</w:t>
-      </w:r>
-    </w:p>
-    <w:p>
-      <w:pPr>
-        <w:pStyle w:val="Listenabsatz"/>
-        <w:numPr>
-          <w:ilvl w:val="0"/>
-          <w:numId w:val="1"/>
-        </w:numPr>
-        <w:rPr>
-          <w:rFonts w:cs="Arial"/>
-        </w:rPr>
-      </w:pPr>
-      <w:r>
-        <w:t>Nonetheless, we also find that particularly women are vulnerable to left-hemispheric lesions</w:t>
-      </w:r>
-      <w:r>
-        <w:t xml:space="preserve">. </w:t>
-      </w:r>
-      <w:r>
-        <w:t xml:space="preserve">Indeed, we can relate the most robust </w:t>
-      </w:r>
-      <w:bookmarkStart w:id="0" w:name="_GoBack"/>
-      <w:bookmarkEnd w:id="0"/>
-      <w:r>
-        <w:t xml:space="preserve">excess vulnerability of female vs. male </w:t>
-      </w:r>
-      <w:r>
-        <w:lastRenderedPageBreak/>
-        <w:t>patients to anatomically precise lesion locations in the left-hemispheric PCA territory, specifically featuring hippocampal, thalamic, and pre</w:t>
-      </w:r>
-      <w:r>
-        <w:t>cuneal regions. Based on existing knowledge on these regions’ physiological functions, it may be suggested that lesions in these regions more likely underlie (higher) cognitive, than, for example, basic motor functions</w:t>
-      </w:r>
-    </w:p>
-    <w:p>
-      <w:pPr>
-        <w:pStyle w:val="Listenabsatz"/>
-        <w:numPr>
-          <w:ilvl w:val="0"/>
-          <w:numId w:val="1"/>
-        </w:numPr>
-        <w:rPr>
-          <w:rFonts w:cs="Arial"/>
-        </w:rPr>
-      </w:pPr>
-      <w:r>
-        <w:t xml:space="preserve">We furthermore observed signs of an interaction effect of sex with age, when stratifying the entire sample based on the median age at menopause26. None of the female-specific lesion pattern effects </w:t>
-      </w:r>
-      <w:proofErr w:type="gramStart"/>
-      <w:r>
-        <w:t>could be detected</w:t>
-      </w:r>
-      <w:proofErr w:type="gramEnd"/>
-      <w:r>
-        <w:t>, when comparing men and women below the age of 52 years.</w:t>
-      </w:r>
-    </w:p>
-    <w:p>
-      <w:pPr>
-        <w:rPr>
-          <w:rFonts w:cs="Arial"/>
-        </w:rPr>
-      </w:pPr>
-    </w:p>
-    <w:p>
-      <w:pPr>
-        <w:pStyle w:val="Listenabsatz"/>
-        <w:numPr>
-          <w:ilvl w:val="0"/>
-          <w:numId w:val="1"/>
-        </w:numPr>
-        <w:rPr>
-          <w:rFonts w:cs="Arial"/>
-        </w:rPr>
-      </w:pPr>
-      <w:r>
-        <w:rPr>
-          <w:rFonts w:cs="Arial"/>
-        </w:rPr>
-        <w:t>Wu et al., 2015:</w:t>
-      </w:r>
-    </w:p>
-    <w:p>
-      <w:pPr>
-        <w:pStyle w:val="Listenabsatz"/>
-        <w:numPr>
-          <w:ilvl w:val="1"/>
-          <w:numId w:val="1"/>
-        </w:numPr>
-        <w:rPr>
-          <w:rFonts w:cs="Arial"/>
-        </w:rPr>
-      </w:pPr>
-      <w:r>
-        <w:t>Our findings suggest tha</w:t>
-      </w:r>
-      <w:r>
-        <w:t>t if one does not take into con</w:t>
-      </w:r>
-      <w:r>
-        <w:t xml:space="preserve">sideration age, sex, or lesion volume, locations of the lesion are associated with degree of stroke severity and long-term disability—and more so with lesions in the left hemisphere. Interestingly, including age and sex into our model for </w:t>
-      </w:r>
-      <w:proofErr w:type="spellStart"/>
-      <w:r>
-        <w:t>mRS</w:t>
-      </w:r>
-      <w:proofErr w:type="spellEnd"/>
-      <w:r>
-        <w:t xml:space="preserve"> increased the number of voxels in the right hemisphere. This suggests that for a given age and sex, the risk that a patient will have greater admission stroke</w:t>
-      </w:r>
-      <w:r>
-        <w:t xml:space="preserve"> severity and long-term disabil</w:t>
-      </w:r>
-      <w:r>
-        <w:t xml:space="preserve">ity </w:t>
-      </w:r>
-      <w:proofErr w:type="gramStart"/>
-      <w:r>
-        <w:t>is increased</w:t>
-      </w:r>
-      <w:proofErr w:type="gramEnd"/>
-      <w:r>
-        <w:t xml:space="preserve"> by where the stroke is located. Patients with strokes in certain regions of</w:t>
-      </w:r>
-      <w:r>
-        <w:t xml:space="preserve"> the right hemisphere—in partic</w:t>
-      </w:r>
-      <w:r>
-        <w:t>ular, the insula, operculum, or putamen—are more likely to have more severe long-term disabilit</w:t>
-      </w:r>
-      <w:r>
-        <w:t>y.</w:t>
-      </w:r>
-    </w:p>
-    <w:p>
-      <w:pPr>
-        <w:pStyle w:val="Listenabsatz"/>
-        <w:numPr>
-          <w:ilvl w:val="1"/>
-          <w:numId w:val="1"/>
-        </w:numPr>
-        <w:rPr>
-          <w:rFonts w:cs="Arial"/>
-        </w:rPr>
-      </w:pPr>
-      <w:proofErr w:type="gramStart"/>
-      <w:r>
-        <w:t xml:space="preserve">Once volume is included in the models, lesion location in the right hemisphere is no longer significant for either NIHSS or </w:t>
-      </w:r>
-      <w:proofErr w:type="spellStart"/>
-      <w:r>
-        <w:t>mRS</w:t>
-      </w:r>
-      <w:proofErr w:type="spellEnd"/>
-      <w:r>
-        <w:t>. That is, for a given acute DWI lesion volume for a patient with specific age and sex, if the lesion is located in certain regions (in particular, left-hemi</w:t>
-      </w:r>
-      <w:r>
-        <w:t>spheric white matter and subcor</w:t>
-      </w:r>
-      <w:r>
-        <w:t xml:space="preserve">tical </w:t>
-      </w:r>
-      <w:proofErr w:type="spellStart"/>
-      <w:r>
-        <w:t>gray</w:t>
-      </w:r>
-      <w:proofErr w:type="spellEnd"/>
-      <w:r>
-        <w:t xml:space="preserve"> matter), the likelihood of greater severity on admission and long-term disability is incre</w:t>
-      </w:r>
-      <w:r>
-        <w:t>ased.</w:t>
-      </w:r>
-      <w:proofErr w:type="gramEnd"/>
-      <w:r>
-        <w:t xml:space="preserve"> We speculate that the rea</w:t>
-      </w:r>
-      <w:r>
-        <w:t>son individual voxels in the rig</w:t>
-      </w:r>
-      <w:r>
-        <w:t>ht hemisphere are no longer sig</w:t>
-      </w:r>
-      <w:r>
-        <w:t xml:space="preserve">nificant once volume is taken into consideration is that the size of the lesion in right hemispheric strokes determines the degree of admission stroke severity and outcome, independent of where the large lesion is located in the </w:t>
-      </w:r>
-      <w:r>
-        <w:t>right hemisphere. A major deter</w:t>
-      </w:r>
-      <w:r>
-        <w:t>minant of poor outcome in right hemispheric stroke is unilateral neglect</w:t>
-      </w:r>
-      <w:proofErr w:type="gramStart"/>
-      <w:r>
-        <w:t>,19</w:t>
-      </w:r>
-      <w:proofErr w:type="gramEnd"/>
-      <w:r>
-        <w:t xml:space="preserve"> which is typically associated with large strokes.</w:t>
-      </w:r>
-    </w:p>
-    <w:p>
-      <w:pPr>
-        <w:rPr>
-          <w:rFonts w:cs="Arial"/>
-        </w:rPr>
-      </w:pPr>
-      <w:r>
-        <w:rPr>
-          <w:rFonts w:cs="Arial"/>
-        </w:rPr>
-        <w:t>[Territories]</w:t>
-      </w:r>
-    </w:p>
-    <w:p>
-      <w:pPr>
-        <w:rPr>
-          <w:rFonts w:cs="Arial"/>
-          <w:highlight w:val="yellow"/>
-        </w:rPr>
-      </w:pPr>
-      <w:r>
-        <w:rPr>
-          <w:rFonts w:cs="Arial"/>
-        </w:rPr>
-        <w:t xml:space="preserve">Researchers believe that women’s higher burden of stroke may be in part due to their higher life expectancy, but also due to (neuro)biological sex </w:t>
+        <w:t xml:space="preserve">Many researchers believe that (neuro)biological sex </w:t>
       </w:r>
       <w:r>
         <w:rPr>
@@ -3354,38 +1710,15 @@
         </w:rPr>
         <w:t>(</w:t>
       </w:r>
-      <w:proofErr w:type="spellStart"/>
-      <w:r>
-        <w:fldChar w:fldCharType="begin"/>
-      </w:r>
-      <w:r>
-        <w:instrText xml:space="preserve"> HYPERLINK \l "bonkhoff2021" </w:instrText>
-      </w:r>
-      <w:r>
-        <w:fldChar w:fldCharType="separate"/>
-      </w:r>
-      <w:r>
-        <w:rPr>
-          <w:rStyle w:val="Hyperlink"/>
-          <w:rFonts w:ascii="Ebrima" w:hAnsi="Ebrima" w:cs="Arial"/>
-        </w:rPr>
-        <w:t>Bonkhoff</w:t>
-      </w:r>
-      <w:proofErr w:type="spellEnd"/>
-      <w:r>
-        <w:rPr>
-          <w:rStyle w:val="Hyperlink"/>
-          <w:rFonts w:ascii="Ebrima" w:hAnsi="Ebrima" w:cs="Arial"/>
-        </w:rPr>
-        <w:t xml:space="preserve"> et al., 2021</w:t>
-      </w:r>
-      <w:r>
-        <w:rPr>
-          <w:rStyle w:val="Hyperlink"/>
-          <w:rFonts w:ascii="Ebrima" w:hAnsi="Ebrima" w:cs="Arial"/>
-        </w:rPr>
-        <w:fldChar w:fldCharType="end"/>
-      </w:r>
+      <w:hyperlink w:anchor="bonkhoff2021" w:history="1">
+        <w:r>
+          <w:rPr>
+            <w:rStyle w:val="Hyperlink"/>
+            <w:rFonts w:ascii="Ebrima" w:hAnsi="Ebrima" w:cs="Arial"/>
+          </w:rPr>
+          <w:t>Bonkhoff et al., 2021</w:t>
+        </w:r>
+      </w:hyperlink>
       <w:r>
         <w:rPr>
           <w:rFonts w:cs="Arial"/>
@@ -3420,7 +1753,870 @@
         <w:rPr>
           <w:rFonts w:cs="Arial"/>
         </w:rPr>
-        <w:t>). Studies have shown that in both hippocampal and astrocytic cells derived from neonatal populations, male-derived (XY) cells are more vulnerable than female-derived (XX) cells to ischaemic injuries – even in low hormonal concentrations (</w:t>
+        <w:t xml:space="preserve">). </w:t>
+      </w:r>
+    </w:p>
+    <w:p>
+      <w:pPr>
+        <w:rPr>
+          <w:rFonts w:cs="Arial"/>
+        </w:rPr>
+      </w:pPr>
+      <w:r>
+        <w:rPr>
+          <w:rFonts w:cs="Arial"/>
+        </w:rPr>
+        <w:t>It has been well established in rodent studies that female brains sustain less injuries after experimental ischaemic stroke compared to male brains, which is likely due to neuroprotective properties of sex steroid hormones, such as oestradiol, oestrogen and progesterone (</w:t>
+      </w:r>
+      <w:hyperlink w:anchor="gibson2013" w:history="1">
+        <w:r>
+          <w:rPr>
+            <w:rStyle w:val="Hyperlink"/>
+            <w:rFonts w:ascii="Ebrima" w:hAnsi="Ebrima" w:cs="Arial"/>
+          </w:rPr>
+          <w:t>Gibson et al., 2013</w:t>
+        </w:r>
+      </w:hyperlink>
+      <w:r>
+        <w:rPr>
+          <w:rFonts w:cs="Arial"/>
+        </w:rPr>
+        <w:t xml:space="preserve">; </w:t>
+      </w:r>
+      <w:hyperlink w:anchor="liu2010" w:history="1">
+        <w:r>
+          <w:rPr>
+            <w:rStyle w:val="Hyperlink"/>
+            <w:rFonts w:ascii="Ebrima" w:hAnsi="Ebrima" w:cs="Arial"/>
+          </w:rPr>
+          <w:t>Liu et al., 2010</w:t>
+        </w:r>
+      </w:hyperlink>
+      <w:r>
+        <w:rPr>
+          <w:rFonts w:cs="Arial"/>
+        </w:rPr>
+        <w:t xml:space="preserve">; </w:t>
+      </w:r>
+      <w:hyperlink w:anchor="wise2001" w:history="1">
+        <w:r>
+          <w:rPr>
+            <w:rStyle w:val="Hyperlink"/>
+            <w:rFonts w:ascii="Ebrima" w:hAnsi="Ebrima" w:cs="Arial"/>
+          </w:rPr>
+          <w:t>Wise et al., 2001</w:t>
+        </w:r>
+      </w:hyperlink>
+      <w:r>
+        <w:rPr>
+          <w:rFonts w:cs="Arial"/>
+        </w:rPr>
+        <w:t>).</w:t>
+      </w:r>
+      <w:r>
+        <w:rPr>
+          <w:rFonts w:cs="Arial"/>
+        </w:rPr>
+        <w:t xml:space="preserve"> </w:t>
+      </w:r>
+      <w:bookmarkStart w:id="0" w:name="_GoBack"/>
+      <w:r>
+        <w:rPr>
+          <w:rFonts w:cs="Arial"/>
+        </w:rPr>
+        <w:t>These hormones are also referred to as “neuroactive steroids” or “neuro-steroids”, as they can be synthesised within the brain and are able to alter neuronal excitability (</w:t>
+      </w:r>
+      <w:r>
+        <w:rPr>
+          <w:rFonts w:cs="Arial"/>
+          <w:color w:val="27CED7" w:themeColor="accent3"/>
+        </w:rPr>
+        <w:t>Rupprecht, 2003</w:t>
+      </w:r>
+      <w:r>
+        <w:rPr>
+          <w:rFonts w:cs="Arial"/>
+        </w:rPr>
+        <w:t xml:space="preserve">). </w:t>
+      </w:r>
+      <w:bookmarkEnd w:id="0"/>
+    </w:p>
+    <w:p>
+      <w:pPr>
+        <w:rPr>
+          <w:rFonts w:cs="Arial"/>
+        </w:rPr>
+      </w:pPr>
+      <w:r>
+        <w:rPr>
+          <w:rFonts w:cs="Arial"/>
+        </w:rPr>
+        <w:t xml:space="preserve">Testosterone is considered to increase sensitivity to ischaemic strokes, as it has been demonstrated to promote inflammatory effects on cerebral blood vessels and impede cerebral blood flow by constricting </w:t>
+      </w:r>
+      <w:r>
+        <w:rPr>
+          <w:rFonts w:cs="Arial"/>
+        </w:rPr>
+        <w:t xml:space="preserve">vasculature. </w:t>
+      </w:r>
+      <w:r>
+        <w:rPr>
+          <w:rFonts w:cs="Arial"/>
+        </w:rPr>
+        <w:t xml:space="preserve">Conversely, </w:t>
+      </w:r>
+      <w:r>
+        <w:rPr>
+          <w:rFonts w:cs="Arial"/>
+        </w:rPr>
+        <w:t>o</w:t>
+      </w:r>
+      <w:r>
+        <w:rPr>
+          <w:rFonts w:cs="Arial"/>
+        </w:rPr>
+        <w:t>estrogens have consistently been shown to exhibit neuroprotective effects, such as inhibiting cerebrovascular inflammation</w:t>
+      </w:r>
+      <w:r>
+        <w:rPr>
+          <w:rFonts w:cs="Arial"/>
+        </w:rPr>
+        <w:t>,</w:t>
+      </w:r>
+      <w:r>
+        <w:rPr>
+          <w:rFonts w:cs="Arial"/>
+        </w:rPr>
+        <w:t xml:space="preserve"> suppressing </w:t>
+      </w:r>
+      <w:r>
+        <w:rPr>
+          <w:rFonts w:cs="Arial"/>
+          <w:color w:val="FF0000"/>
+        </w:rPr>
+        <w:t>apoptotic/cell death</w:t>
+      </w:r>
+      <w:r>
+        <w:rPr>
+          <w:rFonts w:cs="Arial"/>
+        </w:rPr>
+        <w:t xml:space="preserve"> </w:t>
+      </w:r>
+      <w:r>
+        <w:rPr>
+          <w:rFonts w:cs="Arial"/>
+        </w:rPr>
+        <w:t xml:space="preserve">mechanisms, stimulating </w:t>
+      </w:r>
+      <w:r>
+        <w:rPr>
+          <w:rFonts w:cs="Arial"/>
+          <w:color w:val="FF0000"/>
+        </w:rPr>
+        <w:t>angiogenesis</w:t>
+      </w:r>
+      <w:r>
+        <w:rPr>
+          <w:rFonts w:cs="Arial"/>
+          <w:color w:val="FF0000"/>
+        </w:rPr>
+        <w:t>/the formation of new blood vessels</w:t>
+      </w:r>
+      <w:r>
+        <w:rPr>
+          <w:rFonts w:cs="Arial"/>
+          <w:color w:val="FF0000"/>
+        </w:rPr>
+        <w:t xml:space="preserve">, </w:t>
+      </w:r>
+      <w:r>
+        <w:rPr>
+          <w:rFonts w:cs="Arial"/>
+        </w:rPr>
+        <w:t>decreasing cerebral vascular resistance, and thus</w:t>
+      </w:r>
+      <w:r>
+        <w:rPr>
+          <w:rFonts w:cs="Arial"/>
+        </w:rPr>
+        <w:t>, improving cerebral blood flow</w:t>
+      </w:r>
+      <w:r>
+        <w:rPr>
+          <w:rFonts w:cs="Arial"/>
+        </w:rPr>
+        <w:t xml:space="preserve"> (</w:t>
+      </w:r>
+      <w:r>
+        <w:rPr>
+          <w:rFonts w:cs="Arial"/>
+          <w:color w:val="27CED7" w:themeColor="accent3"/>
+        </w:rPr>
+        <w:t>Krause et al., 2006</w:t>
+      </w:r>
+      <w:r>
+        <w:rPr>
+          <w:rFonts w:cs="Arial"/>
+          <w:color w:val="27CED7" w:themeColor="accent3"/>
+        </w:rPr>
+        <w:t>; Manwani et al., 2014; Suzuki et al., 2009</w:t>
+      </w:r>
+      <w:r>
+        <w:rPr>
+          <w:rFonts w:cs="Arial"/>
+        </w:rPr>
+        <w:t>)</w:t>
+      </w:r>
+      <w:r>
+        <w:rPr>
+          <w:rFonts w:cs="Arial"/>
+        </w:rPr>
+        <w:t>.</w:t>
+      </w:r>
+      <w:r>
+        <w:rPr>
+          <w:rFonts w:cs="Arial"/>
+        </w:rPr>
+        <w:t xml:space="preserve"> </w:t>
+      </w:r>
+      <w:r>
+        <w:rPr>
+          <w:rFonts w:cs="Arial"/>
+          <w:color w:val="FF0000"/>
+          <w:highlight w:val="yellow"/>
+        </w:rPr>
+        <w:sym w:font="Wingdings" w:char="F0E0"/>
+      </w:r>
+      <w:r>
+        <w:rPr>
+          <w:rFonts w:cs="Arial"/>
+          <w:color w:val="FF0000"/>
+          <w:highlight w:val="yellow"/>
+        </w:rPr>
+        <w:t xml:space="preserve"> [too much jargon?]</w:t>
+      </w:r>
+    </w:p>
+    <w:p>
+      <w:pPr>
+        <w:rPr>
+          <w:rFonts w:cs="Arial"/>
+        </w:rPr>
+      </w:pPr>
+      <w:r>
+        <w:rPr>
+          <w:rFonts w:cs="Arial"/>
+        </w:rPr>
+        <w:t>There i</w:t>
+      </w:r>
+      <w:r>
+        <w:rPr>
+          <w:rFonts w:cs="Arial"/>
+        </w:rPr>
+        <w:t>s</w:t>
+      </w:r>
+      <w:r>
+        <w:rPr>
+          <w:rFonts w:cs="Arial"/>
+        </w:rPr>
+        <w:t xml:space="preserve"> some experimental evidence in animal models that showed that acute administration of </w:t>
+      </w:r>
+      <w:r>
+        <w:rPr>
+          <w:rFonts w:cs="Arial"/>
+        </w:rPr>
+        <w:t>oestradio</w:t>
+      </w:r>
+      <w:r>
+        <w:rPr>
+          <w:rFonts w:cs="Arial"/>
+        </w:rPr>
+        <w:t>l</w:t>
+      </w:r>
+      <w:r>
+        <w:rPr>
+          <w:rFonts w:cs="Arial"/>
+        </w:rPr>
+        <w:t xml:space="preserve"> reduces infarct </w:t>
+      </w:r>
+      <w:r>
+        <w:rPr>
+          <w:rFonts w:cs="Arial"/>
+        </w:rPr>
+        <w:t>size</w:t>
+      </w:r>
+      <w:r>
+        <w:rPr>
+          <w:rFonts w:cs="Arial"/>
+        </w:rPr>
+        <w:t xml:space="preserve"> and tissue damage, as well as improves</w:t>
+      </w:r>
+      <w:r>
+        <w:rPr>
+          <w:rFonts w:cs="Arial"/>
+        </w:rPr>
+        <w:t xml:space="preserve"> post-infarct</w:t>
+      </w:r>
+      <w:r>
+        <w:rPr>
+          <w:rFonts w:cs="Arial"/>
+        </w:rPr>
+        <w:t xml:space="preserve"> blood flow</w:t>
+      </w:r>
+      <w:r>
+        <w:rPr>
+          <w:rFonts w:cs="Arial"/>
+        </w:rPr>
+        <w:t xml:space="preserve"> (</w:t>
+      </w:r>
+      <w:hyperlink w:anchor="gibson2009" w:history="1">
+        <w:r>
+          <w:rPr>
+            <w:rStyle w:val="Hyperlink"/>
+            <w:rFonts w:ascii="Ebrima" w:hAnsi="Ebrima" w:cs="Arial"/>
+          </w:rPr>
+          <w:t>Gibson et al., 2009</w:t>
+        </w:r>
+      </w:hyperlink>
+      <w:r>
+        <w:rPr>
+          <w:rFonts w:cs="Arial"/>
+        </w:rPr>
+        <w:t xml:space="preserve">; </w:t>
+      </w:r>
+      <w:hyperlink w:anchor="liuyang2013" w:history="1">
+        <w:r>
+          <w:rPr>
+            <w:rStyle w:val="Hyperlink"/>
+            <w:rFonts w:ascii="Ebrima" w:hAnsi="Ebrima" w:cs="Arial"/>
+          </w:rPr>
+          <w:t>Liu &amp; Yang, 2013</w:t>
+        </w:r>
+      </w:hyperlink>
+      <w:r>
+        <w:rPr>
+          <w:rFonts w:cs="Arial"/>
+        </w:rPr>
+        <w:t xml:space="preserve">; </w:t>
+      </w:r>
+      <w:r>
+        <w:rPr>
+          <w:rFonts w:cs="Arial"/>
+          <w:color w:val="27CED7" w:themeColor="accent3"/>
+        </w:rPr>
+        <w:t>McCullough et al., 2001</w:t>
+      </w:r>
+      <w:r>
+        <w:rPr>
+          <w:rFonts w:cs="Arial"/>
+        </w:rPr>
+        <w:t xml:space="preserve">; </w:t>
+      </w:r>
+      <w:hyperlink w:anchor="suzuki2009" w:history="1">
+        <w:r>
+          <w:rPr>
+            <w:rStyle w:val="Hyperlink"/>
+            <w:rFonts w:ascii="Ebrima" w:hAnsi="Ebrima" w:cs="Arial"/>
+          </w:rPr>
+          <w:t>Suzuki et al, 2009</w:t>
+        </w:r>
+      </w:hyperlink>
+      <w:r>
+        <w:rPr>
+          <w:rFonts w:cs="Arial"/>
+        </w:rPr>
+        <w:t>).</w:t>
+      </w:r>
+      <w:r>
+        <w:rPr>
+          <w:rFonts w:cs="Arial"/>
+        </w:rPr>
+        <w:t xml:space="preserve"> Interestingly, oestradiol administration also reduces injury in male animals, suggesting that its neuroprotective effects are independent of gonadal sex (</w:t>
+      </w:r>
+      <w:r>
+        <w:rPr>
+          <w:rFonts w:cs="Arial"/>
+          <w:color w:val="27CED7" w:themeColor="accent3"/>
+        </w:rPr>
+        <w:t>Bushnell et al., 2018; Manwani et al., 2014</w:t>
+      </w:r>
+      <w:r>
+        <w:rPr>
+          <w:rFonts w:cs="Arial"/>
+        </w:rPr>
+        <w:t>).</w:t>
+      </w:r>
+      <w:r>
+        <w:rPr>
+          <w:rFonts w:cs="Arial"/>
+        </w:rPr>
+        <w:t xml:space="preserve"> H</w:t>
+      </w:r>
+      <w:r>
+        <w:rPr>
+          <w:rFonts w:cs="Arial"/>
+        </w:rPr>
+        <w:t>owever</w:t>
+      </w:r>
+      <w:r>
+        <w:rPr>
+          <w:rFonts w:cs="Arial"/>
+        </w:rPr>
+        <w:t>,</w:t>
+      </w:r>
+      <w:r>
+        <w:rPr>
+          <w:rFonts w:cs="Arial"/>
+        </w:rPr>
+        <w:t xml:space="preserve"> clinical trials </w:t>
+      </w:r>
+      <w:r>
+        <w:rPr>
+          <w:rFonts w:cs="Arial"/>
+        </w:rPr>
+        <w:t xml:space="preserve">in humans </w:t>
+      </w:r>
+      <w:r>
+        <w:rPr>
+          <w:rFonts w:cs="Arial"/>
+        </w:rPr>
+        <w:t xml:space="preserve">have not been successful </w:t>
+      </w:r>
+      <w:r>
+        <w:rPr>
+          <w:rFonts w:cs="Arial"/>
+          <w:highlight w:val="yellow"/>
+        </w:rPr>
+        <w:t xml:space="preserve">so </w:t>
+      </w:r>
+      <w:r>
+        <w:rPr>
+          <w:rFonts w:cs="Arial"/>
+          <w:highlight w:val="yellow"/>
+        </w:rPr>
+        <w:t>far (CHECK)</w:t>
+      </w:r>
+      <w:r>
+        <w:rPr>
+          <w:rFonts w:cs="Arial"/>
+        </w:rPr>
+        <w:t xml:space="preserve"> </w:t>
+      </w:r>
+      <w:r>
+        <w:rPr>
+          <w:rFonts w:cs="Arial"/>
+        </w:rPr>
+        <w:t>(</w:t>
+      </w:r>
+      <w:hyperlink w:anchor="gibson2013" w:history="1">
+        <w:r>
+          <w:rPr>
+            <w:rStyle w:val="Hyperlink"/>
+            <w:rFonts w:ascii="Ebrima" w:hAnsi="Ebrima" w:cs="Arial"/>
+          </w:rPr>
+          <w:t>Gibson et al., 2013</w:t>
+        </w:r>
+      </w:hyperlink>
+      <w:r>
+        <w:rPr>
+          <w:rFonts w:cs="Arial"/>
+        </w:rPr>
+        <w:t xml:space="preserve">; </w:t>
+      </w:r>
+      <w:hyperlink w:anchor="hendersonlobo2012" w:history="1">
+        <w:r>
+          <w:rPr>
+            <w:rStyle w:val="Hyperlink"/>
+            <w:rFonts w:ascii="Ebrima" w:hAnsi="Ebrima" w:cs="Arial"/>
+          </w:rPr>
+          <w:t>Henderson &amp; Lobo, 2012</w:t>
+        </w:r>
+      </w:hyperlink>
+      <w:r>
+        <w:rPr>
+          <w:rFonts w:cs="Arial"/>
+        </w:rPr>
+        <w:t>)</w:t>
+      </w:r>
+    </w:p>
+    <w:p>
+      <w:pPr>
+        <w:pStyle w:val="Listenabsatz"/>
+        <w:numPr>
+          <w:ilvl w:val="0"/>
+          <w:numId w:val="1"/>
+        </w:numPr>
+        <w:rPr>
+          <w:rFonts w:cs="Arial"/>
+        </w:rPr>
+      </w:pPr>
+      <w:r>
+        <w:rPr>
+          <w:rFonts w:cs="Arial"/>
+        </w:rPr>
+        <w:t>Manwani et al. (2014):</w:t>
+      </w:r>
+    </w:p>
+    <w:p>
+      <w:pPr>
+        <w:pStyle w:val="Listenabsatz"/>
+        <w:numPr>
+          <w:ilvl w:val="1"/>
+          <w:numId w:val="1"/>
+        </w:numPr>
+        <w:rPr>
+          <w:rFonts w:cs="Arial"/>
+        </w:rPr>
+      </w:pPr>
+      <w:r>
+        <w:rPr>
+          <w:rFonts w:cs="Arial"/>
+        </w:rPr>
+        <w:t>Ischemic stroke is recognized as a sexually dimorphic disease with</w:t>
+      </w:r>
+      <w:r>
+        <w:rPr>
+          <w:rFonts w:cs="Arial"/>
+        </w:rPr>
+        <w:t xml:space="preserve"> </w:t>
+      </w:r>
+      <w:r>
+        <w:rPr>
+          <w:rFonts w:cs="Arial"/>
+        </w:rPr>
+        <w:t>women enjoying a lower stroke incidence relative to men until an</w:t>
+      </w:r>
+      <w:r>
+        <w:rPr>
+          <w:rFonts w:cs="Arial"/>
+        </w:rPr>
+        <w:t xml:space="preserve"> </w:t>
+      </w:r>
+      <w:r>
+        <w:rPr>
+          <w:rFonts w:cs="Arial"/>
+        </w:rPr>
+        <w:t>advanced age.1 Preclinical studies in animal models confirm and</w:t>
+      </w:r>
+      <w:r>
+        <w:rPr>
+          <w:rFonts w:cs="Arial"/>
+        </w:rPr>
+        <w:t xml:space="preserve"> </w:t>
+      </w:r>
+      <w:r>
+        <w:rPr>
+          <w:rFonts w:cs="Arial"/>
+        </w:rPr>
+        <w:t>replicate this clinical epidemiology.</w:t>
+      </w:r>
+      <w:r>
+        <w:rPr>
+          <w:rFonts w:cs="Arial"/>
+        </w:rPr>
+        <w:t xml:space="preserve"> </w:t>
+      </w:r>
+      <w:r>
+        <w:rPr>
+          <w:rFonts w:cs="Arial"/>
+        </w:rPr>
+        <w:t>2,3 This sexual dichotomy has</w:t>
+      </w:r>
+      <w:r>
+        <w:rPr>
+          <w:rFonts w:cs="Arial"/>
+        </w:rPr>
+        <w:t xml:space="preserve"> </w:t>
+      </w:r>
+      <w:r>
+        <w:rPr>
+          <w:rFonts w:cs="Arial"/>
+        </w:rPr>
+        <w:t>largely been attributed to the activational effects of gonadal</w:t>
+      </w:r>
+      <w:r>
+        <w:rPr>
+          <w:rFonts w:cs="Arial"/>
+        </w:rPr>
+        <w:t xml:space="preserve"> </w:t>
+      </w:r>
+      <w:r>
+        <w:rPr>
+          <w:rFonts w:cs="Arial"/>
+        </w:rPr>
+        <w:t>hormones—predominantly androgens and estrogens.</w:t>
+      </w:r>
+      <w:r>
+        <w:rPr>
+          <w:rFonts w:cs="Arial"/>
+        </w:rPr>
+        <w:t xml:space="preserve"> </w:t>
+      </w:r>
+      <w:r>
+        <w:rPr>
+          <w:rFonts w:cs="Arial"/>
+        </w:rPr>
+        <w:t>4 The male</w:t>
+      </w:r>
+      <w:r>
+        <w:rPr>
+          <w:rFonts w:cs="Arial"/>
+        </w:rPr>
+        <w:t xml:space="preserve"> </w:t>
+      </w:r>
+      <w:r>
+        <w:rPr>
+          <w:rFonts w:cs="Arial"/>
+        </w:rPr>
+        <w:t>gonadal hormone, testosterone has been shown to contribute to</w:t>
+      </w:r>
+      <w:r>
+        <w:rPr>
+          <w:rFonts w:cs="Arial"/>
+        </w:rPr>
+        <w:t xml:space="preserve"> </w:t>
+      </w:r>
+      <w:r>
+        <w:rPr>
+          <w:rFonts w:cs="Arial"/>
+        </w:rPr>
+        <w:t>the male ‘ischemic sensitivity’ phenotype both clinically5 and in</w:t>
+      </w:r>
+      <w:r>
+        <w:rPr>
+          <w:rFonts w:cs="Arial"/>
+        </w:rPr>
+        <w:t xml:space="preserve"> </w:t>
+      </w:r>
+      <w:r>
+        <w:rPr>
+          <w:rFonts w:cs="Arial"/>
+        </w:rPr>
+        <w:t>animal models.</w:t>
+      </w:r>
+      <w:r>
+        <w:rPr>
+          <w:rFonts w:cs="Arial"/>
+        </w:rPr>
+        <w:t xml:space="preserve"> </w:t>
+      </w:r>
+      <w:r>
+        <w:rPr>
+          <w:rFonts w:cs="Arial"/>
+        </w:rPr>
+        <w:t>6,7 However, the role of testosterone in ischemic</w:t>
+      </w:r>
+      <w:r>
+        <w:rPr>
+          <w:rFonts w:cs="Arial"/>
+        </w:rPr>
+        <w:t xml:space="preserve"> </w:t>
+      </w:r>
+      <w:r>
+        <w:rPr>
+          <w:rFonts w:cs="Arial"/>
+        </w:rPr>
+        <w:t>stroke remains controversial, as other studies have seen an</w:t>
+      </w:r>
+      <w:r>
+        <w:rPr>
+          <w:rFonts w:cs="Arial"/>
+        </w:rPr>
+        <w:t xml:space="preserve"> </w:t>
+      </w:r>
+      <w:r>
+        <w:rPr>
+          <w:rFonts w:cs="Arial"/>
+        </w:rPr>
+        <w:t>age and dose-dependent prot</w:t>
+      </w:r>
+      <w:r>
+        <w:rPr>
+          <w:rFonts w:cs="Arial"/>
+        </w:rPr>
+        <w:t>ection with testosterone supple</w:t>
+      </w:r>
+      <w:r>
+        <w:rPr>
+          <w:rFonts w:cs="Arial"/>
+        </w:rPr>
+        <w:t>mentation.</w:t>
+      </w:r>
+      <w:r>
+        <w:rPr>
+          <w:rFonts w:cs="Arial"/>
+        </w:rPr>
+        <w:t xml:space="preserve"> </w:t>
+      </w:r>
+      <w:r>
+        <w:rPr>
+          <w:rFonts w:cs="Arial"/>
+        </w:rPr>
+        <w:t>8 In contrast, estrogens have been consistently shown</w:t>
+      </w:r>
+      <w:r>
+        <w:rPr>
+          <w:rFonts w:cs="Arial"/>
+        </w:rPr>
+        <w:t xml:space="preserve"> </w:t>
+      </w:r>
+      <w:r>
+        <w:rPr>
+          <w:rFonts w:cs="Arial"/>
+        </w:rPr>
+        <w:t>to be neuroprotective in the majority of preclinical studies.</w:t>
+      </w:r>
+      <w:r>
+        <w:rPr>
+          <w:rFonts w:cs="Arial"/>
+        </w:rPr>
+        <w:t xml:space="preserve"> </w:t>
+      </w:r>
+      <w:r>
+        <w:rPr>
+          <w:rFonts w:cs="Arial"/>
+        </w:rPr>
+        <w:t>9</w:t>
+      </w:r>
+      <w:r>
+        <w:rPr>
+          <w:rFonts w:cs="Arial"/>
+        </w:rPr>
+        <w:t xml:space="preserve"> </w:t>
+      </w:r>
+      <w:r>
+        <w:rPr>
+          <w:rFonts w:cs="Arial"/>
+        </w:rPr>
+        <w:t xml:space="preserve">Ovariectomized females have </w:t>
+      </w:r>
+      <w:r>
+        <w:rPr>
+          <w:rFonts w:cs="Arial"/>
+        </w:rPr>
+        <w:t>increased histologic injury com</w:t>
+      </w:r>
+      <w:r>
+        <w:rPr>
+          <w:rFonts w:cs="Arial"/>
+        </w:rPr>
+        <w:t>pared with ovary intact females, and this is reversed with estradiol</w:t>
+      </w:r>
+      <w:r>
+        <w:rPr>
+          <w:rFonts w:cs="Arial"/>
+        </w:rPr>
+        <w:t xml:space="preserve"> </w:t>
+      </w:r>
+      <w:r>
+        <w:rPr>
+          <w:rFonts w:cs="Arial"/>
+        </w:rPr>
+        <w:t>supplementation. Exogenous estradiol administration also reduces</w:t>
+      </w:r>
+      <w:r>
+        <w:rPr>
+          <w:rFonts w:cs="Arial"/>
+        </w:rPr>
+        <w:t xml:space="preserve"> </w:t>
+      </w:r>
+      <w:r>
+        <w:rPr>
+          <w:rFonts w:cs="Arial"/>
+        </w:rPr>
+        <w:t>injury in males, suggesting that estrogen exercises its beneficial</w:t>
+      </w:r>
+      <w:r>
+        <w:rPr>
+          <w:rFonts w:cs="Arial"/>
+        </w:rPr>
+        <w:t xml:space="preserve"> </w:t>
+      </w:r>
+      <w:r>
+        <w:rPr>
+          <w:rFonts w:cs="Arial"/>
+        </w:rPr>
+        <w:t>effects independently of the gonadal sex</w:t>
+      </w:r>
+    </w:p>
+    <w:p>
+      <w:pPr>
+        <w:pStyle w:val="Listenabsatz"/>
+        <w:numPr>
+          <w:ilvl w:val="0"/>
+          <w:numId w:val="1"/>
+        </w:numPr>
+        <w:rPr>
+          <w:rFonts w:cs="Arial"/>
+        </w:rPr>
+      </w:pPr>
+      <w:r>
+        <w:rPr>
+          <w:rFonts w:cs="Arial"/>
+        </w:rPr>
+        <w:t>Bushnell et al. (2018):</w:t>
+      </w:r>
+    </w:p>
+    <w:p>
+      <w:pPr>
+        <w:pStyle w:val="Listenabsatz"/>
+        <w:numPr>
+          <w:ilvl w:val="1"/>
+          <w:numId w:val="1"/>
+        </w:numPr>
+        <w:rPr>
+          <w:rFonts w:cs="Arial"/>
+        </w:rPr>
+      </w:pPr>
+      <w:r>
+        <w:t xml:space="preserve">The incidence of human stroke is sexually dimorphic until late in life, well beyond the years of reproductive senescence and menopause. From early </w:t>
+      </w:r>
+      <w:r>
+        <w:lastRenderedPageBreak/>
+        <w:t>through midadulthood years, stroke incidence is lower in women compared to men. However, with advancing age, the incidence of stroke and stroke-related mortality becomes higher in women.1</w:t>
+      </w:r>
+    </w:p>
+    <w:p>
+      <w:pPr>
+        <w:pStyle w:val="Listenabsatz"/>
+        <w:numPr>
+          <w:ilvl w:val="1"/>
+          <w:numId w:val="1"/>
+        </w:numPr>
+        <w:rPr>
+          <w:rFonts w:cs="Arial"/>
+        </w:rPr>
+      </w:pPr>
+      <w:r>
+        <w:t>These hormones clearly contribute to, but do not fully account for, sex-specific responses to cerebral ischemia. (McCullough et al., 2003)</w:t>
+      </w:r>
+    </w:p>
+    <w:p>
+      <w:pPr>
+        <w:pStyle w:val="Listenabsatz"/>
+        <w:numPr>
+          <w:ilvl w:val="1"/>
+          <w:numId w:val="1"/>
+        </w:numPr>
+        <w:rPr>
+          <w:rFonts w:cs="Arial"/>
+        </w:rPr>
+      </w:pPr>
+      <w:r>
+        <w:t>The underpinning mechanisms responsible for this shift from an ‘‘ischemia-protected’’ to an ‘‘ischemia-sensitive’’ phenotype in aging females are not clearly defined but involve loss of estrogen, increased systemic inflammation, and age-related changes in gene expression (Sohrabji et al., 2017)</w:t>
+      </w:r>
+    </w:p>
+    <w:p>
+      <w:pPr>
+        <w:rPr>
+          <w:rFonts w:cs="Arial"/>
+          <w:highlight w:val="yellow"/>
+        </w:rPr>
+      </w:pPr>
+      <w:r>
+        <w:rPr>
+          <w:rFonts w:cs="Arial"/>
+        </w:rPr>
+        <w:t>Studies have shown that in both hippocampal and astrocytic cells derived from neonatal populations, male-derived (XY) cells are more vulnerable than female-derived (XX) cells to ischaemic injuries – even in low hormonal concentrations (</w:t>
       </w:r>
       <w:hyperlink w:anchor="li2005" w:history="1">
         <w:r>
@@ -3466,23 +2662,13 @@
         <w:t xml:space="preserve">). </w:t>
       </w:r>
       <w:hyperlink w:anchor="manwani2014" w:history="1">
-        <w:proofErr w:type="spellStart"/>
         <w:r>
           <w:rPr>
             <w:rStyle w:val="Hyperlink"/>
             <w:rFonts w:ascii="Ebrima" w:hAnsi="Ebrima" w:cs="Arial"/>
             <w:highlight w:val="yellow"/>
           </w:rPr>
-          <w:t>Manwani</w:t>
-        </w:r>
-        <w:proofErr w:type="spellEnd"/>
-        <w:r>
-          <w:rPr>
-            <w:rStyle w:val="Hyperlink"/>
-            <w:rFonts w:ascii="Ebrima" w:hAnsi="Ebrima" w:cs="Arial"/>
-            <w:highlight w:val="yellow"/>
-          </w:rPr>
-          <w:t xml:space="preserve"> et al. (2014)</w:t>
+          <w:t>Manwani et al. (2014)</w:t>
         </w:r>
       </w:hyperlink>
       <w:r>
@@ -3490,15 +2676,7 @@
           <w:rFonts w:cs="Arial"/>
           <w:highlight w:val="yellow"/>
         </w:rPr>
-        <w:t xml:space="preserve"> also demonstrated the same effects in mice. However, by dissociating the effects of gonadal sex hormones from sex chromosomes via the removal of gonads, they were able to show that </w:t>
-      </w:r>
-      <w:r>
-        <w:rPr>
-          <w:rFonts w:cs="Arial"/>
-          <w:highlight w:val="yellow"/>
-        </w:rPr>
-        <w:lastRenderedPageBreak/>
-        <w:t>this female-specific ischaemic protection stemmed from circulating oestrogen and o</w:t>
+        <w:t xml:space="preserve"> also demonstrated the same effects in mice. However, by dissociating the effects of gonadal sex hormones from sex chromosomes via the removal of gonads, they were able to show that this female-specific ischaemic protection stemmed from circulating oestrogen and o</w:t>
       </w:r>
       <w:r>
         <w:rPr>
@@ -3513,27 +2691,7 @@
           <w:color w:val="FF0000"/>
           <w:highlight w:val="yellow"/>
         </w:rPr>
-        <w:t>[</w:t>
-      </w:r>
-      <w:proofErr w:type="spellStart"/>
-      <w:proofErr w:type="gramStart"/>
-      <w:r>
-        <w:rPr>
-          <w:rFonts w:cs="Arial"/>
-          <w:color w:val="FF0000"/>
-          <w:highlight w:val="yellow"/>
-        </w:rPr>
-        <w:t>übergang</w:t>
-      </w:r>
-      <w:proofErr w:type="spellEnd"/>
-      <w:proofErr w:type="gramEnd"/>
-      <w:r>
-        <w:rPr>
-          <w:rFonts w:cs="Arial"/>
-          <w:color w:val="FF0000"/>
-          <w:highlight w:val="yellow"/>
-        </w:rPr>
-        <w:t>]</w:t>
+        <w:t>[übergang]</w:t>
       </w:r>
     </w:p>
     <w:p>
@@ -3542,182 +2700,272 @@
           <w:rFonts w:cs="Arial"/>
         </w:rPr>
       </w:pPr>
-      <w:r>
-        <w:rPr>
-          <w:rFonts w:cs="Arial"/>
-          <w:highlight w:val="yellow"/>
-        </w:rPr>
-        <w:t>It has been well established by rodent studies that female brains sustain less injuries after experimental ischaemic stroke compared to male brains, which is likely due to neuroprotective properties of sex steroid hormones, such as oestradiol, oestrogen and progesterone (</w:t>
-      </w:r>
-      <w:hyperlink w:anchor="gibson2013" w:history="1">
-        <w:r>
-          <w:rPr>
-            <w:rStyle w:val="Hyperlink"/>
-            <w:rFonts w:ascii="Ebrima" w:hAnsi="Ebrima" w:cs="Arial"/>
-            <w:highlight w:val="yellow"/>
-          </w:rPr>
-          <w:t>Gibson et al., 2013</w:t>
-        </w:r>
-      </w:hyperlink>
-      <w:r>
-        <w:rPr>
-          <w:rFonts w:cs="Arial"/>
-          <w:highlight w:val="yellow"/>
-        </w:rPr>
-        <w:t xml:space="preserve">; </w:t>
-      </w:r>
-      <w:hyperlink w:anchor="liu2010" w:history="1">
-        <w:r>
-          <w:rPr>
-            <w:rStyle w:val="Hyperlink"/>
-            <w:rFonts w:ascii="Ebrima" w:hAnsi="Ebrima" w:cs="Arial"/>
-            <w:highlight w:val="yellow"/>
-          </w:rPr>
-          <w:t>Liu et al., 2010</w:t>
-        </w:r>
-      </w:hyperlink>
-      <w:r>
-        <w:rPr>
-          <w:rFonts w:cs="Arial"/>
-          <w:highlight w:val="yellow"/>
-        </w:rPr>
-        <w:t xml:space="preserve">; </w:t>
-      </w:r>
-      <w:hyperlink w:anchor="wise2001" w:history="1">
-        <w:r>
-          <w:rPr>
-            <w:rStyle w:val="Hyperlink"/>
-            <w:rFonts w:ascii="Ebrima" w:hAnsi="Ebrima" w:cs="Arial"/>
-            <w:highlight w:val="yellow"/>
-          </w:rPr>
-          <w:t>Wise et al., 2001</w:t>
-        </w:r>
-      </w:hyperlink>
-      <w:r>
-        <w:rPr>
-          <w:rFonts w:cs="Arial"/>
-          <w:highlight w:val="yellow"/>
-        </w:rPr>
-        <w:t>).</w:t>
-      </w:r>
-      <w:r>
-        <w:rPr>
-          <w:rFonts w:cs="Arial"/>
-        </w:rPr>
-        <w:t xml:space="preserve"> There is also some experimental evidence in animal models that showed that acute administration of such hormones reduces infarct </w:t>
-      </w:r>
-      <w:r>
-        <w:rPr>
-          <w:rFonts w:cs="Arial"/>
-        </w:rPr>
-        <w:t>size (</w:t>
-      </w:r>
-      <w:hyperlink w:anchor="gibson2009" w:history="1">
-        <w:r>
-          <w:rPr>
-            <w:rStyle w:val="Hyperlink"/>
-            <w:rFonts w:ascii="Ebrima" w:hAnsi="Ebrima" w:cs="Arial"/>
-          </w:rPr>
-          <w:t>Gibson et al., 2009</w:t>
-        </w:r>
-      </w:hyperlink>
-      <w:r>
-        <w:rPr>
-          <w:rFonts w:cs="Arial"/>
-        </w:rPr>
-        <w:t xml:space="preserve">; </w:t>
-      </w:r>
-      <w:hyperlink w:anchor="liuyang2013" w:history="1">
-        <w:r>
-          <w:rPr>
-            <w:rStyle w:val="Hyperlink"/>
-            <w:rFonts w:ascii="Ebrima" w:hAnsi="Ebrima" w:cs="Arial"/>
-          </w:rPr>
-          <w:t>Liu &amp; Yang, 2013</w:t>
-        </w:r>
-      </w:hyperlink>
-      <w:r>
-        <w:rPr>
-          <w:rFonts w:cs="Arial"/>
-        </w:rPr>
-        <w:t xml:space="preserve">; </w:t>
-      </w:r>
-      <w:hyperlink w:anchor="suzuki2009" w:history="1">
-        <w:r>
-          <w:rPr>
-            <w:rStyle w:val="Hyperlink"/>
-            <w:rFonts w:ascii="Ebrima" w:hAnsi="Ebrima" w:cs="Arial"/>
-          </w:rPr>
-          <w:t>Suzuki et al, 2009</w:t>
-        </w:r>
-      </w:hyperlink>
-      <w:r>
-        <w:rPr>
-          <w:rFonts w:cs="Arial"/>
-        </w:rPr>
-        <w:t>),</w:t>
-      </w:r>
-      <w:r>
-        <w:rPr>
-          <w:rFonts w:cs="Arial"/>
-        </w:rPr>
-        <w:t xml:space="preserve"> however clinical trials have not been successful </w:t>
-      </w:r>
-      <w:r>
-        <w:rPr>
-          <w:rFonts w:cs="Arial"/>
-          <w:highlight w:val="yellow"/>
-        </w:rPr>
-        <w:t xml:space="preserve">so </w:t>
-      </w:r>
-      <w:r>
-        <w:rPr>
-          <w:rFonts w:cs="Arial"/>
-          <w:highlight w:val="yellow"/>
-        </w:rPr>
-        <w:t>far (CHECK)</w:t>
-      </w:r>
-      <w:r>
-        <w:rPr>
-          <w:rFonts w:cs="Arial"/>
-        </w:rPr>
-        <w:t xml:space="preserve"> </w:t>
-      </w:r>
-      <w:r>
-        <w:rPr>
-          <w:rFonts w:cs="Arial"/>
-        </w:rPr>
-        <w:t>(</w:t>
-      </w:r>
-      <w:hyperlink w:anchor="gibson2013" w:history="1">
-        <w:r>
-          <w:rPr>
-            <w:rStyle w:val="Hyperlink"/>
-            <w:rFonts w:ascii="Ebrima" w:hAnsi="Ebrima" w:cs="Arial"/>
-          </w:rPr>
-          <w:t>Gibson et al., 2013</w:t>
-        </w:r>
-      </w:hyperlink>
-      <w:r>
-        <w:rPr>
-          <w:rFonts w:cs="Arial"/>
-        </w:rPr>
-        <w:t xml:space="preserve">; </w:t>
-      </w:r>
-      <w:hyperlink w:anchor="hendersonlobo2012" w:history="1">
-        <w:r>
-          <w:rPr>
-            <w:rStyle w:val="Hyperlink"/>
-            <w:rFonts w:ascii="Ebrima" w:hAnsi="Ebrima" w:cs="Arial"/>
-          </w:rPr>
-          <w:t>Henderson &amp; Lobo, 2012</w:t>
-        </w:r>
-      </w:hyperlink>
-      <w:r>
-        <w:rPr>
-          <w:rFonts w:cs="Arial"/>
-        </w:rPr>
-        <w:t>)</w:t>
+    </w:p>
+    <w:p>
+      <w:pPr>
+        <w:rPr>
+          <w:rFonts w:cs="Arial"/>
+        </w:rPr>
+      </w:pPr>
+    </w:p>
+    <w:p>
+      <w:pPr>
+        <w:pStyle w:val="Listenabsatz"/>
+        <w:numPr>
+          <w:ilvl w:val="0"/>
+          <w:numId w:val="1"/>
+        </w:numPr>
+        <w:rPr>
+          <w:rFonts w:cs="Arial"/>
+        </w:rPr>
+      </w:pPr>
+      <w:r>
+        <w:rPr>
+          <w:rFonts w:cs="Arial"/>
+        </w:rPr>
+        <w:t>It is important to note that th</w:t>
+      </w:r>
+      <w:r>
+        <w:rPr>
+          <w:rFonts w:cs="Arial"/>
+        </w:rPr>
+        <w:t>e strongest observed sex differ</w:t>
+      </w:r>
+      <w:r>
+        <w:rPr>
+          <w:rFonts w:cs="Arial"/>
+        </w:rPr>
+        <w:t>ences were strictly lateralized to the left hemisphere. Previous</w:t>
+      </w:r>
+      <w:r>
+        <w:rPr>
+          <w:rFonts w:cs="Arial"/>
+        </w:rPr>
+        <w:t xml:space="preserve"> </w:t>
+      </w:r>
+      <w:r>
+        <w:rPr>
+          <w:rFonts w:cs="Arial"/>
+        </w:rPr>
+        <w:t>research suggests that male or female sex and respective sex</w:t>
+      </w:r>
+      <w:r>
+        <w:rPr>
+          <w:rFonts w:cs="Arial"/>
+        </w:rPr>
+        <w:t xml:space="preserve"> </w:t>
+      </w:r>
+      <w:r>
+        <w:rPr>
+          <w:rFonts w:cs="Arial"/>
+        </w:rPr>
+        <w:t>hormones contribute to induce functional cerebral</w:t>
+      </w:r>
+      <w:r>
+        <w:rPr>
+          <w:rFonts w:cs="Arial"/>
+        </w:rPr>
+        <w:t xml:space="preserve"> </w:t>
+      </w:r>
+      <w:r>
+        <w:rPr>
+          <w:rFonts w:cs="Arial"/>
+        </w:rPr>
+        <w:t>asymmetries27. Men appear to have a stronger hemispheric</w:t>
+      </w:r>
+      <w:r>
+        <w:rPr>
+          <w:rFonts w:cs="Arial"/>
+        </w:rPr>
+        <w:t xml:space="preserve"> </w:t>
+      </w:r>
+      <w:r>
+        <w:rPr>
+          <w:rFonts w:cs="Arial"/>
+        </w:rPr>
+        <w:t>asymmetry; however, while robustly replicated, determined effect</w:t>
+      </w:r>
+      <w:r>
+        <w:rPr>
+          <w:rFonts w:cs="Arial"/>
+        </w:rPr>
+        <w:t xml:space="preserve"> </w:t>
+      </w:r>
+      <w:r>
+        <w:rPr>
+          <w:rFonts w:cs="Arial"/>
+        </w:rPr>
+        <w:t>sizes have been small28. Such an enhanced asymmetry in men was</w:t>
+      </w:r>
+      <w:r>
+        <w:rPr>
+          <w:rFonts w:cs="Arial"/>
+        </w:rPr>
+        <w:t xml:space="preserve"> </w:t>
+      </w:r>
+      <w:r>
+        <w:rPr>
+          <w:rFonts w:cs="Arial"/>
+        </w:rPr>
+        <w:t>also found in some early lesion studies on intelligence29. However, further early lesion studies suggested that lateralization</w:t>
+      </w:r>
+      <w:r>
+        <w:rPr>
+          <w:rFonts w:cs="Arial"/>
+        </w:rPr>
+        <w:t xml:space="preserve"> </w:t>
+      </w:r>
+      <w:r>
+        <w:rPr>
+          <w:rFonts w:cs="Arial"/>
+        </w:rPr>
+        <w:t>differences between the sexes might be even more complex, i.e.,</w:t>
+      </w:r>
+      <w:r>
+        <w:rPr>
+          <w:rFonts w:cs="Arial"/>
+        </w:rPr>
+        <w:t xml:space="preserve"> </w:t>
+      </w:r>
+      <w:r>
+        <w:rPr>
+          <w:rFonts w:cs="Arial"/>
+        </w:rPr>
+        <w:t>female brains may be asymmetric to a comparable degree, yet in</w:t>
+      </w:r>
+      <w:r>
+        <w:rPr>
+          <w:rFonts w:cs="Arial"/>
+        </w:rPr>
+        <w:t xml:space="preserve"> </w:t>
+      </w:r>
+      <w:r>
+        <w:rPr>
+          <w:rFonts w:cs="Arial"/>
+        </w:rPr>
+        <w:t>different ways30,31. In particular, it was found that lefthemispheric lesions in wome</w:t>
+      </w:r>
+      <w:r>
+        <w:rPr>
+          <w:rFonts w:cs="Arial"/>
+        </w:rPr>
+        <w:t>n led to both verbal and perfor</w:t>
+      </w:r>
+      <w:r>
+        <w:rPr>
+          <w:rFonts w:cs="Arial"/>
+        </w:rPr>
+        <w:t>mance scale IQ deterioration, while only one quality—either</w:t>
+      </w:r>
+      <w:r>
+        <w:rPr>
+          <w:rFonts w:cs="Arial"/>
+        </w:rPr>
+        <w:t xml:space="preserve"> </w:t>
+      </w:r>
+      <w:r>
+        <w:rPr>
+          <w:rFonts w:cs="Arial"/>
+        </w:rPr>
+        <w:t>verbal or performance—was affected in all other lesion and sex</w:t>
+      </w:r>
+      <w:r>
+        <w:rPr>
+          <w:rFonts w:cs="Arial"/>
+        </w:rPr>
+        <w:t xml:space="preserve"> </w:t>
+      </w:r>
+      <w:r>
+        <w:rPr>
+          <w:rFonts w:cs="Arial"/>
+        </w:rPr>
+        <w:t>constellations30,32.</w:t>
+      </w:r>
+    </w:p>
+    <w:p>
+      <w:pPr>
+        <w:pStyle w:val="Listenabsatz"/>
+        <w:numPr>
+          <w:ilvl w:val="0"/>
+          <w:numId w:val="1"/>
+        </w:numPr>
+        <w:rPr>
+          <w:rFonts w:cs="Arial"/>
+        </w:rPr>
+      </w:pPr>
+      <w:r>
+        <w:t>Nonetheless, we also find that particularly women are vulnerable to left-hemispheric lesions. Indeed, we can relate the most robust excess vulnerability of female vs. male patients to anatomically precise lesion locations in the left-hemispheric PCA territory, specifically featuring hippocampal, thalamic, and precuneal regions. Based on existing knowledge on these regions’ physiological functions, it may be suggested that lesions in these regions more likely underlie (higher) cognitive, than, for example, basic motor functions</w:t>
+      </w:r>
+    </w:p>
+    <w:p>
+      <w:pPr>
+        <w:pStyle w:val="Listenabsatz"/>
+        <w:numPr>
+          <w:ilvl w:val="0"/>
+          <w:numId w:val="1"/>
+        </w:numPr>
+        <w:rPr>
+          <w:rFonts w:cs="Arial"/>
+        </w:rPr>
+      </w:pPr>
+      <w:r>
+        <w:t>We furthermore observed signs of an interaction effect of sex with age, when stratifying the entire sample based on the median age at menopause26. None of the female-specific lesion pattern effects could be detected, when comparing men and women below the age of 52 years.</w:t>
+      </w:r>
+    </w:p>
+    <w:p>
+      <w:pPr>
+        <w:rPr>
+          <w:rFonts w:cs="Arial"/>
+        </w:rPr>
+      </w:pPr>
+    </w:p>
+    <w:p>
+      <w:pPr>
+        <w:pStyle w:val="Listenabsatz"/>
+        <w:numPr>
+          <w:ilvl w:val="0"/>
+          <w:numId w:val="1"/>
+        </w:numPr>
+        <w:rPr>
+          <w:rFonts w:cs="Arial"/>
+        </w:rPr>
+      </w:pPr>
+      <w:r>
+        <w:rPr>
+          <w:rFonts w:cs="Arial"/>
+        </w:rPr>
+        <w:lastRenderedPageBreak/>
+        <w:t>Wu et al., 2015:</w:t>
+      </w:r>
+    </w:p>
+    <w:p>
+      <w:pPr>
+        <w:pStyle w:val="Listenabsatz"/>
+        <w:numPr>
+          <w:ilvl w:val="1"/>
+          <w:numId w:val="1"/>
+        </w:numPr>
+        <w:rPr>
+          <w:rFonts w:cs="Arial"/>
+        </w:rPr>
+      </w:pPr>
+      <w:r>
+        <w:t>Our findings suggest that if one does not take into consideration age, sex, or lesion volume, locations of the lesion are associated with degree of stroke severity and long-term disability—and more so with lesions in the left hemisphere. Interestingly, including age and sex into our model for mRS increased the number of voxels in the right hemisphere. This suggests that for a given age and sex, the risk that a patient will have greater admission stroke severity and long-term disability is increased by where the stroke is located. Patients with strokes in certain regions of the right hemisphere—in particular, the insula, operculum, or putamen—are more likely to have more severe long-term disability.</w:t>
+      </w:r>
+    </w:p>
+    <w:p>
+      <w:pPr>
+        <w:pStyle w:val="Listenabsatz"/>
+        <w:numPr>
+          <w:ilvl w:val="1"/>
+          <w:numId w:val="1"/>
+        </w:numPr>
+        <w:rPr>
+          <w:rFonts w:cs="Arial"/>
+        </w:rPr>
+      </w:pPr>
+      <w:r>
+        <w:t>Once volume is included in the models, lesion location in the right hemisphere is no longer significant for either NIHSS or mRS. That is, for a given acute DWI lesion volume for a patient with specific age and sex, if the lesion is located in certain regions (in particular, left-hemispheric white matter and subcortical gray matter), the likelihood of greater severity on admission and long-term disability is increased. We speculate that the reason individual voxels in the right hemisphere are no longer significant once volume is taken into consideration is that the size of the lesion in right hemispheric strokes determines the degree of admission stroke severity and outcome, independent of where the large lesion is located in the right hemisphere. A major determinant of poor outcome in right hemispheric stroke is unilateral neglect,19 which is typically associated with large strokes.</w:t>
       </w:r>
     </w:p>
     <w:p/>

</xml_diff>